<commit_message>
#1 add apresentação geral do projeto
</commit_message>
<xml_diff>
--- a/relatorio-de-projeto-final.docx
+++ b/relatorio-de-projeto-final.docx
@@ -1,6 +1,6 @@
 
 <file path=word/document.xml><?xml version="1.0" encoding="utf-8"?>
-<w:document xmlns:wpc="http://schemas.microsoft.com/office/word/2010/wordprocessingCanvas" xmlns:mo="http://schemas.microsoft.com/office/mac/office/2008/main" xmlns:mc="http://schemas.openxmlformats.org/markup-compatibility/2006" xmlns:mv="urn:schemas-microsoft-com:mac:vml" xmlns:o="urn:schemas-microsoft-com:office:office" xmlns:r="http://schemas.openxmlformats.org/officeDocument/2006/relationships" xmlns:m="http://schemas.openxmlformats.org/officeDocument/2006/math" xmlns:v="urn:schemas-microsoft-com:vml" xmlns:wp14="http://schemas.microsoft.com/office/word/2010/wordprocessingDrawing" xmlns:wp="http://schemas.openxmlformats.org/drawingml/2006/wordprocessingDrawing" xmlns:w10="urn:schemas-microsoft-com:office:word" xmlns:w="http://schemas.openxmlformats.org/wordprocessingml/2006/main" xmlns:w14="http://schemas.microsoft.com/office/word/2010/wordml" xmlns:wpg="http://schemas.microsoft.com/office/word/2010/wordprocessingGroup" xmlns:wpi="http://schemas.microsoft.com/office/word/2010/wordprocessingInk" xmlns:wne="http://schemas.microsoft.com/office/word/2006/wordml" xmlns:wps="http://schemas.microsoft.com/office/word/2010/wordprocessingShape" mc:Ignorable="w14 wp14">
+<w:document xmlns:ve="http://schemas.openxmlformats.org/markup-compatibility/2006" xmlns:o="urn:schemas-microsoft-com:office:office" xmlns:r="http://schemas.openxmlformats.org/officeDocument/2006/relationships" xmlns:m="http://schemas.openxmlformats.org/officeDocument/2006/math" xmlns:v="urn:schemas-microsoft-com:vml" xmlns:wp="http://schemas.openxmlformats.org/drawingml/2006/wordprocessingDrawing" xmlns:w10="urn:schemas-microsoft-com:office:word" xmlns:w="http://schemas.openxmlformats.org/wordprocessingml/2006/main" xmlns:wne="http://schemas.microsoft.com/office/word/2006/wordml">
   <w:body>
     <w:p>
       <w:pPr>
@@ -192,7 +192,6 @@
         <w:jc w:val="center"/>
         <w:rPr>
           <w:b/>
-          <w:color w:val="C0504D" w:themeColor="accent2"/>
           <w:sz w:val="24"/>
           <w:szCs w:val="24"/>
         </w:rPr>
@@ -204,7 +203,15 @@
           <w:sz w:val="24"/>
           <w:szCs w:val="24"/>
         </w:rPr>
-        <w:t xml:space="preserve"> [TÍTULO DO PROJETO]</w:t>
+        <w:t xml:space="preserve"> </w:t>
+      </w:r>
+      <w:r>
+        <w:rPr>
+          <w:b/>
+          <w:sz w:val="24"/>
+          <w:szCs w:val="24"/>
+        </w:rPr>
+        <w:t>SOLIDARIZE</w:t>
       </w:r>
     </w:p>
     <w:p>
@@ -278,7 +285,6 @@
         <w:jc w:val="center"/>
         <w:rPr>
           <w:b/>
-          <w:color w:val="C0504D" w:themeColor="accent2"/>
           <w:sz w:val="24"/>
           <w:szCs w:val="24"/>
         </w:rPr>
@@ -286,11 +292,10 @@
       <w:r>
         <w:rPr>
           <w:b/>
-          <w:color w:val="C0504D" w:themeColor="accent2"/>
-          <w:sz w:val="24"/>
-          <w:szCs w:val="24"/>
-        </w:rPr>
-        <w:t>[INTEGRANTES]</w:t>
+          <w:sz w:val="24"/>
+          <w:szCs w:val="24"/>
+        </w:rPr>
+        <w:t>Antonio Gabriel, Jeferson Decker, Luciano Ortiz, Mauricio Rissi, Willian Ahrons</w:t>
       </w:r>
     </w:p>
     <w:p>
@@ -337,21 +342,19 @@
         <w:jc w:val="center"/>
         <w:rPr>
           <w:b/>
-          <w:color w:val="C0504D" w:themeColor="accent2"/>
         </w:rPr>
       </w:pPr>
       <w:r>
         <w:rPr>
           <w:b/>
-          <w:color w:val="C0504D" w:themeColor="accent2"/>
-        </w:rPr>
-        <w:t>[ANO]</w:t>
+        </w:rPr>
+        <w:t>2017</w:t>
       </w:r>
     </w:p>
     <w:p>
       <w:pPr>
         <w:sectPr>
-          <w:headerReference w:type="default" r:id="rId9"/>
+          <w:headerReference w:type="default" r:id="rId8"/>
           <w:pgSz w:w="11906" w:h="16838"/>
           <w:pgMar w:top="1701" w:right="1134" w:bottom="1134" w:left="1701" w:header="709" w:footer="709" w:gutter="0"/>
           <w:cols w:space="708"/>
@@ -362,7 +365,7 @@
     </w:p>
     <w:p>
       <w:pPr>
-        <w:pStyle w:val="Heading1"/>
+        <w:pStyle w:val="Ttulo1"/>
       </w:pPr>
       <w:bookmarkStart w:id="5" w:name="_Toc305348331"/>
       <w:r>
@@ -399,7 +402,6 @@
         <w:rPr>
           <w:rFonts w:cs="Times New Roman"/>
           <w:iCs/>
-          <w:color w:val="C0504D" w:themeColor="accent2"/>
           <w:sz w:val="24"/>
           <w:szCs w:val="24"/>
         </w:rPr>
@@ -412,57 +414,16 @@
           <w:sz w:val="24"/>
           <w:szCs w:val="24"/>
         </w:rPr>
-        <w:t>Trata-se de uma breve</w:t>
+        <w:tab/>
       </w:r>
       <w:r>
         <w:rPr>
           <w:rFonts w:cs="Times New Roman"/>
           <w:iCs/>
-          <w:color w:val="C0504D" w:themeColor="accent2"/>
-          <w:sz w:val="24"/>
-          <w:szCs w:val="24"/>
-        </w:rPr>
-        <w:t xml:space="preserve"> introdução sobre o projeto </w:t>
-      </w:r>
-      <w:r>
-        <w:rPr>
-          <w:rFonts w:cs="Times New Roman"/>
-          <w:iCs/>
-          <w:color w:val="C0504D" w:themeColor="accent2"/>
-          <w:sz w:val="24"/>
-          <w:szCs w:val="24"/>
-        </w:rPr>
-        <w:t>desenvolvido,</w:t>
-      </w:r>
-      <w:r>
-        <w:rPr>
-          <w:rFonts w:cs="Times New Roman"/>
-          <w:iCs/>
-          <w:color w:val="C0504D" w:themeColor="accent2"/>
-          <w:sz w:val="24"/>
-          <w:szCs w:val="24"/>
-        </w:rPr>
-        <w:t xml:space="preserve"> </w:t>
-      </w:r>
-      <w:r>
-        <w:rPr>
-          <w:rFonts w:cs="Times New Roman"/>
-          <w:iCs/>
-          <w:color w:val="C0504D" w:themeColor="accent2"/>
-          <w:sz w:val="24"/>
-          <w:szCs w:val="24"/>
-        </w:rPr>
-        <w:t xml:space="preserve">de modo a familiarizar o leitor sobre o tema do trabalho </w:t>
-      </w:r>
-      <w:r>
-        <w:rPr>
-          <w:rFonts w:cs="Times New Roman"/>
-          <w:iCs/>
-          <w:color w:val="C0504D" w:themeColor="accent2"/>
-          <w:sz w:val="24"/>
-          <w:szCs w:val="24"/>
-        </w:rPr>
-        <w:t xml:space="preserve">e as razões de escolha do mesmo. </w:t>
+          <w:sz w:val="24"/>
+          <w:szCs w:val="24"/>
+        </w:rPr>
+        <w:t>Uma das grandes pesquisas realizadas sobre voluntariado no Brasil revelou que apenas 3 em cada 10 brasileiros já realizaram alguma ação voluntária na vida. Entre os que jamais doaram parte do tempo ou energia em beneficio de alguma obra ou projeto, o principal motivo alegado para isso é "falta de tempo" (40%), "nunca foram convidados" (29%), "nunca pensaram nessa possibilidade" (18%), e "não sabem onde obter informações a respeito" (12%).</w:t>
       </w:r>
     </w:p>
     <w:p>
@@ -475,11 +436,20 @@
         <w:rPr>
           <w:rFonts w:cs="Times New Roman"/>
           <w:iCs/>
-          <w:color w:val="C0504D" w:themeColor="accent2"/>
-          <w:sz w:val="24"/>
-          <w:szCs w:val="24"/>
-        </w:rPr>
-      </w:pPr>
+          <w:sz w:val="24"/>
+          <w:szCs w:val="24"/>
+        </w:rPr>
+      </w:pPr>
+      <w:r>
+        <w:rPr>
+          <w:rFonts w:cs="Times New Roman"/>
+          <w:iCs/>
+          <w:sz w:val="24"/>
+          <w:szCs w:val="24"/>
+        </w:rPr>
+        <w:tab/>
+        <w:t>A pesquisa também mapeou o desinteresse dos mais jovens pelo assunto. Oito em cada 10 brasileiros (18 a 24 anos) jamais se envolveram com voluntariado.</w:t>
+      </w:r>
     </w:p>
     <w:p>
       <w:pPr>
@@ -491,7 +461,6 @@
         <w:rPr>
           <w:rFonts w:cs="Times New Roman"/>
           <w:iCs/>
-          <w:color w:val="C0504D" w:themeColor="accent2"/>
           <w:sz w:val="24"/>
           <w:szCs w:val="24"/>
         </w:rPr>
@@ -500,121 +469,20 @@
         <w:rPr>
           <w:rFonts w:cs="Times New Roman"/>
           <w:iCs/>
-          <w:color w:val="C0504D" w:themeColor="accent2"/>
-          <w:sz w:val="24"/>
-          <w:szCs w:val="24"/>
-        </w:rPr>
-        <w:t xml:space="preserve">Cabe aqui apresentar referências </w:t>
+          <w:sz w:val="24"/>
+          <w:szCs w:val="24"/>
+        </w:rPr>
+        <w:tab/>
+        <w:t xml:space="preserve">O fascínio crescente da juventude </w:t>
       </w:r>
       <w:r>
         <w:rPr>
           <w:rFonts w:cs="Times New Roman"/>
           <w:iCs/>
-          <w:color w:val="C0504D" w:themeColor="accent2"/>
-          <w:sz w:val="24"/>
-          <w:szCs w:val="24"/>
-        </w:rPr>
-        <w:t>bibliográficas, preferencialmente de livros, artigos científicos</w:t>
-      </w:r>
-      <w:r>
-        <w:rPr>
-          <w:rFonts w:cs="Times New Roman"/>
-          <w:iCs/>
-          <w:color w:val="C0504D" w:themeColor="accent2"/>
-          <w:sz w:val="24"/>
-          <w:szCs w:val="24"/>
-        </w:rPr>
-        <w:t>, sites oficiais</w:t>
-      </w:r>
-      <w:r>
-        <w:rPr>
-          <w:rFonts w:cs="Times New Roman"/>
-          <w:iCs/>
-          <w:color w:val="C0504D" w:themeColor="accent2"/>
-          <w:sz w:val="24"/>
-          <w:szCs w:val="24"/>
-        </w:rPr>
-        <w:t xml:space="preserve"> ou documentação técnica</w:t>
-      </w:r>
-      <w:r>
-        <w:rPr>
-          <w:rFonts w:cs="Times New Roman"/>
-          <w:iCs/>
-          <w:color w:val="C0504D" w:themeColor="accent2"/>
-          <w:sz w:val="24"/>
-          <w:szCs w:val="24"/>
-        </w:rPr>
-        <w:t xml:space="preserve"> </w:t>
-      </w:r>
-      <w:r>
-        <w:rPr>
-          <w:rFonts w:cs="Times New Roman"/>
-          <w:iCs/>
-          <w:color w:val="C0504D" w:themeColor="accent2"/>
-          <w:sz w:val="24"/>
-          <w:szCs w:val="24"/>
-        </w:rPr>
-        <w:t xml:space="preserve">para apoiar </w:t>
-      </w:r>
-      <w:r>
-        <w:rPr>
-          <w:rFonts w:cs="Times New Roman"/>
-          <w:iCs/>
-          <w:color w:val="C0504D" w:themeColor="accent2"/>
-          <w:sz w:val="24"/>
-          <w:szCs w:val="24"/>
-        </w:rPr>
-        <w:t xml:space="preserve">a </w:t>
-      </w:r>
-      <w:r>
-        <w:rPr>
-          <w:rFonts w:cs="Times New Roman"/>
-          <w:iCs/>
-          <w:color w:val="C0504D" w:themeColor="accent2"/>
-          <w:sz w:val="24"/>
-          <w:szCs w:val="24"/>
-        </w:rPr>
-        <w:t>apresentação da temática e aspectos diversos que envolvem o projeto</w:t>
-      </w:r>
-      <w:r>
-        <w:rPr>
-          <w:rFonts w:cs="Times New Roman"/>
-          <w:iCs/>
-          <w:color w:val="C0504D" w:themeColor="accent2"/>
-          <w:sz w:val="24"/>
-          <w:szCs w:val="24"/>
-        </w:rPr>
-        <w:t>. Trazer estatísticas</w:t>
-      </w:r>
-      <w:r>
-        <w:rPr>
-          <w:rFonts w:cs="Times New Roman"/>
-          <w:iCs/>
-          <w:color w:val="C0504D" w:themeColor="accent2"/>
-          <w:sz w:val="24"/>
-          <w:szCs w:val="24"/>
-        </w:rPr>
-        <w:t xml:space="preserve"> de mercado</w:t>
-      </w:r>
-      <w:r>
-        <w:rPr>
-          <w:rFonts w:cs="Times New Roman"/>
-          <w:iCs/>
-          <w:color w:val="C0504D" w:themeColor="accent2"/>
-          <w:sz w:val="24"/>
-          <w:szCs w:val="24"/>
-        </w:rPr>
-        <w:t xml:space="preserve"> e gráficos pode auxiliar em alguns casos.</w:t>
-      </w:r>
-      <w:r>
-        <w:rPr>
-          <w:rFonts w:cs="Times New Roman"/>
-          <w:iCs/>
-          <w:color w:val="C0504D" w:themeColor="accent2"/>
-          <w:sz w:val="24"/>
-          <w:szCs w:val="24"/>
-        </w:rPr>
-        <w:t xml:space="preserve"> </w:t>
+          <w:sz w:val="24"/>
+          <w:szCs w:val="24"/>
+        </w:rPr>
+        <w:t xml:space="preserve"> (e de muitos adultos também) por todas essas novas ferramentas tecnológicas que promovem espetáculos virtualizados de comunicação, nos impede de estabelecer contato real com outras realidades que teriam muito a nos ensinar. E isso fica claro a partir do depoimento de quem exerce alguma atividade voluntária (sem necessariamente abrir mão das redes sociais, bem dito).</w:t>
       </w:r>
     </w:p>
     <w:p>
@@ -627,11 +495,46 @@
         <w:rPr>
           <w:rFonts w:cs="Times New Roman"/>
           <w:iCs/>
-          <w:color w:val="C0504D" w:themeColor="accent2"/>
-          <w:sz w:val="24"/>
-          <w:szCs w:val="24"/>
-        </w:rPr>
-      </w:pPr>
+          <w:sz w:val="24"/>
+          <w:szCs w:val="24"/>
+        </w:rPr>
+      </w:pPr>
+      <w:r>
+        <w:rPr>
+          <w:rFonts w:cs="Times New Roman"/>
+          <w:iCs/>
+          <w:sz w:val="24"/>
+          <w:szCs w:val="24"/>
+        </w:rPr>
+        <w:tab/>
+      </w:r>
+      <w:r>
+        <w:rPr>
+          <w:rFonts w:cs="Times New Roman"/>
+          <w:iCs/>
+          <w:sz w:val="24"/>
+          <w:szCs w:val="24"/>
+        </w:rPr>
+        <w:t>Ape</w:t>
+      </w:r>
+      <w:r>
+        <w:rPr>
+          <w:rFonts w:cs="Times New Roman"/>
+          <w:iCs/>
+          <w:sz w:val="24"/>
+          <w:szCs w:val="24"/>
+        </w:rPr>
+        <w:t>nas 11% dos brasileiros realizaram</w:t>
+      </w:r>
+      <w:r>
+        <w:rPr>
+          <w:rFonts w:cs="Times New Roman"/>
+          <w:iCs/>
+          <w:sz w:val="24"/>
+          <w:szCs w:val="24"/>
+        </w:rPr>
+        <w:t xml:space="preserve"> nessa década alguma atividade voluntária. </w:t>
+      </w:r>
     </w:p>
     <w:p>
       <w:pPr>
@@ -643,7 +546,6 @@
         <w:rPr>
           <w:rFonts w:cs="Times New Roman"/>
           <w:iCs/>
-          <w:color w:val="C0504D" w:themeColor="accent2"/>
           <w:sz w:val="24"/>
           <w:szCs w:val="24"/>
         </w:rPr>
@@ -652,11 +554,350 @@
         <w:rPr>
           <w:rFonts w:cs="Times New Roman"/>
           <w:iCs/>
-          <w:color w:val="C0504D" w:themeColor="accent2"/>
-          <w:sz w:val="24"/>
-          <w:szCs w:val="24"/>
-        </w:rPr>
-        <w:t>De maneira geral, o importante é procurar introduzir as questões: “o quê?”, “por que?” e “como?”.</w:t>
+          <w:sz w:val="24"/>
+          <w:szCs w:val="24"/>
+        </w:rPr>
+        <w:t xml:space="preserve">São 16,4 milhões de pessoas que se doam – sem remuneração – em prol de alguma obra ou projeto. </w:t>
+      </w:r>
+    </w:p>
+    <w:p>
+      <w:pPr>
+        <w:autoSpaceDE w:val="0"/>
+        <w:autoSpaceDN w:val="0"/>
+        <w:adjustRightInd w:val="0"/>
+        <w:spacing w:after="0" w:line="288" w:lineRule="auto"/>
+        <w:jc w:val="both"/>
+        <w:rPr>
+          <w:rFonts w:cs="Times New Roman"/>
+          <w:iCs/>
+          <w:sz w:val="24"/>
+          <w:szCs w:val="24"/>
+        </w:rPr>
+      </w:pPr>
+      <w:r>
+        <w:rPr>
+          <w:rFonts w:cs="Times New Roman"/>
+          <w:iCs/>
+          <w:sz w:val="24"/>
+          <w:szCs w:val="24"/>
+        </w:rPr>
+        <w:tab/>
+      </w:r>
+      <w:r>
+        <w:rPr>
+          <w:rFonts w:cs="Times New Roman"/>
+          <w:iCs/>
+          <w:sz w:val="24"/>
+          <w:szCs w:val="24"/>
+        </w:rPr>
+        <w:t xml:space="preserve">Em outro momento da pesquisa evidencia-se o altruísmo dessas pessoas, e o desejo sincero delas em transformar o mundo num lugar melhor e mais justo. Quando indagadas a explicar por que são voluntárias, as principais respostas foram: </w:t>
+      </w:r>
+      <w:r>
+        <w:rPr>
+          <w:rFonts w:cs="Times New Roman"/>
+          <w:iCs/>
+          <w:sz w:val="24"/>
+          <w:szCs w:val="24"/>
+        </w:rPr>
+        <w:t>"</w:t>
+      </w:r>
+      <w:r>
+        <w:rPr>
+          <w:rFonts w:cs="Times New Roman"/>
+          <w:iCs/>
+          <w:sz w:val="24"/>
+          <w:szCs w:val="24"/>
+        </w:rPr>
+        <w:t>vontade de ser solidário</w:t>
+      </w:r>
+      <w:r>
+        <w:rPr>
+          <w:rFonts w:cs="Times New Roman"/>
+          <w:iCs/>
+          <w:sz w:val="24"/>
+          <w:szCs w:val="24"/>
+        </w:rPr>
+        <w:t>"</w:t>
+      </w:r>
+      <w:r>
+        <w:rPr>
+          <w:rFonts w:cs="Times New Roman"/>
+          <w:iCs/>
+          <w:sz w:val="24"/>
+          <w:szCs w:val="24"/>
+        </w:rPr>
+        <w:t xml:space="preserve"> (55%) e </w:t>
+      </w:r>
+      <w:r>
+        <w:rPr>
+          <w:rFonts w:cs="Times New Roman"/>
+          <w:iCs/>
+          <w:sz w:val="24"/>
+          <w:szCs w:val="24"/>
+        </w:rPr>
+        <w:t>"</w:t>
+      </w:r>
+      <w:r>
+        <w:rPr>
+          <w:rFonts w:cs="Times New Roman"/>
+          <w:iCs/>
+          <w:sz w:val="24"/>
+          <w:szCs w:val="24"/>
+        </w:rPr>
+        <w:t>influência de pessoas e instituições</w:t>
+      </w:r>
+      <w:r>
+        <w:rPr>
+          <w:rFonts w:cs="Times New Roman"/>
+          <w:iCs/>
+          <w:sz w:val="24"/>
+          <w:szCs w:val="24"/>
+        </w:rPr>
+        <w:t>"</w:t>
+      </w:r>
+      <w:r>
+        <w:rPr>
+          <w:rFonts w:cs="Times New Roman"/>
+          <w:iCs/>
+          <w:sz w:val="24"/>
+          <w:szCs w:val="24"/>
+        </w:rPr>
+        <w:t xml:space="preserve"> (18%).</w:t>
+      </w:r>
+      <w:r>
+        <w:rPr>
+          <w:rFonts w:cs="Times New Roman"/>
+          <w:iCs/>
+          <w:sz w:val="24"/>
+          <w:szCs w:val="24"/>
+        </w:rPr>
+        <w:t xml:space="preserve"> </w:t>
+      </w:r>
+      <w:r>
+        <w:rPr>
+          <w:rFonts w:cs="Times New Roman"/>
+          <w:iCs/>
+          <w:sz w:val="24"/>
+          <w:szCs w:val="24"/>
+        </w:rPr>
+        <w:t xml:space="preserve">Encomendada pela Fundação Itaú Social ao Instituto Datafolha, a pesquisa ouviu 2.024 pessoas em 135 municípios. </w:t>
+      </w:r>
+    </w:p>
+    <w:p>
+      <w:pPr>
+        <w:autoSpaceDE w:val="0"/>
+        <w:autoSpaceDN w:val="0"/>
+        <w:adjustRightInd w:val="0"/>
+        <w:spacing w:after="0" w:line="288" w:lineRule="auto"/>
+        <w:jc w:val="both"/>
+        <w:rPr>
+          <w:rFonts w:cs="Times New Roman"/>
+          <w:iCs/>
+          <w:sz w:val="24"/>
+          <w:szCs w:val="24"/>
+        </w:rPr>
+      </w:pPr>
+      <w:r>
+        <w:rPr>
+          <w:rFonts w:cs="Times New Roman"/>
+          <w:iCs/>
+          <w:sz w:val="24"/>
+          <w:szCs w:val="24"/>
+        </w:rPr>
+        <w:tab/>
+      </w:r>
+      <w:r>
+        <w:rPr>
+          <w:rFonts w:cs="Times New Roman"/>
+          <w:iCs/>
+          <w:sz w:val="24"/>
+          <w:szCs w:val="24"/>
+        </w:rPr>
+        <w:t>Um outro dado interessante é que</w:t>
+      </w:r>
+      <w:r>
+        <w:rPr>
+          <w:rFonts w:cs="Times New Roman"/>
+          <w:iCs/>
+          <w:sz w:val="24"/>
+          <w:szCs w:val="24"/>
+        </w:rPr>
+        <w:t xml:space="preserve"> muitos empresários já incorporaram às rotinas de recrutamento e seleção de novos estagiários ou funcionários uma investigação nos conteúdos das redes sociais dos candidatos que revele aspectos da vida pessoal que não aparecem nos currículos. Uma informação que costuma contar pontos é se o pretendente à vaga disponível já se engajou em alguma atividade voluntária. </w:t>
+      </w:r>
+    </w:p>
+    <w:p>
+      <w:pPr>
+        <w:autoSpaceDE w:val="0"/>
+        <w:autoSpaceDN w:val="0"/>
+        <w:adjustRightInd w:val="0"/>
+        <w:spacing w:after="0" w:line="288" w:lineRule="auto"/>
+        <w:jc w:val="both"/>
+        <w:rPr>
+          <w:rFonts w:cs="Times New Roman"/>
+          <w:iCs/>
+          <w:sz w:val="24"/>
+          <w:szCs w:val="24"/>
+        </w:rPr>
+      </w:pPr>
+      <w:r>
+        <w:rPr>
+          <w:rFonts w:cs="Times New Roman"/>
+          <w:iCs/>
+          <w:sz w:val="24"/>
+          <w:szCs w:val="24"/>
+        </w:rPr>
+        <w:tab/>
+      </w:r>
+      <w:r>
+        <w:rPr>
+          <w:rFonts w:cs="Times New Roman"/>
+          <w:iCs/>
+          <w:sz w:val="24"/>
+          <w:szCs w:val="24"/>
+        </w:rPr>
+        <w:t xml:space="preserve">São tantas as causas urgentes do Brasil que fica difícil enumerar todas as instituições </w:t>
+      </w:r>
+    </w:p>
+    <w:p>
+      <w:pPr>
+        <w:autoSpaceDE w:val="0"/>
+        <w:autoSpaceDN w:val="0"/>
+        <w:adjustRightInd w:val="0"/>
+        <w:spacing w:after="0" w:line="288" w:lineRule="auto"/>
+        <w:jc w:val="both"/>
+        <w:rPr>
+          <w:rFonts w:cs="Times New Roman"/>
+          <w:iCs/>
+          <w:sz w:val="24"/>
+          <w:szCs w:val="24"/>
+        </w:rPr>
+      </w:pPr>
+      <w:r>
+        <w:rPr>
+          <w:rFonts w:cs="Times New Roman"/>
+          <w:iCs/>
+          <w:sz w:val="24"/>
+          <w:szCs w:val="24"/>
+        </w:rPr>
+        <w:t xml:space="preserve">que fazem a diferença graças ao precioso auxílio dos voluntários. </w:t>
+      </w:r>
+    </w:p>
+    <w:p>
+      <w:pPr>
+        <w:autoSpaceDE w:val="0"/>
+        <w:autoSpaceDN w:val="0"/>
+        <w:adjustRightInd w:val="0"/>
+        <w:spacing w:after="0" w:line="288" w:lineRule="auto"/>
+        <w:jc w:val="both"/>
+        <w:rPr>
+          <w:rFonts w:cs="Times New Roman"/>
+          <w:iCs/>
+          <w:sz w:val="24"/>
+          <w:szCs w:val="24"/>
+        </w:rPr>
+      </w:pPr>
+      <w:r>
+        <w:rPr>
+          <w:rFonts w:cs="Times New Roman"/>
+          <w:iCs/>
+          <w:color w:val="C0504D" w:themeColor="accent2"/>
+          <w:sz w:val="24"/>
+          <w:szCs w:val="24"/>
+        </w:rPr>
+        <w:tab/>
+      </w:r>
+      <w:r>
+        <w:rPr>
+          <w:rFonts w:cs="Times New Roman"/>
+          <w:iCs/>
+          <w:sz w:val="24"/>
+          <w:szCs w:val="24"/>
+        </w:rPr>
+        <w:t xml:space="preserve">Portanto, na intenção de promover o encontro de projetos sociais, ONGS, e todas aquelas pessoas que necessitam de algum tipo de auxilio, com pessoas que estão disponíveis e 100% dispostas a ajudar ao próximo sem esperar algum tipo de recompensa pelos serviços prestados, é que surge o projeto </w:t>
+      </w:r>
+      <w:r>
+        <w:rPr>
+          <w:rFonts w:cs="Times New Roman"/>
+          <w:b/>
+          <w:iCs/>
+          <w:sz w:val="24"/>
+          <w:szCs w:val="24"/>
+        </w:rPr>
+        <w:t xml:space="preserve">SOLIDARIZE, </w:t>
+      </w:r>
+      <w:r>
+        <w:rPr>
+          <w:rFonts w:cs="Times New Roman"/>
+          <w:iCs/>
+          <w:sz w:val="24"/>
+          <w:szCs w:val="24"/>
+        </w:rPr>
+        <w:t>na</w:t>
+      </w:r>
+      <w:r>
+        <w:rPr>
+          <w:rFonts w:cs="Times New Roman"/>
+          <w:b/>
+          <w:iCs/>
+          <w:sz w:val="24"/>
+          <w:szCs w:val="24"/>
+        </w:rPr>
+        <w:t xml:space="preserve"> </w:t>
+      </w:r>
+      <w:r>
+        <w:rPr>
+          <w:rFonts w:cs="Times New Roman"/>
+          <w:iCs/>
+          <w:sz w:val="24"/>
+          <w:szCs w:val="24"/>
+        </w:rPr>
+        <w:t>forma de</w:t>
+      </w:r>
+      <w:r>
+        <w:rPr>
+          <w:rFonts w:cs="Times New Roman"/>
+          <w:b/>
+          <w:iCs/>
+          <w:sz w:val="24"/>
+          <w:szCs w:val="24"/>
+        </w:rPr>
+        <w:t xml:space="preserve"> </w:t>
+      </w:r>
+      <w:r>
+        <w:rPr>
+          <w:rFonts w:cs="Times New Roman"/>
+          <w:iCs/>
+          <w:sz w:val="24"/>
+          <w:szCs w:val="24"/>
+        </w:rPr>
+        <w:t xml:space="preserve">uma plataforma web, provendo </w:t>
+      </w:r>
+      <w:r>
+        <w:rPr>
+          <w:rFonts w:cs="Times New Roman"/>
+          <w:iCs/>
+          <w:sz w:val="24"/>
+          <w:szCs w:val="24"/>
+        </w:rPr>
+        <w:t xml:space="preserve">mecanismos </w:t>
+      </w:r>
+      <w:r>
+        <w:rPr>
+          <w:rFonts w:cs="Times New Roman"/>
+          <w:iCs/>
+          <w:sz w:val="24"/>
+          <w:szCs w:val="24"/>
+        </w:rPr>
+        <w:t xml:space="preserve">que agreguem valor </w:t>
+      </w:r>
+      <w:r>
+        <w:rPr>
+          <w:rFonts w:cs="Times New Roman"/>
+          <w:iCs/>
+          <w:sz w:val="24"/>
+          <w:szCs w:val="24"/>
+        </w:rPr>
+        <w:t>aos necessitados, e aos voluntários em prontidão.</w:t>
       </w:r>
     </w:p>
     <w:p>
@@ -702,7 +943,7 @@
     </w:p>
     <w:p>
       <w:pPr>
-        <w:pStyle w:val="Heading1"/>
+        <w:pStyle w:val="Ttulo1"/>
       </w:pPr>
       <w:bookmarkStart w:id="6" w:name="_Toc305321282"/>
       <w:bookmarkStart w:id="7" w:name="_Toc305321609"/>
@@ -909,7 +1150,7 @@
     </w:p>
     <w:p>
       <w:pPr>
-        <w:pStyle w:val="Caption"/>
+        <w:pStyle w:val="Legenda"/>
         <w:keepNext/>
         <w:spacing w:after="0" w:line="288" w:lineRule="auto"/>
       </w:pPr>
@@ -920,10 +1161,7 @@
         <w:fldChar w:fldCharType="begin"/>
       </w:r>
       <w:r>
-        <w:instrText xml:space="preserve"> SE</w:instrText>
-      </w:r>
-      <w:r>
-        <w:instrText xml:space="preserve">Q Tabela \* ARABIC </w:instrText>
+        <w:instrText xml:space="preserve"> SEQ Tabela \* ARABIC </w:instrText>
       </w:r>
       <w:r>
         <w:fldChar w:fldCharType="separate"/>
@@ -946,7 +1184,7 @@
     </w:p>
     <w:tbl>
       <w:tblPr>
-        <w:tblStyle w:val="TableGrid"/>
+        <w:tblStyle w:val="Tabelacomgrade"/>
         <w:tblW w:w="9072" w:type="dxa"/>
         <w:tblInd w:w="108" w:type="dxa"/>
         <w:tblBorders>
@@ -954,7 +1192,7 @@
           <w:right w:val="none" w:sz="0" w:space="0" w:color="auto"/>
         </w:tblBorders>
         <w:tblLayout w:type="fixed"/>
-        <w:tblLook w:val="04A0" w:firstRow="1" w:lastRow="0" w:firstColumn="1" w:lastColumn="0" w:noHBand="0" w:noVBand="1"/>
+        <w:tblLook w:val="04A0"/>
       </w:tblPr>
       <w:tblGrid>
         <w:gridCol w:w="4820"/>
@@ -2566,7 +2804,7 @@
     </w:p>
     <w:p>
       <w:pPr>
-        <w:pStyle w:val="Heading1"/>
+        <w:pStyle w:val="Ttulo1"/>
       </w:pPr>
       <w:bookmarkStart w:id="11" w:name="_Toc305321283"/>
       <w:bookmarkStart w:id="12" w:name="_Toc305321610"/>
@@ -2642,7 +2880,7 @@
     </w:p>
     <w:p>
       <w:pPr>
-        <w:pStyle w:val="Heading2"/>
+        <w:pStyle w:val="Ttulo2"/>
       </w:pPr>
       <w:bookmarkStart w:id="16" w:name="_Toc305321284"/>
       <w:bookmarkStart w:id="17" w:name="_Toc305321611"/>
@@ -2660,7 +2898,7 @@
     </w:p>
     <w:p>
       <w:pPr>
-        <w:pStyle w:val="ListParagraph"/>
+        <w:pStyle w:val="PargrafodaLista"/>
         <w:spacing w:after="0" w:line="288" w:lineRule="auto"/>
         <w:ind w:left="0"/>
         <w:rPr>
@@ -2901,7 +3139,7 @@
     </w:p>
     <w:p>
       <w:pPr>
-        <w:pStyle w:val="Heading2"/>
+        <w:pStyle w:val="Ttulo2"/>
       </w:pPr>
       <w:bookmarkStart w:id="21" w:name="_Toc305321285"/>
       <w:bookmarkStart w:id="22" w:name="_Toc305321612"/>
@@ -3086,7 +3324,7 @@
     </w:p>
     <w:p>
       <w:pPr>
-        <w:pStyle w:val="Heading1"/>
+        <w:pStyle w:val="Ttulo1"/>
       </w:pPr>
       <w:r>
         <w:br w:type="page"/>
@@ -3094,7 +3332,7 @@
     </w:p>
     <w:p>
       <w:pPr>
-        <w:pStyle w:val="Heading1"/>
+        <w:pStyle w:val="Ttulo1"/>
       </w:pPr>
       <w:bookmarkStart w:id="26" w:name="_Toc305321286"/>
       <w:bookmarkStart w:id="27" w:name="_Toc305321613"/>
@@ -3270,7 +3508,7 @@
     </w:p>
     <w:p>
       <w:pPr>
-        <w:pStyle w:val="Heading2"/>
+        <w:pStyle w:val="Ttulo2"/>
       </w:pPr>
       <w:bookmarkStart w:id="31" w:name="_Toc305321288"/>
       <w:r>
@@ -3351,7 +3589,7 @@
     <w:bookmarkEnd w:id="31"/>
     <w:p>
       <w:pPr>
-        <w:pStyle w:val="Heading2"/>
+        <w:pStyle w:val="Ttulo2"/>
       </w:pPr>
       <w:r>
         <w:t>TECNOLOGIA B</w:t>
@@ -3497,7 +3735,7 @@
     </w:p>
     <w:p>
       <w:pPr>
-        <w:pStyle w:val="Heading1"/>
+        <w:pStyle w:val="Ttulo1"/>
         <w:numPr>
           <w:ilvl w:val="0"/>
           <w:numId w:val="0"/>
@@ -3512,7 +3750,7 @@
     </w:p>
     <w:p>
       <w:pPr>
-        <w:pStyle w:val="Heading1"/>
+        <w:pStyle w:val="Ttulo1"/>
         <w:sectPr>
           <w:pgSz w:w="11906" w:h="16838"/>
           <w:pgMar w:top="1701" w:right="1134" w:bottom="1134" w:left="1701" w:header="709" w:footer="709" w:gutter="0"/>
@@ -3525,7 +3763,7 @@
     </w:p>
     <w:p>
       <w:pPr>
-        <w:pStyle w:val="Heading1"/>
+        <w:pStyle w:val="Ttulo1"/>
       </w:pPr>
       <w:bookmarkStart w:id="34" w:name="_Toc305323538"/>
       <w:bookmarkStart w:id="35" w:name="_Toc305323766"/>
@@ -3621,7 +3859,7 @@
     </w:p>
     <w:p>
       <w:pPr>
-        <w:pStyle w:val="Heading2"/>
+        <w:pStyle w:val="Ttulo2"/>
       </w:pPr>
       <w:bookmarkStart w:id="37" w:name="_Toc305323539"/>
       <w:bookmarkStart w:id="38" w:name="_Toc305323767"/>
@@ -3936,7 +4174,7 @@
     </w:p>
     <w:p>
       <w:pPr>
-        <w:pStyle w:val="Heading2"/>
+        <w:pStyle w:val="Ttulo2"/>
       </w:pPr>
       <w:bookmarkStart w:id="40" w:name="_Toc305321290"/>
       <w:bookmarkStart w:id="41" w:name="_Toc305321620"/>
@@ -4060,7 +4298,7 @@
     <w:p/>
     <w:p>
       <w:pPr>
-        <w:pStyle w:val="Heading2"/>
+        <w:pStyle w:val="Ttulo2"/>
       </w:pPr>
       <w:r>
         <w:lastRenderedPageBreak/>
@@ -4205,7 +4443,7 @@
     </w:p>
     <w:p>
       <w:pPr>
-        <w:pStyle w:val="Heading2"/>
+        <w:pStyle w:val="Ttulo2"/>
       </w:pPr>
       <w:r>
         <w:t>modelagem DE DADOS</w:t>
@@ -4349,7 +4587,7 @@
     </w:p>
     <w:p>
       <w:pPr>
-        <w:pStyle w:val="Heading2"/>
+        <w:pStyle w:val="Ttulo2"/>
       </w:pPr>
       <w:bookmarkStart w:id="45" w:name="_Toc320302231"/>
       <w:bookmarkStart w:id="46" w:name="_Toc376361324"/>
@@ -4602,7 +4840,7 @@
     </w:p>
     <w:p>
       <w:pPr>
-        <w:pStyle w:val="Heading1"/>
+        <w:pStyle w:val="Ttulo1"/>
         <w:sectPr>
           <w:pgSz w:w="11906" w:h="16838"/>
           <w:pgMar w:top="1701" w:right="1134" w:bottom="1134" w:left="1701" w:header="709" w:footer="709" w:gutter="0"/>
@@ -4613,7 +4851,7 @@
     </w:p>
     <w:p>
       <w:pPr>
-        <w:pStyle w:val="Heading1"/>
+        <w:pStyle w:val="Ttulo1"/>
       </w:pPr>
       <w:bookmarkStart w:id="53" w:name="_Toc305321293"/>
       <w:bookmarkStart w:id="54" w:name="_Toc305321623"/>
@@ -4715,7 +4953,7 @@
     <w:p/>
     <w:p>
       <w:pPr>
-        <w:pStyle w:val="Heading1"/>
+        <w:pStyle w:val="Ttulo1"/>
         <w:sectPr>
           <w:pgSz w:w="11906" w:h="16838"/>
           <w:pgMar w:top="1701" w:right="1134" w:bottom="1134" w:left="1701" w:header="709" w:footer="709" w:gutter="0"/>
@@ -4726,7 +4964,7 @@
     </w:p>
     <w:p>
       <w:pPr>
-        <w:pStyle w:val="Heading1"/>
+        <w:pStyle w:val="Ttulo1"/>
       </w:pPr>
       <w:r>
         <w:lastRenderedPageBreak/>
@@ -4993,7 +5231,7 @@
     </w:p>
     <w:p>
       <w:pPr>
-        <w:pStyle w:val="Heading1"/>
+        <w:pStyle w:val="Ttulo1"/>
       </w:pPr>
       <w:bookmarkStart w:id="59" w:name="_Toc305321295"/>
       <w:bookmarkStart w:id="60" w:name="_Toc305321624"/>
@@ -5368,131 +5606,136 @@
         <w:spacing w:after="0" w:line="288" w:lineRule="auto"/>
         <w:rPr>
           <w:rFonts w:ascii="Calibri" w:hAnsi="Calibri" w:cs="Helvetica"/>
-          <w:b/>
-          <w:color w:val="C0504D" w:themeColor="accent2"/>
-          <w:sz w:val="24"/>
-          <w:szCs w:val="24"/>
-          <w:u w:val="single"/>
-        </w:rPr>
-      </w:pPr>
-      <w:r>
-        <w:rPr>
-          <w:rFonts w:ascii="Calibri" w:hAnsi="Calibri" w:cs="Helvetica"/>
-          <w:b/>
-          <w:color w:val="C0504D" w:themeColor="accent2"/>
-          <w:sz w:val="24"/>
-          <w:szCs w:val="24"/>
-          <w:u w:val="single"/>
-        </w:rPr>
-        <w:t>WEB</w:t>
-      </w:r>
-    </w:p>
-    <w:p>
-      <w:pPr>
-        <w:tabs>
-          <w:tab w:val="left" w:pos="1134"/>
-          <w:tab w:val="left" w:pos="1560"/>
-        </w:tabs>
-        <w:spacing w:after="0" w:line="288" w:lineRule="auto"/>
-        <w:rPr>
-          <w:rFonts w:ascii="Calibri" w:hAnsi="Calibri" w:cs="Helvetica"/>
-          <w:b/>
-          <w:color w:val="C0504D" w:themeColor="accent2"/>
-          <w:sz w:val="24"/>
-          <w:szCs w:val="24"/>
-        </w:rPr>
-      </w:pPr>
-      <w:r>
-        <w:rPr>
-          <w:rFonts w:ascii="Calibri" w:hAnsi="Calibri" w:cs="Helvetica"/>
-          <w:b/>
-          <w:color w:val="C0504D" w:themeColor="accent2"/>
-          <w:sz w:val="24"/>
-          <w:szCs w:val="24"/>
-        </w:rPr>
-        <w:t>SOBRENOME, Nome. Título.</w:t>
-      </w:r>
-      <w:r>
-        <w:rPr>
-          <w:rFonts w:ascii="Calibri" w:hAnsi="Calibri" w:cs="Helvetica"/>
-          <w:b/>
-          <w:color w:val="C0504D" w:themeColor="accent2"/>
-          <w:sz w:val="24"/>
-          <w:szCs w:val="24"/>
-        </w:rPr>
-        <w:t xml:space="preserve"> Disponível em: &lt;url completa&gt;. Acesso em: dia mês ano.</w:t>
-      </w:r>
-    </w:p>
-    <w:p>
-      <w:pPr>
-        <w:tabs>
-          <w:tab w:val="left" w:pos="1134"/>
-          <w:tab w:val="left" w:pos="1560"/>
-        </w:tabs>
-        <w:spacing w:after="0" w:line="288" w:lineRule="auto"/>
-        <w:rPr>
-          <w:rFonts w:ascii="Calibri" w:hAnsi="Calibri" w:cs="Helvetica"/>
-          <w:b/>
-          <w:color w:val="C0504D" w:themeColor="accent2"/>
-          <w:sz w:val="24"/>
-          <w:szCs w:val="24"/>
-        </w:rPr>
-      </w:pPr>
-      <w:r>
-        <w:rPr>
-          <w:rFonts w:ascii="Calibri" w:hAnsi="Calibri" w:cs="Helvetica"/>
-          <w:color w:val="C0504D" w:themeColor="accent2"/>
-          <w:sz w:val="24"/>
-          <w:szCs w:val="24"/>
-        </w:rPr>
-        <w:t>Exemplo:</w:t>
-      </w:r>
-    </w:p>
-    <w:p>
-      <w:pPr>
-        <w:tabs>
-          <w:tab w:val="left" w:pos="1134"/>
-          <w:tab w:val="left" w:pos="1560"/>
-        </w:tabs>
-        <w:spacing w:after="0" w:line="288" w:lineRule="auto"/>
-        <w:rPr>
-          <w:rFonts w:ascii="Calibri" w:hAnsi="Calibri" w:cs="Helvetica"/>
-          <w:color w:val="C0504D" w:themeColor="accent2"/>
-          <w:sz w:val="24"/>
-          <w:szCs w:val="24"/>
-        </w:rPr>
-      </w:pPr>
-      <w:r>
-        <w:rPr>
-          <w:rFonts w:ascii="Calibri" w:hAnsi="Calibri" w:cs="Helvetica"/>
-          <w:color w:val="C0504D" w:themeColor="accent2"/>
-          <w:sz w:val="24"/>
-          <w:szCs w:val="24"/>
-        </w:rPr>
-        <w:t xml:space="preserve">CAMPOS, Aline de. </w:t>
-      </w:r>
-      <w:r>
-        <w:rPr>
-          <w:rFonts w:ascii="Calibri" w:hAnsi="Calibri" w:cs="Helvetica"/>
-          <w:color w:val="C0504D" w:themeColor="accent2"/>
-          <w:sz w:val="24"/>
-          <w:szCs w:val="24"/>
-        </w:rPr>
-        <w:t>Material didático. Disponível em: &lt;http://alinedecampos.pro.br&gt;. Acesso em: 20 out. 2014.</w:t>
-      </w:r>
-      <w:r>
-        <w:rPr>
-          <w:rFonts w:ascii="Calibri" w:hAnsi="Calibri" w:cs="Helvetica"/>
-          <w:color w:val="C0504D" w:themeColor="accent2"/>
-          <w:sz w:val="24"/>
-          <w:szCs w:val="24"/>
-        </w:rPr>
+          <w:sz w:val="24"/>
+          <w:szCs w:val="24"/>
+        </w:rPr>
+      </w:pPr>
+      <w:r>
+        <w:rPr>
+          <w:rFonts w:ascii="Calibri" w:hAnsi="Calibri" w:cs="Helvetica"/>
+          <w:sz w:val="24"/>
+          <w:szCs w:val="24"/>
+        </w:rPr>
+        <w:t>TRIGUEIRO</w:t>
+      </w:r>
+      <w:r>
+        <w:rPr>
+          <w:rFonts w:ascii="Calibri" w:hAnsi="Calibri" w:cs="Helvetica"/>
+          <w:sz w:val="24"/>
+          <w:szCs w:val="24"/>
+        </w:rPr>
+        <w:t xml:space="preserve">, </w:t>
+      </w:r>
+      <w:r>
+        <w:rPr>
+          <w:rFonts w:ascii="Calibri" w:hAnsi="Calibri" w:cs="Helvetica"/>
+          <w:sz w:val="24"/>
+          <w:szCs w:val="24"/>
+        </w:rPr>
+        <w:t>André</w:t>
+      </w:r>
+      <w:r>
+        <w:rPr>
+          <w:rFonts w:ascii="Calibri" w:hAnsi="Calibri" w:cs="Helvetica"/>
+          <w:sz w:val="24"/>
+          <w:szCs w:val="24"/>
+        </w:rPr>
+        <w:t xml:space="preserve">. </w:t>
+      </w:r>
+      <w:r>
+        <w:rPr>
+          <w:rFonts w:ascii="Calibri" w:hAnsi="Calibri" w:cs="Helvetica"/>
+          <w:sz w:val="24"/>
+          <w:szCs w:val="24"/>
+        </w:rPr>
+        <w:t>Brasil tem 16,4 milhões de voluntários. É pouco</w:t>
+      </w:r>
+      <w:r>
+        <w:rPr>
+          <w:rFonts w:ascii="Calibri" w:hAnsi="Calibri" w:cs="Helvetica"/>
+          <w:sz w:val="24"/>
+          <w:szCs w:val="24"/>
+        </w:rPr>
+        <w:t>. Disponível em:</w:t>
+      </w:r>
+      <w:r>
         <w:t xml:space="preserve"> </w:t>
       </w:r>
       <w:r>
         <w:rPr>
           <w:rFonts w:ascii="Calibri" w:hAnsi="Calibri" w:cs="Helvetica"/>
-          <w:color w:val="C0504D" w:themeColor="accent2"/>
+          <w:sz w:val="24"/>
+          <w:szCs w:val="24"/>
+        </w:rPr>
+        <w:t xml:space="preserve">http://g1.globo.com/natureza/blog/mundo-sustentavel/post/brasil-tem-164-milhoes-de-voluntarios-e-pouco.html. </w:t>
+      </w:r>
+      <w:r>
+        <w:rPr>
+          <w:rFonts w:ascii="Calibri" w:hAnsi="Calibri" w:cs="Helvetica"/>
+          <w:sz w:val="24"/>
+          <w:szCs w:val="24"/>
+        </w:rPr>
+        <w:t xml:space="preserve"> Acesso em: </w:t>
+      </w:r>
+      <w:r>
+        <w:rPr>
+          <w:rFonts w:ascii="Calibri" w:hAnsi="Calibri" w:cs="Helvetica"/>
+          <w:sz w:val="24"/>
+          <w:szCs w:val="24"/>
+        </w:rPr>
+        <w:t>28</w:t>
+      </w:r>
+      <w:r>
+        <w:rPr>
+          <w:rFonts w:ascii="Calibri" w:hAnsi="Calibri" w:cs="Helvetica"/>
+          <w:sz w:val="24"/>
+          <w:szCs w:val="24"/>
+        </w:rPr>
+        <w:t xml:space="preserve"> </w:t>
+      </w:r>
+      <w:r>
+        <w:rPr>
+          <w:rFonts w:ascii="Calibri" w:hAnsi="Calibri" w:cs="Helvetica"/>
+          <w:sz w:val="24"/>
+          <w:szCs w:val="24"/>
+        </w:rPr>
+        <w:t>jun</w:t>
+      </w:r>
+      <w:r>
+        <w:rPr>
+          <w:rFonts w:ascii="Calibri" w:hAnsi="Calibri" w:cs="Helvetica"/>
+          <w:sz w:val="24"/>
+          <w:szCs w:val="24"/>
+        </w:rPr>
+        <w:t>. 201</w:t>
+      </w:r>
+      <w:r>
+        <w:rPr>
+          <w:rFonts w:ascii="Calibri" w:hAnsi="Calibri" w:cs="Helvetica"/>
+          <w:sz w:val="24"/>
+          <w:szCs w:val="24"/>
+        </w:rPr>
+        <w:t>7</w:t>
+      </w:r>
+      <w:r>
+        <w:rPr>
+          <w:rFonts w:ascii="Calibri" w:hAnsi="Calibri" w:cs="Helvetica"/>
+          <w:sz w:val="24"/>
+          <w:szCs w:val="24"/>
+        </w:rPr>
+        <w:t>.</w:t>
+      </w:r>
+      <w:r>
+        <w:rPr>
+          <w:rFonts w:ascii="Calibri" w:hAnsi="Calibri" w:cs="Helvetica"/>
+          <w:sz w:val="24"/>
+          <w:szCs w:val="24"/>
+        </w:rPr>
+        <w:t xml:space="preserve"> </w:t>
+      </w:r>
+      <w:r>
+        <w:rPr>
+          <w:rFonts w:ascii="Calibri" w:hAnsi="Calibri" w:cs="Helvetica"/>
           <w:sz w:val="24"/>
           <w:szCs w:val="24"/>
         </w:rPr>
@@ -5708,7 +5951,7 @@
 </file>
 
 <file path=word/endnotes.xml><?xml version="1.0" encoding="utf-8"?>
-<w:endnotes xmlns:wpc="http://schemas.microsoft.com/office/word/2010/wordprocessingCanvas" xmlns:mo="http://schemas.microsoft.com/office/mac/office/2008/main" xmlns:mc="http://schemas.openxmlformats.org/markup-compatibility/2006" xmlns:mv="urn:schemas-microsoft-com:mac:vml" xmlns:o="urn:schemas-microsoft-com:office:office" xmlns:r="http://schemas.openxmlformats.org/officeDocument/2006/relationships" xmlns:m="http://schemas.openxmlformats.org/officeDocument/2006/math" xmlns:v="urn:schemas-microsoft-com:vml" xmlns:wp14="http://schemas.microsoft.com/office/word/2010/wordprocessingDrawing" xmlns:wp="http://schemas.openxmlformats.org/drawingml/2006/wordprocessingDrawing" xmlns:w10="urn:schemas-microsoft-com:office:word" xmlns:w="http://schemas.openxmlformats.org/wordprocessingml/2006/main" xmlns:w14="http://schemas.microsoft.com/office/word/2010/wordml" xmlns:wpg="http://schemas.microsoft.com/office/word/2010/wordprocessingGroup" xmlns:wpi="http://schemas.microsoft.com/office/word/2010/wordprocessingInk" xmlns:wne="http://schemas.microsoft.com/office/word/2006/wordml" xmlns:wps="http://schemas.microsoft.com/office/word/2010/wordprocessingShape" mc:Ignorable="w14 wp14">
+<w:endnotes xmlns:ve="http://schemas.openxmlformats.org/markup-compatibility/2006" xmlns:o="urn:schemas-microsoft-com:office:office" xmlns:r="http://schemas.openxmlformats.org/officeDocument/2006/relationships" xmlns:m="http://schemas.openxmlformats.org/officeDocument/2006/math" xmlns:v="urn:schemas-microsoft-com:vml" xmlns:wp="http://schemas.openxmlformats.org/drawingml/2006/wordprocessingDrawing" xmlns:w10="urn:schemas-microsoft-com:office:word" xmlns:w="http://schemas.openxmlformats.org/wordprocessingml/2006/main" xmlns:wne="http://schemas.microsoft.com/office/word/2006/wordml">
   <w:endnote w:type="separator" w:id="-1">
     <w:p>
       <w:pPr>
@@ -5733,7 +5976,7 @@
 </file>
 
 <file path=word/footnotes.xml><?xml version="1.0" encoding="utf-8"?>
-<w:footnotes xmlns:wpc="http://schemas.microsoft.com/office/word/2010/wordprocessingCanvas" xmlns:mo="http://schemas.microsoft.com/office/mac/office/2008/main" xmlns:mc="http://schemas.openxmlformats.org/markup-compatibility/2006" xmlns:mv="urn:schemas-microsoft-com:mac:vml" xmlns:o="urn:schemas-microsoft-com:office:office" xmlns:r="http://schemas.openxmlformats.org/officeDocument/2006/relationships" xmlns:m="http://schemas.openxmlformats.org/officeDocument/2006/math" xmlns:v="urn:schemas-microsoft-com:vml" xmlns:wp14="http://schemas.microsoft.com/office/word/2010/wordprocessingDrawing" xmlns:wp="http://schemas.openxmlformats.org/drawingml/2006/wordprocessingDrawing" xmlns:w10="urn:schemas-microsoft-com:office:word" xmlns:w="http://schemas.openxmlformats.org/wordprocessingml/2006/main" xmlns:w14="http://schemas.microsoft.com/office/word/2010/wordml" xmlns:wpg="http://schemas.microsoft.com/office/word/2010/wordprocessingGroup" xmlns:wpi="http://schemas.microsoft.com/office/word/2010/wordprocessingInk" xmlns:wne="http://schemas.microsoft.com/office/word/2006/wordml" xmlns:wps="http://schemas.microsoft.com/office/word/2010/wordprocessingShape" mc:Ignorable="w14 wp14">
+<w:footnotes xmlns:ve="http://schemas.openxmlformats.org/markup-compatibility/2006" xmlns:o="urn:schemas-microsoft-com:office:office" xmlns:r="http://schemas.openxmlformats.org/officeDocument/2006/relationships" xmlns:m="http://schemas.openxmlformats.org/officeDocument/2006/math" xmlns:v="urn:schemas-microsoft-com:vml" xmlns:wp="http://schemas.openxmlformats.org/drawingml/2006/wordprocessingDrawing" xmlns:w10="urn:schemas-microsoft-com:office:word" xmlns:w="http://schemas.openxmlformats.org/wordprocessingml/2006/main" xmlns:wne="http://schemas.microsoft.com/office/word/2006/wordml">
   <w:footnote w:type="separator" w:id="-1">
     <w:p>
       <w:pPr>
@@ -5758,40 +6001,40 @@
 </file>
 
 <file path=word/header1.xml><?xml version="1.0" encoding="utf-8"?>
-<w:hdr xmlns:wpc="http://schemas.microsoft.com/office/word/2010/wordprocessingCanvas" xmlns:mo="http://schemas.microsoft.com/office/mac/office/2008/main" xmlns:mc="http://schemas.openxmlformats.org/markup-compatibility/2006" xmlns:mv="urn:schemas-microsoft-com:mac:vml" xmlns:o="urn:schemas-microsoft-com:office:office" xmlns:r="http://schemas.openxmlformats.org/officeDocument/2006/relationships" xmlns:m="http://schemas.openxmlformats.org/officeDocument/2006/math" xmlns:v="urn:schemas-microsoft-com:vml" xmlns:wp14="http://schemas.microsoft.com/office/word/2010/wordprocessingDrawing" xmlns:wp="http://schemas.openxmlformats.org/drawingml/2006/wordprocessingDrawing" xmlns:w10="urn:schemas-microsoft-com:office:word" xmlns:w="http://schemas.openxmlformats.org/wordprocessingml/2006/main" xmlns:w14="http://schemas.microsoft.com/office/word/2010/wordml" xmlns:wpg="http://schemas.microsoft.com/office/word/2010/wordprocessingGroup" xmlns:wpi="http://schemas.microsoft.com/office/word/2010/wordprocessingInk" xmlns:wne="http://schemas.microsoft.com/office/word/2006/wordml" xmlns:wps="http://schemas.microsoft.com/office/word/2010/wordprocessingShape" mc:Ignorable="w14 wp14">
+<w:hdr xmlns:ve="http://schemas.openxmlformats.org/markup-compatibility/2006" xmlns:o="urn:schemas-microsoft-com:office:office" xmlns:r="http://schemas.openxmlformats.org/officeDocument/2006/relationships" xmlns:m="http://schemas.openxmlformats.org/officeDocument/2006/math" xmlns:v="urn:schemas-microsoft-com:vml" xmlns:wp="http://schemas.openxmlformats.org/drawingml/2006/wordprocessingDrawing" xmlns:w10="urn:schemas-microsoft-com:office:word" xmlns:w="http://schemas.openxmlformats.org/wordprocessingml/2006/main" xmlns:wne="http://schemas.microsoft.com/office/word/2006/wordml">
   <w:p>
     <w:pPr>
-      <w:pStyle w:val="Header"/>
+      <w:pStyle w:val="Cabealho"/>
       <w:jc w:val="right"/>
     </w:pPr>
     <w:r>
       <w:rPr>
-        <w:rStyle w:val="PageNumber"/>
+        <w:rStyle w:val="Nmerodepgina"/>
       </w:rPr>
       <w:fldChar w:fldCharType="begin"/>
     </w:r>
     <w:r>
       <w:rPr>
-        <w:rStyle w:val="PageNumber"/>
+        <w:rStyle w:val="Nmerodepgina"/>
       </w:rPr>
       <w:instrText xml:space="preserve"> PAGE </w:instrText>
     </w:r>
     <w:r>
       <w:rPr>
-        <w:rStyle w:val="PageNumber"/>
+        <w:rStyle w:val="Nmerodepgina"/>
       </w:rPr>
       <w:fldChar w:fldCharType="separate"/>
     </w:r>
     <w:r>
       <w:rPr>
-        <w:rStyle w:val="PageNumber"/>
+        <w:rStyle w:val="Nmerodepgina"/>
         <w:noProof/>
       </w:rPr>
-      <w:t>11</w:t>
+      <w:t>2</w:t>
     </w:r>
     <w:r>
       <w:rPr>
-        <w:rStyle w:val="PageNumber"/>
+        <w:rStyle w:val="Nmerodepgina"/>
       </w:rPr>
       <w:fldChar w:fldCharType="end"/>
     </w:r>
@@ -5800,7 +6043,7 @@
 </file>
 
 <file path=word/numbering.xml><?xml version="1.0" encoding="utf-8"?>
-<w:numbering xmlns:wpc="http://schemas.microsoft.com/office/word/2010/wordprocessingCanvas" xmlns:mo="http://schemas.microsoft.com/office/mac/office/2008/main" xmlns:mc="http://schemas.openxmlformats.org/markup-compatibility/2006" xmlns:mv="urn:schemas-microsoft-com:mac:vml" xmlns:o="urn:schemas-microsoft-com:office:office" xmlns:r="http://schemas.openxmlformats.org/officeDocument/2006/relationships" xmlns:m="http://schemas.openxmlformats.org/officeDocument/2006/math" xmlns:v="urn:schemas-microsoft-com:vml" xmlns:wp14="http://schemas.microsoft.com/office/word/2010/wordprocessingDrawing" xmlns:wp="http://schemas.openxmlformats.org/drawingml/2006/wordprocessingDrawing" xmlns:w10="urn:schemas-microsoft-com:office:word" xmlns:w="http://schemas.openxmlformats.org/wordprocessingml/2006/main" xmlns:w14="http://schemas.microsoft.com/office/word/2010/wordml" xmlns:wpg="http://schemas.microsoft.com/office/word/2010/wordprocessingGroup" xmlns:wpi="http://schemas.microsoft.com/office/word/2010/wordprocessingInk" xmlns:wne="http://schemas.microsoft.com/office/word/2006/wordml" xmlns:wps="http://schemas.microsoft.com/office/word/2010/wordprocessingShape" mc:Ignorable="w14 wp14">
+<w:numbering xmlns:ve="http://schemas.openxmlformats.org/markup-compatibility/2006" xmlns:o="urn:schemas-microsoft-com:office:office" xmlns:r="http://schemas.openxmlformats.org/officeDocument/2006/relationships" xmlns:m="http://schemas.openxmlformats.org/officeDocument/2006/math" xmlns:v="urn:schemas-microsoft-com:vml" xmlns:wp="http://schemas.openxmlformats.org/drawingml/2006/wordprocessingDrawing" xmlns:w10="urn:schemas-microsoft-com:office:word" xmlns:w="http://schemas.openxmlformats.org/wordprocessingml/2006/main" xmlns:wne="http://schemas.microsoft.com/office/word/2006/wordml">
   <w:abstractNum w:abstractNumId="0">
     <w:nsid w:val="0BF97C9D"/>
     <w:multiLevelType w:val="multilevel"/>
@@ -5808,7 +6051,7 @@
     <w:lvl w:ilvl="0">
       <w:start w:val="1"/>
       <w:numFmt w:val="decimal"/>
-      <w:pStyle w:val="Heading1"/>
+      <w:pStyle w:val="Ttulo1"/>
       <w:lvlText w:val="%1."/>
       <w:lvlJc w:val="left"/>
       <w:pPr>
@@ -5818,7 +6061,7 @@
     <w:lvl w:ilvl="1">
       <w:start w:val="1"/>
       <w:numFmt w:val="decimal"/>
-      <w:pStyle w:val="Heading2"/>
+      <w:pStyle w:val="Ttulo2"/>
       <w:isLgl/>
       <w:lvlText w:val="%1.%2"/>
       <w:lvlJc w:val="left"/>
@@ -5832,7 +6075,7 @@
     <w:lvl w:ilvl="2">
       <w:start w:val="1"/>
       <w:numFmt w:val="decimal"/>
-      <w:pStyle w:val="Heading3"/>
+      <w:pStyle w:val="Ttulo3"/>
       <w:isLgl/>
       <w:lvlText w:val="%1.%2.%3"/>
       <w:lvlJc w:val="left"/>
@@ -6874,7 +7117,7 @@
 </file>
 
 <file path=word/styles.xml><?xml version="1.0" encoding="utf-8"?>
-<w:styles xmlns:mc="http://schemas.openxmlformats.org/markup-compatibility/2006" xmlns:r="http://schemas.openxmlformats.org/officeDocument/2006/relationships" xmlns:w="http://schemas.openxmlformats.org/wordprocessingml/2006/main" xmlns:w14="http://schemas.microsoft.com/office/word/2010/wordml" mc:Ignorable="w14">
+<w:styles xmlns:r="http://schemas.openxmlformats.org/officeDocument/2006/relationships" xmlns:w="http://schemas.openxmlformats.org/wordprocessingml/2006/main">
   <w:docDefaults>
     <w:rPrDefault>
       <w:rPr>
@@ -6890,7 +7133,7 @@
       </w:pPr>
     </w:pPrDefault>
   </w:docDefaults>
-  <w:latentStyles w:defLockedState="0" w:defUIPriority="99" w:defSemiHidden="1" w:defUnhideWhenUsed="1" w:defQFormat="0" w:count="276">
+  <w:latentStyles w:defLockedState="0" w:defUIPriority="99" w:defSemiHidden="1" w:defUnhideWhenUsed="1" w:defQFormat="0" w:count="267">
     <w:lsdException w:name="Normal" w:semiHidden="0" w:uiPriority="0" w:unhideWhenUsed="0" w:qFormat="1"/>
     <w:lsdException w:name="heading 1" w:semiHidden="0" w:uiPriority="9" w:unhideWhenUsed="0" w:qFormat="1"/>
     <w:lsdException w:name="heading 2" w:uiPriority="9" w:qFormat="1"/>
@@ -7032,12 +7275,13 @@
   <w:style w:type="paragraph" w:default="1" w:styleId="Normal">
     <w:name w:val="Normal"/>
     <w:qFormat/>
+    <w:rsid w:val="00193864"/>
   </w:style>
-  <w:style w:type="paragraph" w:styleId="Heading1">
+  <w:style w:type="paragraph" w:styleId="Ttulo1">
     <w:name w:val="heading 1"/>
     <w:basedOn w:val="Normal"/>
     <w:next w:val="Normal"/>
-    <w:link w:val="Heading1Char"/>
+    <w:link w:val="Ttulo1Char"/>
     <w:uiPriority w:val="9"/>
     <w:qFormat/>
     <w:rsid w:val="000652B4"/>
@@ -7061,11 +7305,11 @@
       <w:szCs w:val="24"/>
     </w:rPr>
   </w:style>
-  <w:style w:type="paragraph" w:styleId="Heading2">
+  <w:style w:type="paragraph" w:styleId="Ttulo2">
     <w:name w:val="heading 2"/>
     <w:basedOn w:val="Normal"/>
     <w:next w:val="Normal"/>
-    <w:link w:val="Heading2Char"/>
+    <w:link w:val="Ttulo2Char"/>
     <w:uiPriority w:val="9"/>
     <w:unhideWhenUsed/>
     <w:qFormat/>
@@ -7092,11 +7336,11 @@
       <w:szCs w:val="24"/>
     </w:rPr>
   </w:style>
-  <w:style w:type="paragraph" w:styleId="Heading3">
+  <w:style w:type="paragraph" w:styleId="Ttulo3">
     <w:name w:val="heading 3"/>
     <w:basedOn w:val="Normal"/>
     <w:next w:val="Normal"/>
-    <w:link w:val="Heading3Char"/>
+    <w:link w:val="Ttulo3Char"/>
     <w:uiPriority w:val="9"/>
     <w:unhideWhenUsed/>
     <w:qFormat/>
@@ -7120,17 +7364,18 @@
       <w:szCs w:val="24"/>
     </w:rPr>
   </w:style>
-  <w:style w:type="character" w:default="1" w:styleId="DefaultParagraphFont">
+  <w:style w:type="character" w:default="1" w:styleId="Fontepargpadro">
     <w:name w:val="Default Paragraph Font"/>
     <w:uiPriority w:val="1"/>
     <w:semiHidden/>
     <w:unhideWhenUsed/>
   </w:style>
-  <w:style w:type="table" w:default="1" w:styleId="TableNormal">
+  <w:style w:type="table" w:default="1" w:styleId="Tabelanormal">
     <w:name w:val="Normal Table"/>
     <w:uiPriority w:val="99"/>
     <w:semiHidden/>
     <w:unhideWhenUsed/>
+    <w:qFormat/>
     <w:tblPr>
       <w:tblInd w:w="0" w:type="dxa"/>
       <w:tblCellMar>
@@ -7141,16 +7386,16 @@
       </w:tblCellMar>
     </w:tblPr>
   </w:style>
-  <w:style w:type="numbering" w:default="1" w:styleId="NoList">
+  <w:style w:type="numbering" w:default="1" w:styleId="Semlista">
     <w:name w:val="No List"/>
     <w:uiPriority w:val="99"/>
     <w:semiHidden/>
     <w:unhideWhenUsed/>
   </w:style>
-  <w:style w:type="paragraph" w:styleId="ListParagraph">
+  <w:style w:type="paragraph" w:styleId="PargrafodaLista">
     <w:name w:val="List Paragraph"/>
     <w:basedOn w:val="Normal"/>
-    <w:link w:val="ListParagraphChar"/>
+    <w:link w:val="PargrafodaListaChar"/>
     <w:uiPriority w:val="34"/>
     <w:qFormat/>
     <w:rsid w:val="007B2FC7"/>
@@ -7159,10 +7404,10 @@
       <w:contextualSpacing/>
     </w:pPr>
   </w:style>
-  <w:style w:type="character" w:customStyle="1" w:styleId="Heading1Char">
-    <w:name w:val="Heading 1 Char"/>
-    <w:basedOn w:val="DefaultParagraphFont"/>
-    <w:link w:val="Heading1"/>
+  <w:style w:type="character" w:customStyle="1" w:styleId="Ttulo1Char">
+    <w:name w:val="Título 1 Char"/>
+    <w:basedOn w:val="Fontepargpadro"/>
+    <w:link w:val="Ttulo1"/>
     <w:uiPriority w:val="9"/>
     <w:rsid w:val="000652B4"/>
     <w:rPr>
@@ -7175,10 +7420,10 @@
       <w:szCs w:val="24"/>
     </w:rPr>
   </w:style>
-  <w:style w:type="paragraph" w:styleId="EndnoteText">
+  <w:style w:type="paragraph" w:styleId="Textodenotadefim">
     <w:name w:val="endnote text"/>
     <w:basedOn w:val="Normal"/>
-    <w:link w:val="EndnoteTextChar"/>
+    <w:link w:val="TextodenotadefimChar"/>
     <w:uiPriority w:val="99"/>
     <w:semiHidden/>
     <w:unhideWhenUsed/>
@@ -7191,10 +7436,10 @@
       <w:szCs w:val="20"/>
     </w:rPr>
   </w:style>
-  <w:style w:type="character" w:customStyle="1" w:styleId="EndnoteTextChar">
-    <w:name w:val="Endnote Text Char"/>
-    <w:basedOn w:val="DefaultParagraphFont"/>
-    <w:link w:val="EndnoteText"/>
+  <w:style w:type="character" w:customStyle="1" w:styleId="TextodenotadefimChar">
+    <w:name w:val="Texto de nota de fim Char"/>
+    <w:basedOn w:val="Fontepargpadro"/>
+    <w:link w:val="Textodenotadefim"/>
     <w:uiPriority w:val="99"/>
     <w:semiHidden/>
     <w:rsid w:val="002D6471"/>
@@ -7203,9 +7448,9 @@
       <w:szCs w:val="20"/>
     </w:rPr>
   </w:style>
-  <w:style w:type="character" w:styleId="EndnoteReference">
+  <w:style w:type="character" w:styleId="Refdenotadefim">
     <w:name w:val="endnote reference"/>
-    <w:basedOn w:val="DefaultParagraphFont"/>
+    <w:basedOn w:val="Fontepargpadro"/>
     <w:uiPriority w:val="99"/>
     <w:semiHidden/>
     <w:unhideWhenUsed/>
@@ -7214,9 +7459,9 @@
       <w:vertAlign w:val="superscript"/>
     </w:rPr>
   </w:style>
-  <w:style w:type="table" w:styleId="TableGrid">
+  <w:style w:type="table" w:styleId="Tabelacomgrade">
     <w:name w:val="Table Grid"/>
-    <w:basedOn w:val="TableNormal"/>
+    <w:basedOn w:val="Tabelanormal"/>
     <w:uiPriority w:val="59"/>
     <w:rsid w:val="002D6471"/>
     <w:pPr>
@@ -7240,7 +7485,7 @@
       </w:tblCellMar>
     </w:tblPr>
   </w:style>
-  <w:style w:type="paragraph" w:styleId="Caption">
+  <w:style w:type="paragraph" w:styleId="Legenda">
     <w:name w:val="caption"/>
     <w:basedOn w:val="Normal"/>
     <w:next w:val="Normal"/>
@@ -7258,16 +7503,16 @@
       <w:szCs w:val="18"/>
     </w:rPr>
   </w:style>
-  <w:style w:type="character" w:customStyle="1" w:styleId="ListParagraphChar">
-    <w:name w:val="List Paragraph Char"/>
-    <w:basedOn w:val="DefaultParagraphFont"/>
-    <w:link w:val="ListParagraph"/>
+  <w:style w:type="character" w:customStyle="1" w:styleId="PargrafodaListaChar">
+    <w:name w:val="Parágrafo da Lista Char"/>
+    <w:basedOn w:val="Fontepargpadro"/>
+    <w:link w:val="PargrafodaLista"/>
     <w:uiPriority w:val="34"/>
     <w:rsid w:val="007B3145"/>
   </w:style>
   <w:style w:type="numbering" w:styleId="111111">
     <w:name w:val="Outline List 2"/>
-    <w:basedOn w:val="NoList"/>
+    <w:basedOn w:val="Semlista"/>
     <w:uiPriority w:val="99"/>
     <w:semiHidden/>
     <w:unhideWhenUsed/>
@@ -7278,10 +7523,10 @@
       </w:numPr>
     </w:pPr>
   </w:style>
-  <w:style w:type="character" w:customStyle="1" w:styleId="Heading2Char">
-    <w:name w:val="Heading 2 Char"/>
-    <w:basedOn w:val="DefaultParagraphFont"/>
-    <w:link w:val="Heading2"/>
+  <w:style w:type="character" w:customStyle="1" w:styleId="Ttulo2Char">
+    <w:name w:val="Título 2 Char"/>
+    <w:basedOn w:val="Fontepargpadro"/>
+    <w:link w:val="Ttulo2"/>
     <w:uiPriority w:val="9"/>
     <w:rsid w:val="00783B44"/>
     <w:rPr>
@@ -7311,7 +7556,7 @@
   </w:style>
   <w:style w:type="character" w:styleId="Hyperlink">
     <w:name w:val="Hyperlink"/>
-    <w:basedOn w:val="DefaultParagraphFont"/>
+    <w:basedOn w:val="Fontepargpadro"/>
     <w:uiPriority w:val="99"/>
     <w:unhideWhenUsed/>
     <w:rsid w:val="0036107D"/>
@@ -7320,9 +7565,9 @@
       <w:u w:val="single"/>
     </w:rPr>
   </w:style>
-  <w:style w:type="table" w:styleId="LightShading-Accent4">
+  <w:style w:type="table" w:styleId="SombreamentoClaro-nfase4">
     <w:name w:val="Light Shading Accent 4"/>
-    <w:basedOn w:val="TableNormal"/>
+    <w:basedOn w:val="Tabelanormal"/>
     <w:uiPriority w:val="60"/>
     <w:rsid w:val="00A24DC6"/>
     <w:pPr>
@@ -7423,9 +7668,9 @@
       </w:tcPr>
     </w:tblStylePr>
   </w:style>
-  <w:style w:type="table" w:styleId="LightShading-Accent2">
+  <w:style w:type="table" w:styleId="SombreamentoClaro-nfase2">
     <w:name w:val="Light Shading Accent 2"/>
-    <w:basedOn w:val="TableNormal"/>
+    <w:basedOn w:val="Tabelanormal"/>
     <w:uiPriority w:val="60"/>
     <w:rsid w:val="00A24DC6"/>
     <w:pPr>
@@ -7526,9 +7771,9 @@
       </w:tcPr>
     </w:tblStylePr>
   </w:style>
-  <w:style w:type="table" w:styleId="LightList-Accent2">
+  <w:style w:type="table" w:styleId="ListaClara-nfase2">
     <w:name w:val="Light List Accent 2"/>
-    <w:basedOn w:val="TableNormal"/>
+    <w:basedOn w:val="Tabelanormal"/>
     <w:uiPriority w:val="61"/>
     <w:rsid w:val="00A24DC6"/>
     <w:pPr>
@@ -7618,9 +7863,9 @@
       </w:tcPr>
     </w:tblStylePr>
   </w:style>
-  <w:style w:type="table" w:styleId="LightGrid-Accent2">
+  <w:style w:type="table" w:styleId="GradeClara-nfase2">
     <w:name w:val="Light Grid Accent 2"/>
-    <w:basedOn w:val="TableNormal"/>
+    <w:basedOn w:val="Tabelanormal"/>
     <w:uiPriority w:val="62"/>
     <w:rsid w:val="00A24DC6"/>
     <w:pPr>
@@ -7748,9 +7993,9 @@
       </w:tcPr>
     </w:tblStylePr>
   </w:style>
-  <w:style w:type="table" w:styleId="MediumShading2-Accent2">
+  <w:style w:type="table" w:styleId="SombreamentoMdio2-nfase2">
     <w:name w:val="Medium Shading 2 Accent 2"/>
-    <w:basedOn w:val="TableNormal"/>
+    <w:basedOn w:val="Tabelanormal"/>
     <w:uiPriority w:val="64"/>
     <w:rsid w:val="00A24DC6"/>
     <w:pPr>
@@ -7897,9 +8142,9 @@
       </w:tcPr>
     </w:tblStylePr>
   </w:style>
-  <w:style w:type="table" w:styleId="MediumShading2">
+  <w:style w:type="table" w:styleId="SombreamentoMdio2">
     <w:name w:val="Medium Shading 2"/>
-    <w:basedOn w:val="TableNormal"/>
+    <w:basedOn w:val="Tabelanormal"/>
     <w:uiPriority w:val="64"/>
     <w:rsid w:val="00A24DC6"/>
     <w:pPr>
@@ -8046,9 +8291,9 @@
       </w:tcPr>
     </w:tblStylePr>
   </w:style>
-  <w:style w:type="table" w:styleId="MediumShading1">
+  <w:style w:type="table" w:styleId="SombreamentoMdio1">
     <w:name w:val="Medium Shading 1"/>
-    <w:basedOn w:val="TableNormal"/>
+    <w:basedOn w:val="Tabelanormal"/>
     <w:uiPriority w:val="63"/>
     <w:rsid w:val="00A24DC6"/>
     <w:pPr>
@@ -8152,9 +8397,9 @@
       </w:tcPr>
     </w:tblStylePr>
   </w:style>
-  <w:style w:type="table" w:styleId="MediumGrid1">
+  <w:style w:type="table" w:styleId="GradeMdia1">
     <w:name w:val="Medium Grid 1"/>
-    <w:basedOn w:val="TableNormal"/>
+    <w:basedOn w:val="Tabelanormal"/>
     <w:uiPriority w:val="67"/>
     <w:rsid w:val="00A24DC6"/>
     <w:pPr>
@@ -8225,9 +8470,9 @@
       </w:tcPr>
     </w:tblStylePr>
   </w:style>
-  <w:style w:type="table" w:styleId="MediumList2">
+  <w:style w:type="table" w:styleId="ListaMdia2">
     <w:name w:val="Medium List 2"/>
-    <w:basedOn w:val="TableNormal"/>
+    <w:basedOn w:val="Tabelanormal"/>
     <w:uiPriority w:val="66"/>
     <w:rsid w:val="00A24DC6"/>
     <w:pPr>
@@ -8353,9 +8598,9 @@
       </w:tcPr>
     </w:tblStylePr>
   </w:style>
-  <w:style w:type="table" w:styleId="MediumGrid3">
+  <w:style w:type="table" w:styleId="GradeMdia3">
     <w:name w:val="Medium Grid 3"/>
-    <w:basedOn w:val="TableNormal"/>
+    <w:basedOn w:val="Tabelanormal"/>
     <w:uiPriority w:val="69"/>
     <w:rsid w:val="00A24DC6"/>
     <w:pPr>
@@ -8494,9 +8739,9 @@
       </w:tcPr>
     </w:tblStylePr>
   </w:style>
-  <w:style w:type="table" w:styleId="MediumGrid3-Accent1">
+  <w:style w:type="table" w:styleId="GradeMdia3-nfase1">
     <w:name w:val="Medium Grid 3 Accent 1"/>
-    <w:basedOn w:val="TableNormal"/>
+    <w:basedOn w:val="Tabelanormal"/>
     <w:uiPriority w:val="69"/>
     <w:rsid w:val="001F60AB"/>
     <w:pPr>
@@ -8635,10 +8880,10 @@
       </w:tcPr>
     </w:tblStylePr>
   </w:style>
-  <w:style w:type="paragraph" w:styleId="Header">
+  <w:style w:type="paragraph" w:styleId="Cabealho">
     <w:name w:val="header"/>
     <w:basedOn w:val="Normal"/>
-    <w:link w:val="HeaderChar"/>
+    <w:link w:val="CabealhoChar"/>
     <w:uiPriority w:val="99"/>
     <w:unhideWhenUsed/>
     <w:rsid w:val="0027668B"/>
@@ -8650,17 +8895,17 @@
       <w:spacing w:after="0" w:line="240" w:lineRule="auto"/>
     </w:pPr>
   </w:style>
-  <w:style w:type="character" w:customStyle="1" w:styleId="HeaderChar">
-    <w:name w:val="Header Char"/>
-    <w:basedOn w:val="DefaultParagraphFont"/>
-    <w:link w:val="Header"/>
+  <w:style w:type="character" w:customStyle="1" w:styleId="CabealhoChar">
+    <w:name w:val="Cabeçalho Char"/>
+    <w:basedOn w:val="Fontepargpadro"/>
+    <w:link w:val="Cabealho"/>
     <w:uiPriority w:val="99"/>
     <w:rsid w:val="0027668B"/>
   </w:style>
-  <w:style w:type="paragraph" w:styleId="Footer">
+  <w:style w:type="paragraph" w:styleId="Rodap">
     <w:name w:val="footer"/>
     <w:basedOn w:val="Normal"/>
-    <w:link w:val="FooterChar"/>
+    <w:link w:val="RodapChar"/>
     <w:uiPriority w:val="99"/>
     <w:unhideWhenUsed/>
     <w:rsid w:val="0027668B"/>
@@ -8672,22 +8917,22 @@
       <w:spacing w:after="0" w:line="240" w:lineRule="auto"/>
     </w:pPr>
   </w:style>
-  <w:style w:type="character" w:customStyle="1" w:styleId="FooterChar">
-    <w:name w:val="Footer Char"/>
-    <w:basedOn w:val="DefaultParagraphFont"/>
-    <w:link w:val="Footer"/>
+  <w:style w:type="character" w:customStyle="1" w:styleId="RodapChar">
+    <w:name w:val="Rodapé Char"/>
+    <w:basedOn w:val="Fontepargpadro"/>
+    <w:link w:val="Rodap"/>
     <w:uiPriority w:val="99"/>
     <w:rsid w:val="0027668B"/>
   </w:style>
-  <w:style w:type="character" w:styleId="PageNumber">
+  <w:style w:type="character" w:styleId="Nmerodepgina">
     <w:name w:val="page number"/>
-    <w:basedOn w:val="DefaultParagraphFont"/>
+    <w:basedOn w:val="Fontepargpadro"/>
     <w:uiPriority w:val="99"/>
     <w:semiHidden/>
     <w:unhideWhenUsed/>
     <w:rsid w:val="0027668B"/>
   </w:style>
-  <w:style w:type="paragraph" w:styleId="TOC4">
+  <w:style w:type="paragraph" w:styleId="Sumrio4">
     <w:name w:val="toc 4"/>
     <w:basedOn w:val="Normal"/>
     <w:next w:val="Normal"/>
@@ -8704,7 +8949,7 @@
       <w:szCs w:val="20"/>
     </w:rPr>
   </w:style>
-  <w:style w:type="paragraph" w:styleId="TOC1">
+  <w:style w:type="paragraph" w:styleId="Sumrio1">
     <w:name w:val="toc 1"/>
     <w:basedOn w:val="Normal"/>
     <w:next w:val="Normal"/>
@@ -8721,7 +8966,7 @@
       <w:szCs w:val="24"/>
     </w:rPr>
   </w:style>
-  <w:style w:type="paragraph" w:styleId="TOC2">
+  <w:style w:type="paragraph" w:styleId="Sumrio2">
     <w:name w:val="toc 2"/>
     <w:basedOn w:val="Normal"/>
     <w:next w:val="Normal"/>
@@ -8737,7 +8982,7 @@
       <w:b/>
     </w:rPr>
   </w:style>
-  <w:style w:type="paragraph" w:styleId="TOC3">
+  <w:style w:type="paragraph" w:styleId="Sumrio3">
     <w:name w:val="toc 3"/>
     <w:basedOn w:val="Normal"/>
     <w:next w:val="Normal"/>
@@ -8750,7 +8995,7 @@
       <w:ind w:left="440"/>
     </w:pPr>
   </w:style>
-  <w:style w:type="paragraph" w:styleId="TOC5">
+  <w:style w:type="paragraph" w:styleId="Sumrio5">
     <w:name w:val="toc 5"/>
     <w:basedOn w:val="Normal"/>
     <w:next w:val="Normal"/>
@@ -8767,7 +9012,7 @@
       <w:szCs w:val="20"/>
     </w:rPr>
   </w:style>
-  <w:style w:type="paragraph" w:styleId="TOC6">
+  <w:style w:type="paragraph" w:styleId="Sumrio6">
     <w:name w:val="toc 6"/>
     <w:basedOn w:val="Normal"/>
     <w:next w:val="Normal"/>
@@ -8784,7 +9029,7 @@
       <w:szCs w:val="20"/>
     </w:rPr>
   </w:style>
-  <w:style w:type="paragraph" w:styleId="TOC7">
+  <w:style w:type="paragraph" w:styleId="Sumrio7">
     <w:name w:val="toc 7"/>
     <w:basedOn w:val="Normal"/>
     <w:next w:val="Normal"/>
@@ -8801,7 +9046,7 @@
       <w:szCs w:val="20"/>
     </w:rPr>
   </w:style>
-  <w:style w:type="paragraph" w:styleId="TOC8">
+  <w:style w:type="paragraph" w:styleId="Sumrio8">
     <w:name w:val="toc 8"/>
     <w:basedOn w:val="Normal"/>
     <w:next w:val="Normal"/>
@@ -8818,7 +9063,7 @@
       <w:szCs w:val="20"/>
     </w:rPr>
   </w:style>
-  <w:style w:type="paragraph" w:styleId="TOC9">
+  <w:style w:type="paragraph" w:styleId="Sumrio9">
     <w:name w:val="toc 9"/>
     <w:basedOn w:val="Normal"/>
     <w:next w:val="Normal"/>
@@ -8835,10 +9080,10 @@
       <w:szCs w:val="20"/>
     </w:rPr>
   </w:style>
-  <w:style w:type="character" w:customStyle="1" w:styleId="Heading3Char">
-    <w:name w:val="Heading 3 Char"/>
-    <w:basedOn w:val="DefaultParagraphFont"/>
-    <w:link w:val="Heading3"/>
+  <w:style w:type="character" w:customStyle="1" w:styleId="Ttulo3Char">
+    <w:name w:val="Título 3 Char"/>
+    <w:basedOn w:val="Fontepargpadro"/>
+    <w:link w:val="Ttulo3"/>
     <w:uiPriority w:val="9"/>
     <w:rsid w:val="000652B4"/>
     <w:rPr>
@@ -11121,7 +11366,7 @@
 </file>
 
 <file path=customXml/itemProps1.xml><?xml version="1.0" encoding="utf-8"?>
-<ds:datastoreItem xmlns:ds="http://schemas.openxmlformats.org/officeDocument/2006/customXml" ds:itemID="{53A7A772-346A-1044-B02A-630E53EFB653}">
+<ds:datastoreItem xmlns:ds="http://schemas.openxmlformats.org/officeDocument/2006/customXml" ds:itemID="{CC5F75BA-CE82-4D28-B7C8-162EDEE19F7F}">
   <ds:schemaRefs>
     <ds:schemaRef ds:uri="http://schemas.openxmlformats.org/officeDocument/2006/bibliography"/>
   </ds:schemaRefs>

</xml_diff>

<commit_message>
#1 add descrição tecnologias, objetivo + bibliografias
</commit_message>
<xml_diff>
--- a/relatorio-de-projeto-final.docx
+++ b/relatorio-de-projeto-final.docx
@@ -1195,16 +1195,18 @@
         <w:tblLook w:val="04A0"/>
       </w:tblPr>
       <w:tblGrid>
-        <w:gridCol w:w="4820"/>
-        <w:gridCol w:w="1063"/>
-        <w:gridCol w:w="1063"/>
-        <w:gridCol w:w="1063"/>
-        <w:gridCol w:w="1063"/>
+        <w:gridCol w:w="2268"/>
+        <w:gridCol w:w="993"/>
+        <w:gridCol w:w="1275"/>
+        <w:gridCol w:w="1134"/>
+        <w:gridCol w:w="851"/>
+        <w:gridCol w:w="1276"/>
+        <w:gridCol w:w="1275"/>
       </w:tblGrid>
       <w:tr>
         <w:tc>
           <w:tcPr>
-            <w:tcW w:w="4820" w:type="dxa"/>
+            <w:tcW w:w="2268" w:type="dxa"/>
             <w:vAlign w:val="center"/>
           </w:tcPr>
           <w:p>
@@ -1225,7 +1227,7 @@
         </w:tc>
         <w:tc>
           <w:tcPr>
-            <w:tcW w:w="1063" w:type="dxa"/>
+            <w:tcW w:w="993" w:type="dxa"/>
             <w:vAlign w:val="center"/>
           </w:tcPr>
           <w:p>
@@ -1238,7 +1240,6 @@
                 <w:rFonts w:cs="Times New Roman"/>
                 <w:b/>
                 <w:iCs/>
-                <w:color w:val="C0504D" w:themeColor="accent2"/>
                 <w:sz w:val="24"/>
                 <w:szCs w:val="24"/>
               </w:rPr>
@@ -1248,17 +1249,16 @@
                 <w:rFonts w:cs="Times New Roman"/>
                 <w:b/>
                 <w:iCs/>
-                <w:color w:val="C0504D" w:themeColor="accent2"/>
                 <w:sz w:val="24"/>
                 <w:szCs w:val="24"/>
               </w:rPr>
-              <w:t>P1</w:t>
+              <w:t>Mão amigas</w:t>
             </w:r>
           </w:p>
         </w:tc>
         <w:tc>
           <w:tcPr>
-            <w:tcW w:w="1063" w:type="dxa"/>
+            <w:tcW w:w="1275" w:type="dxa"/>
             <w:vAlign w:val="center"/>
           </w:tcPr>
           <w:p>
@@ -1271,7 +1271,6 @@
                 <w:rFonts w:cs="Times New Roman"/>
                 <w:b/>
                 <w:iCs/>
-                <w:color w:val="C0504D" w:themeColor="accent2"/>
                 <w:sz w:val="24"/>
                 <w:szCs w:val="24"/>
               </w:rPr>
@@ -1281,17 +1280,16 @@
                 <w:rFonts w:cs="Times New Roman"/>
                 <w:b/>
                 <w:iCs/>
-                <w:color w:val="C0504D" w:themeColor="accent2"/>
                 <w:sz w:val="24"/>
                 <w:szCs w:val="24"/>
               </w:rPr>
-              <w:t>P2</w:t>
+              <w:t>ChildFund Brasil</w:t>
             </w:r>
           </w:p>
         </w:tc>
         <w:tc>
           <w:tcPr>
-            <w:tcW w:w="1063" w:type="dxa"/>
+            <w:tcW w:w="1134" w:type="dxa"/>
             <w:vAlign w:val="center"/>
           </w:tcPr>
           <w:p>
@@ -1304,7 +1302,6 @@
                 <w:rFonts w:cs="Times New Roman"/>
                 <w:b/>
                 <w:iCs/>
-                <w:color w:val="C0504D" w:themeColor="accent2"/>
                 <w:sz w:val="24"/>
                 <w:szCs w:val="24"/>
               </w:rPr>
@@ -1314,17 +1311,46 @@
                 <w:rFonts w:cs="Times New Roman"/>
                 <w:b/>
                 <w:iCs/>
-                <w:color w:val="C0504D" w:themeColor="accent2"/>
                 <w:sz w:val="24"/>
                 <w:szCs w:val="24"/>
               </w:rPr>
-              <w:t>P3</w:t>
+              <w:t>Meetup</w:t>
             </w:r>
           </w:p>
         </w:tc>
         <w:tc>
           <w:tcPr>
-            <w:tcW w:w="1063" w:type="dxa"/>
+            <w:tcW w:w="851" w:type="dxa"/>
+          </w:tcPr>
+          <w:p>
+            <w:pPr>
+              <w:autoSpaceDE w:val="0"/>
+              <w:autoSpaceDN w:val="0"/>
+              <w:adjustRightInd w:val="0"/>
+              <w:jc w:val="center"/>
+              <w:rPr>
+                <w:rFonts w:cs="Times New Roman"/>
+                <w:b/>
+                <w:iCs/>
+                <w:sz w:val="24"/>
+                <w:szCs w:val="24"/>
+              </w:rPr>
+            </w:pPr>
+            <w:r>
+              <w:rPr>
+                <w:rFonts w:cs="Times New Roman"/>
+                <w:b/>
+                <w:iCs/>
+                <w:sz w:val="24"/>
+                <w:szCs w:val="24"/>
+              </w:rPr>
+              <w:t>OngsBrasil</w:t>
+            </w:r>
+          </w:p>
+        </w:tc>
+        <w:tc>
+          <w:tcPr>
+            <w:tcW w:w="1276" w:type="dxa"/>
             <w:vAlign w:val="center"/>
           </w:tcPr>
           <w:p>
@@ -1337,7 +1363,6 @@
                 <w:rFonts w:cs="Times New Roman"/>
                 <w:b/>
                 <w:iCs/>
-                <w:color w:val="C0504D" w:themeColor="accent2"/>
                 <w:sz w:val="24"/>
                 <w:szCs w:val="24"/>
               </w:rPr>
@@ -1347,53 +1372,16 @@
                 <w:rFonts w:cs="Times New Roman"/>
                 <w:b/>
                 <w:iCs/>
-                <w:color w:val="C0504D" w:themeColor="accent2"/>
                 <w:sz w:val="24"/>
                 <w:szCs w:val="24"/>
               </w:rPr>
-              <w:t>Projeto</w:t>
-            </w:r>
-          </w:p>
-        </w:tc>
-      </w:tr>
-      <w:tr>
-        <w:trPr>
-          <w:trHeight w:val="343"/>
-        </w:trPr>
-        <w:tc>
-          <w:tcPr>
-            <w:tcW w:w="4820" w:type="dxa"/>
-            <w:vAlign w:val="center"/>
-          </w:tcPr>
-          <w:p>
-            <w:pPr>
-              <w:autoSpaceDE w:val="0"/>
-              <w:autoSpaceDN w:val="0"/>
-              <w:adjustRightInd w:val="0"/>
-              <w:rPr>
-                <w:rFonts w:cs="Times New Roman"/>
-                <w:iCs/>
-                <w:color w:val="C0504D" w:themeColor="accent2"/>
-                <w:sz w:val="24"/>
-                <w:szCs w:val="24"/>
-              </w:rPr>
-            </w:pPr>
-            <w:r>
-              <w:rPr>
-                <w:rFonts w:cs="Times New Roman"/>
-                <w:iCs/>
-                <w:color w:val="C0504D" w:themeColor="accent2"/>
-                <w:sz w:val="24"/>
-                <w:szCs w:val="24"/>
-              </w:rPr>
-              <w:t>Funcionalidade/Característica 01</w:t>
+              <w:t>Doutores da Alegria</w:t>
             </w:r>
           </w:p>
         </w:tc>
         <w:tc>
           <w:tcPr>
-            <w:tcW w:w="1063" w:type="dxa"/>
-            <w:vAlign w:val="center"/>
+            <w:tcW w:w="1275" w:type="dxa"/>
           </w:tcPr>
           <w:p>
             <w:pPr>
@@ -1405,7 +1393,6 @@
                 <w:rFonts w:cs="Times New Roman"/>
                 <w:b/>
                 <w:iCs/>
-                <w:color w:val="C0504D" w:themeColor="accent2"/>
                 <w:sz w:val="24"/>
                 <w:szCs w:val="24"/>
               </w:rPr>
@@ -1415,17 +1402,49 @@
                 <w:rFonts w:cs="Times New Roman"/>
                 <w:b/>
                 <w:iCs/>
-                <w:color w:val="C0504D" w:themeColor="accent2"/>
                 <w:sz w:val="24"/>
                 <w:szCs w:val="24"/>
               </w:rPr>
-              <w:t>X</w:t>
+              <w:t>Solidarize</w:t>
+            </w:r>
+          </w:p>
+        </w:tc>
+      </w:tr>
+      <w:tr>
+        <w:trPr>
+          <w:trHeight w:val="343"/>
+        </w:trPr>
+        <w:tc>
+          <w:tcPr>
+            <w:tcW w:w="2268" w:type="dxa"/>
+            <w:vAlign w:val="center"/>
+          </w:tcPr>
+          <w:p>
+            <w:pPr>
+              <w:autoSpaceDE w:val="0"/>
+              <w:autoSpaceDN w:val="0"/>
+              <w:adjustRightInd w:val="0"/>
+              <w:rPr>
+                <w:rFonts w:cs="Times New Roman"/>
+                <w:iCs/>
+                <w:sz w:val="24"/>
+                <w:szCs w:val="24"/>
+              </w:rPr>
+            </w:pPr>
+            <w:r>
+              <w:rPr>
+                <w:rFonts w:cs="Times New Roman"/>
+                <w:iCs/>
+                <w:sz w:val="24"/>
+                <w:szCs w:val="24"/>
+              </w:rPr>
+              <w:t>Doação corporativa</w:t>
             </w:r>
           </w:p>
         </w:tc>
         <w:tc>
           <w:tcPr>
-            <w:tcW w:w="1063" w:type="dxa"/>
+            <w:tcW w:w="993" w:type="dxa"/>
             <w:vAlign w:val="center"/>
           </w:tcPr>
           <w:p>
@@ -1447,108 +1466,7 @@
         </w:tc>
         <w:tc>
           <w:tcPr>
-            <w:tcW w:w="1063" w:type="dxa"/>
-            <w:vAlign w:val="center"/>
-          </w:tcPr>
-          <w:p>
-            <w:pPr>
-              <w:autoSpaceDE w:val="0"/>
-              <w:autoSpaceDN w:val="0"/>
-              <w:adjustRightInd w:val="0"/>
-              <w:jc w:val="center"/>
-              <w:rPr>
-                <w:rFonts w:cs="Times New Roman"/>
-                <w:b/>
-                <w:iCs/>
-                <w:color w:val="C0504D" w:themeColor="accent2"/>
-                <w:sz w:val="24"/>
-                <w:szCs w:val="24"/>
-              </w:rPr>
-            </w:pPr>
-            <w:r>
-              <w:rPr>
-                <w:rFonts w:cs="Times New Roman"/>
-                <w:b/>
-                <w:iCs/>
-                <w:color w:val="C0504D" w:themeColor="accent2"/>
-                <w:sz w:val="24"/>
-                <w:szCs w:val="24"/>
-              </w:rPr>
-              <w:t>X</w:t>
-            </w:r>
-          </w:p>
-        </w:tc>
-        <w:tc>
-          <w:tcPr>
-            <w:tcW w:w="1063" w:type="dxa"/>
-            <w:vAlign w:val="center"/>
-          </w:tcPr>
-          <w:p>
-            <w:pPr>
-              <w:autoSpaceDE w:val="0"/>
-              <w:autoSpaceDN w:val="0"/>
-              <w:adjustRightInd w:val="0"/>
-              <w:jc w:val="center"/>
-              <w:rPr>
-                <w:rFonts w:cs="Times New Roman"/>
-                <w:b/>
-                <w:iCs/>
-                <w:color w:val="C0504D" w:themeColor="accent2"/>
-                <w:sz w:val="24"/>
-                <w:szCs w:val="24"/>
-              </w:rPr>
-            </w:pPr>
-            <w:r>
-              <w:rPr>
-                <w:rFonts w:cs="Times New Roman"/>
-                <w:b/>
-                <w:iCs/>
-                <w:color w:val="C0504D" w:themeColor="accent2"/>
-                <w:sz w:val="24"/>
-                <w:szCs w:val="24"/>
-              </w:rPr>
-              <w:t>X</w:t>
-            </w:r>
-          </w:p>
-        </w:tc>
-      </w:tr>
-      <w:tr>
-        <w:trPr>
-          <w:trHeight w:val="343"/>
-        </w:trPr>
-        <w:tc>
-          <w:tcPr>
-            <w:tcW w:w="4820" w:type="dxa"/>
-            <w:vAlign w:val="center"/>
-          </w:tcPr>
-          <w:p>
-            <w:pPr>
-              <w:autoSpaceDE w:val="0"/>
-              <w:autoSpaceDN w:val="0"/>
-              <w:adjustRightInd w:val="0"/>
-              <w:rPr>
-                <w:rFonts w:cs="Times New Roman"/>
-                <w:iCs/>
-                <w:color w:val="C0504D" w:themeColor="accent2"/>
-                <w:sz w:val="24"/>
-                <w:szCs w:val="24"/>
-              </w:rPr>
-            </w:pPr>
-            <w:r>
-              <w:rPr>
-                <w:rFonts w:cs="Times New Roman"/>
-                <w:iCs/>
-                <w:color w:val="C0504D" w:themeColor="accent2"/>
-                <w:sz w:val="24"/>
-                <w:szCs w:val="24"/>
-              </w:rPr>
-              <w:t>Funcionalidade/Característica 02</w:t>
-            </w:r>
-          </w:p>
-        </w:tc>
-        <w:tc>
-          <w:tcPr>
-            <w:tcW w:w="1063" w:type="dxa"/>
+            <w:tcW w:w="1275" w:type="dxa"/>
             <w:vAlign w:val="center"/>
           </w:tcPr>
           <w:p>
@@ -1570,7 +1488,7 @@
         </w:tc>
         <w:tc>
           <w:tcPr>
-            <w:tcW w:w="1063" w:type="dxa"/>
+            <w:tcW w:w="1134" w:type="dxa"/>
             <w:vAlign w:val="center"/>
           </w:tcPr>
           <w:p>
@@ -1592,7 +1510,28 @@
         </w:tc>
         <w:tc>
           <w:tcPr>
-            <w:tcW w:w="1063" w:type="dxa"/>
+            <w:tcW w:w="851" w:type="dxa"/>
+          </w:tcPr>
+          <w:p>
+            <w:pPr>
+              <w:autoSpaceDE w:val="0"/>
+              <w:autoSpaceDN w:val="0"/>
+              <w:adjustRightInd w:val="0"/>
+              <w:jc w:val="center"/>
+              <w:rPr>
+                <w:rFonts w:cs="Times New Roman"/>
+                <w:b/>
+                <w:iCs/>
+                <w:color w:val="C0504D" w:themeColor="accent2"/>
+                <w:sz w:val="24"/>
+                <w:szCs w:val="24"/>
+              </w:rPr>
+            </w:pPr>
+          </w:p>
+        </w:tc>
+        <w:tc>
+          <w:tcPr>
+            <w:tcW w:w="1276" w:type="dxa"/>
             <w:vAlign w:val="center"/>
           </w:tcPr>
           <w:p>
@@ -1614,766 +1553,7 @@
         </w:tc>
         <w:tc>
           <w:tcPr>
-            <w:tcW w:w="1063" w:type="dxa"/>
-            <w:vAlign w:val="center"/>
-          </w:tcPr>
-          <w:p>
-            <w:pPr>
-              <w:autoSpaceDE w:val="0"/>
-              <w:autoSpaceDN w:val="0"/>
-              <w:adjustRightInd w:val="0"/>
-              <w:jc w:val="center"/>
-              <w:rPr>
-                <w:rFonts w:cs="Times New Roman"/>
-                <w:b/>
-                <w:iCs/>
-                <w:color w:val="C0504D" w:themeColor="accent2"/>
-                <w:sz w:val="24"/>
-                <w:szCs w:val="24"/>
-              </w:rPr>
-            </w:pPr>
-            <w:r>
-              <w:rPr>
-                <w:rFonts w:cs="Times New Roman"/>
-                <w:b/>
-                <w:iCs/>
-                <w:color w:val="C0504D" w:themeColor="accent2"/>
-                <w:sz w:val="24"/>
-                <w:szCs w:val="24"/>
-              </w:rPr>
-              <w:t>X</w:t>
-            </w:r>
-          </w:p>
-        </w:tc>
-      </w:tr>
-      <w:tr>
-        <w:trPr>
-          <w:trHeight w:val="343"/>
-        </w:trPr>
-        <w:tc>
-          <w:tcPr>
-            <w:tcW w:w="4820" w:type="dxa"/>
-            <w:vAlign w:val="center"/>
-          </w:tcPr>
-          <w:p>
-            <w:pPr>
-              <w:autoSpaceDE w:val="0"/>
-              <w:autoSpaceDN w:val="0"/>
-              <w:adjustRightInd w:val="0"/>
-              <w:rPr>
-                <w:rFonts w:cs="Times New Roman"/>
-                <w:iCs/>
-                <w:color w:val="C0504D" w:themeColor="accent2"/>
-                <w:sz w:val="24"/>
-                <w:szCs w:val="24"/>
-              </w:rPr>
-            </w:pPr>
-            <w:r>
-              <w:rPr>
-                <w:rFonts w:cs="Times New Roman"/>
-                <w:iCs/>
-                <w:color w:val="C0504D" w:themeColor="accent2"/>
-                <w:sz w:val="24"/>
-                <w:szCs w:val="24"/>
-              </w:rPr>
-              <w:t>Funcionalidade/Característica 03</w:t>
-            </w:r>
-          </w:p>
-        </w:tc>
-        <w:tc>
-          <w:tcPr>
-            <w:tcW w:w="1063" w:type="dxa"/>
-            <w:vAlign w:val="center"/>
-          </w:tcPr>
-          <w:p>
-            <w:pPr>
-              <w:autoSpaceDE w:val="0"/>
-              <w:autoSpaceDN w:val="0"/>
-              <w:adjustRightInd w:val="0"/>
-              <w:jc w:val="center"/>
-              <w:rPr>
-                <w:rFonts w:cs="Times New Roman"/>
-                <w:b/>
-                <w:iCs/>
-                <w:color w:val="C0504D" w:themeColor="accent2"/>
-                <w:sz w:val="24"/>
-                <w:szCs w:val="24"/>
-              </w:rPr>
-            </w:pPr>
-            <w:r>
-              <w:rPr>
-                <w:rFonts w:cs="Times New Roman"/>
-                <w:b/>
-                <w:iCs/>
-                <w:color w:val="C0504D" w:themeColor="accent2"/>
-                <w:sz w:val="24"/>
-                <w:szCs w:val="24"/>
-              </w:rPr>
-              <w:t>X</w:t>
-            </w:r>
-          </w:p>
-        </w:tc>
-        <w:tc>
-          <w:tcPr>
-            <w:tcW w:w="1063" w:type="dxa"/>
-            <w:vAlign w:val="center"/>
-          </w:tcPr>
-          <w:p>
-            <w:pPr>
-              <w:autoSpaceDE w:val="0"/>
-              <w:autoSpaceDN w:val="0"/>
-              <w:adjustRightInd w:val="0"/>
-              <w:jc w:val="center"/>
-              <w:rPr>
-                <w:rFonts w:cs="Times New Roman"/>
-                <w:b/>
-                <w:iCs/>
-                <w:color w:val="C0504D" w:themeColor="accent2"/>
-                <w:sz w:val="24"/>
-                <w:szCs w:val="24"/>
-              </w:rPr>
-            </w:pPr>
-            <w:r>
-              <w:rPr>
-                <w:rFonts w:cs="Times New Roman"/>
-                <w:b/>
-                <w:iCs/>
-                <w:color w:val="C0504D" w:themeColor="accent2"/>
-                <w:sz w:val="24"/>
-                <w:szCs w:val="24"/>
-              </w:rPr>
-              <w:t>X</w:t>
-            </w:r>
-          </w:p>
-        </w:tc>
-        <w:tc>
-          <w:tcPr>
-            <w:tcW w:w="1063" w:type="dxa"/>
-            <w:vAlign w:val="center"/>
-          </w:tcPr>
-          <w:p>
-            <w:pPr>
-              <w:autoSpaceDE w:val="0"/>
-              <w:autoSpaceDN w:val="0"/>
-              <w:adjustRightInd w:val="0"/>
-              <w:jc w:val="center"/>
-              <w:rPr>
-                <w:rFonts w:cs="Times New Roman"/>
-                <w:b/>
-                <w:iCs/>
-                <w:color w:val="C0504D" w:themeColor="accent2"/>
-                <w:sz w:val="24"/>
-                <w:szCs w:val="24"/>
-              </w:rPr>
-            </w:pPr>
-          </w:p>
-        </w:tc>
-        <w:tc>
-          <w:tcPr>
-            <w:tcW w:w="1063" w:type="dxa"/>
-            <w:vAlign w:val="center"/>
-          </w:tcPr>
-          <w:p>
-            <w:pPr>
-              <w:autoSpaceDE w:val="0"/>
-              <w:autoSpaceDN w:val="0"/>
-              <w:adjustRightInd w:val="0"/>
-              <w:jc w:val="center"/>
-              <w:rPr>
-                <w:rFonts w:cs="Times New Roman"/>
-                <w:b/>
-                <w:iCs/>
-                <w:color w:val="C0504D" w:themeColor="accent2"/>
-                <w:sz w:val="24"/>
-                <w:szCs w:val="24"/>
-              </w:rPr>
-            </w:pPr>
-            <w:r>
-              <w:rPr>
-                <w:rFonts w:cs="Times New Roman"/>
-                <w:b/>
-                <w:iCs/>
-                <w:color w:val="C0504D" w:themeColor="accent2"/>
-                <w:sz w:val="24"/>
-                <w:szCs w:val="24"/>
-              </w:rPr>
-              <w:t>X</w:t>
-            </w:r>
-          </w:p>
-        </w:tc>
-      </w:tr>
-      <w:tr>
-        <w:trPr>
-          <w:trHeight w:val="343"/>
-        </w:trPr>
-        <w:tc>
-          <w:tcPr>
-            <w:tcW w:w="4820" w:type="dxa"/>
-            <w:vAlign w:val="center"/>
-          </w:tcPr>
-          <w:p>
-            <w:pPr>
-              <w:autoSpaceDE w:val="0"/>
-              <w:autoSpaceDN w:val="0"/>
-              <w:adjustRightInd w:val="0"/>
-              <w:rPr>
-                <w:rFonts w:cs="Times New Roman"/>
-                <w:iCs/>
-                <w:color w:val="C0504D" w:themeColor="accent2"/>
-                <w:sz w:val="24"/>
-                <w:szCs w:val="24"/>
-              </w:rPr>
-            </w:pPr>
-            <w:r>
-              <w:rPr>
-                <w:rFonts w:cs="Times New Roman"/>
-                <w:iCs/>
-                <w:color w:val="C0504D" w:themeColor="accent2"/>
-                <w:sz w:val="24"/>
-                <w:szCs w:val="24"/>
-              </w:rPr>
-              <w:t>Funcionalidade/Característica 04</w:t>
-            </w:r>
-          </w:p>
-        </w:tc>
-        <w:tc>
-          <w:tcPr>
-            <w:tcW w:w="1063" w:type="dxa"/>
-            <w:vAlign w:val="center"/>
-          </w:tcPr>
-          <w:p>
-            <w:pPr>
-              <w:autoSpaceDE w:val="0"/>
-              <w:autoSpaceDN w:val="0"/>
-              <w:adjustRightInd w:val="0"/>
-              <w:jc w:val="center"/>
-              <w:rPr>
-                <w:rFonts w:cs="Times New Roman"/>
-                <w:b/>
-                <w:iCs/>
-                <w:color w:val="C0504D" w:themeColor="accent2"/>
-                <w:sz w:val="24"/>
-                <w:szCs w:val="24"/>
-              </w:rPr>
-            </w:pPr>
-            <w:r>
-              <w:rPr>
-                <w:rFonts w:cs="Times New Roman"/>
-                <w:b/>
-                <w:iCs/>
-                <w:color w:val="C0504D" w:themeColor="accent2"/>
-                <w:sz w:val="24"/>
-                <w:szCs w:val="24"/>
-              </w:rPr>
-              <w:t>X</w:t>
-            </w:r>
-          </w:p>
-        </w:tc>
-        <w:tc>
-          <w:tcPr>
-            <w:tcW w:w="1063" w:type="dxa"/>
-            <w:vAlign w:val="center"/>
-          </w:tcPr>
-          <w:p>
-            <w:pPr>
-              <w:autoSpaceDE w:val="0"/>
-              <w:autoSpaceDN w:val="0"/>
-              <w:adjustRightInd w:val="0"/>
-              <w:jc w:val="center"/>
-              <w:rPr>
-                <w:rFonts w:cs="Times New Roman"/>
-                <w:b/>
-                <w:iCs/>
-                <w:color w:val="C0504D" w:themeColor="accent2"/>
-                <w:sz w:val="24"/>
-                <w:szCs w:val="24"/>
-              </w:rPr>
-            </w:pPr>
-            <w:r>
-              <w:rPr>
-                <w:rFonts w:cs="Times New Roman"/>
-                <w:b/>
-                <w:iCs/>
-                <w:color w:val="C0504D" w:themeColor="accent2"/>
-                <w:sz w:val="24"/>
-                <w:szCs w:val="24"/>
-              </w:rPr>
-              <w:t>X</w:t>
-            </w:r>
-          </w:p>
-        </w:tc>
-        <w:tc>
-          <w:tcPr>
-            <w:tcW w:w="1063" w:type="dxa"/>
-            <w:vAlign w:val="center"/>
-          </w:tcPr>
-          <w:p>
-            <w:pPr>
-              <w:autoSpaceDE w:val="0"/>
-              <w:autoSpaceDN w:val="0"/>
-              <w:adjustRightInd w:val="0"/>
-              <w:jc w:val="center"/>
-              <w:rPr>
-                <w:rFonts w:cs="Times New Roman"/>
-                <w:b/>
-                <w:iCs/>
-                <w:color w:val="C0504D" w:themeColor="accent2"/>
-                <w:sz w:val="24"/>
-                <w:szCs w:val="24"/>
-              </w:rPr>
-            </w:pPr>
-          </w:p>
-        </w:tc>
-        <w:tc>
-          <w:tcPr>
-            <w:tcW w:w="1063" w:type="dxa"/>
-            <w:vAlign w:val="center"/>
-          </w:tcPr>
-          <w:p>
-            <w:pPr>
-              <w:autoSpaceDE w:val="0"/>
-              <w:autoSpaceDN w:val="0"/>
-              <w:adjustRightInd w:val="0"/>
-              <w:jc w:val="center"/>
-              <w:rPr>
-                <w:rFonts w:cs="Times New Roman"/>
-                <w:b/>
-                <w:iCs/>
-                <w:color w:val="C0504D" w:themeColor="accent2"/>
-                <w:sz w:val="24"/>
-                <w:szCs w:val="24"/>
-              </w:rPr>
-            </w:pPr>
-            <w:r>
-              <w:rPr>
-                <w:rFonts w:cs="Times New Roman"/>
-                <w:b/>
-                <w:iCs/>
-                <w:color w:val="C0504D" w:themeColor="accent2"/>
-                <w:sz w:val="24"/>
-                <w:szCs w:val="24"/>
-              </w:rPr>
-              <w:t>X</w:t>
-            </w:r>
-          </w:p>
-        </w:tc>
-      </w:tr>
-      <w:tr>
-        <w:trPr>
-          <w:trHeight w:val="343"/>
-        </w:trPr>
-        <w:tc>
-          <w:tcPr>
-            <w:tcW w:w="4820" w:type="dxa"/>
-            <w:vAlign w:val="center"/>
-          </w:tcPr>
-          <w:p>
-            <w:pPr>
-              <w:autoSpaceDE w:val="0"/>
-              <w:autoSpaceDN w:val="0"/>
-              <w:adjustRightInd w:val="0"/>
-              <w:rPr>
-                <w:rFonts w:cs="Times New Roman"/>
-                <w:iCs/>
-                <w:color w:val="C0504D" w:themeColor="accent2"/>
-                <w:sz w:val="24"/>
-                <w:szCs w:val="24"/>
-              </w:rPr>
-            </w:pPr>
-            <w:r>
-              <w:rPr>
-                <w:rFonts w:cs="Times New Roman"/>
-                <w:iCs/>
-                <w:color w:val="C0504D" w:themeColor="accent2"/>
-                <w:sz w:val="24"/>
-                <w:szCs w:val="24"/>
-              </w:rPr>
-              <w:t>Funcionalidade/Característica 05</w:t>
-            </w:r>
-          </w:p>
-        </w:tc>
-        <w:tc>
-          <w:tcPr>
-            <w:tcW w:w="1063" w:type="dxa"/>
-            <w:vAlign w:val="center"/>
-          </w:tcPr>
-          <w:p>
-            <w:pPr>
-              <w:autoSpaceDE w:val="0"/>
-              <w:autoSpaceDN w:val="0"/>
-              <w:adjustRightInd w:val="0"/>
-              <w:jc w:val="center"/>
-              <w:rPr>
-                <w:rFonts w:cs="Times New Roman"/>
-                <w:b/>
-                <w:iCs/>
-                <w:color w:val="C0504D" w:themeColor="accent2"/>
-                <w:sz w:val="24"/>
-                <w:szCs w:val="24"/>
-              </w:rPr>
-            </w:pPr>
-          </w:p>
-        </w:tc>
-        <w:tc>
-          <w:tcPr>
-            <w:tcW w:w="1063" w:type="dxa"/>
-            <w:vAlign w:val="center"/>
-          </w:tcPr>
-          <w:p>
-            <w:pPr>
-              <w:autoSpaceDE w:val="0"/>
-              <w:autoSpaceDN w:val="0"/>
-              <w:adjustRightInd w:val="0"/>
-              <w:jc w:val="center"/>
-              <w:rPr>
-                <w:rFonts w:cs="Times New Roman"/>
-                <w:b/>
-                <w:iCs/>
-                <w:color w:val="C0504D" w:themeColor="accent2"/>
-                <w:sz w:val="24"/>
-                <w:szCs w:val="24"/>
-              </w:rPr>
-            </w:pPr>
-            <w:r>
-              <w:rPr>
-                <w:rFonts w:cs="Times New Roman"/>
-                <w:b/>
-                <w:iCs/>
-                <w:color w:val="C0504D" w:themeColor="accent2"/>
-                <w:sz w:val="24"/>
-                <w:szCs w:val="24"/>
-              </w:rPr>
-              <w:t>X</w:t>
-            </w:r>
-          </w:p>
-        </w:tc>
-        <w:tc>
-          <w:tcPr>
-            <w:tcW w:w="1063" w:type="dxa"/>
-            <w:vAlign w:val="center"/>
-          </w:tcPr>
-          <w:p>
-            <w:pPr>
-              <w:autoSpaceDE w:val="0"/>
-              <w:autoSpaceDN w:val="0"/>
-              <w:adjustRightInd w:val="0"/>
-              <w:jc w:val="center"/>
-              <w:rPr>
-                <w:rFonts w:cs="Times New Roman"/>
-                <w:b/>
-                <w:iCs/>
-                <w:color w:val="C0504D" w:themeColor="accent2"/>
-                <w:sz w:val="24"/>
-                <w:szCs w:val="24"/>
-              </w:rPr>
-            </w:pPr>
-          </w:p>
-        </w:tc>
-        <w:tc>
-          <w:tcPr>
-            <w:tcW w:w="1063" w:type="dxa"/>
-            <w:vAlign w:val="center"/>
-          </w:tcPr>
-          <w:p>
-            <w:pPr>
-              <w:autoSpaceDE w:val="0"/>
-              <w:autoSpaceDN w:val="0"/>
-              <w:adjustRightInd w:val="0"/>
-              <w:jc w:val="center"/>
-              <w:rPr>
-                <w:rFonts w:cs="Times New Roman"/>
-                <w:b/>
-                <w:iCs/>
-                <w:color w:val="C0504D" w:themeColor="accent2"/>
-                <w:sz w:val="24"/>
-                <w:szCs w:val="24"/>
-              </w:rPr>
-            </w:pPr>
-            <w:r>
-              <w:rPr>
-                <w:rFonts w:cs="Times New Roman"/>
-                <w:b/>
-                <w:iCs/>
-                <w:color w:val="C0504D" w:themeColor="accent2"/>
-                <w:sz w:val="24"/>
-                <w:szCs w:val="24"/>
-              </w:rPr>
-              <w:t>X</w:t>
-            </w:r>
-          </w:p>
-        </w:tc>
-      </w:tr>
-      <w:tr>
-        <w:trPr>
-          <w:trHeight w:val="343"/>
-        </w:trPr>
-        <w:tc>
-          <w:tcPr>
-            <w:tcW w:w="4820" w:type="dxa"/>
-            <w:vAlign w:val="center"/>
-          </w:tcPr>
-          <w:p>
-            <w:pPr>
-              <w:autoSpaceDE w:val="0"/>
-              <w:autoSpaceDN w:val="0"/>
-              <w:adjustRightInd w:val="0"/>
-              <w:rPr>
-                <w:rFonts w:cs="Times New Roman"/>
-                <w:iCs/>
-                <w:color w:val="C0504D" w:themeColor="accent2"/>
-                <w:sz w:val="24"/>
-                <w:szCs w:val="24"/>
-              </w:rPr>
-            </w:pPr>
-            <w:r>
-              <w:rPr>
-                <w:rFonts w:cs="Times New Roman"/>
-                <w:iCs/>
-                <w:color w:val="C0504D" w:themeColor="accent2"/>
-                <w:sz w:val="24"/>
-                <w:szCs w:val="24"/>
-              </w:rPr>
-              <w:t>Funcionalidade/Característica 06</w:t>
-            </w:r>
-          </w:p>
-        </w:tc>
-        <w:tc>
-          <w:tcPr>
-            <w:tcW w:w="1063" w:type="dxa"/>
-            <w:vAlign w:val="center"/>
-          </w:tcPr>
-          <w:p>
-            <w:pPr>
-              <w:autoSpaceDE w:val="0"/>
-              <w:autoSpaceDN w:val="0"/>
-              <w:adjustRightInd w:val="0"/>
-              <w:jc w:val="center"/>
-              <w:rPr>
-                <w:rFonts w:cs="Times New Roman"/>
-                <w:b/>
-                <w:iCs/>
-                <w:color w:val="C0504D" w:themeColor="accent2"/>
-                <w:sz w:val="24"/>
-                <w:szCs w:val="24"/>
-              </w:rPr>
-            </w:pPr>
-            <w:r>
-              <w:rPr>
-                <w:rFonts w:cs="Times New Roman"/>
-                <w:b/>
-                <w:iCs/>
-                <w:color w:val="C0504D" w:themeColor="accent2"/>
-                <w:sz w:val="24"/>
-                <w:szCs w:val="24"/>
-              </w:rPr>
-              <w:t>X</w:t>
-            </w:r>
-          </w:p>
-        </w:tc>
-        <w:tc>
-          <w:tcPr>
-            <w:tcW w:w="1063" w:type="dxa"/>
-            <w:vAlign w:val="center"/>
-          </w:tcPr>
-          <w:p>
-            <w:pPr>
-              <w:autoSpaceDE w:val="0"/>
-              <w:autoSpaceDN w:val="0"/>
-              <w:adjustRightInd w:val="0"/>
-              <w:jc w:val="center"/>
-              <w:rPr>
-                <w:rFonts w:cs="Times New Roman"/>
-                <w:b/>
-                <w:iCs/>
-                <w:color w:val="C0504D" w:themeColor="accent2"/>
-                <w:sz w:val="24"/>
-                <w:szCs w:val="24"/>
-              </w:rPr>
-            </w:pPr>
-          </w:p>
-        </w:tc>
-        <w:tc>
-          <w:tcPr>
-            <w:tcW w:w="1063" w:type="dxa"/>
-            <w:vAlign w:val="center"/>
-          </w:tcPr>
-          <w:p>
-            <w:pPr>
-              <w:autoSpaceDE w:val="0"/>
-              <w:autoSpaceDN w:val="0"/>
-              <w:adjustRightInd w:val="0"/>
-              <w:jc w:val="center"/>
-              <w:rPr>
-                <w:rFonts w:cs="Times New Roman"/>
-                <w:b/>
-                <w:iCs/>
-                <w:color w:val="C0504D" w:themeColor="accent2"/>
-                <w:sz w:val="24"/>
-                <w:szCs w:val="24"/>
-              </w:rPr>
-            </w:pPr>
-            <w:r>
-              <w:rPr>
-                <w:rFonts w:cs="Times New Roman"/>
-                <w:b/>
-                <w:iCs/>
-                <w:color w:val="C0504D" w:themeColor="accent2"/>
-                <w:sz w:val="24"/>
-                <w:szCs w:val="24"/>
-              </w:rPr>
-              <w:t>X</w:t>
-            </w:r>
-          </w:p>
-        </w:tc>
-        <w:tc>
-          <w:tcPr>
-            <w:tcW w:w="1063" w:type="dxa"/>
-            <w:vAlign w:val="center"/>
-          </w:tcPr>
-          <w:p>
-            <w:pPr>
-              <w:autoSpaceDE w:val="0"/>
-              <w:autoSpaceDN w:val="0"/>
-              <w:adjustRightInd w:val="0"/>
-              <w:jc w:val="center"/>
-              <w:rPr>
-                <w:rFonts w:cs="Times New Roman"/>
-                <w:b/>
-                <w:iCs/>
-                <w:color w:val="C0504D" w:themeColor="accent2"/>
-                <w:sz w:val="24"/>
-                <w:szCs w:val="24"/>
-              </w:rPr>
-            </w:pPr>
-            <w:r>
-              <w:rPr>
-                <w:rFonts w:cs="Times New Roman"/>
-                <w:b/>
-                <w:iCs/>
-                <w:color w:val="C0504D" w:themeColor="accent2"/>
-                <w:sz w:val="24"/>
-                <w:szCs w:val="24"/>
-              </w:rPr>
-              <w:t>X</w:t>
-            </w:r>
-          </w:p>
-        </w:tc>
-      </w:tr>
-      <w:tr>
-        <w:trPr>
-          <w:trHeight w:val="343"/>
-        </w:trPr>
-        <w:tc>
-          <w:tcPr>
-            <w:tcW w:w="4820" w:type="dxa"/>
-            <w:vAlign w:val="center"/>
-          </w:tcPr>
-          <w:p>
-            <w:pPr>
-              <w:autoSpaceDE w:val="0"/>
-              <w:autoSpaceDN w:val="0"/>
-              <w:adjustRightInd w:val="0"/>
-              <w:rPr>
-                <w:rFonts w:cs="Times New Roman"/>
-                <w:iCs/>
-                <w:color w:val="C0504D" w:themeColor="accent2"/>
-                <w:sz w:val="24"/>
-                <w:szCs w:val="24"/>
-              </w:rPr>
-            </w:pPr>
-            <w:r>
-              <w:rPr>
-                <w:rFonts w:cs="Times New Roman"/>
-                <w:iCs/>
-                <w:color w:val="C0504D" w:themeColor="accent2"/>
-                <w:sz w:val="24"/>
-                <w:szCs w:val="24"/>
-              </w:rPr>
-              <w:t>Funcionalidade/Característica 07</w:t>
-            </w:r>
-          </w:p>
-        </w:tc>
-        <w:tc>
-          <w:tcPr>
-            <w:tcW w:w="1063" w:type="dxa"/>
-            <w:vAlign w:val="center"/>
-          </w:tcPr>
-          <w:p>
-            <w:pPr>
-              <w:autoSpaceDE w:val="0"/>
-              <w:autoSpaceDN w:val="0"/>
-              <w:adjustRightInd w:val="0"/>
-              <w:jc w:val="center"/>
-              <w:rPr>
-                <w:rFonts w:cs="Times New Roman"/>
-                <w:b/>
-                <w:iCs/>
-                <w:color w:val="C0504D" w:themeColor="accent2"/>
-                <w:sz w:val="24"/>
-                <w:szCs w:val="24"/>
-              </w:rPr>
-            </w:pPr>
-          </w:p>
-        </w:tc>
-        <w:tc>
-          <w:tcPr>
-            <w:tcW w:w="1063" w:type="dxa"/>
-            <w:vAlign w:val="center"/>
-          </w:tcPr>
-          <w:p>
-            <w:pPr>
-              <w:autoSpaceDE w:val="0"/>
-              <w:autoSpaceDN w:val="0"/>
-              <w:adjustRightInd w:val="0"/>
-              <w:jc w:val="center"/>
-              <w:rPr>
-                <w:rFonts w:cs="Times New Roman"/>
-                <w:b/>
-                <w:iCs/>
-                <w:color w:val="C0504D" w:themeColor="accent2"/>
-                <w:sz w:val="24"/>
-                <w:szCs w:val="24"/>
-              </w:rPr>
-            </w:pPr>
-          </w:p>
-        </w:tc>
-        <w:tc>
-          <w:tcPr>
-            <w:tcW w:w="1063" w:type="dxa"/>
-            <w:vAlign w:val="center"/>
-          </w:tcPr>
-          <w:p>
-            <w:pPr>
-              <w:autoSpaceDE w:val="0"/>
-              <w:autoSpaceDN w:val="0"/>
-              <w:adjustRightInd w:val="0"/>
-              <w:jc w:val="center"/>
-              <w:rPr>
-                <w:rFonts w:cs="Times New Roman"/>
-                <w:b/>
-                <w:iCs/>
-                <w:color w:val="C0504D" w:themeColor="accent2"/>
-                <w:sz w:val="24"/>
-                <w:szCs w:val="24"/>
-              </w:rPr>
-            </w:pPr>
-            <w:r>
-              <w:rPr>
-                <w:rFonts w:cs="Times New Roman"/>
-                <w:b/>
-                <w:iCs/>
-                <w:color w:val="C0504D" w:themeColor="accent2"/>
-                <w:sz w:val="24"/>
-                <w:szCs w:val="24"/>
-              </w:rPr>
-              <w:t>X</w:t>
-            </w:r>
-          </w:p>
-        </w:tc>
-        <w:tc>
-          <w:tcPr>
-            <w:tcW w:w="1063" w:type="dxa"/>
-            <w:vAlign w:val="center"/>
+            <w:tcW w:w="1275" w:type="dxa"/>
           </w:tcPr>
           <w:p>
             <w:pPr>
@@ -2399,7 +1579,7 @@
         </w:trPr>
         <w:tc>
           <w:tcPr>
-            <w:tcW w:w="4820" w:type="dxa"/>
+            <w:tcW w:w="2268" w:type="dxa"/>
             <w:vAlign w:val="center"/>
           </w:tcPr>
           <w:p>
@@ -2410,7 +1590,6 @@
               <w:rPr>
                 <w:rFonts w:cs="Times New Roman"/>
                 <w:iCs/>
-                <w:color w:val="C0504D" w:themeColor="accent2"/>
                 <w:sz w:val="24"/>
                 <w:szCs w:val="24"/>
               </w:rPr>
@@ -2419,17 +1598,16 @@
               <w:rPr>
                 <w:rFonts w:cs="Times New Roman"/>
                 <w:iCs/>
-                <w:color w:val="C0504D" w:themeColor="accent2"/>
                 <w:sz w:val="24"/>
                 <w:szCs w:val="24"/>
               </w:rPr>
-              <w:t>Funcionalidade/Característica 08</w:t>
+              <w:t>Cadastro de eventos</w:t>
             </w:r>
           </w:p>
         </w:tc>
         <w:tc>
           <w:tcPr>
-            <w:tcW w:w="1063" w:type="dxa"/>
+            <w:tcW w:w="993" w:type="dxa"/>
             <w:vAlign w:val="center"/>
           </w:tcPr>
           <w:p>
@@ -2451,7 +1629,7 @@
         </w:tc>
         <w:tc>
           <w:tcPr>
-            <w:tcW w:w="1063" w:type="dxa"/>
+            <w:tcW w:w="1275" w:type="dxa"/>
             <w:vAlign w:val="center"/>
           </w:tcPr>
           <w:p>
@@ -2473,7 +1651,7 @@
         </w:tc>
         <w:tc>
           <w:tcPr>
-            <w:tcW w:w="1063" w:type="dxa"/>
+            <w:tcW w:w="1134" w:type="dxa"/>
             <w:vAlign w:val="center"/>
           </w:tcPr>
           <w:p>
@@ -2495,7 +1673,28 @@
         </w:tc>
         <w:tc>
           <w:tcPr>
-            <w:tcW w:w="1063" w:type="dxa"/>
+            <w:tcW w:w="851" w:type="dxa"/>
+          </w:tcPr>
+          <w:p>
+            <w:pPr>
+              <w:autoSpaceDE w:val="0"/>
+              <w:autoSpaceDN w:val="0"/>
+              <w:adjustRightInd w:val="0"/>
+              <w:jc w:val="center"/>
+              <w:rPr>
+                <w:rFonts w:cs="Times New Roman"/>
+                <w:b/>
+                <w:iCs/>
+                <w:color w:val="C0504D" w:themeColor="accent2"/>
+                <w:sz w:val="24"/>
+                <w:szCs w:val="24"/>
+              </w:rPr>
+            </w:pPr>
+          </w:p>
+        </w:tc>
+        <w:tc>
+          <w:tcPr>
+            <w:tcW w:w="1276" w:type="dxa"/>
             <w:vAlign w:val="center"/>
           </w:tcPr>
           <w:p>
@@ -2513,7 +1712,18 @@
                 <w:szCs w:val="24"/>
               </w:rPr>
             </w:pPr>
-            <w:r>
+          </w:p>
+        </w:tc>
+        <w:tc>
+          <w:tcPr>
+            <w:tcW w:w="1275" w:type="dxa"/>
+          </w:tcPr>
+          <w:p>
+            <w:pPr>
+              <w:autoSpaceDE w:val="0"/>
+              <w:autoSpaceDN w:val="0"/>
+              <w:adjustRightInd w:val="0"/>
+              <w:jc w:val="center"/>
               <w:rPr>
                 <w:rFonts w:cs="Times New Roman"/>
                 <w:b/>
@@ -2522,8 +1732,945 @@
                 <w:sz w:val="24"/>
                 <w:szCs w:val="24"/>
               </w:rPr>
-              <w:t>X</w:t>
+            </w:pPr>
+          </w:p>
+        </w:tc>
+      </w:tr>
+      <w:tr>
+        <w:trPr>
+          <w:trHeight w:val="343"/>
+        </w:trPr>
+        <w:tc>
+          <w:tcPr>
+            <w:tcW w:w="2268" w:type="dxa"/>
+            <w:vAlign w:val="center"/>
+          </w:tcPr>
+          <w:p>
+            <w:pPr>
+              <w:autoSpaceDE w:val="0"/>
+              <w:autoSpaceDN w:val="0"/>
+              <w:adjustRightInd w:val="0"/>
+              <w:rPr>
+                <w:rFonts w:cs="Times New Roman"/>
+                <w:iCs/>
+                <w:sz w:val="24"/>
+                <w:szCs w:val="24"/>
+              </w:rPr>
+            </w:pPr>
+            <w:r>
+              <w:rPr>
+                <w:rFonts w:cs="Times New Roman"/>
+                <w:iCs/>
+                <w:sz w:val="24"/>
+                <w:szCs w:val="24"/>
+              </w:rPr>
+              <w:t>Cadastro de instituições</w:t>
             </w:r>
+          </w:p>
+        </w:tc>
+        <w:tc>
+          <w:tcPr>
+            <w:tcW w:w="993" w:type="dxa"/>
+            <w:vAlign w:val="center"/>
+          </w:tcPr>
+          <w:p>
+            <w:pPr>
+              <w:autoSpaceDE w:val="0"/>
+              <w:autoSpaceDN w:val="0"/>
+              <w:adjustRightInd w:val="0"/>
+              <w:jc w:val="center"/>
+              <w:rPr>
+                <w:rFonts w:cs="Times New Roman"/>
+                <w:b/>
+                <w:iCs/>
+                <w:color w:val="C0504D" w:themeColor="accent2"/>
+                <w:sz w:val="24"/>
+                <w:szCs w:val="24"/>
+              </w:rPr>
+            </w:pPr>
+          </w:p>
+        </w:tc>
+        <w:tc>
+          <w:tcPr>
+            <w:tcW w:w="1275" w:type="dxa"/>
+            <w:vAlign w:val="center"/>
+          </w:tcPr>
+          <w:p>
+            <w:pPr>
+              <w:autoSpaceDE w:val="0"/>
+              <w:autoSpaceDN w:val="0"/>
+              <w:adjustRightInd w:val="0"/>
+              <w:jc w:val="center"/>
+              <w:rPr>
+                <w:rFonts w:cs="Times New Roman"/>
+                <w:b/>
+                <w:iCs/>
+                <w:color w:val="C0504D" w:themeColor="accent2"/>
+                <w:sz w:val="24"/>
+                <w:szCs w:val="24"/>
+              </w:rPr>
+            </w:pPr>
+          </w:p>
+        </w:tc>
+        <w:tc>
+          <w:tcPr>
+            <w:tcW w:w="1134" w:type="dxa"/>
+            <w:vAlign w:val="center"/>
+          </w:tcPr>
+          <w:p>
+            <w:pPr>
+              <w:autoSpaceDE w:val="0"/>
+              <w:autoSpaceDN w:val="0"/>
+              <w:adjustRightInd w:val="0"/>
+              <w:jc w:val="center"/>
+              <w:rPr>
+                <w:rFonts w:cs="Times New Roman"/>
+                <w:b/>
+                <w:iCs/>
+                <w:color w:val="C0504D" w:themeColor="accent2"/>
+                <w:sz w:val="24"/>
+                <w:szCs w:val="24"/>
+              </w:rPr>
+            </w:pPr>
+          </w:p>
+        </w:tc>
+        <w:tc>
+          <w:tcPr>
+            <w:tcW w:w="851" w:type="dxa"/>
+          </w:tcPr>
+          <w:p>
+            <w:pPr>
+              <w:autoSpaceDE w:val="0"/>
+              <w:autoSpaceDN w:val="0"/>
+              <w:adjustRightInd w:val="0"/>
+              <w:jc w:val="center"/>
+              <w:rPr>
+                <w:rFonts w:cs="Times New Roman"/>
+                <w:b/>
+                <w:iCs/>
+                <w:color w:val="C0504D" w:themeColor="accent2"/>
+                <w:sz w:val="24"/>
+                <w:szCs w:val="24"/>
+              </w:rPr>
+            </w:pPr>
+          </w:p>
+        </w:tc>
+        <w:tc>
+          <w:tcPr>
+            <w:tcW w:w="1276" w:type="dxa"/>
+            <w:vAlign w:val="center"/>
+          </w:tcPr>
+          <w:p>
+            <w:pPr>
+              <w:autoSpaceDE w:val="0"/>
+              <w:autoSpaceDN w:val="0"/>
+              <w:adjustRightInd w:val="0"/>
+              <w:jc w:val="center"/>
+              <w:rPr>
+                <w:rFonts w:cs="Times New Roman"/>
+                <w:b/>
+                <w:iCs/>
+                <w:color w:val="C0504D" w:themeColor="accent2"/>
+                <w:sz w:val="24"/>
+                <w:szCs w:val="24"/>
+              </w:rPr>
+            </w:pPr>
+          </w:p>
+        </w:tc>
+        <w:tc>
+          <w:tcPr>
+            <w:tcW w:w="1275" w:type="dxa"/>
+          </w:tcPr>
+          <w:p>
+            <w:pPr>
+              <w:autoSpaceDE w:val="0"/>
+              <w:autoSpaceDN w:val="0"/>
+              <w:adjustRightInd w:val="0"/>
+              <w:jc w:val="center"/>
+              <w:rPr>
+                <w:rFonts w:cs="Times New Roman"/>
+                <w:b/>
+                <w:iCs/>
+                <w:color w:val="C0504D" w:themeColor="accent2"/>
+                <w:sz w:val="24"/>
+                <w:szCs w:val="24"/>
+              </w:rPr>
+            </w:pPr>
+          </w:p>
+        </w:tc>
+      </w:tr>
+      <w:tr>
+        <w:trPr>
+          <w:trHeight w:val="343"/>
+        </w:trPr>
+        <w:tc>
+          <w:tcPr>
+            <w:tcW w:w="2268" w:type="dxa"/>
+            <w:vAlign w:val="center"/>
+          </w:tcPr>
+          <w:p>
+            <w:pPr>
+              <w:autoSpaceDE w:val="0"/>
+              <w:autoSpaceDN w:val="0"/>
+              <w:adjustRightInd w:val="0"/>
+              <w:rPr>
+                <w:rFonts w:cs="Times New Roman"/>
+                <w:iCs/>
+                <w:color w:val="C0504D" w:themeColor="accent2"/>
+                <w:sz w:val="24"/>
+                <w:szCs w:val="24"/>
+              </w:rPr>
+            </w:pPr>
+          </w:p>
+        </w:tc>
+        <w:tc>
+          <w:tcPr>
+            <w:tcW w:w="993" w:type="dxa"/>
+            <w:vAlign w:val="center"/>
+          </w:tcPr>
+          <w:p>
+            <w:pPr>
+              <w:autoSpaceDE w:val="0"/>
+              <w:autoSpaceDN w:val="0"/>
+              <w:adjustRightInd w:val="0"/>
+              <w:jc w:val="center"/>
+              <w:rPr>
+                <w:rFonts w:cs="Times New Roman"/>
+                <w:b/>
+                <w:iCs/>
+                <w:color w:val="C0504D" w:themeColor="accent2"/>
+                <w:sz w:val="24"/>
+                <w:szCs w:val="24"/>
+              </w:rPr>
+            </w:pPr>
+          </w:p>
+        </w:tc>
+        <w:tc>
+          <w:tcPr>
+            <w:tcW w:w="1275" w:type="dxa"/>
+            <w:vAlign w:val="center"/>
+          </w:tcPr>
+          <w:p>
+            <w:pPr>
+              <w:autoSpaceDE w:val="0"/>
+              <w:autoSpaceDN w:val="0"/>
+              <w:adjustRightInd w:val="0"/>
+              <w:jc w:val="center"/>
+              <w:rPr>
+                <w:rFonts w:cs="Times New Roman"/>
+                <w:b/>
+                <w:iCs/>
+                <w:color w:val="C0504D" w:themeColor="accent2"/>
+                <w:sz w:val="24"/>
+                <w:szCs w:val="24"/>
+              </w:rPr>
+            </w:pPr>
+          </w:p>
+        </w:tc>
+        <w:tc>
+          <w:tcPr>
+            <w:tcW w:w="1134" w:type="dxa"/>
+            <w:vAlign w:val="center"/>
+          </w:tcPr>
+          <w:p>
+            <w:pPr>
+              <w:autoSpaceDE w:val="0"/>
+              <w:autoSpaceDN w:val="0"/>
+              <w:adjustRightInd w:val="0"/>
+              <w:jc w:val="center"/>
+              <w:rPr>
+                <w:rFonts w:cs="Times New Roman"/>
+                <w:b/>
+                <w:iCs/>
+                <w:color w:val="C0504D" w:themeColor="accent2"/>
+                <w:sz w:val="24"/>
+                <w:szCs w:val="24"/>
+              </w:rPr>
+            </w:pPr>
+          </w:p>
+        </w:tc>
+        <w:tc>
+          <w:tcPr>
+            <w:tcW w:w="851" w:type="dxa"/>
+          </w:tcPr>
+          <w:p>
+            <w:pPr>
+              <w:autoSpaceDE w:val="0"/>
+              <w:autoSpaceDN w:val="0"/>
+              <w:adjustRightInd w:val="0"/>
+              <w:jc w:val="center"/>
+              <w:rPr>
+                <w:rFonts w:cs="Times New Roman"/>
+                <w:b/>
+                <w:iCs/>
+                <w:color w:val="C0504D" w:themeColor="accent2"/>
+                <w:sz w:val="24"/>
+                <w:szCs w:val="24"/>
+              </w:rPr>
+            </w:pPr>
+          </w:p>
+        </w:tc>
+        <w:tc>
+          <w:tcPr>
+            <w:tcW w:w="1276" w:type="dxa"/>
+            <w:vAlign w:val="center"/>
+          </w:tcPr>
+          <w:p>
+            <w:pPr>
+              <w:autoSpaceDE w:val="0"/>
+              <w:autoSpaceDN w:val="0"/>
+              <w:adjustRightInd w:val="0"/>
+              <w:jc w:val="center"/>
+              <w:rPr>
+                <w:rFonts w:cs="Times New Roman"/>
+                <w:b/>
+                <w:iCs/>
+                <w:color w:val="C0504D" w:themeColor="accent2"/>
+                <w:sz w:val="24"/>
+                <w:szCs w:val="24"/>
+              </w:rPr>
+            </w:pPr>
+          </w:p>
+        </w:tc>
+        <w:tc>
+          <w:tcPr>
+            <w:tcW w:w="1275" w:type="dxa"/>
+          </w:tcPr>
+          <w:p>
+            <w:pPr>
+              <w:autoSpaceDE w:val="0"/>
+              <w:autoSpaceDN w:val="0"/>
+              <w:adjustRightInd w:val="0"/>
+              <w:jc w:val="center"/>
+              <w:rPr>
+                <w:rFonts w:cs="Times New Roman"/>
+                <w:b/>
+                <w:iCs/>
+                <w:color w:val="C0504D" w:themeColor="accent2"/>
+                <w:sz w:val="24"/>
+                <w:szCs w:val="24"/>
+              </w:rPr>
+            </w:pPr>
+          </w:p>
+        </w:tc>
+      </w:tr>
+      <w:tr>
+        <w:trPr>
+          <w:trHeight w:val="343"/>
+        </w:trPr>
+        <w:tc>
+          <w:tcPr>
+            <w:tcW w:w="2268" w:type="dxa"/>
+            <w:vAlign w:val="center"/>
+          </w:tcPr>
+          <w:p>
+            <w:pPr>
+              <w:autoSpaceDE w:val="0"/>
+              <w:autoSpaceDN w:val="0"/>
+              <w:adjustRightInd w:val="0"/>
+              <w:rPr>
+                <w:rFonts w:cs="Times New Roman"/>
+                <w:iCs/>
+                <w:color w:val="C0504D" w:themeColor="accent2"/>
+                <w:sz w:val="24"/>
+                <w:szCs w:val="24"/>
+              </w:rPr>
+            </w:pPr>
+          </w:p>
+        </w:tc>
+        <w:tc>
+          <w:tcPr>
+            <w:tcW w:w="993" w:type="dxa"/>
+            <w:vAlign w:val="center"/>
+          </w:tcPr>
+          <w:p>
+            <w:pPr>
+              <w:autoSpaceDE w:val="0"/>
+              <w:autoSpaceDN w:val="0"/>
+              <w:adjustRightInd w:val="0"/>
+              <w:jc w:val="center"/>
+              <w:rPr>
+                <w:rFonts w:cs="Times New Roman"/>
+                <w:b/>
+                <w:iCs/>
+                <w:color w:val="C0504D" w:themeColor="accent2"/>
+                <w:sz w:val="24"/>
+                <w:szCs w:val="24"/>
+              </w:rPr>
+            </w:pPr>
+          </w:p>
+        </w:tc>
+        <w:tc>
+          <w:tcPr>
+            <w:tcW w:w="1275" w:type="dxa"/>
+            <w:vAlign w:val="center"/>
+          </w:tcPr>
+          <w:p>
+            <w:pPr>
+              <w:autoSpaceDE w:val="0"/>
+              <w:autoSpaceDN w:val="0"/>
+              <w:adjustRightInd w:val="0"/>
+              <w:jc w:val="center"/>
+              <w:rPr>
+                <w:rFonts w:cs="Times New Roman"/>
+                <w:b/>
+                <w:iCs/>
+                <w:color w:val="C0504D" w:themeColor="accent2"/>
+                <w:sz w:val="24"/>
+                <w:szCs w:val="24"/>
+              </w:rPr>
+            </w:pPr>
+          </w:p>
+        </w:tc>
+        <w:tc>
+          <w:tcPr>
+            <w:tcW w:w="1134" w:type="dxa"/>
+            <w:vAlign w:val="center"/>
+          </w:tcPr>
+          <w:p>
+            <w:pPr>
+              <w:autoSpaceDE w:val="0"/>
+              <w:autoSpaceDN w:val="0"/>
+              <w:adjustRightInd w:val="0"/>
+              <w:jc w:val="center"/>
+              <w:rPr>
+                <w:rFonts w:cs="Times New Roman"/>
+                <w:b/>
+                <w:iCs/>
+                <w:color w:val="C0504D" w:themeColor="accent2"/>
+                <w:sz w:val="24"/>
+                <w:szCs w:val="24"/>
+              </w:rPr>
+            </w:pPr>
+          </w:p>
+        </w:tc>
+        <w:tc>
+          <w:tcPr>
+            <w:tcW w:w="851" w:type="dxa"/>
+          </w:tcPr>
+          <w:p>
+            <w:pPr>
+              <w:autoSpaceDE w:val="0"/>
+              <w:autoSpaceDN w:val="0"/>
+              <w:adjustRightInd w:val="0"/>
+              <w:jc w:val="center"/>
+              <w:rPr>
+                <w:rFonts w:cs="Times New Roman"/>
+                <w:b/>
+                <w:iCs/>
+                <w:color w:val="C0504D" w:themeColor="accent2"/>
+                <w:sz w:val="24"/>
+                <w:szCs w:val="24"/>
+              </w:rPr>
+            </w:pPr>
+          </w:p>
+        </w:tc>
+        <w:tc>
+          <w:tcPr>
+            <w:tcW w:w="1276" w:type="dxa"/>
+            <w:vAlign w:val="center"/>
+          </w:tcPr>
+          <w:p>
+            <w:pPr>
+              <w:autoSpaceDE w:val="0"/>
+              <w:autoSpaceDN w:val="0"/>
+              <w:adjustRightInd w:val="0"/>
+              <w:jc w:val="center"/>
+              <w:rPr>
+                <w:rFonts w:cs="Times New Roman"/>
+                <w:b/>
+                <w:iCs/>
+                <w:color w:val="C0504D" w:themeColor="accent2"/>
+                <w:sz w:val="24"/>
+                <w:szCs w:val="24"/>
+              </w:rPr>
+            </w:pPr>
+          </w:p>
+        </w:tc>
+        <w:tc>
+          <w:tcPr>
+            <w:tcW w:w="1275" w:type="dxa"/>
+          </w:tcPr>
+          <w:p>
+            <w:pPr>
+              <w:autoSpaceDE w:val="0"/>
+              <w:autoSpaceDN w:val="0"/>
+              <w:adjustRightInd w:val="0"/>
+              <w:jc w:val="center"/>
+              <w:rPr>
+                <w:rFonts w:cs="Times New Roman"/>
+                <w:b/>
+                <w:iCs/>
+                <w:color w:val="C0504D" w:themeColor="accent2"/>
+                <w:sz w:val="24"/>
+                <w:szCs w:val="24"/>
+              </w:rPr>
+            </w:pPr>
+          </w:p>
+        </w:tc>
+      </w:tr>
+      <w:tr>
+        <w:trPr>
+          <w:trHeight w:val="343"/>
+        </w:trPr>
+        <w:tc>
+          <w:tcPr>
+            <w:tcW w:w="2268" w:type="dxa"/>
+            <w:vAlign w:val="center"/>
+          </w:tcPr>
+          <w:p>
+            <w:pPr>
+              <w:autoSpaceDE w:val="0"/>
+              <w:autoSpaceDN w:val="0"/>
+              <w:adjustRightInd w:val="0"/>
+              <w:rPr>
+                <w:rFonts w:cs="Times New Roman"/>
+                <w:iCs/>
+                <w:color w:val="C0504D" w:themeColor="accent2"/>
+                <w:sz w:val="24"/>
+                <w:szCs w:val="24"/>
+              </w:rPr>
+            </w:pPr>
+          </w:p>
+        </w:tc>
+        <w:tc>
+          <w:tcPr>
+            <w:tcW w:w="993" w:type="dxa"/>
+            <w:vAlign w:val="center"/>
+          </w:tcPr>
+          <w:p>
+            <w:pPr>
+              <w:autoSpaceDE w:val="0"/>
+              <w:autoSpaceDN w:val="0"/>
+              <w:adjustRightInd w:val="0"/>
+              <w:jc w:val="center"/>
+              <w:rPr>
+                <w:rFonts w:cs="Times New Roman"/>
+                <w:b/>
+                <w:iCs/>
+                <w:color w:val="C0504D" w:themeColor="accent2"/>
+                <w:sz w:val="24"/>
+                <w:szCs w:val="24"/>
+              </w:rPr>
+            </w:pPr>
+          </w:p>
+        </w:tc>
+        <w:tc>
+          <w:tcPr>
+            <w:tcW w:w="1275" w:type="dxa"/>
+            <w:vAlign w:val="center"/>
+          </w:tcPr>
+          <w:p>
+            <w:pPr>
+              <w:autoSpaceDE w:val="0"/>
+              <w:autoSpaceDN w:val="0"/>
+              <w:adjustRightInd w:val="0"/>
+              <w:jc w:val="center"/>
+              <w:rPr>
+                <w:rFonts w:cs="Times New Roman"/>
+                <w:b/>
+                <w:iCs/>
+                <w:color w:val="C0504D" w:themeColor="accent2"/>
+                <w:sz w:val="24"/>
+                <w:szCs w:val="24"/>
+              </w:rPr>
+            </w:pPr>
+          </w:p>
+        </w:tc>
+        <w:tc>
+          <w:tcPr>
+            <w:tcW w:w="1134" w:type="dxa"/>
+            <w:vAlign w:val="center"/>
+          </w:tcPr>
+          <w:p>
+            <w:pPr>
+              <w:autoSpaceDE w:val="0"/>
+              <w:autoSpaceDN w:val="0"/>
+              <w:adjustRightInd w:val="0"/>
+              <w:jc w:val="center"/>
+              <w:rPr>
+                <w:rFonts w:cs="Times New Roman"/>
+                <w:b/>
+                <w:iCs/>
+                <w:color w:val="C0504D" w:themeColor="accent2"/>
+                <w:sz w:val="24"/>
+                <w:szCs w:val="24"/>
+              </w:rPr>
+            </w:pPr>
+          </w:p>
+        </w:tc>
+        <w:tc>
+          <w:tcPr>
+            <w:tcW w:w="851" w:type="dxa"/>
+          </w:tcPr>
+          <w:p>
+            <w:pPr>
+              <w:autoSpaceDE w:val="0"/>
+              <w:autoSpaceDN w:val="0"/>
+              <w:adjustRightInd w:val="0"/>
+              <w:jc w:val="center"/>
+              <w:rPr>
+                <w:rFonts w:cs="Times New Roman"/>
+                <w:b/>
+                <w:iCs/>
+                <w:color w:val="C0504D" w:themeColor="accent2"/>
+                <w:sz w:val="24"/>
+                <w:szCs w:val="24"/>
+              </w:rPr>
+            </w:pPr>
+          </w:p>
+        </w:tc>
+        <w:tc>
+          <w:tcPr>
+            <w:tcW w:w="1276" w:type="dxa"/>
+            <w:vAlign w:val="center"/>
+          </w:tcPr>
+          <w:p>
+            <w:pPr>
+              <w:autoSpaceDE w:val="0"/>
+              <w:autoSpaceDN w:val="0"/>
+              <w:adjustRightInd w:val="0"/>
+              <w:jc w:val="center"/>
+              <w:rPr>
+                <w:rFonts w:cs="Times New Roman"/>
+                <w:b/>
+                <w:iCs/>
+                <w:color w:val="C0504D" w:themeColor="accent2"/>
+                <w:sz w:val="24"/>
+                <w:szCs w:val="24"/>
+              </w:rPr>
+            </w:pPr>
+          </w:p>
+        </w:tc>
+        <w:tc>
+          <w:tcPr>
+            <w:tcW w:w="1275" w:type="dxa"/>
+          </w:tcPr>
+          <w:p>
+            <w:pPr>
+              <w:autoSpaceDE w:val="0"/>
+              <w:autoSpaceDN w:val="0"/>
+              <w:adjustRightInd w:val="0"/>
+              <w:jc w:val="center"/>
+              <w:rPr>
+                <w:rFonts w:cs="Times New Roman"/>
+                <w:b/>
+                <w:iCs/>
+                <w:color w:val="C0504D" w:themeColor="accent2"/>
+                <w:sz w:val="24"/>
+                <w:szCs w:val="24"/>
+              </w:rPr>
+            </w:pPr>
+          </w:p>
+        </w:tc>
+      </w:tr>
+      <w:tr>
+        <w:trPr>
+          <w:trHeight w:val="343"/>
+        </w:trPr>
+        <w:tc>
+          <w:tcPr>
+            <w:tcW w:w="2268" w:type="dxa"/>
+            <w:vAlign w:val="center"/>
+          </w:tcPr>
+          <w:p>
+            <w:pPr>
+              <w:autoSpaceDE w:val="0"/>
+              <w:autoSpaceDN w:val="0"/>
+              <w:adjustRightInd w:val="0"/>
+              <w:rPr>
+                <w:rFonts w:cs="Times New Roman"/>
+                <w:iCs/>
+                <w:color w:val="C0504D" w:themeColor="accent2"/>
+                <w:sz w:val="24"/>
+                <w:szCs w:val="24"/>
+              </w:rPr>
+            </w:pPr>
+          </w:p>
+        </w:tc>
+        <w:tc>
+          <w:tcPr>
+            <w:tcW w:w="993" w:type="dxa"/>
+            <w:vAlign w:val="center"/>
+          </w:tcPr>
+          <w:p>
+            <w:pPr>
+              <w:autoSpaceDE w:val="0"/>
+              <w:autoSpaceDN w:val="0"/>
+              <w:adjustRightInd w:val="0"/>
+              <w:jc w:val="center"/>
+              <w:rPr>
+                <w:rFonts w:cs="Times New Roman"/>
+                <w:b/>
+                <w:iCs/>
+                <w:color w:val="C0504D" w:themeColor="accent2"/>
+                <w:sz w:val="24"/>
+                <w:szCs w:val="24"/>
+              </w:rPr>
+            </w:pPr>
+          </w:p>
+        </w:tc>
+        <w:tc>
+          <w:tcPr>
+            <w:tcW w:w="1275" w:type="dxa"/>
+            <w:vAlign w:val="center"/>
+          </w:tcPr>
+          <w:p>
+            <w:pPr>
+              <w:autoSpaceDE w:val="0"/>
+              <w:autoSpaceDN w:val="0"/>
+              <w:adjustRightInd w:val="0"/>
+              <w:jc w:val="center"/>
+              <w:rPr>
+                <w:rFonts w:cs="Times New Roman"/>
+                <w:b/>
+                <w:iCs/>
+                <w:color w:val="C0504D" w:themeColor="accent2"/>
+                <w:sz w:val="24"/>
+                <w:szCs w:val="24"/>
+              </w:rPr>
+            </w:pPr>
+          </w:p>
+        </w:tc>
+        <w:tc>
+          <w:tcPr>
+            <w:tcW w:w="1134" w:type="dxa"/>
+            <w:vAlign w:val="center"/>
+          </w:tcPr>
+          <w:p>
+            <w:pPr>
+              <w:autoSpaceDE w:val="0"/>
+              <w:autoSpaceDN w:val="0"/>
+              <w:adjustRightInd w:val="0"/>
+              <w:jc w:val="center"/>
+              <w:rPr>
+                <w:rFonts w:cs="Times New Roman"/>
+                <w:b/>
+                <w:iCs/>
+                <w:color w:val="C0504D" w:themeColor="accent2"/>
+                <w:sz w:val="24"/>
+                <w:szCs w:val="24"/>
+              </w:rPr>
+            </w:pPr>
+          </w:p>
+        </w:tc>
+        <w:tc>
+          <w:tcPr>
+            <w:tcW w:w="851" w:type="dxa"/>
+          </w:tcPr>
+          <w:p>
+            <w:pPr>
+              <w:autoSpaceDE w:val="0"/>
+              <w:autoSpaceDN w:val="0"/>
+              <w:adjustRightInd w:val="0"/>
+              <w:jc w:val="center"/>
+              <w:rPr>
+                <w:rFonts w:cs="Times New Roman"/>
+                <w:b/>
+                <w:iCs/>
+                <w:color w:val="C0504D" w:themeColor="accent2"/>
+                <w:sz w:val="24"/>
+                <w:szCs w:val="24"/>
+              </w:rPr>
+            </w:pPr>
+          </w:p>
+        </w:tc>
+        <w:tc>
+          <w:tcPr>
+            <w:tcW w:w="1276" w:type="dxa"/>
+            <w:vAlign w:val="center"/>
+          </w:tcPr>
+          <w:p>
+            <w:pPr>
+              <w:autoSpaceDE w:val="0"/>
+              <w:autoSpaceDN w:val="0"/>
+              <w:adjustRightInd w:val="0"/>
+              <w:jc w:val="center"/>
+              <w:rPr>
+                <w:rFonts w:cs="Times New Roman"/>
+                <w:b/>
+                <w:iCs/>
+                <w:color w:val="C0504D" w:themeColor="accent2"/>
+                <w:sz w:val="24"/>
+                <w:szCs w:val="24"/>
+              </w:rPr>
+            </w:pPr>
+          </w:p>
+        </w:tc>
+        <w:tc>
+          <w:tcPr>
+            <w:tcW w:w="1275" w:type="dxa"/>
+          </w:tcPr>
+          <w:p>
+            <w:pPr>
+              <w:autoSpaceDE w:val="0"/>
+              <w:autoSpaceDN w:val="0"/>
+              <w:adjustRightInd w:val="0"/>
+              <w:jc w:val="center"/>
+              <w:rPr>
+                <w:rFonts w:cs="Times New Roman"/>
+                <w:b/>
+                <w:iCs/>
+                <w:color w:val="C0504D" w:themeColor="accent2"/>
+                <w:sz w:val="24"/>
+                <w:szCs w:val="24"/>
+              </w:rPr>
+            </w:pPr>
+          </w:p>
+        </w:tc>
+      </w:tr>
+      <w:tr>
+        <w:trPr>
+          <w:trHeight w:val="343"/>
+        </w:trPr>
+        <w:tc>
+          <w:tcPr>
+            <w:tcW w:w="2268" w:type="dxa"/>
+            <w:vAlign w:val="center"/>
+          </w:tcPr>
+          <w:p>
+            <w:pPr>
+              <w:autoSpaceDE w:val="0"/>
+              <w:autoSpaceDN w:val="0"/>
+              <w:adjustRightInd w:val="0"/>
+              <w:rPr>
+                <w:rFonts w:cs="Times New Roman"/>
+                <w:iCs/>
+                <w:color w:val="C0504D" w:themeColor="accent2"/>
+                <w:sz w:val="24"/>
+                <w:szCs w:val="24"/>
+              </w:rPr>
+            </w:pPr>
+          </w:p>
+        </w:tc>
+        <w:tc>
+          <w:tcPr>
+            <w:tcW w:w="993" w:type="dxa"/>
+            <w:vAlign w:val="center"/>
+          </w:tcPr>
+          <w:p>
+            <w:pPr>
+              <w:autoSpaceDE w:val="0"/>
+              <w:autoSpaceDN w:val="0"/>
+              <w:adjustRightInd w:val="0"/>
+              <w:jc w:val="center"/>
+              <w:rPr>
+                <w:rFonts w:cs="Times New Roman"/>
+                <w:b/>
+                <w:iCs/>
+                <w:color w:val="C0504D" w:themeColor="accent2"/>
+                <w:sz w:val="24"/>
+                <w:szCs w:val="24"/>
+              </w:rPr>
+            </w:pPr>
+          </w:p>
+        </w:tc>
+        <w:tc>
+          <w:tcPr>
+            <w:tcW w:w="1275" w:type="dxa"/>
+            <w:vAlign w:val="center"/>
+          </w:tcPr>
+          <w:p>
+            <w:pPr>
+              <w:autoSpaceDE w:val="0"/>
+              <w:autoSpaceDN w:val="0"/>
+              <w:adjustRightInd w:val="0"/>
+              <w:jc w:val="center"/>
+              <w:rPr>
+                <w:rFonts w:cs="Times New Roman"/>
+                <w:b/>
+                <w:iCs/>
+                <w:color w:val="C0504D" w:themeColor="accent2"/>
+                <w:sz w:val="24"/>
+                <w:szCs w:val="24"/>
+              </w:rPr>
+            </w:pPr>
+          </w:p>
+        </w:tc>
+        <w:tc>
+          <w:tcPr>
+            <w:tcW w:w="1134" w:type="dxa"/>
+            <w:vAlign w:val="center"/>
+          </w:tcPr>
+          <w:p>
+            <w:pPr>
+              <w:autoSpaceDE w:val="0"/>
+              <w:autoSpaceDN w:val="0"/>
+              <w:adjustRightInd w:val="0"/>
+              <w:jc w:val="center"/>
+              <w:rPr>
+                <w:rFonts w:cs="Times New Roman"/>
+                <w:b/>
+                <w:iCs/>
+                <w:color w:val="C0504D" w:themeColor="accent2"/>
+                <w:sz w:val="24"/>
+                <w:szCs w:val="24"/>
+              </w:rPr>
+            </w:pPr>
+          </w:p>
+        </w:tc>
+        <w:tc>
+          <w:tcPr>
+            <w:tcW w:w="851" w:type="dxa"/>
+          </w:tcPr>
+          <w:p>
+            <w:pPr>
+              <w:autoSpaceDE w:val="0"/>
+              <w:autoSpaceDN w:val="0"/>
+              <w:adjustRightInd w:val="0"/>
+              <w:jc w:val="center"/>
+              <w:rPr>
+                <w:rFonts w:cs="Times New Roman"/>
+                <w:b/>
+                <w:iCs/>
+                <w:color w:val="C0504D" w:themeColor="accent2"/>
+                <w:sz w:val="24"/>
+                <w:szCs w:val="24"/>
+              </w:rPr>
+            </w:pPr>
+          </w:p>
+        </w:tc>
+        <w:tc>
+          <w:tcPr>
+            <w:tcW w:w="1276" w:type="dxa"/>
+            <w:vAlign w:val="center"/>
+          </w:tcPr>
+          <w:p>
+            <w:pPr>
+              <w:autoSpaceDE w:val="0"/>
+              <w:autoSpaceDN w:val="0"/>
+              <w:adjustRightInd w:val="0"/>
+              <w:jc w:val="center"/>
+              <w:rPr>
+                <w:rFonts w:cs="Times New Roman"/>
+                <w:b/>
+                <w:iCs/>
+                <w:color w:val="C0504D" w:themeColor="accent2"/>
+                <w:sz w:val="24"/>
+                <w:szCs w:val="24"/>
+              </w:rPr>
+            </w:pPr>
+          </w:p>
+        </w:tc>
+        <w:tc>
+          <w:tcPr>
+            <w:tcW w:w="1275" w:type="dxa"/>
+          </w:tcPr>
+          <w:p>
+            <w:pPr>
+              <w:autoSpaceDE w:val="0"/>
+              <w:autoSpaceDN w:val="0"/>
+              <w:adjustRightInd w:val="0"/>
+              <w:jc w:val="center"/>
+              <w:rPr>
+                <w:rFonts w:cs="Times New Roman"/>
+                <w:b/>
+                <w:iCs/>
+                <w:color w:val="C0504D" w:themeColor="accent2"/>
+                <w:sz w:val="24"/>
+                <w:szCs w:val="24"/>
+              </w:rPr>
+            </w:pPr>
           </w:p>
         </w:tc>
       </w:tr>
@@ -2847,19 +2994,17 @@
         <w:jc w:val="both"/>
         <w:rPr>
           <w:rFonts w:ascii="Calibri" w:hAnsi="Calibri" w:cs="Helvetica"/>
-          <w:color w:val="C0504D" w:themeColor="accent2"/>
-          <w:sz w:val="24"/>
-          <w:szCs w:val="24"/>
-        </w:rPr>
-      </w:pPr>
-      <w:r>
-        <w:rPr>
-          <w:rFonts w:ascii="Calibri" w:hAnsi="Calibri" w:cs="Helvetica"/>
-          <w:color w:val="C0504D" w:themeColor="accent2"/>
-          <w:sz w:val="24"/>
-          <w:szCs w:val="24"/>
-        </w:rPr>
-        <w:t>Apresentar o objetivo geral do projeto tendo em vista os benefícios que este pode propiciar e descrição da solução desenvolvida.</w:t>
+          <w:sz w:val="24"/>
+          <w:szCs w:val="24"/>
+        </w:rPr>
+      </w:pPr>
+      <w:r>
+        <w:rPr>
+          <w:rFonts w:ascii="Calibri" w:hAnsi="Calibri" w:cs="Helvetica"/>
+          <w:sz w:val="24"/>
+          <w:szCs w:val="24"/>
+        </w:rPr>
+        <w:t>O projeto tem como objetivo a divulgação de informações, através de uma plataforma web.</w:t>
       </w:r>
     </w:p>
     <w:p>
@@ -2920,204 +3065,25 @@
         <w:jc w:val="both"/>
         <w:rPr>
           <w:rFonts w:ascii="Calibri" w:hAnsi="Calibri" w:cs="Helvetica"/>
-          <w:color w:val="C0504D" w:themeColor="accent2"/>
-          <w:sz w:val="24"/>
-          <w:szCs w:val="24"/>
-        </w:rPr>
-      </w:pPr>
-      <w:r>
-        <w:rPr>
-          <w:rFonts w:ascii="Calibri" w:hAnsi="Calibri" w:cs="Helvetica"/>
-          <w:color w:val="C0504D" w:themeColor="accent2"/>
-          <w:sz w:val="24"/>
-          <w:szCs w:val="24"/>
-        </w:rPr>
-        <w:t xml:space="preserve">O objetivo geral é o </w:t>
-      </w:r>
-      <w:r>
-        <w:rPr>
-          <w:rFonts w:ascii="Calibri" w:hAnsi="Calibri" w:cs="Helvetica"/>
-          <w:color w:val="C0504D" w:themeColor="accent2"/>
-          <w:sz w:val="24"/>
-          <w:szCs w:val="24"/>
-        </w:rPr>
-        <w:t xml:space="preserve">alvo </w:t>
-      </w:r>
-      <w:r>
-        <w:rPr>
-          <w:rFonts w:ascii="Calibri" w:hAnsi="Calibri" w:cs="Helvetica"/>
-          <w:color w:val="C0504D" w:themeColor="accent2"/>
-          <w:sz w:val="24"/>
-          <w:szCs w:val="24"/>
-        </w:rPr>
-        <w:t xml:space="preserve">principal do projeto e mais abrangente. É um resumo do que se pretende obter ao término do desenvolvimento do </w:t>
-      </w:r>
-      <w:r>
-        <w:rPr>
-          <w:rFonts w:ascii="Calibri" w:hAnsi="Calibri" w:cs="Helvetica"/>
-          <w:color w:val="C0504D" w:themeColor="accent2"/>
-          <w:sz w:val="24"/>
-          <w:szCs w:val="24"/>
-        </w:rPr>
-        <w:t>projeto</w:t>
-      </w:r>
-      <w:r>
-        <w:rPr>
-          <w:rFonts w:ascii="Calibri" w:hAnsi="Calibri" w:cs="Helvetica"/>
-          <w:color w:val="C0504D" w:themeColor="accent2"/>
-          <w:sz w:val="24"/>
-          <w:szCs w:val="24"/>
-        </w:rPr>
-        <w:t>.</w:t>
-      </w:r>
-      <w:r>
-        <w:rPr>
-          <w:rFonts w:ascii="Calibri" w:hAnsi="Calibri" w:cs="Helvetica"/>
-          <w:color w:val="C0504D" w:themeColor="accent2"/>
-          <w:sz w:val="24"/>
-          <w:szCs w:val="24"/>
-        </w:rPr>
-        <w:t xml:space="preserve"> Para </w:t>
-      </w:r>
-      <w:r>
-        <w:rPr>
-          <w:rFonts w:ascii="Calibri" w:hAnsi="Calibri" w:cs="Helvetica"/>
-          <w:color w:val="C0504D" w:themeColor="accent2"/>
-          <w:sz w:val="24"/>
-          <w:szCs w:val="24"/>
-        </w:rPr>
-        <w:t xml:space="preserve">elaborar </w:t>
-      </w:r>
-      <w:r>
-        <w:rPr>
-          <w:rFonts w:ascii="Calibri" w:hAnsi="Calibri" w:cs="Helvetica"/>
-          <w:color w:val="C0504D" w:themeColor="accent2"/>
-          <w:sz w:val="24"/>
-          <w:szCs w:val="24"/>
-        </w:rPr>
-        <w:t>um bom objetivo pense na lógica SMART (e</w:t>
-      </w:r>
-      <w:r>
-        <w:rPr>
-          <w:rFonts w:ascii="Calibri" w:hAnsi="Calibri" w:cs="Helvetica"/>
-          <w:b/>
-          <w:color w:val="C0504D" w:themeColor="accent2"/>
-          <w:sz w:val="24"/>
-          <w:szCs w:val="24"/>
-        </w:rPr>
-        <w:t>S</w:t>
-      </w:r>
-      <w:r>
-        <w:rPr>
-          <w:rFonts w:ascii="Calibri" w:hAnsi="Calibri" w:cs="Helvetica"/>
-          <w:color w:val="C0504D" w:themeColor="accent2"/>
-          <w:sz w:val="24"/>
-          <w:szCs w:val="24"/>
-        </w:rPr>
-        <w:t xml:space="preserve">pecífico, </w:t>
-      </w:r>
-      <w:r>
-        <w:rPr>
-          <w:rFonts w:ascii="Calibri" w:hAnsi="Calibri" w:cs="Helvetica"/>
-          <w:b/>
-          <w:color w:val="C0504D" w:themeColor="accent2"/>
-          <w:sz w:val="24"/>
-          <w:szCs w:val="24"/>
-        </w:rPr>
-        <w:t>M</w:t>
-      </w:r>
-      <w:r>
-        <w:rPr>
-          <w:rFonts w:ascii="Calibri" w:hAnsi="Calibri" w:cs="Helvetica"/>
-          <w:color w:val="C0504D" w:themeColor="accent2"/>
-          <w:sz w:val="24"/>
-          <w:szCs w:val="24"/>
-        </w:rPr>
-        <w:t xml:space="preserve">ensurável, </w:t>
-      </w:r>
-      <w:r>
-        <w:rPr>
-          <w:rFonts w:ascii="Calibri" w:hAnsi="Calibri" w:cs="Helvetica"/>
-          <w:b/>
-          <w:color w:val="C0504D" w:themeColor="accent2"/>
-          <w:sz w:val="24"/>
-          <w:szCs w:val="24"/>
-        </w:rPr>
-        <w:t>A</w:t>
-      </w:r>
-      <w:r>
-        <w:rPr>
-          <w:rFonts w:ascii="Calibri" w:hAnsi="Calibri" w:cs="Helvetica"/>
-          <w:color w:val="C0504D" w:themeColor="accent2"/>
-          <w:sz w:val="24"/>
-          <w:szCs w:val="24"/>
-        </w:rPr>
-        <w:t>tingível</w:t>
-      </w:r>
-      <w:r>
-        <w:rPr>
-          <w:rFonts w:ascii="Calibri" w:hAnsi="Calibri" w:cs="Helvetica"/>
-          <w:color w:val="C0504D" w:themeColor="accent2"/>
-          <w:sz w:val="24"/>
-          <w:szCs w:val="24"/>
-        </w:rPr>
-        <w:t xml:space="preserve">, </w:t>
-      </w:r>
-      <w:r>
-        <w:rPr>
-          <w:rFonts w:ascii="Calibri" w:hAnsi="Calibri" w:cs="Helvetica"/>
-          <w:b/>
-          <w:color w:val="C0504D" w:themeColor="accent2"/>
-          <w:sz w:val="24"/>
-          <w:szCs w:val="24"/>
-        </w:rPr>
-        <w:t>R</w:t>
-      </w:r>
-      <w:r>
-        <w:rPr>
-          <w:rFonts w:ascii="Calibri" w:hAnsi="Calibri" w:cs="Helvetica"/>
-          <w:color w:val="C0504D" w:themeColor="accent2"/>
-          <w:sz w:val="24"/>
-          <w:szCs w:val="24"/>
-        </w:rPr>
-        <w:t>e</w:t>
-      </w:r>
-      <w:r>
-        <w:rPr>
-          <w:rFonts w:ascii="Calibri" w:hAnsi="Calibri" w:cs="Helvetica"/>
-          <w:color w:val="C0504D" w:themeColor="accent2"/>
-          <w:sz w:val="24"/>
-          <w:szCs w:val="24"/>
-        </w:rPr>
-        <w:t>levante</w:t>
-      </w:r>
-      <w:r>
-        <w:rPr>
-          <w:rFonts w:ascii="Calibri" w:hAnsi="Calibri" w:cs="Helvetica"/>
-          <w:color w:val="C0504D" w:themeColor="accent2"/>
-          <w:sz w:val="24"/>
-          <w:szCs w:val="24"/>
-        </w:rPr>
-        <w:t xml:space="preserve"> e </w:t>
-      </w:r>
-      <w:r>
-        <w:rPr>
-          <w:rFonts w:ascii="Calibri" w:hAnsi="Calibri" w:cs="Helvetica"/>
-          <w:b/>
-          <w:color w:val="C0504D" w:themeColor="accent2"/>
-          <w:sz w:val="24"/>
-          <w:szCs w:val="24"/>
-        </w:rPr>
-        <w:t>T</w:t>
-      </w:r>
-      <w:r>
-        <w:rPr>
-          <w:rFonts w:ascii="Calibri" w:hAnsi="Calibri" w:cs="Helvetica"/>
-          <w:color w:val="C0504D" w:themeColor="accent2"/>
-          <w:sz w:val="24"/>
-          <w:szCs w:val="24"/>
-        </w:rPr>
-        <w:t>emporal).</w:t>
+          <w:sz w:val="24"/>
+          <w:szCs w:val="24"/>
+        </w:rPr>
+      </w:pPr>
+      <w:r>
+        <w:rPr>
+          <w:rFonts w:ascii="Calibri" w:hAnsi="Calibri" w:cs="Helvetica"/>
+          <w:sz w:val="24"/>
+          <w:szCs w:val="24"/>
+        </w:rPr>
+        <w:t xml:space="preserve">O objetivo geral é </w:t>
+      </w:r>
+      <w:r>
+        <w:rPr>
+          <w:rFonts w:ascii="Calibri" w:hAnsi="Calibri" w:cs="Helvetica"/>
+          <w:sz w:val="24"/>
+          <w:szCs w:val="24"/>
+        </w:rPr>
+        <w:t>expor informações sobre trabalhos voluntários, ONGs, e eventos beneficentes.</w:t>
       </w:r>
     </w:p>
     <w:p>
@@ -3512,7 +3478,7 @@
       </w:pPr>
       <w:bookmarkStart w:id="31" w:name="_Toc305321288"/>
       <w:r>
-        <w:t>tecnologia A</w:t>
+        <w:t>JAVA 8</w:t>
       </w:r>
     </w:p>
     <w:p>
@@ -3525,7 +3491,6 @@
         <w:jc w:val="both"/>
         <w:rPr>
           <w:rFonts w:ascii="Calibri" w:hAnsi="Calibri" w:cs="Helvetica"/>
-          <w:color w:val="C0504D" w:themeColor="accent2"/>
           <w:sz w:val="24"/>
           <w:szCs w:val="24"/>
         </w:rPr>
@@ -3541,28 +3506,33 @@
         <w:jc w:val="both"/>
         <w:rPr>
           <w:rFonts w:ascii="Calibri" w:hAnsi="Calibri" w:cs="Helvetica"/>
-          <w:color w:val="C0504D" w:themeColor="accent2"/>
-          <w:sz w:val="24"/>
-          <w:szCs w:val="24"/>
-        </w:rPr>
-      </w:pPr>
-      <w:r>
-        <w:rPr>
-          <w:rFonts w:ascii="Calibri" w:hAnsi="Calibri" w:cs="Helvetica"/>
-          <w:color w:val="C0504D" w:themeColor="accent2"/>
-          <w:sz w:val="24"/>
-          <w:szCs w:val="24"/>
-        </w:rPr>
-        <w:t xml:space="preserve">Apresentar </w:t>
-      </w:r>
-      <w:r>
-        <w:rPr>
-          <w:rFonts w:ascii="Calibri" w:hAnsi="Calibri" w:cs="Helvetica"/>
-          <w:color w:val="C0504D" w:themeColor="accent2"/>
-          <w:sz w:val="24"/>
-          <w:szCs w:val="24"/>
-        </w:rPr>
-        <w:t xml:space="preserve">a tecnologia A citando suas principais características e seu funcionamento básico, bem como o porquê da escolha. </w:t>
+          <w:sz w:val="24"/>
+          <w:szCs w:val="24"/>
+        </w:rPr>
+      </w:pPr>
+      <w:r>
+        <w:rPr>
+          <w:rFonts w:ascii="Calibri" w:hAnsi="Calibri" w:cs="Helvetica"/>
+          <w:sz w:val="24"/>
+          <w:szCs w:val="24"/>
+        </w:rPr>
+        <w:tab/>
+      </w:r>
+      <w:r>
+        <w:rPr>
+          <w:rFonts w:ascii="Calibri" w:hAnsi="Calibri" w:cs="Helvetica"/>
+          <w:sz w:val="24"/>
+          <w:szCs w:val="24"/>
+        </w:rPr>
+        <w:t>Java é uma linguagem de programação e plataforma computacional lançada pela primeira vez pela Sun Microsystem em 1995. Existem muitas aplicações e sites que não funcionarão, a menos que você já tenha o Java instalado, e mais desses são criados todos os dias. Escolhemos o Java por ser rápido, seguro e confiável, de laptops a datacenters, consoles de games de supercomputadores científicos, telefones celulares à internet</w:t>
+      </w:r>
+      <w:r>
+        <w:rPr>
+          <w:rFonts w:ascii="Calibri" w:hAnsi="Calibri" w:cs="Helvetica"/>
+          <w:sz w:val="24"/>
+          <w:szCs w:val="24"/>
+        </w:rPr>
+        <w:t>.</w:t>
       </w:r>
     </w:p>
     <w:p>
@@ -3581,18 +3551,13 @@
         </w:rPr>
       </w:pPr>
     </w:p>
-    <w:p>
-      <w:pPr>
-        <w:spacing w:after="0" w:line="288" w:lineRule="auto"/>
-      </w:pPr>
-    </w:p>
     <w:bookmarkEnd w:id="31"/>
     <w:p>
       <w:pPr>
         <w:pStyle w:val="Ttulo2"/>
       </w:pPr>
       <w:r>
-        <w:t>TECNOLOGIA B</w:t>
+        <w:t>Postgre sql</w:t>
       </w:r>
     </w:p>
     <w:p>
@@ -3610,88 +3575,27 @@
         <w:jc w:val="both"/>
         <w:rPr>
           <w:rFonts w:ascii="Calibri" w:hAnsi="Calibri" w:cs="Helvetica"/>
-          <w:color w:val="C0504D" w:themeColor="accent2"/>
-          <w:sz w:val="24"/>
-          <w:szCs w:val="24"/>
-        </w:rPr>
-      </w:pPr>
-      <w:r>
-        <w:rPr>
-          <w:rFonts w:ascii="Calibri" w:hAnsi="Calibri" w:cs="Helvetica"/>
-          <w:color w:val="C0504D" w:themeColor="accent2"/>
-          <w:sz w:val="24"/>
-          <w:szCs w:val="24"/>
-        </w:rPr>
-        <w:t xml:space="preserve">Apresentar </w:t>
-      </w:r>
-      <w:r>
-        <w:rPr>
-          <w:rFonts w:ascii="Calibri" w:hAnsi="Calibri" w:cs="Helvetica"/>
-          <w:color w:val="C0504D" w:themeColor="accent2"/>
-          <w:sz w:val="24"/>
-          <w:szCs w:val="24"/>
-        </w:rPr>
-        <w:t>a tecnologia</w:t>
-      </w:r>
-      <w:r>
-        <w:rPr>
-          <w:rFonts w:ascii="Calibri" w:hAnsi="Calibri" w:cs="Helvetica"/>
-          <w:color w:val="C0504D" w:themeColor="accent2"/>
-          <w:sz w:val="24"/>
-          <w:szCs w:val="24"/>
-        </w:rPr>
-        <w:t xml:space="preserve"> B</w:t>
-      </w:r>
-      <w:r>
-        <w:rPr>
-          <w:rFonts w:ascii="Calibri" w:hAnsi="Calibri" w:cs="Helvetica"/>
-          <w:color w:val="C0504D" w:themeColor="accent2"/>
-          <w:sz w:val="24"/>
-          <w:szCs w:val="24"/>
-        </w:rPr>
-        <w:t xml:space="preserve"> </w:t>
-      </w:r>
-      <w:r>
-        <w:rPr>
-          <w:rFonts w:ascii="Calibri" w:hAnsi="Calibri" w:cs="Helvetica"/>
-          <w:color w:val="C0504D" w:themeColor="accent2"/>
-          <w:sz w:val="24"/>
-          <w:szCs w:val="24"/>
-        </w:rPr>
-        <w:t xml:space="preserve">citando suas principais características e </w:t>
-      </w:r>
-      <w:r>
-        <w:rPr>
-          <w:rFonts w:ascii="Calibri" w:hAnsi="Calibri" w:cs="Helvetica"/>
-          <w:color w:val="C0504D" w:themeColor="accent2"/>
-          <w:sz w:val="24"/>
-          <w:szCs w:val="24"/>
-        </w:rPr>
-        <w:t>seu funcionamento básico</w:t>
-      </w:r>
-      <w:r>
-        <w:rPr>
-          <w:rFonts w:ascii="Calibri" w:hAnsi="Calibri" w:cs="Helvetica"/>
-          <w:color w:val="C0504D" w:themeColor="accent2"/>
-          <w:sz w:val="24"/>
-          <w:szCs w:val="24"/>
-        </w:rPr>
-        <w:t xml:space="preserve">, bem como </w:t>
-      </w:r>
-      <w:r>
-        <w:rPr>
-          <w:rFonts w:ascii="Calibri" w:hAnsi="Calibri" w:cs="Helvetica"/>
-          <w:color w:val="C0504D" w:themeColor="accent2"/>
-          <w:sz w:val="24"/>
-          <w:szCs w:val="24"/>
-        </w:rPr>
-        <w:t xml:space="preserve">o porquê da escolha. </w:t>
-      </w:r>
-    </w:p>
-    <w:p>
-      <w:pPr>
-        <w:spacing w:after="0" w:line="288" w:lineRule="auto"/>
-      </w:pPr>
+          <w:sz w:val="24"/>
+          <w:szCs w:val="24"/>
+        </w:rPr>
+      </w:pPr>
+      <w:r>
+        <w:rPr>
+          <w:rFonts w:ascii="Calibri" w:hAnsi="Calibri" w:cs="Helvetica"/>
+          <w:color w:val="C0504D" w:themeColor="accent2"/>
+          <w:sz w:val="24"/>
+          <w:szCs w:val="24"/>
+        </w:rPr>
+        <w:tab/>
+      </w:r>
+      <w:r>
+        <w:rPr>
+          <w:rFonts w:ascii="Calibri" w:hAnsi="Calibri" w:cs="Helvetica"/>
+          <w:sz w:val="24"/>
+          <w:szCs w:val="24"/>
+        </w:rPr>
+        <w:t>O PostgreSQL é um poderoso sistema de banco de dados relacional. Já Possui mais de 15 anos de desenvolvimento ativo. Escolhemos o PostgreSQL por possuir uma  arquitetura confiável, integra de dados e correção.</w:t>
+      </w:r>
     </w:p>
     <w:p>
       <w:pPr>
@@ -3703,20 +3607,187 @@
         <w:jc w:val="both"/>
         <w:rPr>
           <w:rFonts w:ascii="Calibri" w:hAnsi="Calibri" w:cs="Helvetica"/>
+          <w:color w:val="C0504D" w:themeColor="accent2"/>
+          <w:sz w:val="24"/>
+          <w:szCs w:val="24"/>
+        </w:rPr>
+      </w:pPr>
+    </w:p>
+    <w:p>
+      <w:pPr>
+        <w:pStyle w:val="Ttulo2"/>
+      </w:pPr>
+      <w:r>
+        <w:t>DOCKER</w:t>
+      </w:r>
+    </w:p>
+    <w:p/>
+    <w:p>
+      <w:r>
+        <w:tab/>
+        <w:t>Docker é uma plataforma open-source escrita em GO, cuja finalidade é criar ambientes isolados para aplicações e serviços.  Escolhemos o Docker para nos auxiliar a montar um ambiente de desenvolvimento</w:t>
+      </w:r>
+      <w:r>
+        <w:t>.</w:t>
+      </w:r>
+    </w:p>
+    <w:p/>
+    <w:p>
+      <w:pPr>
+        <w:pStyle w:val="Ttulo2"/>
+      </w:pPr>
+      <w:r>
+        <w:t>HEROKU</w:t>
+      </w:r>
+    </w:p>
+    <w:p/>
+    <w:p>
+      <w:r>
+        <w:tab/>
+      </w:r>
+      <w:r>
+        <w:t>Heroku é uma plataforma como serviço (PaaS) baseada em contêiner. Escolhemos o Heroku para implantar, gerenciar nossa aplicação web de uma forma flexível  e fácil de usar.</w:t>
+      </w:r>
+    </w:p>
+    <w:p/>
+    <w:p>
+      <w:pPr>
+        <w:pStyle w:val="Ttulo2"/>
+      </w:pPr>
+      <w:r>
+        <w:lastRenderedPageBreak/>
+        <w:t>BOOTSTRAP</w:t>
+      </w:r>
+    </w:p>
+    <w:p/>
+    <w:p>
+      <w:r>
+        <w:tab/>
+      </w:r>
+      <w:r>
+        <w:t xml:space="preserve">O bootstrap é uma estrutura para criarmos o front-end de nossas aplicações. Escolhemos o bootstrap pelo fato de possui suporte a páginas responsivas a toda estrutura do nosso código </w:t>
+      </w:r>
+      <w:r>
+        <w:t>HTML</w:t>
+      </w:r>
+      <w:r>
+        <w:t>.</w:t>
+      </w:r>
+    </w:p>
+    <w:p>
+      <w:pPr>
+        <w:pStyle w:val="Ttulo2"/>
+      </w:pPr>
+      <w:r>
+        <w:t>MAVEN</w:t>
+      </w:r>
+    </w:p>
+    <w:p>
+      <w:r>
+        <w:tab/>
+      </w:r>
+    </w:p>
+    <w:p>
+      <w:r>
+        <w:tab/>
+      </w:r>
+      <w:r>
+        <w:t xml:space="preserve">O Maven é uma ferramenta de gerenciamento de projetos. Escolhemos o Maven por </w:t>
+      </w:r>
+      <w:r>
+        <w:t>o</w:t>
+      </w:r>
+      <w:r>
+        <w:t>ferecer suporte a gerenciamento da compilação, além de documentação do projeto de uma forma centralizada.</w:t>
+      </w:r>
+    </w:p>
+    <w:p/>
+    <w:p>
+      <w:pPr>
+        <w:pStyle w:val="Ttulo2"/>
+      </w:pPr>
+      <w:r>
+        <w:t>SPRING BOOT</w:t>
+      </w:r>
+    </w:p>
+    <w:p/>
+    <w:p>
+      <w:r>
+        <w:tab/>
+      </w:r>
+      <w:r>
+        <w:t xml:space="preserve">O Spring Boot é um framework que facilita a aplicação de aplicações baseadas em Spring. Escolhemos o Spring Boot pelo fato de precisarmos de um mínimo tempo para configurarmos um novo projeto, além de fornecer servidores de aplicação embutidos, tais como: Tomcat e Jetty, que são iniciados de uma maneira fácil e rápida. </w:t>
+      </w:r>
+    </w:p>
+    <w:p/>
+    <w:p>
+      <w:pPr>
+        <w:tabs>
+          <w:tab w:val="left" w:pos="1134"/>
+          <w:tab w:val="left" w:pos="1560"/>
+        </w:tabs>
+        <w:spacing w:after="0" w:line="288" w:lineRule="auto"/>
+        <w:jc w:val="both"/>
+        <w:rPr>
+          <w:rFonts w:ascii="Calibri" w:hAnsi="Calibri" w:cs="Helvetica"/>
+          <w:color w:val="C0504D" w:themeColor="accent2"/>
+          <w:sz w:val="24"/>
+          <w:szCs w:val="24"/>
+        </w:rPr>
+      </w:pPr>
+    </w:p>
+    <w:p>
+      <w:pPr>
+        <w:tabs>
+          <w:tab w:val="left" w:pos="1134"/>
+          <w:tab w:val="left" w:pos="1560"/>
+        </w:tabs>
+        <w:spacing w:after="0" w:line="288" w:lineRule="auto"/>
+        <w:jc w:val="both"/>
+        <w:rPr>
+          <w:rFonts w:ascii="Calibri" w:hAnsi="Calibri" w:cs="Helvetica"/>
+          <w:color w:val="C0504D" w:themeColor="accent2"/>
+          <w:sz w:val="24"/>
+          <w:szCs w:val="24"/>
+        </w:rPr>
+      </w:pPr>
+    </w:p>
+    <w:p>
+      <w:pPr>
+        <w:spacing w:after="0" w:line="288" w:lineRule="auto"/>
+      </w:pPr>
+    </w:p>
+    <w:p>
+      <w:pPr>
+        <w:tabs>
+          <w:tab w:val="left" w:pos="1134"/>
+          <w:tab w:val="left" w:pos="1560"/>
+        </w:tabs>
+        <w:spacing w:after="0" w:line="288" w:lineRule="auto"/>
+        <w:jc w:val="both"/>
+        <w:rPr>
+          <w:rFonts w:ascii="Calibri" w:hAnsi="Calibri" w:cs="Helvetica"/>
           <w:color w:val="FF0000"/>
           <w:sz w:val="24"/>
           <w:szCs w:val="24"/>
         </w:rPr>
       </w:pPr>
-      <w:r>
+    </w:p>
+    <w:p>
+      <w:pPr>
+        <w:tabs>
+          <w:tab w:val="left" w:pos="1134"/>
+          <w:tab w:val="left" w:pos="1560"/>
+        </w:tabs>
+        <w:spacing w:after="0" w:line="288" w:lineRule="auto"/>
+        <w:jc w:val="both"/>
         <w:rPr>
           <w:rFonts w:ascii="Calibri" w:hAnsi="Calibri" w:cs="Helvetica"/>
           <w:color w:val="FF0000"/>
           <w:sz w:val="24"/>
           <w:szCs w:val="24"/>
         </w:rPr>
-        <w:t>E assim por diante.</w:t>
-      </w:r>
+      </w:pPr>
     </w:p>
     <w:p>
       <w:pPr>
@@ -5741,6 +5812,729 @@
         </w:rPr>
         <w:t xml:space="preserve"> </w:t>
       </w:r>
+    </w:p>
+    <w:p>
+      <w:pPr>
+        <w:tabs>
+          <w:tab w:val="left" w:pos="1134"/>
+          <w:tab w:val="left" w:pos="1560"/>
+        </w:tabs>
+        <w:spacing w:after="0" w:line="288" w:lineRule="auto"/>
+        <w:rPr>
+          <w:rFonts w:ascii="Calibri" w:hAnsi="Calibri" w:cs="Helvetica"/>
+          <w:color w:val="C0504D" w:themeColor="accent2"/>
+          <w:sz w:val="24"/>
+          <w:szCs w:val="24"/>
+        </w:rPr>
+      </w:pPr>
+    </w:p>
+    <w:p>
+      <w:pPr>
+        <w:tabs>
+          <w:tab w:val="left" w:pos="1134"/>
+          <w:tab w:val="left" w:pos="1560"/>
+        </w:tabs>
+        <w:spacing w:after="0" w:line="288" w:lineRule="auto"/>
+        <w:rPr>
+          <w:rFonts w:ascii="Calibri" w:hAnsi="Calibri" w:cs="Helvetica"/>
+          <w:sz w:val="24"/>
+          <w:szCs w:val="24"/>
+        </w:rPr>
+      </w:pPr>
+      <w:r>
+        <w:rPr>
+          <w:rFonts w:ascii="Calibri" w:hAnsi="Calibri" w:cs="Helvetica"/>
+          <w:sz w:val="24"/>
+          <w:szCs w:val="24"/>
+        </w:rPr>
+        <w:t>ORACLE</w:t>
+      </w:r>
+      <w:r>
+        <w:rPr>
+          <w:rFonts w:ascii="Calibri" w:hAnsi="Calibri" w:cs="Helvetica"/>
+          <w:sz w:val="24"/>
+          <w:szCs w:val="24"/>
+        </w:rPr>
+        <w:t>,</w:t>
+      </w:r>
+      <w:r>
+        <w:rPr>
+          <w:rFonts w:ascii="Calibri" w:hAnsi="Calibri" w:cs="Helvetica"/>
+          <w:sz w:val="24"/>
+          <w:szCs w:val="24"/>
+        </w:rPr>
+        <w:t xml:space="preserve"> Corporation</w:t>
+      </w:r>
+      <w:r>
+        <w:rPr>
+          <w:rFonts w:ascii="Calibri" w:hAnsi="Calibri" w:cs="Helvetica"/>
+          <w:sz w:val="24"/>
+          <w:szCs w:val="24"/>
+        </w:rPr>
+        <w:t xml:space="preserve">. </w:t>
+      </w:r>
+      <w:r>
+        <w:rPr>
+          <w:rFonts w:ascii="Calibri" w:hAnsi="Calibri" w:cs="Helvetica"/>
+          <w:sz w:val="24"/>
+          <w:szCs w:val="24"/>
+        </w:rPr>
+        <w:t>Java</w:t>
+      </w:r>
+      <w:r>
+        <w:rPr>
+          <w:rFonts w:ascii="Calibri" w:hAnsi="Calibri" w:cs="Helvetica"/>
+          <w:sz w:val="24"/>
+          <w:szCs w:val="24"/>
+        </w:rPr>
+        <w:t>.. Disponível em:</w:t>
+      </w:r>
+      <w:r>
+        <w:t xml:space="preserve"> </w:t>
+      </w:r>
+      <w:r>
+        <w:rPr>
+          <w:rFonts w:ascii="Calibri" w:hAnsi="Calibri" w:cs="Helvetica"/>
+          <w:sz w:val="24"/>
+          <w:szCs w:val="24"/>
+        </w:rPr>
+        <w:t>https://www.java.com/pt_BR/download/faq/whatis_java.xml</w:t>
+      </w:r>
+      <w:r>
+        <w:rPr>
+          <w:rFonts w:ascii="Calibri" w:hAnsi="Calibri" w:cs="Helvetica"/>
+          <w:sz w:val="24"/>
+          <w:szCs w:val="24"/>
+        </w:rPr>
+        <w:t xml:space="preserve">. Acesso em: 28 jun. 2017.  </w:t>
+      </w:r>
+    </w:p>
+    <w:p>
+      <w:pPr>
+        <w:tabs>
+          <w:tab w:val="left" w:pos="1134"/>
+          <w:tab w:val="left" w:pos="1560"/>
+        </w:tabs>
+        <w:spacing w:after="0" w:line="288" w:lineRule="auto"/>
+        <w:rPr>
+          <w:rFonts w:ascii="Calibri" w:hAnsi="Calibri" w:cs="Helvetica"/>
+          <w:color w:val="C0504D" w:themeColor="accent2"/>
+          <w:sz w:val="24"/>
+          <w:szCs w:val="24"/>
+        </w:rPr>
+      </w:pPr>
+    </w:p>
+    <w:p>
+      <w:pPr>
+        <w:tabs>
+          <w:tab w:val="left" w:pos="1134"/>
+          <w:tab w:val="left" w:pos="1560"/>
+        </w:tabs>
+        <w:spacing w:after="0" w:line="288" w:lineRule="auto"/>
+        <w:rPr>
+          <w:rFonts w:ascii="Calibri" w:hAnsi="Calibri" w:cs="Helvetica"/>
+          <w:sz w:val="24"/>
+          <w:szCs w:val="24"/>
+        </w:rPr>
+      </w:pPr>
+      <w:r>
+        <w:rPr>
+          <w:rFonts w:ascii="Calibri" w:hAnsi="Calibri" w:cs="Helvetica"/>
+          <w:sz w:val="24"/>
+          <w:szCs w:val="24"/>
+          <w:lang w:val="en-US"/>
+        </w:rPr>
+        <w:t>POSTGRES</w:t>
+      </w:r>
+      <w:r>
+        <w:rPr>
+          <w:rFonts w:ascii="Calibri" w:hAnsi="Calibri" w:cs="Helvetica"/>
+          <w:sz w:val="24"/>
+          <w:szCs w:val="24"/>
+          <w:lang w:val="en-US"/>
+        </w:rPr>
+        <w:t>.</w:t>
+      </w:r>
+      <w:r>
+        <w:rPr>
+          <w:rFonts w:ascii="Calibri" w:hAnsi="Calibri" w:cs="Helvetica"/>
+          <w:sz w:val="24"/>
+          <w:szCs w:val="24"/>
+          <w:lang w:val="en-US"/>
+        </w:rPr>
+        <w:t xml:space="preserve"> </w:t>
+      </w:r>
+      <w:r>
+        <w:rPr>
+          <w:rFonts w:ascii="Calibri" w:hAnsi="Calibri" w:cs="Helvetica"/>
+          <w:sz w:val="24"/>
+          <w:szCs w:val="24"/>
+          <w:lang w:val="en-US"/>
+        </w:rPr>
+        <w:t>The PostgreSQL Global Development Group</w:t>
+      </w:r>
+      <w:r>
+        <w:rPr>
+          <w:rFonts w:ascii="Calibri" w:hAnsi="Calibri" w:cs="Helvetica"/>
+          <w:sz w:val="24"/>
+          <w:szCs w:val="24"/>
+          <w:lang w:val="en-US"/>
+        </w:rPr>
+        <w:t xml:space="preserve">. </w:t>
+      </w:r>
+      <w:r>
+        <w:rPr>
+          <w:rFonts w:ascii="Calibri" w:hAnsi="Calibri" w:cs="Helvetica"/>
+          <w:sz w:val="24"/>
+          <w:szCs w:val="24"/>
+        </w:rPr>
+        <w:t>Disponível em:</w:t>
+      </w:r>
+      <w:r>
+        <w:t xml:space="preserve"> </w:t>
+      </w:r>
+      <w:r>
+        <w:rPr>
+          <w:rFonts w:ascii="Calibri" w:hAnsi="Calibri" w:cs="Helvetica"/>
+          <w:sz w:val="24"/>
+          <w:szCs w:val="24"/>
+        </w:rPr>
+        <w:t>https://www.postgresql.org/about/</w:t>
+      </w:r>
+      <w:r>
+        <w:rPr>
+          <w:rFonts w:ascii="Calibri" w:hAnsi="Calibri" w:cs="Helvetica"/>
+          <w:sz w:val="24"/>
+          <w:szCs w:val="24"/>
+        </w:rPr>
+        <w:t>.</w:t>
+      </w:r>
+      <w:r>
+        <w:rPr>
+          <w:rFonts w:ascii="Calibri" w:hAnsi="Calibri" w:cs="Helvetica"/>
+          <w:sz w:val="24"/>
+          <w:szCs w:val="24"/>
+        </w:rPr>
+        <w:t xml:space="preserve"> Acesso em: 28 jun. 2017.  </w:t>
+      </w:r>
+    </w:p>
+    <w:p>
+      <w:pPr>
+        <w:tabs>
+          <w:tab w:val="left" w:pos="1134"/>
+          <w:tab w:val="left" w:pos="1560"/>
+        </w:tabs>
+        <w:spacing w:after="0" w:line="288" w:lineRule="auto"/>
+        <w:rPr>
+          <w:rFonts w:ascii="Calibri" w:hAnsi="Calibri" w:cs="Helvetica"/>
+          <w:sz w:val="24"/>
+          <w:szCs w:val="24"/>
+        </w:rPr>
+      </w:pPr>
+    </w:p>
+    <w:p>
+      <w:pPr>
+        <w:tabs>
+          <w:tab w:val="left" w:pos="1134"/>
+          <w:tab w:val="left" w:pos="1560"/>
+        </w:tabs>
+        <w:spacing w:after="0" w:line="288" w:lineRule="auto"/>
+        <w:rPr>
+          <w:rFonts w:ascii="Calibri" w:hAnsi="Calibri" w:cs="Helvetica"/>
+          <w:sz w:val="24"/>
+          <w:szCs w:val="24"/>
+        </w:rPr>
+      </w:pPr>
+      <w:r>
+        <w:rPr>
+          <w:rFonts w:ascii="Calibri" w:hAnsi="Calibri" w:cs="Helvetica"/>
+          <w:sz w:val="24"/>
+          <w:szCs w:val="24"/>
+          <w:lang w:val="en-US"/>
+        </w:rPr>
+        <w:t>HEROKU</w:t>
+      </w:r>
+      <w:r>
+        <w:rPr>
+          <w:rFonts w:ascii="Calibri" w:hAnsi="Calibri" w:cs="Helvetica"/>
+          <w:sz w:val="24"/>
+          <w:szCs w:val="24"/>
+          <w:lang w:val="en-US"/>
+        </w:rPr>
+        <w:t xml:space="preserve">. </w:t>
+      </w:r>
+      <w:r>
+        <w:rPr>
+          <w:rFonts w:ascii="Calibri" w:hAnsi="Calibri" w:cs="Helvetica"/>
+          <w:sz w:val="24"/>
+          <w:szCs w:val="24"/>
+          <w:lang w:val="en-US"/>
+        </w:rPr>
+        <w:t>Heroku is a salesforce company</w:t>
+      </w:r>
+      <w:r>
+        <w:rPr>
+          <w:rFonts w:ascii="Calibri" w:hAnsi="Calibri" w:cs="Helvetica"/>
+          <w:sz w:val="24"/>
+          <w:szCs w:val="24"/>
+          <w:lang w:val="en-US"/>
+        </w:rPr>
+        <w:t xml:space="preserve">. </w:t>
+      </w:r>
+      <w:r>
+        <w:rPr>
+          <w:rFonts w:ascii="Calibri" w:hAnsi="Calibri" w:cs="Helvetica"/>
+          <w:sz w:val="24"/>
+          <w:szCs w:val="24"/>
+        </w:rPr>
+        <w:t>Disponível em:</w:t>
+      </w:r>
+      <w:r>
+        <w:t xml:space="preserve"> </w:t>
+      </w:r>
+      <w:r>
+        <w:rPr>
+          <w:rFonts w:ascii="Calibri" w:hAnsi="Calibri" w:cs="Helvetica"/>
+          <w:sz w:val="24"/>
+          <w:szCs w:val="24"/>
+        </w:rPr>
+        <w:t>https://www.heroku.com/about</w:t>
+      </w:r>
+      <w:r>
+        <w:rPr>
+          <w:rFonts w:ascii="Calibri" w:hAnsi="Calibri" w:cs="Helvetica"/>
+          <w:sz w:val="24"/>
+          <w:szCs w:val="24"/>
+        </w:rPr>
+        <w:t>.</w:t>
+      </w:r>
+      <w:r>
+        <w:rPr>
+          <w:rFonts w:ascii="Calibri" w:hAnsi="Calibri" w:cs="Helvetica"/>
+          <w:sz w:val="24"/>
+          <w:szCs w:val="24"/>
+        </w:rPr>
+        <w:t xml:space="preserve"> Acesso em: 28 jun. 2017.  </w:t>
+      </w:r>
+    </w:p>
+    <w:p>
+      <w:pPr>
+        <w:tabs>
+          <w:tab w:val="left" w:pos="1134"/>
+          <w:tab w:val="left" w:pos="1560"/>
+        </w:tabs>
+        <w:spacing w:after="0" w:line="288" w:lineRule="auto"/>
+        <w:rPr>
+          <w:rFonts w:ascii="Calibri" w:hAnsi="Calibri" w:cs="Helvetica"/>
+          <w:sz w:val="24"/>
+          <w:szCs w:val="24"/>
+        </w:rPr>
+      </w:pPr>
+    </w:p>
+    <w:p>
+      <w:pPr>
+        <w:tabs>
+          <w:tab w:val="left" w:pos="1134"/>
+          <w:tab w:val="left" w:pos="1560"/>
+        </w:tabs>
+        <w:spacing w:after="0" w:line="288" w:lineRule="auto"/>
+        <w:rPr>
+          <w:rFonts w:ascii="Calibri" w:hAnsi="Calibri" w:cs="Helvetica"/>
+          <w:sz w:val="24"/>
+          <w:szCs w:val="24"/>
+        </w:rPr>
+      </w:pPr>
+      <w:r>
+        <w:rPr>
+          <w:rFonts w:ascii="Calibri" w:hAnsi="Calibri" w:cs="Helvetica"/>
+          <w:sz w:val="24"/>
+          <w:szCs w:val="24"/>
+          <w:lang w:val="en-US"/>
+        </w:rPr>
+        <w:t>DOCKER</w:t>
+      </w:r>
+      <w:r>
+        <w:rPr>
+          <w:rFonts w:ascii="Calibri" w:hAnsi="Calibri" w:cs="Helvetica"/>
+          <w:sz w:val="24"/>
+          <w:szCs w:val="24"/>
+          <w:lang w:val="en-US"/>
+        </w:rPr>
+        <w:t>.</w:t>
+      </w:r>
+      <w:r>
+        <w:rPr>
+          <w:lang w:val="en-US"/>
+        </w:rPr>
+        <w:t xml:space="preserve"> </w:t>
+      </w:r>
+      <w:r>
+        <w:rPr>
+          <w:lang w:val="en-US"/>
+        </w:rPr>
+        <w:t xml:space="preserve"> </w:t>
+      </w:r>
+      <w:r>
+        <w:rPr>
+          <w:rFonts w:ascii="Calibri" w:hAnsi="Calibri" w:cs="Helvetica"/>
+          <w:sz w:val="24"/>
+          <w:szCs w:val="24"/>
+          <w:lang w:val="en-US"/>
+        </w:rPr>
+        <w:t>Docker is the world’s leading software container platform.</w:t>
+      </w:r>
+      <w:r>
+        <w:rPr>
+          <w:rFonts w:ascii="Calibri" w:hAnsi="Calibri" w:cs="Helvetica"/>
+          <w:sz w:val="24"/>
+          <w:szCs w:val="24"/>
+          <w:lang w:val="en-US"/>
+        </w:rPr>
+        <w:t xml:space="preserve">. </w:t>
+      </w:r>
+      <w:r>
+        <w:rPr>
+          <w:rFonts w:ascii="Calibri" w:hAnsi="Calibri" w:cs="Helvetica"/>
+          <w:sz w:val="24"/>
+          <w:szCs w:val="24"/>
+          <w:lang w:val="en-US"/>
+        </w:rPr>
+        <w:t>Disponível em:</w:t>
+      </w:r>
+      <w:r>
+        <w:rPr>
+          <w:lang w:val="en-US"/>
+        </w:rPr>
+        <w:t xml:space="preserve"> </w:t>
+      </w:r>
+      <w:r>
+        <w:rPr>
+          <w:rFonts w:ascii="Calibri" w:hAnsi="Calibri" w:cs="Helvetica"/>
+          <w:sz w:val="24"/>
+          <w:szCs w:val="24"/>
+          <w:lang w:val="en-US"/>
+        </w:rPr>
+        <w:t>https://www.docker.com/what-docker</w:t>
+      </w:r>
+      <w:r>
+        <w:rPr>
+          <w:rFonts w:ascii="Calibri" w:hAnsi="Calibri" w:cs="Helvetica"/>
+          <w:sz w:val="24"/>
+          <w:szCs w:val="24"/>
+          <w:lang w:val="en-US"/>
+        </w:rPr>
+        <w:t xml:space="preserve">. </w:t>
+      </w:r>
+      <w:r>
+        <w:rPr>
+          <w:rFonts w:ascii="Calibri" w:hAnsi="Calibri" w:cs="Helvetica"/>
+          <w:sz w:val="24"/>
+          <w:szCs w:val="24"/>
+        </w:rPr>
+        <w:t xml:space="preserve">Acesso em: 28 jun. 2017.  </w:t>
+      </w:r>
+    </w:p>
+    <w:p>
+      <w:pPr>
+        <w:tabs>
+          <w:tab w:val="left" w:pos="1134"/>
+          <w:tab w:val="left" w:pos="1560"/>
+        </w:tabs>
+        <w:spacing w:after="0" w:line="288" w:lineRule="auto"/>
+        <w:rPr>
+          <w:rFonts w:ascii="Calibri" w:hAnsi="Calibri" w:cs="Helvetica"/>
+          <w:sz w:val="24"/>
+          <w:szCs w:val="24"/>
+        </w:rPr>
+      </w:pPr>
+    </w:p>
+    <w:p>
+      <w:pPr>
+        <w:tabs>
+          <w:tab w:val="left" w:pos="1134"/>
+          <w:tab w:val="left" w:pos="1560"/>
+        </w:tabs>
+        <w:spacing w:after="0" w:line="288" w:lineRule="auto"/>
+        <w:rPr>
+          <w:rFonts w:ascii="Calibri" w:hAnsi="Calibri" w:cs="Helvetica"/>
+          <w:sz w:val="24"/>
+          <w:szCs w:val="24"/>
+        </w:rPr>
+      </w:pPr>
+      <w:r>
+        <w:rPr>
+          <w:rFonts w:ascii="Calibri" w:hAnsi="Calibri" w:cs="Helvetica"/>
+          <w:sz w:val="24"/>
+          <w:szCs w:val="24"/>
+          <w:lang w:val="en-US"/>
+        </w:rPr>
+        <w:t>BOOTSTRAP</w:t>
+      </w:r>
+      <w:r>
+        <w:rPr>
+          <w:rFonts w:ascii="Calibri" w:hAnsi="Calibri" w:cs="Helvetica"/>
+          <w:sz w:val="24"/>
+          <w:szCs w:val="24"/>
+          <w:lang w:val="en-US"/>
+        </w:rPr>
+        <w:t xml:space="preserve">. </w:t>
+      </w:r>
+      <w:r>
+        <w:rPr>
+          <w:rFonts w:ascii="Calibri" w:hAnsi="Calibri" w:cs="Helvetica"/>
+          <w:sz w:val="24"/>
+          <w:szCs w:val="24"/>
+          <w:lang w:val="en-US"/>
+        </w:rPr>
+        <w:t>Bootstrap popular HTML, CSS, and JS framework for developing</w:t>
+      </w:r>
+      <w:r>
+        <w:rPr>
+          <w:rFonts w:ascii="Calibri" w:hAnsi="Calibri" w:cs="Helvetica"/>
+          <w:sz w:val="24"/>
+          <w:szCs w:val="24"/>
+          <w:lang w:val="en-US"/>
+        </w:rPr>
+        <w:t xml:space="preserve">. </w:t>
+      </w:r>
+      <w:r>
+        <w:rPr>
+          <w:rFonts w:ascii="Calibri" w:hAnsi="Calibri" w:cs="Helvetica"/>
+          <w:sz w:val="24"/>
+          <w:szCs w:val="24"/>
+        </w:rPr>
+        <w:t>Disponível em:</w:t>
+      </w:r>
+      <w:r>
+        <w:t xml:space="preserve"> </w:t>
+      </w:r>
+      <w:r>
+        <w:rPr>
+          <w:rFonts w:ascii="Calibri" w:hAnsi="Calibri" w:cs="Helvetica"/>
+          <w:sz w:val="24"/>
+          <w:szCs w:val="24"/>
+        </w:rPr>
+        <w:t>https://www.heroku.com/about</w:t>
+      </w:r>
+      <w:r>
+        <w:rPr>
+          <w:rFonts w:ascii="Calibri" w:hAnsi="Calibri" w:cs="Helvetica"/>
+          <w:sz w:val="24"/>
+          <w:szCs w:val="24"/>
+        </w:rPr>
+        <w:t>.</w:t>
+      </w:r>
+      <w:r>
+        <w:rPr>
+          <w:rFonts w:ascii="Calibri" w:hAnsi="Calibri" w:cs="Helvetica"/>
+          <w:sz w:val="24"/>
+          <w:szCs w:val="24"/>
+        </w:rPr>
+        <w:t xml:space="preserve"> Acesso em: 28 jun. 2017.  </w:t>
+      </w:r>
+    </w:p>
+    <w:p>
+      <w:pPr>
+        <w:tabs>
+          <w:tab w:val="left" w:pos="1134"/>
+          <w:tab w:val="left" w:pos="1560"/>
+        </w:tabs>
+        <w:spacing w:after="0" w:line="288" w:lineRule="auto"/>
+        <w:rPr>
+          <w:rFonts w:ascii="Calibri" w:hAnsi="Calibri" w:cs="Helvetica"/>
+          <w:sz w:val="24"/>
+          <w:szCs w:val="24"/>
+        </w:rPr>
+      </w:pPr>
+    </w:p>
+    <w:p>
+      <w:pPr>
+        <w:tabs>
+          <w:tab w:val="left" w:pos="1134"/>
+          <w:tab w:val="left" w:pos="1560"/>
+        </w:tabs>
+        <w:spacing w:after="0" w:line="288" w:lineRule="auto"/>
+        <w:rPr>
+          <w:rFonts w:ascii="Calibri" w:hAnsi="Calibri" w:cs="Helvetica"/>
+          <w:sz w:val="24"/>
+          <w:szCs w:val="24"/>
+        </w:rPr>
+      </w:pPr>
+      <w:r>
+        <w:rPr>
+          <w:rFonts w:ascii="Calibri" w:hAnsi="Calibri" w:cs="Helvetica"/>
+          <w:sz w:val="24"/>
+          <w:szCs w:val="24"/>
+          <w:lang w:val="en-US"/>
+        </w:rPr>
+        <w:t>MAVEN</w:t>
+      </w:r>
+      <w:r>
+        <w:rPr>
+          <w:rFonts w:ascii="Calibri" w:hAnsi="Calibri" w:cs="Helvetica"/>
+          <w:sz w:val="24"/>
+          <w:szCs w:val="24"/>
+          <w:lang w:val="en-US"/>
+        </w:rPr>
+        <w:t xml:space="preserve">. </w:t>
+      </w:r>
+      <w:r>
+        <w:rPr>
+          <w:rFonts w:ascii="Calibri" w:hAnsi="Calibri" w:cs="Helvetica"/>
+          <w:sz w:val="24"/>
+          <w:szCs w:val="24"/>
+          <w:lang w:val="en-US"/>
+        </w:rPr>
+        <w:t>The Apache Software Foundation</w:t>
+      </w:r>
+      <w:r>
+        <w:rPr>
+          <w:rFonts w:ascii="Calibri" w:hAnsi="Calibri" w:cs="Helvetica"/>
+          <w:sz w:val="24"/>
+          <w:szCs w:val="24"/>
+          <w:lang w:val="en-US"/>
+        </w:rPr>
+        <w:t xml:space="preserve">. </w:t>
+      </w:r>
+      <w:r>
+        <w:rPr>
+          <w:rFonts w:ascii="Calibri" w:hAnsi="Calibri" w:cs="Helvetica"/>
+          <w:sz w:val="24"/>
+          <w:szCs w:val="24"/>
+        </w:rPr>
+        <w:t>Disponível em:</w:t>
+      </w:r>
+      <w:r>
+        <w:t xml:space="preserve"> </w:t>
+      </w:r>
+      <w:r>
+        <w:rPr>
+          <w:rFonts w:ascii="Calibri" w:hAnsi="Calibri" w:cs="Helvetica"/>
+          <w:sz w:val="24"/>
+          <w:szCs w:val="24"/>
+        </w:rPr>
+        <w:t>https://maven.apache.org/</w:t>
+      </w:r>
+      <w:r>
+        <w:rPr>
+          <w:rFonts w:ascii="Calibri" w:hAnsi="Calibri" w:cs="Helvetica"/>
+          <w:sz w:val="24"/>
+          <w:szCs w:val="24"/>
+        </w:rPr>
+        <w:t xml:space="preserve">. </w:t>
+      </w:r>
+      <w:r>
+        <w:rPr>
+          <w:rFonts w:ascii="Calibri" w:hAnsi="Calibri" w:cs="Helvetica"/>
+          <w:sz w:val="24"/>
+          <w:szCs w:val="24"/>
+        </w:rPr>
+        <w:t xml:space="preserve">Acesso em: 28 jun. 2017.  </w:t>
+      </w:r>
+    </w:p>
+    <w:p>
+      <w:pPr>
+        <w:tabs>
+          <w:tab w:val="left" w:pos="1134"/>
+          <w:tab w:val="left" w:pos="1560"/>
+        </w:tabs>
+        <w:spacing w:after="0" w:line="288" w:lineRule="auto"/>
+        <w:rPr>
+          <w:rFonts w:ascii="Calibri" w:hAnsi="Calibri" w:cs="Helvetica"/>
+          <w:sz w:val="24"/>
+          <w:szCs w:val="24"/>
+        </w:rPr>
+      </w:pPr>
+    </w:p>
+    <w:p>
+      <w:pPr>
+        <w:tabs>
+          <w:tab w:val="left" w:pos="1134"/>
+          <w:tab w:val="left" w:pos="1560"/>
+        </w:tabs>
+        <w:spacing w:after="0" w:line="288" w:lineRule="auto"/>
+        <w:rPr>
+          <w:rFonts w:ascii="Calibri" w:hAnsi="Calibri" w:cs="Helvetica"/>
+          <w:sz w:val="24"/>
+          <w:szCs w:val="24"/>
+        </w:rPr>
+      </w:pPr>
+      <w:r>
+        <w:rPr>
+          <w:rFonts w:ascii="Calibri" w:hAnsi="Calibri" w:cs="Helvetica"/>
+          <w:sz w:val="24"/>
+          <w:szCs w:val="24"/>
+          <w:lang w:val="en-US"/>
+        </w:rPr>
+        <w:t xml:space="preserve">SPRING BOOT. </w:t>
+      </w:r>
+      <w:r>
+        <w:rPr>
+          <w:rFonts w:ascii="Calibri" w:hAnsi="Calibri" w:cs="Helvetica"/>
+          <w:sz w:val="24"/>
+          <w:szCs w:val="24"/>
+          <w:lang w:val="en-US"/>
+        </w:rPr>
+        <w:t>Spring Boot Framework</w:t>
+      </w:r>
+      <w:r>
+        <w:rPr>
+          <w:rFonts w:ascii="Calibri" w:hAnsi="Calibri" w:cs="Helvetica"/>
+          <w:sz w:val="24"/>
+          <w:szCs w:val="24"/>
+          <w:lang w:val="en-US"/>
+        </w:rPr>
+        <w:t xml:space="preserve">. </w:t>
+      </w:r>
+      <w:r>
+        <w:rPr>
+          <w:rFonts w:ascii="Calibri" w:hAnsi="Calibri" w:cs="Helvetica"/>
+          <w:sz w:val="24"/>
+          <w:szCs w:val="24"/>
+        </w:rPr>
+        <w:t>Disponível em:</w:t>
+      </w:r>
+      <w:r>
+        <w:t xml:space="preserve"> </w:t>
+      </w:r>
+      <w:r>
+        <w:rPr>
+          <w:rFonts w:ascii="Calibri" w:hAnsi="Calibri" w:cs="Helvetica"/>
+          <w:sz w:val="24"/>
+          <w:szCs w:val="24"/>
+        </w:rPr>
+        <w:t>https://projects.spring.io/spring-boot/</w:t>
+      </w:r>
+      <w:r>
+        <w:rPr>
+          <w:rFonts w:ascii="Calibri" w:hAnsi="Calibri" w:cs="Helvetica"/>
+          <w:sz w:val="24"/>
+          <w:szCs w:val="24"/>
+        </w:rPr>
+        <w:t xml:space="preserve">. </w:t>
+      </w:r>
+      <w:r>
+        <w:rPr>
+          <w:rFonts w:ascii="Calibri" w:hAnsi="Calibri" w:cs="Helvetica"/>
+          <w:sz w:val="24"/>
+          <w:szCs w:val="24"/>
+        </w:rPr>
+        <w:t xml:space="preserve">Acesso em: 28 jun. 2017.  </w:t>
+      </w:r>
+    </w:p>
+    <w:p>
+      <w:pPr>
+        <w:tabs>
+          <w:tab w:val="left" w:pos="1134"/>
+          <w:tab w:val="left" w:pos="1560"/>
+        </w:tabs>
+        <w:spacing w:after="0" w:line="288" w:lineRule="auto"/>
+        <w:rPr>
+          <w:rFonts w:ascii="Calibri" w:hAnsi="Calibri" w:cs="Helvetica"/>
+          <w:sz w:val="24"/>
+          <w:szCs w:val="24"/>
+        </w:rPr>
+      </w:pPr>
     </w:p>
     <w:p>
       <w:pPr>
@@ -6030,7 +6824,7 @@
         <w:rStyle w:val="Nmerodepgina"/>
         <w:noProof/>
       </w:rPr>
-      <w:t>2</w:t>
+      <w:t>12</w:t>
     </w:r>
     <w:r>
       <w:rPr>
@@ -11366,7 +12160,7 @@
 </file>
 
 <file path=customXml/itemProps1.xml><?xml version="1.0" encoding="utf-8"?>
-<ds:datastoreItem xmlns:ds="http://schemas.openxmlformats.org/officeDocument/2006/customXml" ds:itemID="{CC5F75BA-CE82-4D28-B7C8-162EDEE19F7F}">
+<ds:datastoreItem xmlns:ds="http://schemas.openxmlformats.org/officeDocument/2006/customXml" ds:itemID="{DC02CEAB-3240-47BD-82D4-7C51EFD942B8}">
   <ds:schemaRefs>
     <ds:schemaRef ds:uri="http://schemas.openxmlformats.org/officeDocument/2006/bibliography"/>
   </ds:schemaRefs>

</xml_diff>

<commit_message>
#1 add problema + modelagem funcional
</commit_message>
<xml_diff>
--- a/relatorio-de-projeto-final.docx
+++ b/relatorio-de-projeto-final.docx
@@ -975,7 +975,6 @@
         <w:rPr>
           <w:rFonts w:cs="Times New Roman"/>
           <w:iCs/>
-          <w:color w:val="C0504D" w:themeColor="accent2"/>
           <w:sz w:val="24"/>
           <w:szCs w:val="24"/>
         </w:rPr>
@@ -984,153 +983,307 @@
         <w:rPr>
           <w:rFonts w:cs="Times New Roman"/>
           <w:iCs/>
-          <w:color w:val="C0504D" w:themeColor="accent2"/>
-          <w:sz w:val="24"/>
-          <w:szCs w:val="24"/>
-        </w:rPr>
-        <w:t xml:space="preserve">Apresentação do </w:t>
+          <w:sz w:val="24"/>
+          <w:szCs w:val="24"/>
+        </w:rPr>
+        <w:tab/>
       </w:r>
       <w:r>
         <w:rPr>
           <w:rFonts w:cs="Times New Roman"/>
           <w:iCs/>
-          <w:color w:val="C0504D" w:themeColor="accent2"/>
-          <w:sz w:val="24"/>
-          <w:szCs w:val="24"/>
-        </w:rPr>
-        <w:t>contexto do</w:t>
+          <w:sz w:val="24"/>
+          <w:szCs w:val="24"/>
+        </w:rPr>
+        <w:t xml:space="preserve">Algumas das dificuldades mais </w:t>
       </w:r>
       <w:r>
         <w:rPr>
           <w:rFonts w:cs="Times New Roman"/>
           <w:iCs/>
-          <w:color w:val="C0504D" w:themeColor="accent2"/>
-          <w:sz w:val="24"/>
-          <w:szCs w:val="24"/>
-        </w:rPr>
-        <w:t>(s)</w:t>
+          <w:sz w:val="24"/>
+          <w:szCs w:val="24"/>
+        </w:rPr>
+        <w:t>encontrad</w:t>
       </w:r>
       <w:r>
         <w:rPr>
           <w:rFonts w:cs="Times New Roman"/>
           <w:iCs/>
-          <w:color w:val="C0504D" w:themeColor="accent2"/>
-          <w:sz w:val="24"/>
-          <w:szCs w:val="24"/>
-        </w:rPr>
-        <w:t xml:space="preserve"> problema</w:t>
+          <w:sz w:val="24"/>
+          <w:szCs w:val="24"/>
+        </w:rPr>
+        <w:t>a</w:t>
       </w:r>
       <w:r>
         <w:rPr>
           <w:rFonts w:cs="Times New Roman"/>
           <w:iCs/>
-          <w:color w:val="C0504D" w:themeColor="accent2"/>
-          <w:sz w:val="24"/>
-          <w:szCs w:val="24"/>
-        </w:rPr>
-        <w:t>(s)</w:t>
+          <w:sz w:val="24"/>
+          <w:szCs w:val="24"/>
+        </w:rPr>
+        <w:t xml:space="preserve">s </w:t>
       </w:r>
       <w:r>
         <w:rPr>
           <w:rFonts w:cs="Times New Roman"/>
           <w:iCs/>
-          <w:color w:val="C0504D" w:themeColor="accent2"/>
-          <w:sz w:val="24"/>
-          <w:szCs w:val="24"/>
-        </w:rPr>
-        <w:t xml:space="preserve"> enfrentado</w:t>
+          <w:sz w:val="24"/>
+          <w:szCs w:val="24"/>
+        </w:rPr>
+        <w:t>nesse âmbito de voluntariado</w:t>
       </w:r>
       <w:r>
         <w:rPr>
           <w:rFonts w:cs="Times New Roman"/>
           <w:iCs/>
-          <w:color w:val="C0504D" w:themeColor="accent2"/>
-          <w:sz w:val="24"/>
-          <w:szCs w:val="24"/>
-        </w:rPr>
-        <w:t>(s) e como o trabalho desenvolvido pode auxiliar, minimizar ou até mesmo resolver estas questões.</w:t>
-      </w:r>
-    </w:p>
-    <w:p>
-      <w:pPr>
-        <w:autoSpaceDE w:val="0"/>
-        <w:autoSpaceDN w:val="0"/>
-        <w:adjustRightInd w:val="0"/>
-        <w:spacing w:after="0" w:line="288" w:lineRule="auto"/>
-        <w:jc w:val="both"/>
+          <w:sz w:val="24"/>
+          <w:szCs w:val="24"/>
+        </w:rPr>
+        <w:t>,</w:t>
+      </w:r>
+      <w:r>
         <w:rPr>
           <w:rFonts w:cs="Times New Roman"/>
           <w:iCs/>
-          <w:color w:val="C0504D" w:themeColor="accent2"/>
-          <w:sz w:val="24"/>
-          <w:szCs w:val="24"/>
-        </w:rPr>
-      </w:pPr>
-    </w:p>
-    <w:p>
-      <w:pPr>
-        <w:autoSpaceDE w:val="0"/>
-        <w:autoSpaceDN w:val="0"/>
-        <w:adjustRightInd w:val="0"/>
-        <w:spacing w:after="0" w:line="288" w:lineRule="auto"/>
-        <w:jc w:val="both"/>
+          <w:sz w:val="24"/>
+          <w:szCs w:val="24"/>
+        </w:rPr>
+        <w:t xml:space="preserve"> foram  </w:t>
+      </w:r>
+      <w:r>
         <w:rPr>
           <w:rFonts w:cs="Times New Roman"/>
           <w:iCs/>
-          <w:color w:val="C0504D" w:themeColor="accent2"/>
-          <w:sz w:val="24"/>
-          <w:szCs w:val="24"/>
-        </w:rPr>
-      </w:pPr>
+          <w:sz w:val="24"/>
+          <w:szCs w:val="24"/>
+        </w:rPr>
+        <w:t>a</w:t>
+      </w:r>
       <w:r>
         <w:rPr>
           <w:rFonts w:cs="Times New Roman"/>
           <w:iCs/>
-          <w:color w:val="C0504D" w:themeColor="accent2"/>
-          <w:sz w:val="24"/>
-          <w:szCs w:val="24"/>
-        </w:rPr>
-        <w:t xml:space="preserve">Cabe aqui trazer </w:t>
+          <w:sz w:val="24"/>
+          <w:szCs w:val="24"/>
+        </w:rPr>
+        <w:t xml:space="preserve"> falta de um local único </w:t>
       </w:r>
       <w:r>
         <w:rPr>
           <w:rFonts w:cs="Times New Roman"/>
           <w:iCs/>
-          <w:color w:val="C0504D" w:themeColor="accent2"/>
-          <w:sz w:val="24"/>
-          <w:szCs w:val="24"/>
-        </w:rPr>
-        <w:t>uma breve análise d</w:t>
+          <w:sz w:val="24"/>
+          <w:szCs w:val="24"/>
+        </w:rPr>
+        <w:t>que disponibilize informações de contato, causa</w:t>
       </w:r>
       <w:r>
         <w:rPr>
           <w:rFonts w:cs="Times New Roman"/>
           <w:iCs/>
-          <w:color w:val="C0504D" w:themeColor="accent2"/>
-          <w:sz w:val="24"/>
-          <w:szCs w:val="24"/>
-        </w:rPr>
-        <w:t>e projetos correlatos</w:t>
+          <w:sz w:val="24"/>
+          <w:szCs w:val="24"/>
+        </w:rPr>
+        <w:t>,</w:t>
       </w:r>
       <w:r>
         <w:rPr>
           <w:rFonts w:cs="Times New Roman"/>
           <w:iCs/>
-          <w:color w:val="C0504D" w:themeColor="accent2"/>
-          <w:sz w:val="24"/>
-          <w:szCs w:val="24"/>
-        </w:rPr>
-        <w:t>, no que diz respeito a soluções semelhantes a proposta apontando os prós e contras, bem como pontos de melhoria dos projetos a fim de servir como justificativa do desenvolvimento de um novo sistema/serviço/processo.</w:t>
+          <w:sz w:val="24"/>
+          <w:szCs w:val="24"/>
+        </w:rPr>
+        <w:t xml:space="preserve"> </w:t>
       </w:r>
       <w:r>
         <w:rPr>
           <w:rFonts w:cs="Times New Roman"/>
           <w:iCs/>
-          <w:color w:val="C0504D" w:themeColor="accent2"/>
-          <w:sz w:val="24"/>
-          <w:szCs w:val="24"/>
-        </w:rPr>
-        <w:t xml:space="preserve"> Pode-se utilizar uma tabela comparativa seguindo os moldes da tabela 1.</w:t>
+          <w:sz w:val="24"/>
+          <w:szCs w:val="24"/>
+        </w:rPr>
+        <w:t xml:space="preserve">e/ou </w:t>
+      </w:r>
+      <w:r>
+        <w:rPr>
+          <w:rFonts w:cs="Times New Roman"/>
+          <w:iCs/>
+          <w:sz w:val="24"/>
+          <w:szCs w:val="24"/>
+        </w:rPr>
+        <w:t>necessidade</w:t>
+      </w:r>
+      <w:r>
+        <w:rPr>
+          <w:rFonts w:cs="Times New Roman"/>
+          <w:iCs/>
+          <w:sz w:val="24"/>
+          <w:szCs w:val="24"/>
+        </w:rPr>
+        <w:t>s</w:t>
+      </w:r>
+      <w:r>
+        <w:rPr>
+          <w:rFonts w:cs="Times New Roman"/>
+          <w:iCs/>
+          <w:sz w:val="24"/>
+          <w:szCs w:val="24"/>
+        </w:rPr>
+        <w:t xml:space="preserve">  </w:t>
+      </w:r>
+      <w:r>
+        <w:rPr>
+          <w:rFonts w:cs="Times New Roman"/>
+          <w:iCs/>
+          <w:sz w:val="24"/>
+          <w:szCs w:val="24"/>
+        </w:rPr>
+        <w:t>de</w:t>
+      </w:r>
+      <w:r>
+        <w:rPr>
+          <w:rFonts w:cs="Times New Roman"/>
+          <w:iCs/>
+          <w:sz w:val="24"/>
+          <w:szCs w:val="24"/>
+        </w:rPr>
+        <w:t xml:space="preserve"> ONGs, ou qualquer outro tipo de instituição </w:t>
+      </w:r>
+      <w:r>
+        <w:rPr>
+          <w:rFonts w:cs="Times New Roman"/>
+          <w:iCs/>
+          <w:sz w:val="24"/>
+          <w:szCs w:val="24"/>
+        </w:rPr>
+        <w:t>de</w:t>
+      </w:r>
+      <w:r>
+        <w:rPr>
+          <w:rFonts w:cs="Times New Roman"/>
+          <w:iCs/>
+          <w:sz w:val="24"/>
+          <w:szCs w:val="24"/>
+        </w:rPr>
+        <w:t xml:space="preserve"> </w:t>
+      </w:r>
+      <w:r>
+        <w:rPr>
+          <w:rFonts w:cs="Times New Roman"/>
+          <w:iCs/>
+          <w:sz w:val="24"/>
+          <w:szCs w:val="24"/>
+        </w:rPr>
+        <w:t>cunho social</w:t>
+      </w:r>
+      <w:r>
+        <w:rPr>
+          <w:rFonts w:cs="Times New Roman"/>
+          <w:iCs/>
+          <w:sz w:val="24"/>
+          <w:szCs w:val="24"/>
+        </w:rPr>
+        <w:t xml:space="preserve"> </w:t>
+      </w:r>
+      <w:r>
+        <w:rPr>
+          <w:rFonts w:cs="Times New Roman"/>
+          <w:iCs/>
+          <w:sz w:val="24"/>
+          <w:szCs w:val="24"/>
+        </w:rPr>
+        <w:t xml:space="preserve">esteja necessitando no momento. </w:t>
+      </w:r>
+      <w:r>
+        <w:rPr>
+          <w:rFonts w:cs="Times New Roman"/>
+          <w:iCs/>
+          <w:sz w:val="24"/>
+          <w:szCs w:val="24"/>
+        </w:rPr>
+        <w:t xml:space="preserve">A falta desta ferramenta faz com que </w:t>
+      </w:r>
+      <w:r>
+        <w:rPr>
+          <w:rFonts w:cs="Times New Roman"/>
+          <w:iCs/>
+          <w:sz w:val="24"/>
+          <w:szCs w:val="24"/>
+        </w:rPr>
+        <w:t xml:space="preserve">voluntários percam uma boa oportunidade de colaborar, e instituições fiquem </w:t>
+      </w:r>
+      <w:r>
+        <w:rPr>
+          <w:rFonts w:cs="Times New Roman"/>
+          <w:iCs/>
+          <w:sz w:val="24"/>
+          <w:szCs w:val="24"/>
+        </w:rPr>
+        <w:t>com mão</w:t>
+      </w:r>
+      <w:r>
+        <w:rPr>
+          <w:rFonts w:cs="Times New Roman"/>
+          <w:iCs/>
+          <w:sz w:val="24"/>
+          <w:szCs w:val="24"/>
+        </w:rPr>
+        <w:t xml:space="preserve"> </w:t>
+      </w:r>
+      <w:r>
+        <w:rPr>
+          <w:rFonts w:cs="Times New Roman"/>
+          <w:iCs/>
+          <w:sz w:val="24"/>
+          <w:szCs w:val="24"/>
+        </w:rPr>
+        <w:t>de</w:t>
+      </w:r>
+      <w:r>
+        <w:rPr>
+          <w:rFonts w:cs="Times New Roman"/>
+          <w:iCs/>
+          <w:sz w:val="24"/>
+          <w:szCs w:val="24"/>
+        </w:rPr>
+        <w:t xml:space="preserve"> </w:t>
+      </w:r>
+      <w:r>
+        <w:rPr>
+          <w:rFonts w:cs="Times New Roman"/>
+          <w:iCs/>
+          <w:sz w:val="24"/>
+          <w:szCs w:val="24"/>
+        </w:rPr>
+        <w:t xml:space="preserve">obra </w:t>
+      </w:r>
+      <w:r>
+        <w:rPr>
+          <w:rFonts w:cs="Times New Roman"/>
+          <w:iCs/>
+          <w:sz w:val="24"/>
+          <w:szCs w:val="24"/>
+        </w:rPr>
+        <w:t xml:space="preserve">muitas vezes </w:t>
+      </w:r>
+      <w:r>
+        <w:rPr>
+          <w:rFonts w:cs="Times New Roman"/>
+          <w:iCs/>
+          <w:sz w:val="24"/>
+          <w:szCs w:val="24"/>
+        </w:rPr>
+        <w:t>abaixo do</w:t>
+      </w:r>
+      <w:r>
+        <w:rPr>
+          <w:rFonts w:cs="Times New Roman"/>
+          <w:iCs/>
+          <w:sz w:val="24"/>
+          <w:szCs w:val="24"/>
+        </w:rPr>
+        <w:t xml:space="preserve"> esperado.</w:t>
       </w:r>
     </w:p>
     <w:p>
@@ -3141,37 +3294,34 @@
         <w:jc w:val="both"/>
         <w:rPr>
           <w:rFonts w:ascii="Calibri" w:hAnsi="Calibri" w:cs="Helvetica"/>
-          <w:color w:val="C0504D" w:themeColor="accent2"/>
-          <w:sz w:val="24"/>
-          <w:szCs w:val="24"/>
-        </w:rPr>
-      </w:pPr>
-      <w:r>
-        <w:rPr>
-          <w:rFonts w:ascii="Calibri" w:hAnsi="Calibri" w:cs="Helvetica"/>
-          <w:color w:val="C0504D" w:themeColor="accent2"/>
-          <w:sz w:val="24"/>
-          <w:szCs w:val="24"/>
-        </w:rPr>
-        <w:t xml:space="preserve">Trata-se da descrição de como o sistema vai ser organizado de modo a atender os objetivos descritos anteriormente e resolver os problemas levantados na </w:t>
-      </w:r>
-      <w:r>
-        <w:rPr>
-          <w:rFonts w:ascii="Calibri" w:hAnsi="Calibri" w:cs="Helvetica"/>
-          <w:color w:val="C0504D" w:themeColor="accent2"/>
-          <w:sz w:val="24"/>
-          <w:szCs w:val="24"/>
-        </w:rPr>
-        <w:t>“Definição do Problema”.</w:t>
-      </w:r>
-      <w:r>
-        <w:rPr>
-          <w:rFonts w:ascii="Calibri" w:hAnsi="Calibri" w:cs="Helvetica"/>
-          <w:color w:val="C0504D" w:themeColor="accent2"/>
-          <w:sz w:val="24"/>
-          <w:szCs w:val="24"/>
-        </w:rPr>
-        <w:t xml:space="preserve"> </w:t>
+          <w:sz w:val="24"/>
+          <w:szCs w:val="24"/>
+        </w:rPr>
+      </w:pPr>
+      <w:r>
+        <w:rPr>
+          <w:rFonts w:ascii="Calibri" w:hAnsi="Calibri" w:cs="Helvetica"/>
+          <w:color w:val="C0504D" w:themeColor="accent2"/>
+          <w:sz w:val="24"/>
+          <w:szCs w:val="24"/>
+        </w:rPr>
+        <w:tab/>
+      </w:r>
+      <w:r>
+        <w:rPr>
+          <w:rFonts w:ascii="Calibri" w:hAnsi="Calibri" w:cs="Helvetica"/>
+          <w:sz w:val="24"/>
+          <w:szCs w:val="24"/>
+        </w:rPr>
+        <w:t>A solução desenvolvida nesse projeto, consiste em uma aplicação web totalmente responsiva, responsável por manipular informaç</w:t>
+      </w:r>
+      <w:r>
+        <w:rPr>
+          <w:rFonts w:ascii="Calibri" w:hAnsi="Calibri" w:cs="Helvetica"/>
+          <w:sz w:val="24"/>
+          <w:szCs w:val="24"/>
+        </w:rPr>
+        <w:t>ões tanto de entidades sociais, quanto de voluntários ativos.</w:t>
       </w:r>
     </w:p>
     <w:p>
@@ -3184,11 +3334,106 @@
         <w:jc w:val="both"/>
         <w:rPr>
           <w:rFonts w:ascii="Calibri" w:hAnsi="Calibri" w:cs="Helvetica"/>
-          <w:color w:val="C0504D" w:themeColor="accent2"/>
-          <w:sz w:val="24"/>
-          <w:szCs w:val="24"/>
-        </w:rPr>
-      </w:pPr>
+          <w:sz w:val="24"/>
+          <w:szCs w:val="24"/>
+        </w:rPr>
+      </w:pPr>
+      <w:r>
+        <w:rPr>
+          <w:rFonts w:ascii="Calibri" w:hAnsi="Calibri" w:cs="Helvetica"/>
+          <w:sz w:val="24"/>
+          <w:szCs w:val="24"/>
+        </w:rPr>
+        <w:tab/>
+      </w:r>
+      <w:r>
+        <w:rPr>
+          <w:rFonts w:ascii="Calibri" w:hAnsi="Calibri" w:cs="Helvetica"/>
+          <w:sz w:val="24"/>
+          <w:szCs w:val="24"/>
+        </w:rPr>
+        <w:t xml:space="preserve">Qualquer instituição de cunho social </w:t>
+      </w:r>
+      <w:r>
+        <w:rPr>
+          <w:rFonts w:ascii="Calibri" w:hAnsi="Calibri" w:cs="Helvetica"/>
+          <w:sz w:val="24"/>
+          <w:szCs w:val="24"/>
+        </w:rPr>
+        <w:t xml:space="preserve">é capaz de </w:t>
+      </w:r>
+      <w:r>
+        <w:rPr>
+          <w:rFonts w:ascii="Calibri" w:hAnsi="Calibri" w:cs="Helvetica"/>
+          <w:sz w:val="24"/>
+          <w:szCs w:val="24"/>
+        </w:rPr>
+        <w:t>entrar</w:t>
+      </w:r>
+      <w:r>
+        <w:rPr>
+          <w:rFonts w:ascii="Calibri" w:hAnsi="Calibri" w:cs="Helvetica"/>
+          <w:sz w:val="24"/>
+          <w:szCs w:val="24"/>
+        </w:rPr>
+        <w:t xml:space="preserve"> </w:t>
+      </w:r>
+      <w:r>
+        <w:rPr>
+          <w:rFonts w:ascii="Calibri" w:hAnsi="Calibri" w:cs="Helvetica"/>
+          <w:sz w:val="24"/>
+          <w:szCs w:val="24"/>
+        </w:rPr>
+        <w:t>n</w:t>
+      </w:r>
+      <w:r>
+        <w:rPr>
+          <w:rFonts w:ascii="Calibri" w:hAnsi="Calibri" w:cs="Helvetica"/>
+          <w:sz w:val="24"/>
+          <w:szCs w:val="24"/>
+        </w:rPr>
+        <w:t>o sistema</w:t>
+      </w:r>
+      <w:r>
+        <w:rPr>
+          <w:rFonts w:ascii="Calibri" w:hAnsi="Calibri" w:cs="Helvetica"/>
+          <w:sz w:val="24"/>
+          <w:szCs w:val="24"/>
+        </w:rPr>
+        <w:t xml:space="preserve">, e acessar a área de cadastro de </w:t>
+      </w:r>
+      <w:r>
+        <w:rPr>
+          <w:rFonts w:ascii="Calibri" w:hAnsi="Calibri" w:cs="Helvetica"/>
+          <w:sz w:val="24"/>
+          <w:szCs w:val="24"/>
+        </w:rPr>
+        <w:t>eventos</w:t>
+      </w:r>
+      <w:r>
+        <w:rPr>
+          <w:rFonts w:ascii="Calibri" w:hAnsi="Calibri" w:cs="Helvetica"/>
+          <w:sz w:val="24"/>
+          <w:szCs w:val="24"/>
+        </w:rPr>
+        <w:t xml:space="preserve">, </w:t>
+      </w:r>
+      <w:r>
+        <w:rPr>
+          <w:rFonts w:ascii="Calibri" w:hAnsi="Calibri" w:cs="Helvetica"/>
+          <w:sz w:val="24"/>
+          <w:szCs w:val="24"/>
+        </w:rPr>
+        <w:t xml:space="preserve">para realizar um ou mais cadastros a respeito de seus eventos beneficentes, na intenção de encontrar voluntários dispostos a colaborar </w:t>
+      </w:r>
+      <w:r>
+        <w:rPr>
+          <w:rFonts w:ascii="Calibri" w:hAnsi="Calibri" w:cs="Helvetica"/>
+          <w:sz w:val="24"/>
+          <w:szCs w:val="24"/>
+        </w:rPr>
+        <w:t>com sua causa social.</w:t>
+      </w:r>
     </w:p>
     <w:p>
       <w:pPr>
@@ -3200,19 +3445,18 @@
         <w:jc w:val="both"/>
         <w:rPr>
           <w:rFonts w:ascii="Calibri" w:hAnsi="Calibri" w:cs="Helvetica"/>
-          <w:color w:val="C0504D" w:themeColor="accent2"/>
-          <w:sz w:val="24"/>
-          <w:szCs w:val="24"/>
-        </w:rPr>
-      </w:pPr>
-      <w:r>
-        <w:rPr>
-          <w:rFonts w:ascii="Calibri" w:hAnsi="Calibri" w:cs="Helvetica"/>
-          <w:color w:val="C0504D" w:themeColor="accent2"/>
-          <w:sz w:val="24"/>
-          <w:szCs w:val="24"/>
-        </w:rPr>
-        <w:t xml:space="preserve">Aqui deve-se descrever de forma mais abrangente o sistema, apresentado suas funcionalidades, mecanismos de segurança, integração com outros sistemas e recursos e etc. </w:t>
+          <w:sz w:val="24"/>
+          <w:szCs w:val="24"/>
+        </w:rPr>
+      </w:pPr>
+      <w:r>
+        <w:rPr>
+          <w:rFonts w:ascii="Calibri" w:hAnsi="Calibri" w:cs="Helvetica"/>
+          <w:sz w:val="24"/>
+          <w:szCs w:val="24"/>
+        </w:rPr>
+        <w:tab/>
+        <w:t>Qualquer pessoa que esteja em busca de atividades sociais para se candidatar a ser um voluntário(a), acessará no sistema a área de listagem de eventos, aonde estarão todas informações necessárias para que o voluntário(a)  entre em contato com a instituição, colocando-se ao seu dispor.</w:t>
       </w:r>
     </w:p>
     <w:p>
@@ -3246,79 +3490,6 @@
           <w:szCs w:val="24"/>
         </w:rPr>
       </w:pPr>
-      <w:r>
-        <w:rPr>
-          <w:rFonts w:ascii="Calibri" w:hAnsi="Calibri" w:cs="Helvetica"/>
-          <w:color w:val="C0504D" w:themeColor="accent2"/>
-          <w:sz w:val="24"/>
-          <w:szCs w:val="24"/>
-        </w:rPr>
-        <w:t xml:space="preserve">Evitar fazer </w:t>
-      </w:r>
-      <w:r>
-        <w:rPr>
-          <w:rFonts w:ascii="Calibri" w:hAnsi="Calibri" w:cs="Helvetica"/>
-          <w:color w:val="C0504D" w:themeColor="accent2"/>
-          <w:sz w:val="24"/>
-          <w:szCs w:val="24"/>
-        </w:rPr>
-        <w:t xml:space="preserve">apenas </w:t>
-      </w:r>
-      <w:r>
-        <w:rPr>
-          <w:rFonts w:ascii="Calibri" w:hAnsi="Calibri" w:cs="Helvetica"/>
-          <w:color w:val="C0504D" w:themeColor="accent2"/>
-          <w:sz w:val="24"/>
-          <w:szCs w:val="24"/>
-        </w:rPr>
-        <w:t>uma descrição em itens. O ideal é descrever em parágrafos evidenciando todas as atividades e seu funcionamento.</w:t>
-      </w:r>
-      <w:r>
-        <w:rPr>
-          <w:rFonts w:ascii="Calibri" w:hAnsi="Calibri" w:cs="Helvetica"/>
-          <w:color w:val="C0504D" w:themeColor="accent2"/>
-          <w:sz w:val="24"/>
-          <w:szCs w:val="24"/>
-        </w:rPr>
-        <w:t xml:space="preserve"> </w:t>
-      </w:r>
-    </w:p>
-    <w:p>
-      <w:pPr>
-        <w:spacing w:after="0" w:line="288" w:lineRule="auto"/>
-      </w:pPr>
-    </w:p>
-    <w:p>
-      <w:pPr>
-        <w:pStyle w:val="Ttulo1"/>
-      </w:pPr>
-      <w:r>
-        <w:br w:type="page"/>
-      </w:r>
-    </w:p>
-    <w:p>
-      <w:pPr>
-        <w:pStyle w:val="Ttulo1"/>
-      </w:pPr>
-      <w:bookmarkStart w:id="26" w:name="_Toc305321286"/>
-      <w:bookmarkStart w:id="27" w:name="_Toc305321613"/>
-      <w:bookmarkStart w:id="28" w:name="_Toc305323532"/>
-      <w:bookmarkStart w:id="29" w:name="_Toc305323760"/>
-      <w:bookmarkStart w:id="30" w:name="_Toc305348336"/>
-      <w:r>
-        <w:lastRenderedPageBreak/>
-        <w:t>Análise de Tecnologias e Ferramentas</w:t>
-      </w:r>
-      <w:bookmarkEnd w:id="26"/>
-      <w:bookmarkEnd w:id="27"/>
-      <w:bookmarkEnd w:id="28"/>
-      <w:bookmarkEnd w:id="29"/>
-      <w:bookmarkEnd w:id="30"/>
-    </w:p>
-    <w:p>
-      <w:pPr>
-        <w:spacing w:after="0" w:line="288" w:lineRule="auto"/>
-      </w:pPr>
     </w:p>
     <w:p>
       <w:pPr>
@@ -3335,15 +3506,6 @@
           <w:szCs w:val="24"/>
         </w:rPr>
       </w:pPr>
-      <w:r>
-        <w:rPr>
-          <w:rFonts w:ascii="Calibri" w:hAnsi="Calibri" w:cs="Helvetica"/>
-          <w:color w:val="C0504D" w:themeColor="accent2"/>
-          <w:sz w:val="24"/>
-          <w:szCs w:val="24"/>
-        </w:rPr>
-        <w:t xml:space="preserve">Trata-se de uma análise abrangente sobre o uso de tecnologias e/ou ferramentas para a construção do sistema proposto. </w:t>
-      </w:r>
     </w:p>
     <w:p>
       <w:pPr>
@@ -3363,6 +3525,43 @@
     </w:p>
     <w:p>
       <w:pPr>
+        <w:spacing w:after="0" w:line="288" w:lineRule="auto"/>
+      </w:pPr>
+    </w:p>
+    <w:p>
+      <w:pPr>
+        <w:pStyle w:val="Ttulo1"/>
+      </w:pPr>
+      <w:r>
+        <w:br w:type="page"/>
+      </w:r>
+    </w:p>
+    <w:p>
+      <w:pPr>
+        <w:pStyle w:val="Ttulo1"/>
+      </w:pPr>
+      <w:bookmarkStart w:id="26" w:name="_Toc305321286"/>
+      <w:bookmarkStart w:id="27" w:name="_Toc305321613"/>
+      <w:bookmarkStart w:id="28" w:name="_Toc305323532"/>
+      <w:bookmarkStart w:id="29" w:name="_Toc305323760"/>
+      <w:bookmarkStart w:id="30" w:name="_Toc305348336"/>
+      <w:r>
+        <w:lastRenderedPageBreak/>
+        <w:t>Análise de Tecnologias e Ferramentas</w:t>
+      </w:r>
+      <w:bookmarkEnd w:id="26"/>
+      <w:bookmarkEnd w:id="27"/>
+      <w:bookmarkEnd w:id="28"/>
+      <w:bookmarkEnd w:id="29"/>
+      <w:bookmarkEnd w:id="30"/>
+    </w:p>
+    <w:p>
+      <w:pPr>
+        <w:spacing w:after="0" w:line="288" w:lineRule="auto"/>
+      </w:pPr>
+    </w:p>
+    <w:p>
+      <w:pPr>
         <w:tabs>
           <w:tab w:val="left" w:pos="1134"/>
           <w:tab w:val="left" w:pos="1560"/>
@@ -3371,64 +3570,18 @@
         <w:jc w:val="both"/>
         <w:rPr>
           <w:rFonts w:ascii="Calibri" w:hAnsi="Calibri" w:cs="Helvetica"/>
-          <w:color w:val="C0504D" w:themeColor="accent2"/>
-          <w:sz w:val="24"/>
-          <w:szCs w:val="24"/>
-        </w:rPr>
-      </w:pPr>
-      <w:r>
-        <w:rPr>
-          <w:rFonts w:ascii="Calibri" w:hAnsi="Calibri" w:cs="Helvetica"/>
-          <w:color w:val="C0504D" w:themeColor="accent2"/>
-          <w:sz w:val="24"/>
-          <w:szCs w:val="24"/>
-        </w:rPr>
-        <w:t xml:space="preserve">Procurar trazer referências bibliográficas (livros, artigos científicos, documentação ou página oficial da tecnologia) sobre todas as tecnologias e ferramentas que </w:t>
-      </w:r>
-      <w:r>
-        <w:rPr>
-          <w:rFonts w:ascii="Calibri" w:hAnsi="Calibri" w:cs="Helvetica"/>
-          <w:color w:val="C0504D" w:themeColor="accent2"/>
-          <w:sz w:val="24"/>
-          <w:szCs w:val="24"/>
-        </w:rPr>
-        <w:t>foram</w:t>
-      </w:r>
-      <w:r>
-        <w:rPr>
-          <w:rFonts w:ascii="Calibri" w:hAnsi="Calibri" w:cs="Helvetica"/>
-          <w:color w:val="C0504D" w:themeColor="accent2"/>
-          <w:sz w:val="24"/>
-          <w:szCs w:val="24"/>
-        </w:rPr>
-        <w:t xml:space="preserve"> utilizadas para desenvolvimento do projeto. Por exemplo: linguagens de programação, </w:t>
-      </w:r>
-      <w:r>
-        <w:rPr>
-          <w:rFonts w:ascii="Calibri" w:hAnsi="Calibri" w:cs="Helvetica"/>
-          <w:color w:val="C0504D" w:themeColor="accent2"/>
-          <w:sz w:val="24"/>
-          <w:szCs w:val="24"/>
-        </w:rPr>
-        <w:t>softwares para desenvolvimento</w:t>
-      </w:r>
-      <w:r>
-        <w:rPr>
-          <w:rFonts w:ascii="Calibri" w:hAnsi="Calibri" w:cs="Helvetica"/>
-          <w:color w:val="C0504D" w:themeColor="accent2"/>
-          <w:sz w:val="24"/>
-          <w:szCs w:val="24"/>
-        </w:rPr>
-        <w:t>, plug-ins, ambientes para modelagem d</w:t>
-      </w:r>
-      <w:r>
-        <w:rPr>
-          <w:rFonts w:ascii="Calibri" w:hAnsi="Calibri" w:cs="Helvetica"/>
-          <w:color w:val="C0504D" w:themeColor="accent2"/>
-          <w:sz w:val="24"/>
-          <w:szCs w:val="24"/>
-        </w:rPr>
-        <w:t xml:space="preserve">e interface gráfica. </w:t>
+          <w:sz w:val="24"/>
+          <w:szCs w:val="24"/>
+        </w:rPr>
+      </w:pPr>
+      <w:r>
+        <w:rPr>
+          <w:rFonts w:ascii="Calibri" w:hAnsi="Calibri" w:cs="Helvetica"/>
+          <w:sz w:val="24"/>
+          <w:szCs w:val="24"/>
+        </w:rPr>
+        <w:tab/>
+        <w:t>Neste projeto todas as ferramentas utilizadas são gratuitas, tanto na parte de desenvolvimento de software como na modelagem. A seguir, são apresentadas as tecnologias e ferramentas utilizadas no desenvolvimento do projeto.</w:t>
       </w:r>
     </w:p>
     <w:p>
@@ -3453,7 +3606,16 @@
           <w:sz w:val="24"/>
           <w:szCs w:val="24"/>
         </w:rPr>
-        <w:t>Lembrar-se de além de descrever a tecnologia, apontar o porquê de sua escolha para o projeto.</w:t>
+        <w:t xml:space="preserve"> </w:t>
+      </w:r>
+    </w:p>
+    <w:p>
+      <w:pPr>
+        <w:pStyle w:val="Ttulo2"/>
+      </w:pPr>
+      <w:bookmarkStart w:id="31" w:name="_Toc305321288"/>
+      <w:r>
+        <w:t>JAVA 8</w:t>
       </w:r>
     </w:p>
     <w:p>
@@ -3466,20 +3628,10 @@
         <w:jc w:val="both"/>
         <w:rPr>
           <w:rFonts w:ascii="Calibri" w:hAnsi="Calibri" w:cs="Helvetica"/>
-          <w:color w:val="C0504D" w:themeColor="accent2"/>
-          <w:sz w:val="24"/>
-          <w:szCs w:val="24"/>
-        </w:rPr>
-      </w:pPr>
-    </w:p>
-    <w:p>
-      <w:pPr>
-        <w:pStyle w:val="Ttulo2"/>
-      </w:pPr>
-      <w:bookmarkStart w:id="31" w:name="_Toc305321288"/>
-      <w:r>
-        <w:t>JAVA 8</w:t>
-      </w:r>
+          <w:sz w:val="24"/>
+          <w:szCs w:val="24"/>
+        </w:rPr>
+      </w:pPr>
     </w:p>
     <w:p>
       <w:pPr>
@@ -3495,6 +3647,30 @@
           <w:szCs w:val="24"/>
         </w:rPr>
       </w:pPr>
+      <w:r>
+        <w:rPr>
+          <w:rFonts w:ascii="Calibri" w:hAnsi="Calibri" w:cs="Helvetica"/>
+          <w:sz w:val="24"/>
+          <w:szCs w:val="24"/>
+        </w:rPr>
+        <w:tab/>
+      </w:r>
+      <w:r>
+        <w:rPr>
+          <w:rFonts w:ascii="Calibri" w:hAnsi="Calibri" w:cs="Helvetica"/>
+          <w:sz w:val="24"/>
+          <w:szCs w:val="24"/>
+        </w:rPr>
+        <w:t>Java é uma linguagem de programação e plataforma computacional lançada pela primeira vez pela Sun Microsystem em 1995. Existem muitas aplicações e sites que não funcionarão, a menos que você já tenha o Java instalado, e mais desses são criados todos os dias. Escolhemos o Java por ser rápido, seguro e confiável, de laptops a datacenters, consoles de games de supercomputadores científicos, telefones celulares à internet</w:t>
+      </w:r>
+      <w:r>
+        <w:rPr>
+          <w:rFonts w:ascii="Calibri" w:hAnsi="Calibri" w:cs="Helvetica"/>
+          <w:sz w:val="24"/>
+          <w:szCs w:val="24"/>
+        </w:rPr>
+        <w:t>.</w:t>
+      </w:r>
     </w:p>
     <w:p>
       <w:pPr>
@@ -3506,34 +3682,25 @@
         <w:jc w:val="both"/>
         <w:rPr>
           <w:rFonts w:ascii="Calibri" w:hAnsi="Calibri" w:cs="Helvetica"/>
-          <w:sz w:val="24"/>
-          <w:szCs w:val="24"/>
-        </w:rPr>
-      </w:pPr>
-      <w:r>
-        <w:rPr>
-          <w:rFonts w:ascii="Calibri" w:hAnsi="Calibri" w:cs="Helvetica"/>
-          <w:sz w:val="24"/>
-          <w:szCs w:val="24"/>
-        </w:rPr>
-        <w:tab/>
-      </w:r>
-      <w:r>
-        <w:rPr>
-          <w:rFonts w:ascii="Calibri" w:hAnsi="Calibri" w:cs="Helvetica"/>
-          <w:sz w:val="24"/>
-          <w:szCs w:val="24"/>
-        </w:rPr>
-        <w:t>Java é uma linguagem de programação e plataforma computacional lançada pela primeira vez pela Sun Microsystem em 1995. Existem muitas aplicações e sites que não funcionarão, a menos que você já tenha o Java instalado, e mais desses são criados todos os dias. Escolhemos o Java por ser rápido, seguro e confiável, de laptops a datacenters, consoles de games de supercomputadores científicos, telefones celulares à internet</w:t>
-      </w:r>
-      <w:r>
-        <w:rPr>
-          <w:rFonts w:ascii="Calibri" w:hAnsi="Calibri" w:cs="Helvetica"/>
-          <w:sz w:val="24"/>
-          <w:szCs w:val="24"/>
-        </w:rPr>
-        <w:t>.</w:t>
-      </w:r>
+          <w:color w:val="C0504D" w:themeColor="accent2"/>
+          <w:sz w:val="24"/>
+          <w:szCs w:val="24"/>
+        </w:rPr>
+      </w:pPr>
+    </w:p>
+    <w:bookmarkEnd w:id="31"/>
+    <w:p>
+      <w:pPr>
+        <w:pStyle w:val="Ttulo2"/>
+      </w:pPr>
+      <w:r>
+        <w:t>Postgre sql</w:t>
+      </w:r>
+    </w:p>
+    <w:p>
+      <w:pPr>
+        <w:spacing w:after="0" w:line="288" w:lineRule="auto"/>
+      </w:pPr>
     </w:p>
     <w:p>
       <w:pPr>
@@ -3545,25 +3712,27 @@
         <w:jc w:val="both"/>
         <w:rPr>
           <w:rFonts w:ascii="Calibri" w:hAnsi="Calibri" w:cs="Helvetica"/>
-          <w:color w:val="C0504D" w:themeColor="accent2"/>
-          <w:sz w:val="24"/>
-          <w:szCs w:val="24"/>
-        </w:rPr>
-      </w:pPr>
-    </w:p>
-    <w:bookmarkEnd w:id="31"/>
-    <w:p>
-      <w:pPr>
-        <w:pStyle w:val="Ttulo2"/>
-      </w:pPr>
-      <w:r>
-        <w:t>Postgre sql</w:t>
-      </w:r>
-    </w:p>
-    <w:p>
-      <w:pPr>
-        <w:spacing w:after="0" w:line="288" w:lineRule="auto"/>
-      </w:pPr>
+          <w:sz w:val="24"/>
+          <w:szCs w:val="24"/>
+        </w:rPr>
+      </w:pPr>
+      <w:r>
+        <w:rPr>
+          <w:rFonts w:ascii="Calibri" w:hAnsi="Calibri" w:cs="Helvetica"/>
+          <w:color w:val="C0504D" w:themeColor="accent2"/>
+          <w:sz w:val="24"/>
+          <w:szCs w:val="24"/>
+        </w:rPr>
+        <w:tab/>
+      </w:r>
+      <w:r>
+        <w:rPr>
+          <w:rFonts w:ascii="Calibri" w:hAnsi="Calibri" w:cs="Helvetica"/>
+          <w:sz w:val="24"/>
+          <w:szCs w:val="24"/>
+        </w:rPr>
+        <w:t>O PostgreSQL é um poderoso sistema de banco de dados relacional. Já Possui mais de 15 anos de desenvolvimento ativo. Escolhemos o PostgreSQL por possuir uma  arquitetura confiável, integra de dados e correção.</w:t>
+      </w:r>
     </w:p>
     <w:p>
       <w:pPr>
@@ -3575,38 +3744,6 @@
         <w:jc w:val="both"/>
         <w:rPr>
           <w:rFonts w:ascii="Calibri" w:hAnsi="Calibri" w:cs="Helvetica"/>
-          <w:sz w:val="24"/>
-          <w:szCs w:val="24"/>
-        </w:rPr>
-      </w:pPr>
-      <w:r>
-        <w:rPr>
-          <w:rFonts w:ascii="Calibri" w:hAnsi="Calibri" w:cs="Helvetica"/>
-          <w:color w:val="C0504D" w:themeColor="accent2"/>
-          <w:sz w:val="24"/>
-          <w:szCs w:val="24"/>
-        </w:rPr>
-        <w:tab/>
-      </w:r>
-      <w:r>
-        <w:rPr>
-          <w:rFonts w:ascii="Calibri" w:hAnsi="Calibri" w:cs="Helvetica"/>
-          <w:sz w:val="24"/>
-          <w:szCs w:val="24"/>
-        </w:rPr>
-        <w:t>O PostgreSQL é um poderoso sistema de banco de dados relacional. Já Possui mais de 15 anos de desenvolvimento ativo. Escolhemos o PostgreSQL por possuir uma  arquitetura confiável, integra de dados e correção.</w:t>
-      </w:r>
-    </w:p>
-    <w:p>
-      <w:pPr>
-        <w:tabs>
-          <w:tab w:val="left" w:pos="1134"/>
-          <w:tab w:val="left" w:pos="1560"/>
-        </w:tabs>
-        <w:spacing w:after="0" w:line="288" w:lineRule="auto"/>
-        <w:jc w:val="both"/>
-        <w:rPr>
-          <w:rFonts w:ascii="Calibri" w:hAnsi="Calibri" w:cs="Helvetica"/>
           <w:color w:val="C0504D" w:themeColor="accent2"/>
           <w:sz w:val="24"/>
           <w:szCs w:val="24"/>
@@ -3655,30 +3792,31 @@
         <w:pStyle w:val="Ttulo2"/>
       </w:pPr>
       <w:r>
+        <w:t>BOOTSTRAP</w:t>
+      </w:r>
+    </w:p>
+    <w:p/>
+    <w:p>
+      <w:r>
+        <w:tab/>
+      </w:r>
+      <w:r>
+        <w:t xml:space="preserve">O bootstrap é uma estrutura para criarmos o front-end de nossas aplicações. Escolhemos o bootstrap pelo fato de possui suporte a páginas responsivas a toda estrutura do nosso código </w:t>
+      </w:r>
+      <w:r>
+        <w:t>HTML</w:t>
+      </w:r>
+      <w:r>
+        <w:t>.</w:t>
+      </w:r>
+    </w:p>
+    <w:p/>
+    <w:p>
+      <w:pPr>
+        <w:pStyle w:val="Ttulo2"/>
+      </w:pPr>
+      <w:r>
         <w:lastRenderedPageBreak/>
-        <w:t>BOOTSTRAP</w:t>
-      </w:r>
-    </w:p>
-    <w:p/>
-    <w:p>
-      <w:r>
-        <w:tab/>
-      </w:r>
-      <w:r>
-        <w:t xml:space="preserve">O bootstrap é uma estrutura para criarmos o front-end de nossas aplicações. Escolhemos o bootstrap pelo fato de possui suporte a páginas responsivas a toda estrutura do nosso código </w:t>
-      </w:r>
-      <w:r>
-        <w:t>HTML</w:t>
-      </w:r>
-      <w:r>
-        <w:t>.</w:t>
-      </w:r>
-    </w:p>
-    <w:p>
-      <w:pPr>
-        <w:pStyle w:val="Ttulo2"/>
-      </w:pPr>
-      <w:r>
         <w:t>MAVEN</w:t>
       </w:r>
     </w:p>
@@ -4272,56 +4410,49 @@
         <w:jc w:val="both"/>
         <w:rPr>
           <w:rFonts w:ascii="Calibri" w:hAnsi="Calibri" w:cs="Helvetica"/>
-          <w:color w:val="FF0000"/>
-          <w:sz w:val="24"/>
-          <w:szCs w:val="24"/>
-        </w:rPr>
-      </w:pPr>
-      <w:r>
-        <w:rPr>
-          <w:rFonts w:ascii="Calibri" w:hAnsi="Calibri" w:cs="Helvetica"/>
-          <w:color w:val="FF0000"/>
-          <w:sz w:val="24"/>
-          <w:szCs w:val="24"/>
-        </w:rPr>
-        <w:t>Atenção: a</w:t>
-      </w:r>
-      <w:r>
-        <w:rPr>
-          <w:rFonts w:ascii="Calibri" w:hAnsi="Calibri" w:cs="Helvetica"/>
-          <w:color w:val="FF0000"/>
-          <w:sz w:val="24"/>
-          <w:szCs w:val="24"/>
-        </w:rPr>
-        <w:t xml:space="preserve"> seguir são apresentados</w:t>
-      </w:r>
-      <w:r>
-        <w:rPr>
-          <w:rFonts w:ascii="Calibri" w:hAnsi="Calibri" w:cs="Helvetica"/>
-          <w:b/>
-          <w:color w:val="FF0000"/>
-          <w:sz w:val="24"/>
-          <w:szCs w:val="24"/>
-        </w:rPr>
-        <w:t xml:space="preserve"> exemplos de modelos que podem</w:t>
-      </w:r>
-      <w:r>
-        <w:rPr>
-          <w:rFonts w:ascii="Calibri" w:hAnsi="Calibri" w:cs="Helvetica"/>
-          <w:color w:val="FF0000"/>
-          <w:sz w:val="24"/>
-          <w:szCs w:val="24"/>
-        </w:rPr>
-        <w:t xml:space="preserve"> ser utilizados de acordo com algumas estratégias de desenvolvimento.</w:t>
-      </w:r>
-      <w:r>
-        <w:rPr>
-          <w:rFonts w:ascii="Calibri" w:hAnsi="Calibri" w:cs="Helvetica"/>
-          <w:color w:val="FF0000"/>
-          <w:sz w:val="24"/>
-          <w:szCs w:val="24"/>
-        </w:rPr>
-        <w:t xml:space="preserve"> Selecione os que condizem com a abordagem utilizada e que foram desenvolvidos ao longo do projeto.</w:t>
+          <w:sz w:val="24"/>
+          <w:szCs w:val="24"/>
+        </w:rPr>
+      </w:pPr>
+      <w:r>
+        <w:rPr>
+          <w:rFonts w:ascii="Calibri" w:hAnsi="Calibri" w:cs="Helvetica"/>
+          <w:sz w:val="24"/>
+          <w:szCs w:val="24"/>
+        </w:rPr>
+        <w:tab/>
+      </w:r>
+      <w:r>
+        <w:rPr>
+          <w:rFonts w:ascii="Calibri" w:hAnsi="Calibri" w:cs="Helvetica"/>
+          <w:sz w:val="24"/>
+          <w:szCs w:val="24"/>
+        </w:rPr>
+        <w:t xml:space="preserve">Para descrever a modelagem funcional do projeto, vamos demonstrar através de histórias de usuário, </w:t>
+      </w:r>
+      <w:r>
+        <w:rPr>
+          <w:rFonts w:ascii="Calibri" w:hAnsi="Calibri" w:cs="Helvetica"/>
+          <w:sz w:val="24"/>
+          <w:szCs w:val="24"/>
+        </w:rPr>
+        <w:t xml:space="preserve">como </w:t>
+      </w:r>
+      <w:r>
+        <w:rPr>
+          <w:rFonts w:ascii="Calibri" w:hAnsi="Calibri" w:cs="Helvetica"/>
+          <w:sz w:val="24"/>
+          <w:szCs w:val="24"/>
+        </w:rPr>
+        <w:t xml:space="preserve">segue </w:t>
+      </w:r>
+      <w:r>
+        <w:rPr>
+          <w:rFonts w:ascii="Calibri" w:hAnsi="Calibri" w:cs="Helvetica"/>
+          <w:sz w:val="24"/>
+          <w:szCs w:val="24"/>
+        </w:rPr>
+        <w:t>tabelas abaixo:</w:t>
       </w:r>
     </w:p>
     <w:p>
@@ -4334,12 +4465,147 @@
         <w:jc w:val="both"/>
         <w:rPr>
           <w:rFonts w:ascii="Calibri" w:hAnsi="Calibri" w:cs="Helvetica"/>
-          <w:color w:val="FF0000"/>
-          <w:sz w:val="24"/>
-          <w:szCs w:val="24"/>
-        </w:rPr>
-      </w:pPr>
-    </w:p>
+          <w:sz w:val="24"/>
+          <w:szCs w:val="24"/>
+        </w:rPr>
+      </w:pPr>
+    </w:p>
+    <w:tbl>
+      <w:tblPr>
+        <w:tblStyle w:val="Tabelacomgrade"/>
+        <w:tblW w:w="0" w:type="auto"/>
+        <w:tblLook w:val="04A0"/>
+      </w:tblPr>
+      <w:tblGrid>
+        <w:gridCol w:w="9211"/>
+      </w:tblGrid>
+      <w:tr>
+        <w:tc>
+          <w:tcPr>
+            <w:tcW w:w="9211" w:type="dxa"/>
+          </w:tcPr>
+          <w:p>
+            <w:pPr>
+              <w:tabs>
+                <w:tab w:val="left" w:pos="1134"/>
+                <w:tab w:val="left" w:pos="1560"/>
+              </w:tabs>
+              <w:jc w:val="both"/>
+              <w:rPr>
+                <w:rFonts w:ascii="Calibri" w:hAnsi="Calibri" w:cs="Helvetica"/>
+                <w:sz w:val="24"/>
+                <w:szCs w:val="24"/>
+              </w:rPr>
+            </w:pPr>
+            <w:r>
+              <w:rPr>
+                <w:rFonts w:ascii="Calibri" w:hAnsi="Calibri" w:cs="Helvetica"/>
+                <w:b/>
+                <w:sz w:val="24"/>
+                <w:szCs w:val="24"/>
+              </w:rPr>
+              <w:t>Como um</w:t>
+            </w:r>
+            <w:r>
+              <w:rPr>
+                <w:rFonts w:ascii="Calibri" w:hAnsi="Calibri" w:cs="Helvetica"/>
+                <w:b/>
+                <w:sz w:val="24"/>
+                <w:szCs w:val="24"/>
+              </w:rPr>
+              <w:t>a</w:t>
+            </w:r>
+            <w:r>
+              <w:rPr>
+                <w:rFonts w:ascii="Calibri" w:hAnsi="Calibri" w:cs="Helvetica"/>
+                <w:sz w:val="24"/>
+                <w:szCs w:val="24"/>
+              </w:rPr>
+              <w:t xml:space="preserve"> instituição que necessita de ajuda voluntária</w:t>
+            </w:r>
+          </w:p>
+          <w:p>
+            <w:pPr>
+              <w:tabs>
+                <w:tab w:val="left" w:pos="1134"/>
+                <w:tab w:val="left" w:pos="1560"/>
+              </w:tabs>
+              <w:jc w:val="both"/>
+              <w:rPr>
+                <w:rFonts w:ascii="Calibri" w:hAnsi="Calibri" w:cs="Helvetica"/>
+                <w:sz w:val="24"/>
+                <w:szCs w:val="24"/>
+              </w:rPr>
+            </w:pPr>
+            <w:r>
+              <w:rPr>
+                <w:rFonts w:ascii="Calibri" w:hAnsi="Calibri" w:cs="Helvetica"/>
+                <w:b/>
+                <w:sz w:val="24"/>
+                <w:szCs w:val="24"/>
+              </w:rPr>
+              <w:t>Eu quero</w:t>
+            </w:r>
+            <w:r>
+              <w:rPr>
+                <w:rFonts w:ascii="Calibri" w:hAnsi="Calibri" w:cs="Helvetica"/>
+                <w:sz w:val="24"/>
+                <w:szCs w:val="24"/>
+              </w:rPr>
+              <w:t xml:space="preserve"> cadastrar meus eventos de cunho social</w:t>
+            </w:r>
+          </w:p>
+          <w:p>
+            <w:pPr>
+              <w:tabs>
+                <w:tab w:val="left" w:pos="1134"/>
+                <w:tab w:val="left" w:pos="1560"/>
+              </w:tabs>
+              <w:jc w:val="both"/>
+              <w:rPr>
+                <w:rFonts w:ascii="Calibri" w:hAnsi="Calibri" w:cs="Helvetica"/>
+                <w:sz w:val="24"/>
+                <w:szCs w:val="24"/>
+              </w:rPr>
+            </w:pPr>
+            <w:r>
+              <w:rPr>
+                <w:rFonts w:ascii="Calibri" w:hAnsi="Calibri" w:cs="Helvetica"/>
+                <w:b/>
+                <w:sz w:val="24"/>
+                <w:szCs w:val="24"/>
+              </w:rPr>
+              <w:t>Para</w:t>
+            </w:r>
+            <w:r>
+              <w:rPr>
+                <w:rFonts w:ascii="Calibri" w:hAnsi="Calibri" w:cs="Helvetica"/>
+                <w:b/>
+                <w:sz w:val="24"/>
+                <w:szCs w:val="24"/>
+              </w:rPr>
+              <w:t xml:space="preserve"> que</w:t>
+            </w:r>
+            <w:r>
+              <w:rPr>
+                <w:rFonts w:ascii="Calibri" w:hAnsi="Calibri" w:cs="Helvetica"/>
+                <w:sz w:val="24"/>
+                <w:szCs w:val="24"/>
+              </w:rPr>
+              <w:t xml:space="preserve"> sejam divulgados à voluntários interessados em </w:t>
+            </w:r>
+            <w:r>
+              <w:rPr>
+                <w:rFonts w:ascii="Calibri" w:hAnsi="Calibri" w:cs="Helvetica"/>
+                <w:sz w:val="24"/>
+                <w:szCs w:val="24"/>
+              </w:rPr>
+              <w:t>colaborar</w:t>
+            </w:r>
+          </w:p>
+        </w:tc>
+      </w:tr>
+    </w:tbl>
     <w:p>
       <w:pPr>
         <w:tabs>
@@ -4350,20 +4616,215 @@
         <w:jc w:val="both"/>
         <w:rPr>
           <w:rFonts w:ascii="Calibri" w:hAnsi="Calibri" w:cs="Helvetica"/>
-          <w:color w:val="C0504D" w:themeColor="accent2"/>
-          <w:sz w:val="24"/>
-          <w:szCs w:val="24"/>
-        </w:rPr>
-      </w:pPr>
-      <w:r>
-        <w:rPr>
-          <w:rFonts w:ascii="Calibri" w:hAnsi="Calibri" w:cs="Helvetica"/>
-          <w:color w:val="C0504D" w:themeColor="accent2"/>
-          <w:sz w:val="24"/>
-          <w:szCs w:val="24"/>
-        </w:rPr>
-        <w:t>Devem constar aqui fluxograma, requisitos funcionais e não funcionais, diagrama de fluxo de dados (DFD) em níveis, diagrama de atividades, diagrama de classes, diagrama de sequência, diagrama de casos de uso e modelo de casos de uso, esquemas, histórias do usuário, classes de teste, lista de backlog, entre outros.</w:t>
-      </w:r>
+          <w:sz w:val="24"/>
+          <w:szCs w:val="24"/>
+        </w:rPr>
+      </w:pPr>
+    </w:p>
+    <w:tbl>
+      <w:tblPr>
+        <w:tblStyle w:val="Tabelacomgrade"/>
+        <w:tblW w:w="9211" w:type="dxa"/>
+        <w:tblLook w:val="04A0"/>
+      </w:tblPr>
+      <w:tblGrid>
+        <w:gridCol w:w="9211"/>
+      </w:tblGrid>
+      <w:tr>
+        <w:tc>
+          <w:tcPr>
+            <w:tcW w:w="9211" w:type="dxa"/>
+          </w:tcPr>
+          <w:p>
+            <w:pPr>
+              <w:tabs>
+                <w:tab w:val="left" w:pos="1134"/>
+                <w:tab w:val="left" w:pos="1560"/>
+              </w:tabs>
+              <w:jc w:val="both"/>
+              <w:rPr>
+                <w:rFonts w:ascii="Calibri" w:hAnsi="Calibri" w:cs="Helvetica"/>
+                <w:sz w:val="24"/>
+                <w:szCs w:val="24"/>
+              </w:rPr>
+            </w:pPr>
+            <w:r>
+              <w:rPr>
+                <w:rFonts w:ascii="Calibri" w:hAnsi="Calibri" w:cs="Helvetica"/>
+                <w:b/>
+                <w:sz w:val="24"/>
+                <w:szCs w:val="24"/>
+              </w:rPr>
+              <w:t>Como um</w:t>
+            </w:r>
+            <w:r>
+              <w:rPr>
+                <w:rFonts w:ascii="Calibri" w:hAnsi="Calibri" w:cs="Helvetica"/>
+                <w:sz w:val="24"/>
+                <w:szCs w:val="24"/>
+              </w:rPr>
+              <w:t xml:space="preserve"> </w:t>
+            </w:r>
+            <w:r>
+              <w:rPr>
+                <w:rFonts w:ascii="Calibri" w:hAnsi="Calibri" w:cs="Helvetica"/>
+                <w:sz w:val="24"/>
+                <w:szCs w:val="24"/>
+              </w:rPr>
+              <w:t xml:space="preserve"> </w:t>
+            </w:r>
+            <w:r>
+              <w:rPr>
+                <w:rFonts w:ascii="Calibri" w:hAnsi="Calibri" w:cs="Helvetica"/>
+                <w:sz w:val="24"/>
+                <w:szCs w:val="24"/>
+              </w:rPr>
+              <w:t>voluntário</w:t>
+            </w:r>
+            <w:r>
+              <w:rPr>
+                <w:rFonts w:ascii="Calibri" w:hAnsi="Calibri" w:cs="Helvetica"/>
+                <w:sz w:val="24"/>
+                <w:szCs w:val="24"/>
+              </w:rPr>
+              <w:t xml:space="preserve"> de projetos sociais</w:t>
+            </w:r>
+          </w:p>
+          <w:p>
+            <w:pPr>
+              <w:tabs>
+                <w:tab w:val="left" w:pos="1134"/>
+                <w:tab w:val="left" w:pos="1560"/>
+              </w:tabs>
+              <w:jc w:val="both"/>
+              <w:rPr>
+                <w:rFonts w:ascii="Calibri" w:hAnsi="Calibri" w:cs="Helvetica"/>
+                <w:sz w:val="24"/>
+                <w:szCs w:val="24"/>
+              </w:rPr>
+            </w:pPr>
+            <w:r>
+              <w:rPr>
+                <w:rFonts w:ascii="Calibri" w:hAnsi="Calibri" w:cs="Helvetica"/>
+                <w:b/>
+                <w:sz w:val="24"/>
+                <w:szCs w:val="24"/>
+              </w:rPr>
+              <w:t>Eu quero</w:t>
+            </w:r>
+            <w:r>
+              <w:rPr>
+                <w:rFonts w:ascii="Calibri" w:hAnsi="Calibri" w:cs="Helvetica"/>
+                <w:sz w:val="24"/>
+                <w:szCs w:val="24"/>
+              </w:rPr>
+              <w:t xml:space="preserve"> </w:t>
+            </w:r>
+            <w:r>
+              <w:rPr>
+                <w:rFonts w:ascii="Calibri" w:hAnsi="Calibri" w:cs="Helvetica"/>
+                <w:sz w:val="24"/>
+                <w:szCs w:val="24"/>
+              </w:rPr>
+              <w:t xml:space="preserve">visualizar as </w:t>
+            </w:r>
+            <w:r>
+              <w:rPr>
+                <w:rFonts w:ascii="Calibri" w:hAnsi="Calibri" w:cs="Helvetica"/>
+                <w:sz w:val="24"/>
+                <w:szCs w:val="24"/>
+              </w:rPr>
+              <w:t>informações de eventos</w:t>
+            </w:r>
+            <w:r>
+              <w:rPr>
+                <w:rFonts w:ascii="Calibri" w:hAnsi="Calibri" w:cs="Helvetica"/>
+                <w:sz w:val="24"/>
+                <w:szCs w:val="24"/>
+              </w:rPr>
+              <w:t xml:space="preserve"> </w:t>
+            </w:r>
+            <w:r>
+              <w:rPr>
+                <w:rFonts w:ascii="Calibri" w:hAnsi="Calibri" w:cs="Helvetica"/>
+                <w:sz w:val="24"/>
+                <w:szCs w:val="24"/>
+              </w:rPr>
+              <w:t>que estão acontecendo na minha região</w:t>
+            </w:r>
+          </w:p>
+          <w:p>
+            <w:pPr>
+              <w:tabs>
+                <w:tab w:val="left" w:pos="1134"/>
+                <w:tab w:val="left" w:pos="1560"/>
+              </w:tabs>
+              <w:jc w:val="both"/>
+              <w:rPr>
+                <w:rFonts w:ascii="Calibri" w:hAnsi="Calibri" w:cs="Helvetica"/>
+                <w:sz w:val="24"/>
+                <w:szCs w:val="24"/>
+              </w:rPr>
+            </w:pPr>
+            <w:r>
+              <w:rPr>
+                <w:rFonts w:ascii="Calibri" w:hAnsi="Calibri" w:cs="Helvetica"/>
+                <w:b/>
+                <w:sz w:val="24"/>
+                <w:szCs w:val="24"/>
+              </w:rPr>
+              <w:t>Para que</w:t>
+            </w:r>
+            <w:r>
+              <w:rPr>
+                <w:rFonts w:ascii="Calibri" w:hAnsi="Calibri" w:cs="Helvetica"/>
+                <w:sz w:val="24"/>
+                <w:szCs w:val="24"/>
+              </w:rPr>
+              <w:t xml:space="preserve"> </w:t>
+            </w:r>
+            <w:r>
+              <w:rPr>
+                <w:rFonts w:ascii="Calibri" w:hAnsi="Calibri" w:cs="Helvetica"/>
+                <w:sz w:val="24"/>
+                <w:szCs w:val="24"/>
+              </w:rPr>
+              <w:t>eu possa</w:t>
+            </w:r>
+            <w:r>
+              <w:rPr>
+                <w:rFonts w:ascii="Calibri" w:hAnsi="Calibri" w:cs="Helvetica"/>
+                <w:sz w:val="24"/>
+                <w:szCs w:val="24"/>
+              </w:rPr>
+              <w:t xml:space="preserve"> me </w:t>
+            </w:r>
+            <w:r>
+              <w:rPr>
+                <w:rFonts w:ascii="Calibri" w:hAnsi="Calibri" w:cs="Helvetica"/>
+                <w:sz w:val="24"/>
+                <w:szCs w:val="24"/>
+              </w:rPr>
+              <w:t>colocar ao dispor destas devidas entidades</w:t>
+            </w:r>
+          </w:p>
+        </w:tc>
+      </w:tr>
+    </w:tbl>
+    <w:p>
+      <w:pPr>
+        <w:tabs>
+          <w:tab w:val="left" w:pos="1134"/>
+          <w:tab w:val="left" w:pos="1560"/>
+        </w:tabs>
+        <w:spacing w:after="0"/>
+        <w:jc w:val="both"/>
+        <w:rPr>
+          <w:rFonts w:ascii="Calibri" w:hAnsi="Calibri" w:cs="Helvetica"/>
+          <w:sz w:val="24"/>
+          <w:szCs w:val="24"/>
+        </w:rPr>
+      </w:pPr>
     </w:p>
     <w:p/>
     <w:p/>
@@ -4372,7 +4833,6 @@
         <w:pStyle w:val="Ttulo2"/>
       </w:pPr>
       <w:r>
-        <w:lastRenderedPageBreak/>
         <w:t>modelagem DE PROCESSO DE NEGÓCIOS</w:t>
       </w:r>
     </w:p>
@@ -6043,16 +6503,67 @@
           <w:rFonts w:ascii="Calibri" w:hAnsi="Calibri" w:cs="Helvetica"/>
           <w:sz w:val="24"/>
           <w:szCs w:val="24"/>
-        </w:rPr>
-      </w:pPr>
-      <w:r>
-        <w:rPr>
-          <w:rFonts w:ascii="Calibri" w:hAnsi="Calibri" w:cs="Helvetica"/>
-          <w:sz w:val="24"/>
-          <w:szCs w:val="24"/>
           <w:lang w:val="en-US"/>
         </w:rPr>
-        <w:t>HEROKU</w:t>
+      </w:pPr>
+      <w:r>
+        <w:rPr>
+          <w:rFonts w:ascii="Calibri" w:hAnsi="Calibri" w:cs="Helvetica"/>
+          <w:sz w:val="24"/>
+          <w:szCs w:val="24"/>
+        </w:rPr>
+        <w:t xml:space="preserve">HEROKU. </w:t>
+      </w:r>
+      <w:r>
+        <w:rPr>
+          <w:rFonts w:ascii="Calibri" w:hAnsi="Calibri" w:cs="Helvetica"/>
+          <w:sz w:val="24"/>
+          <w:szCs w:val="24"/>
+        </w:rPr>
+        <w:t>Heroku is a salesforce company</w:t>
+      </w:r>
+      <w:r>
+        <w:rPr>
+          <w:rFonts w:ascii="Calibri" w:hAnsi="Calibri" w:cs="Helvetica"/>
+          <w:sz w:val="24"/>
+          <w:szCs w:val="24"/>
+        </w:rPr>
+        <w:t xml:space="preserve">. </w:t>
+      </w:r>
+      <w:r>
+        <w:rPr>
+          <w:rFonts w:ascii="Calibri" w:hAnsi="Calibri" w:cs="Helvetica"/>
+          <w:sz w:val="24"/>
+          <w:szCs w:val="24"/>
+        </w:rPr>
+        <w:t>Disponível em:</w:t>
+      </w:r>
+      <w:r>
+        <w:t xml:space="preserve"> </w:t>
+      </w:r>
+      <w:r>
+        <w:rPr>
+          <w:rFonts w:ascii="Calibri" w:hAnsi="Calibri" w:cs="Helvetica"/>
+          <w:sz w:val="24"/>
+          <w:szCs w:val="24"/>
+        </w:rPr>
+        <w:t>https://www.heroku.com/about</w:t>
+      </w:r>
+      <w:r>
+        <w:rPr>
+          <w:rFonts w:ascii="Calibri" w:hAnsi="Calibri" w:cs="Helvetica"/>
+          <w:sz w:val="24"/>
+          <w:szCs w:val="24"/>
+        </w:rPr>
+        <w:t>.</w:t>
+      </w:r>
+      <w:r>
+        <w:rPr>
+          <w:rFonts w:ascii="Calibri" w:hAnsi="Calibri" w:cs="Helvetica"/>
+          <w:sz w:val="24"/>
+          <w:szCs w:val="24"/>
+        </w:rPr>
+        <w:t xml:space="preserve"> </w:t>
       </w:r>
       <w:r>
         <w:rPr>
@@ -6061,60 +6572,7 @@
           <w:szCs w:val="24"/>
           <w:lang w:val="en-US"/>
         </w:rPr>
-        <w:t xml:space="preserve">. </w:t>
-      </w:r>
-      <w:r>
-        <w:rPr>
-          <w:rFonts w:ascii="Calibri" w:hAnsi="Calibri" w:cs="Helvetica"/>
-          <w:sz w:val="24"/>
-          <w:szCs w:val="24"/>
-          <w:lang w:val="en-US"/>
-        </w:rPr>
-        <w:t>Heroku is a salesforce company</w:t>
-      </w:r>
-      <w:r>
-        <w:rPr>
-          <w:rFonts w:ascii="Calibri" w:hAnsi="Calibri" w:cs="Helvetica"/>
-          <w:sz w:val="24"/>
-          <w:szCs w:val="24"/>
-          <w:lang w:val="en-US"/>
-        </w:rPr>
-        <w:t xml:space="preserve">. </w:t>
-      </w:r>
-      <w:r>
-        <w:rPr>
-          <w:rFonts w:ascii="Calibri" w:hAnsi="Calibri" w:cs="Helvetica"/>
-          <w:sz w:val="24"/>
-          <w:szCs w:val="24"/>
-        </w:rPr>
-        <w:t>Disponível em:</w:t>
-      </w:r>
-      <w:r>
-        <w:t xml:space="preserve"> </w:t>
-      </w:r>
-      <w:r>
-        <w:rPr>
-          <w:rFonts w:ascii="Calibri" w:hAnsi="Calibri" w:cs="Helvetica"/>
-          <w:sz w:val="24"/>
-          <w:szCs w:val="24"/>
-        </w:rPr>
-        <w:t>https://www.heroku.com/about</w:t>
-      </w:r>
-      <w:r>
-        <w:rPr>
-          <w:rFonts w:ascii="Calibri" w:hAnsi="Calibri" w:cs="Helvetica"/>
-          <w:sz w:val="24"/>
-          <w:szCs w:val="24"/>
-        </w:rPr>
-        <w:t>.</w:t>
-      </w:r>
-      <w:r>
-        <w:rPr>
-          <w:rFonts w:ascii="Calibri" w:hAnsi="Calibri" w:cs="Helvetica"/>
-          <w:sz w:val="24"/>
-          <w:szCs w:val="24"/>
-        </w:rPr>
-        <w:t xml:space="preserve"> Acesso em: 28 jun. 2017.  </w:t>
+        <w:t xml:space="preserve">Acesso em: 28 jun. 2017.  </w:t>
       </w:r>
     </w:p>
     <w:p>
@@ -6128,6 +6586,7 @@
           <w:rFonts w:ascii="Calibri" w:hAnsi="Calibri" w:cs="Helvetica"/>
           <w:sz w:val="24"/>
           <w:szCs w:val="24"/>
+          <w:lang w:val="en-US"/>
         </w:rPr>
       </w:pPr>
     </w:p>
@@ -6197,14 +6656,10 @@
           <w:rFonts w:ascii="Calibri" w:hAnsi="Calibri" w:cs="Helvetica"/>
           <w:sz w:val="24"/>
           <w:szCs w:val="24"/>
-          <w:lang w:val="en-US"/>
         </w:rPr>
         <w:t>Disponível em:</w:t>
       </w:r>
       <w:r>
-        <w:rPr>
-          <w:lang w:val="en-US"/>
-        </w:rPr>
         <w:t xml:space="preserve"> </w:t>
       </w:r>
       <w:r>
@@ -6212,7 +6667,6 @@
           <w:rFonts w:ascii="Calibri" w:hAnsi="Calibri" w:cs="Helvetica"/>
           <w:sz w:val="24"/>
           <w:szCs w:val="24"/>
-          <w:lang w:val="en-US"/>
         </w:rPr>
         <w:t>https://www.docker.com/what-docker</w:t>
       </w:r>
@@ -6221,7 +6675,6 @@
           <w:rFonts w:ascii="Calibri" w:hAnsi="Calibri" w:cs="Helvetica"/>
           <w:sz w:val="24"/>
           <w:szCs w:val="24"/>
-          <w:lang w:val="en-US"/>
         </w:rPr>
         <w:t xml:space="preserve">. </w:t>
       </w:r>
@@ -6358,15 +6811,16 @@
           <w:rFonts w:ascii="Calibri" w:hAnsi="Calibri" w:cs="Helvetica"/>
           <w:sz w:val="24"/>
           <w:szCs w:val="24"/>
-        </w:rPr>
-      </w:pPr>
-      <w:r>
-        <w:rPr>
-          <w:rFonts w:ascii="Calibri" w:hAnsi="Calibri" w:cs="Helvetica"/>
-          <w:sz w:val="24"/>
-          <w:szCs w:val="24"/>
           <w:lang w:val="en-US"/>
         </w:rPr>
+      </w:pPr>
+      <w:r>
+        <w:rPr>
+          <w:rFonts w:ascii="Calibri" w:hAnsi="Calibri" w:cs="Helvetica"/>
+          <w:sz w:val="24"/>
+          <w:szCs w:val="24"/>
+          <w:lang w:val="en-US"/>
+        </w:rPr>
         <w:t>MAVEN</w:t>
       </w:r>
       <w:r>
@@ -6428,6 +6882,7 @@
           <w:rFonts w:ascii="Calibri" w:hAnsi="Calibri" w:cs="Helvetica"/>
           <w:sz w:val="24"/>
           <w:szCs w:val="24"/>
+          <w:lang w:val="en-US"/>
         </w:rPr>
         <w:t xml:space="preserve">Acesso em: 28 jun. 2017.  </w:t>
       </w:r>
@@ -6443,6 +6898,7 @@
           <w:rFonts w:ascii="Calibri" w:hAnsi="Calibri" w:cs="Helvetica"/>
           <w:sz w:val="24"/>
           <w:szCs w:val="24"/>
+          <w:lang w:val="en-US"/>
         </w:rPr>
       </w:pPr>
     </w:p>
@@ -6491,10 +6947,14 @@
           <w:rFonts w:ascii="Calibri" w:hAnsi="Calibri" w:cs="Helvetica"/>
           <w:sz w:val="24"/>
           <w:szCs w:val="24"/>
+          <w:lang w:val="en-US"/>
         </w:rPr>
         <w:t>Disponível em:</w:t>
       </w:r>
       <w:r>
+        <w:rPr>
+          <w:lang w:val="en-US"/>
+        </w:rPr>
         <w:t xml:space="preserve"> </w:t>
       </w:r>
       <w:r>
@@ -6502,16 +6962,9 @@
           <w:rFonts w:ascii="Calibri" w:hAnsi="Calibri" w:cs="Helvetica"/>
           <w:sz w:val="24"/>
           <w:szCs w:val="24"/>
-        </w:rPr>
-        <w:t>https://projects.spring.io/spring-boot/</w:t>
-      </w:r>
-      <w:r>
-        <w:rPr>
-          <w:rFonts w:ascii="Calibri" w:hAnsi="Calibri" w:cs="Helvetica"/>
-          <w:sz w:val="24"/>
-          <w:szCs w:val="24"/>
-        </w:rPr>
-        <w:t xml:space="preserve">. </w:t>
+          <w:lang w:val="en-US"/>
+        </w:rPr>
+        <w:t xml:space="preserve">https://projects.spring.io/spring-boot/. </w:t>
       </w:r>
       <w:r>
         <w:rPr>
@@ -6824,7 +7277,7 @@
         <w:rStyle w:val="Nmerodepgina"/>
         <w:noProof/>
       </w:rPr>
-      <w:t>12</w:t>
+      <w:t>3</w:t>
     </w:r>
     <w:r>
       <w:rPr>
@@ -12160,7 +12613,7 @@
 </file>
 
 <file path=customXml/itemProps1.xml><?xml version="1.0" encoding="utf-8"?>
-<ds:datastoreItem xmlns:ds="http://schemas.openxmlformats.org/officeDocument/2006/customXml" ds:itemID="{DC02CEAB-3240-47BD-82D4-7C51EFD942B8}">
+<ds:datastoreItem xmlns:ds="http://schemas.openxmlformats.org/officeDocument/2006/customXml" ds:itemID="{90715E01-AA98-4A3E-83D6-9779B610C2D9}">
   <ds:schemaRefs>
     <ds:schemaRef ds:uri="http://schemas.openxmlformats.org/officeDocument/2006/bibliography"/>
   </ds:schemaRefs>

</xml_diff>

<commit_message>
add prototipos, metodologia, etc...
</commit_message>
<xml_diff>
--- a/relatorio-de-projeto-final.docx
+++ b/relatorio-de-projeto-final.docx
@@ -3594,28 +3594,62 @@
         <w:jc w:val="both"/>
         <w:rPr>
           <w:rFonts w:ascii="Calibri" w:hAnsi="Calibri" w:cs="Helvetica"/>
-          <w:color w:val="C0504D" w:themeColor="accent2"/>
-          <w:sz w:val="24"/>
-          <w:szCs w:val="24"/>
-        </w:rPr>
-      </w:pPr>
-      <w:r>
-        <w:rPr>
-          <w:rFonts w:ascii="Calibri" w:hAnsi="Calibri" w:cs="Helvetica"/>
-          <w:color w:val="C0504D" w:themeColor="accent2"/>
-          <w:sz w:val="24"/>
-          <w:szCs w:val="24"/>
-        </w:rPr>
-        <w:t xml:space="preserve"> </w:t>
-      </w:r>
-    </w:p>
-    <w:p>
-      <w:pPr>
-        <w:pStyle w:val="Ttulo2"/>
-      </w:pPr>
-      <w:bookmarkStart w:id="31" w:name="_Toc305321288"/>
-      <w:r>
-        <w:t>JAVA 8</w:t>
+          <w:sz w:val="24"/>
+          <w:szCs w:val="24"/>
+        </w:rPr>
+      </w:pPr>
+      <w:r>
+        <w:rPr>
+          <w:rFonts w:ascii="Arial" w:hAnsi="Arial" w:cs="Arial"/>
+          <w:noProof/>
+          <w:color w:val="C0504D"/>
+          <w:lang w:eastAsia="pt-BR"/>
+        </w:rPr>
+        <w:drawing>
+          <wp:inline distT="0" distB="0" distL="0" distR="0">
+            <wp:extent cx="5659755" cy="5139055"/>
+            <wp:effectExtent l="19050" t="0" r="0" b="0"/>
+            <wp:docPr id="1" name="Imagem 1" descr="new-piktochart_22898163_fbe86d905a704ac5ea52b38b14a34f2f1a9f221f.png"/>
+            <wp:cNvGraphicFramePr>
+              <a:graphicFrameLocks xmlns:a="http://schemas.openxmlformats.org/drawingml/2006/main" noChangeAspect="1"/>
+            </wp:cNvGraphicFramePr>
+            <a:graphic xmlns:a="http://schemas.openxmlformats.org/drawingml/2006/main">
+              <a:graphicData uri="http://schemas.openxmlformats.org/drawingml/2006/picture">
+                <pic:pic xmlns:pic="http://schemas.openxmlformats.org/drawingml/2006/picture">
+                  <pic:nvPicPr>
+                    <pic:cNvPr id="0" name="Picture 1" descr="new-piktochart_22898163_fbe86d905a704ac5ea52b38b14a34f2f1a9f221f.png"/>
+                    <pic:cNvPicPr>
+                      <a:picLocks noChangeAspect="1" noChangeArrowheads="1"/>
+                    </pic:cNvPicPr>
+                  </pic:nvPicPr>
+                  <pic:blipFill>
+                    <a:blip r:embed="rId9"/>
+                    <a:srcRect/>
+                    <a:stretch>
+                      <a:fillRect/>
+                    </a:stretch>
+                  </pic:blipFill>
+                  <pic:spPr bwMode="auto">
+                    <a:xfrm>
+                      <a:off x="0" y="0"/>
+                      <a:ext cx="5659755" cy="5139055"/>
+                    </a:xfrm>
+                    <a:prstGeom prst="rect">
+                      <a:avLst/>
+                    </a:prstGeom>
+                    <a:noFill/>
+                    <a:ln w="9525">
+                      <a:noFill/>
+                      <a:miter lim="800000"/>
+                      <a:headEnd/>
+                      <a:tailEnd/>
+                    </a:ln>
+                  </pic:spPr>
+                </pic:pic>
+              </a:graphicData>
+            </a:graphic>
+          </wp:inline>
+        </w:drawing>
       </w:r>
     </w:p>
     <w:p>
@@ -3628,10 +3662,29 @@
         <w:jc w:val="both"/>
         <w:rPr>
           <w:rFonts w:ascii="Calibri" w:hAnsi="Calibri" w:cs="Helvetica"/>
-          <w:sz w:val="24"/>
-          <w:szCs w:val="24"/>
-        </w:rPr>
-      </w:pPr>
+          <w:color w:val="C0504D" w:themeColor="accent2"/>
+          <w:sz w:val="24"/>
+          <w:szCs w:val="24"/>
+        </w:rPr>
+      </w:pPr>
+      <w:r>
+        <w:rPr>
+          <w:rFonts w:ascii="Calibri" w:hAnsi="Calibri" w:cs="Helvetica"/>
+          <w:color w:val="C0504D" w:themeColor="accent2"/>
+          <w:sz w:val="24"/>
+          <w:szCs w:val="24"/>
+        </w:rPr>
+        <w:t xml:space="preserve"> </w:t>
+      </w:r>
+    </w:p>
+    <w:p>
+      <w:pPr>
+        <w:pStyle w:val="Ttulo2"/>
+      </w:pPr>
+      <w:bookmarkStart w:id="31" w:name="_Toc305321288"/>
+      <w:r>
+        <w:t>JAVA 8</w:t>
+      </w:r>
     </w:p>
     <w:p>
       <w:pPr>
@@ -3647,30 +3700,6 @@
           <w:szCs w:val="24"/>
         </w:rPr>
       </w:pPr>
-      <w:r>
-        <w:rPr>
-          <w:rFonts w:ascii="Calibri" w:hAnsi="Calibri" w:cs="Helvetica"/>
-          <w:sz w:val="24"/>
-          <w:szCs w:val="24"/>
-        </w:rPr>
-        <w:tab/>
-      </w:r>
-      <w:r>
-        <w:rPr>
-          <w:rFonts w:ascii="Calibri" w:hAnsi="Calibri" w:cs="Helvetica"/>
-          <w:sz w:val="24"/>
-          <w:szCs w:val="24"/>
-        </w:rPr>
-        <w:t>Java é uma linguagem de programação e plataforma computacional lançada pela primeira vez pela Sun Microsystem em 1995. Existem muitas aplicações e sites que não funcionarão, a menos que você já tenha o Java instalado, e mais desses são criados todos os dias. Escolhemos o Java por ser rápido, seguro e confiável, de laptops a datacenters, consoles de games de supercomputadores científicos, telefones celulares à internet</w:t>
-      </w:r>
-      <w:r>
-        <w:rPr>
-          <w:rFonts w:ascii="Calibri" w:hAnsi="Calibri" w:cs="Helvetica"/>
-          <w:sz w:val="24"/>
-          <w:szCs w:val="24"/>
-        </w:rPr>
-        <w:t>.</w:t>
-      </w:r>
     </w:p>
     <w:p>
       <w:pPr>
@@ -3682,25 +3711,34 @@
         <w:jc w:val="both"/>
         <w:rPr>
           <w:rFonts w:ascii="Calibri" w:hAnsi="Calibri" w:cs="Helvetica"/>
-          <w:color w:val="C0504D" w:themeColor="accent2"/>
-          <w:sz w:val="24"/>
-          <w:szCs w:val="24"/>
-        </w:rPr>
-      </w:pPr>
-    </w:p>
-    <w:bookmarkEnd w:id="31"/>
-    <w:p>
-      <w:pPr>
-        <w:pStyle w:val="Ttulo2"/>
-      </w:pPr>
-      <w:r>
-        <w:t>Postgre sql</w:t>
-      </w:r>
-    </w:p>
-    <w:p>
-      <w:pPr>
-        <w:spacing w:after="0" w:line="288" w:lineRule="auto"/>
-      </w:pPr>
+          <w:sz w:val="24"/>
+          <w:szCs w:val="24"/>
+        </w:rPr>
+      </w:pPr>
+      <w:r>
+        <w:rPr>
+          <w:rFonts w:ascii="Calibri" w:hAnsi="Calibri" w:cs="Helvetica"/>
+          <w:sz w:val="24"/>
+          <w:szCs w:val="24"/>
+        </w:rPr>
+        <w:tab/>
+      </w:r>
+      <w:r>
+        <w:rPr>
+          <w:rFonts w:ascii="Calibri" w:hAnsi="Calibri" w:cs="Helvetica"/>
+          <w:sz w:val="24"/>
+          <w:szCs w:val="24"/>
+        </w:rPr>
+        <w:t>Java é uma linguagem de programação e plataforma computacional lançada pela primeira vez pela Sun Microsystem em 1995. Existem muitas aplicações e sites que não funcionarão, a menos que você já tenha o Java instalado, e mais desses são criados todos os dias. Escolhemos o Java por ser rápido, seguro e confiável, de laptops a datacenters, consoles de games de supercomputadores científicos, telefones celulares à internet</w:t>
+      </w:r>
+      <w:r>
+        <w:rPr>
+          <w:rFonts w:ascii="Calibri" w:hAnsi="Calibri" w:cs="Helvetica"/>
+          <w:sz w:val="24"/>
+          <w:szCs w:val="24"/>
+        </w:rPr>
+        <w:t>.</w:t>
+      </w:r>
     </w:p>
     <w:p>
       <w:pPr>
@@ -3716,23 +3754,6 @@
           <w:szCs w:val="24"/>
         </w:rPr>
       </w:pPr>
-      <w:r>
-        <w:rPr>
-          <w:rFonts w:ascii="Calibri" w:hAnsi="Calibri" w:cs="Helvetica"/>
-          <w:color w:val="C0504D" w:themeColor="accent2"/>
-          <w:sz w:val="24"/>
-          <w:szCs w:val="24"/>
-        </w:rPr>
-        <w:tab/>
-      </w:r>
-      <w:r>
-        <w:rPr>
-          <w:rFonts w:ascii="Calibri" w:hAnsi="Calibri" w:cs="Helvetica"/>
-          <w:sz w:val="24"/>
-          <w:szCs w:val="24"/>
-        </w:rPr>
-        <w:t>O PostgreSQL é um poderoso sistema de banco de dados relacional. Já Possui mais de 15 anos de desenvolvimento ativo. Escolhemos o PostgreSQL por possuir uma  arquitetura confiável, integra de dados e correção.</w:t>
-      </w:r>
     </w:p>
     <w:p>
       <w:pPr>
@@ -3744,120 +3765,11 @@
         <w:jc w:val="both"/>
         <w:rPr>
           <w:rFonts w:ascii="Calibri" w:hAnsi="Calibri" w:cs="Helvetica"/>
-          <w:color w:val="C0504D" w:themeColor="accent2"/>
-          <w:sz w:val="24"/>
-          <w:szCs w:val="24"/>
-        </w:rPr>
-      </w:pPr>
-    </w:p>
-    <w:p>
-      <w:pPr>
-        <w:pStyle w:val="Ttulo2"/>
-      </w:pPr>
-      <w:r>
-        <w:t>DOCKER</w:t>
-      </w:r>
-    </w:p>
-    <w:p/>
-    <w:p>
-      <w:r>
-        <w:tab/>
-        <w:t>Docker é uma plataforma open-source escrita em GO, cuja finalidade é criar ambientes isolados para aplicações e serviços.  Escolhemos o Docker para nos auxiliar a montar um ambiente de desenvolvimento</w:t>
-      </w:r>
-      <w:r>
-        <w:t>.</w:t>
-      </w:r>
-    </w:p>
-    <w:p/>
-    <w:p>
-      <w:pPr>
-        <w:pStyle w:val="Ttulo2"/>
-      </w:pPr>
-      <w:r>
-        <w:t>HEROKU</w:t>
-      </w:r>
-    </w:p>
-    <w:p/>
-    <w:p>
-      <w:r>
-        <w:tab/>
-      </w:r>
-      <w:r>
-        <w:t>Heroku é uma plataforma como serviço (PaaS) baseada em contêiner. Escolhemos o Heroku para implantar, gerenciar nossa aplicação web de uma forma flexível  e fácil de usar.</w:t>
-      </w:r>
-    </w:p>
-    <w:p/>
-    <w:p>
-      <w:pPr>
-        <w:pStyle w:val="Ttulo2"/>
-      </w:pPr>
-      <w:r>
-        <w:t>BOOTSTRAP</w:t>
-      </w:r>
-    </w:p>
-    <w:p/>
-    <w:p>
-      <w:r>
-        <w:tab/>
-      </w:r>
-      <w:r>
-        <w:t xml:space="preserve">O bootstrap é uma estrutura para criarmos o front-end de nossas aplicações. Escolhemos o bootstrap pelo fato de possui suporte a páginas responsivas a toda estrutura do nosso código </w:t>
-      </w:r>
-      <w:r>
-        <w:t>HTML</w:t>
-      </w:r>
-      <w:r>
-        <w:t>.</w:t>
-      </w:r>
-    </w:p>
-    <w:p/>
-    <w:p>
-      <w:pPr>
-        <w:pStyle w:val="Ttulo2"/>
-      </w:pPr>
-      <w:r>
-        <w:lastRenderedPageBreak/>
-        <w:t>MAVEN</w:t>
-      </w:r>
-    </w:p>
-    <w:p>
-      <w:r>
-        <w:tab/>
-      </w:r>
-    </w:p>
-    <w:p>
-      <w:r>
-        <w:tab/>
-      </w:r>
-      <w:r>
-        <w:t xml:space="preserve">O Maven é uma ferramenta de gerenciamento de projetos. Escolhemos o Maven por </w:t>
-      </w:r>
-      <w:r>
-        <w:t>o</w:t>
-      </w:r>
-      <w:r>
-        <w:t>ferecer suporte a gerenciamento da compilação, além de documentação do projeto de uma forma centralizada.</w:t>
-      </w:r>
-    </w:p>
-    <w:p/>
-    <w:p>
-      <w:pPr>
-        <w:pStyle w:val="Ttulo2"/>
-      </w:pPr>
-      <w:r>
-        <w:t>SPRING BOOT</w:t>
-      </w:r>
-    </w:p>
-    <w:p/>
-    <w:p>
-      <w:r>
-        <w:tab/>
-      </w:r>
-      <w:r>
-        <w:t xml:space="preserve">O Spring Boot é um framework que facilita a aplicação de aplicações baseadas em Spring. Escolhemos o Spring Boot pelo fato de precisarmos de um mínimo tempo para configurarmos um novo projeto, além de fornecer servidores de aplicação embutidos, tais como: Tomcat e Jetty, que são iniciados de uma maneira fácil e rápida. </w:t>
-      </w:r>
-    </w:p>
-    <w:p/>
+          <w:sz w:val="24"/>
+          <w:szCs w:val="24"/>
+        </w:rPr>
+      </w:pPr>
+    </w:p>
     <w:p>
       <w:pPr>
         <w:tabs>
@@ -3874,6 +3786,21 @@
         </w:rPr>
       </w:pPr>
     </w:p>
+    <w:bookmarkEnd w:id="31"/>
+    <w:p>
+      <w:pPr>
+        <w:pStyle w:val="Ttulo2"/>
+      </w:pPr>
+      <w:r>
+        <w:lastRenderedPageBreak/>
+        <w:t>Postgre sql</w:t>
+      </w:r>
+    </w:p>
+    <w:p>
+      <w:pPr>
+        <w:spacing w:after="0" w:line="288" w:lineRule="auto"/>
+      </w:pPr>
+    </w:p>
     <w:p>
       <w:pPr>
         <w:tabs>
@@ -3884,16 +3811,27 @@
         <w:jc w:val="both"/>
         <w:rPr>
           <w:rFonts w:ascii="Calibri" w:hAnsi="Calibri" w:cs="Helvetica"/>
+          <w:sz w:val="24"/>
+          <w:szCs w:val="24"/>
+        </w:rPr>
+      </w:pPr>
+      <w:r>
+        <w:rPr>
+          <w:rFonts w:ascii="Calibri" w:hAnsi="Calibri" w:cs="Helvetica"/>
           <w:color w:val="C0504D" w:themeColor="accent2"/>
           <w:sz w:val="24"/>
           <w:szCs w:val="24"/>
         </w:rPr>
-      </w:pPr>
-    </w:p>
-    <w:p>
-      <w:pPr>
-        <w:spacing w:after="0" w:line="288" w:lineRule="auto"/>
-      </w:pPr>
+        <w:tab/>
+      </w:r>
+      <w:r>
+        <w:rPr>
+          <w:rFonts w:ascii="Calibri" w:hAnsi="Calibri" w:cs="Helvetica"/>
+          <w:sz w:val="24"/>
+          <w:szCs w:val="24"/>
+        </w:rPr>
+        <w:t>O PostgreSQL é um poderoso sistema de banco de dados relacional. Já Possui mais de 15 anos de desenvolvimento ativo. Escolhemos o PostgreSQL por possuir uma  arquitetura confiável, integra de dados e correção.</w:t>
+      </w:r>
     </w:p>
     <w:p>
       <w:pPr>
@@ -3905,57 +3843,117 @@
         <w:jc w:val="both"/>
         <w:rPr>
           <w:rFonts w:ascii="Calibri" w:hAnsi="Calibri" w:cs="Helvetica"/>
-          <w:color w:val="FF0000"/>
-          <w:sz w:val="24"/>
-          <w:szCs w:val="24"/>
-        </w:rPr>
-      </w:pPr>
-    </w:p>
-    <w:p>
-      <w:pPr>
-        <w:tabs>
-          <w:tab w:val="left" w:pos="1134"/>
-          <w:tab w:val="left" w:pos="1560"/>
-        </w:tabs>
-        <w:spacing w:after="0" w:line="288" w:lineRule="auto"/>
-        <w:jc w:val="both"/>
-        <w:rPr>
-          <w:rFonts w:ascii="Calibri" w:hAnsi="Calibri" w:cs="Helvetica"/>
-          <w:color w:val="FF0000"/>
-          <w:sz w:val="24"/>
-          <w:szCs w:val="24"/>
-        </w:rPr>
-      </w:pPr>
-    </w:p>
-    <w:p>
-      <w:pPr>
-        <w:spacing w:after="0" w:line="288" w:lineRule="auto"/>
-      </w:pPr>
-    </w:p>
-    <w:p>
-      <w:pPr>
-        <w:spacing w:after="0" w:line="288" w:lineRule="auto"/>
-      </w:pPr>
-    </w:p>
-    <w:p>
-      <w:pPr>
-        <w:spacing w:after="0" w:line="288" w:lineRule="auto"/>
-      </w:pPr>
-    </w:p>
-    <w:p>
-      <w:pPr>
-        <w:pStyle w:val="Ttulo1"/>
-        <w:numPr>
-          <w:ilvl w:val="0"/>
-          <w:numId w:val="0"/>
-        </w:numPr>
-        <w:ind w:left="567"/>
-      </w:pPr>
-    </w:p>
-    <w:p>
-      <w:pPr>
-        <w:spacing w:after="0" w:line="288" w:lineRule="auto"/>
-      </w:pPr>
+          <w:color w:val="C0504D" w:themeColor="accent2"/>
+          <w:sz w:val="24"/>
+          <w:szCs w:val="24"/>
+        </w:rPr>
+      </w:pPr>
+    </w:p>
+    <w:p>
+      <w:pPr>
+        <w:pStyle w:val="Ttulo2"/>
+      </w:pPr>
+      <w:r>
+        <w:t>DOCKER</w:t>
+      </w:r>
+    </w:p>
+    <w:p/>
+    <w:p>
+      <w:r>
+        <w:tab/>
+        <w:t>Docker é uma plataforma open-source escrita em GO, cuja finalidade é criar ambientes isolados para aplicações e serviços.  Escolhemos o Docker para nos auxiliar a montar um ambiente de desenvolvimento</w:t>
+      </w:r>
+      <w:r>
+        <w:t>.</w:t>
+      </w:r>
+    </w:p>
+    <w:p/>
+    <w:p>
+      <w:pPr>
+        <w:pStyle w:val="Ttulo2"/>
+      </w:pPr>
+      <w:r>
+        <w:t>HEROKU</w:t>
+      </w:r>
+    </w:p>
+    <w:p/>
+    <w:p>
+      <w:r>
+        <w:tab/>
+      </w:r>
+      <w:r>
+        <w:t>Heroku é uma plataforma como serviço (PaaS) baseada em contêiner. Escolhemos o Heroku para implantar, gerenciar nossa aplicação web de uma forma flexível  e fácil de usar.</w:t>
+      </w:r>
+    </w:p>
+    <w:p/>
+    <w:p>
+      <w:pPr>
+        <w:pStyle w:val="Ttulo2"/>
+      </w:pPr>
+      <w:r>
+        <w:t>BOOTSTRAP</w:t>
+      </w:r>
+    </w:p>
+    <w:p/>
+    <w:p>
+      <w:r>
+        <w:tab/>
+      </w:r>
+      <w:r>
+        <w:t xml:space="preserve">O bootstrap é uma estrutura para criarmos o front-end de nossas aplicações. Escolhemos o bootstrap pelo fato de possui suporte a páginas responsivas a toda estrutura do nosso código </w:t>
+      </w:r>
+      <w:r>
+        <w:t>HTML</w:t>
+      </w:r>
+      <w:r>
+        <w:t>.</w:t>
+      </w:r>
+    </w:p>
+    <w:p/>
+    <w:p>
+      <w:pPr>
+        <w:pStyle w:val="Ttulo2"/>
+      </w:pPr>
+      <w:r>
+        <w:t>MAVEN</w:t>
+      </w:r>
+    </w:p>
+    <w:p>
+      <w:r>
+        <w:tab/>
+      </w:r>
+    </w:p>
+    <w:p>
+      <w:r>
+        <w:tab/>
+      </w:r>
+      <w:r>
+        <w:t xml:space="preserve">O Maven é uma ferramenta de gerenciamento de projetos. Escolhemos o Maven por </w:t>
+      </w:r>
+      <w:r>
+        <w:t>o</w:t>
+      </w:r>
+      <w:r>
+        <w:t>ferecer suporte a gerenciamento da compilação, além de documentação do projeto de uma forma centralizada.</w:t>
+      </w:r>
+    </w:p>
+    <w:p/>
+    <w:p>
+      <w:pPr>
+        <w:pStyle w:val="Ttulo2"/>
+      </w:pPr>
+      <w:r>
+        <w:t>SPRING BOOT</w:t>
+      </w:r>
+    </w:p>
+    <w:p/>
+    <w:p>
+      <w:r>
+        <w:tab/>
+      </w:r>
+      <w:r>
+        <w:t xml:space="preserve">O Spring Boot é um framework que facilita a aplicação de aplicações baseadas em Spring. Escolhemos o Spring Boot pelo fato de precisarmos de um mínimo tempo para configurarmos um novo projeto, além de fornecer servidores de aplicação embutidos, tais como: Tomcat e Jetty, que são iniciados de uma maneira fácil e rápida. </w:t>
+      </w:r>
     </w:p>
     <w:p>
       <w:pPr>
@@ -3995,8 +3993,19 @@
     </w:p>
     <w:p>
       <w:pPr>
-        <w:spacing w:after="0" w:line="288" w:lineRule="auto"/>
-      </w:pPr>
+        <w:pStyle w:val="NormalWeb"/>
+        <w:spacing w:before="0" w:beforeAutospacing="0" w:after="0" w:afterAutospacing="0"/>
+        <w:jc w:val="center"/>
+        <w:rPr>
+          <w:rFonts w:asciiTheme="minorHAnsi" w:hAnsiTheme="minorHAnsi"/>
+        </w:rPr>
+      </w:pPr>
+      <w:r>
+        <w:rPr>
+          <w:rFonts w:asciiTheme="minorHAnsi" w:hAnsiTheme="minorHAnsi"/>
+        </w:rPr>
+        <w:t> </w:t>
+      </w:r>
     </w:p>
     <w:p>
       <w:pPr>
@@ -4007,48 +4016,153 @@
         <w:spacing w:after="0" w:line="288" w:lineRule="auto"/>
         <w:jc w:val="both"/>
         <w:rPr>
-          <w:rFonts w:ascii="Calibri" w:hAnsi="Calibri" w:cs="Helvetica"/>
-          <w:color w:val="C0504D" w:themeColor="accent2"/>
-          <w:sz w:val="24"/>
-          <w:szCs w:val="24"/>
-        </w:rPr>
-      </w:pPr>
-      <w:r>
-        <w:rPr>
-          <w:rFonts w:ascii="Calibri" w:hAnsi="Calibri" w:cs="Helvetica"/>
-          <w:color w:val="C0504D" w:themeColor="accent2"/>
-          <w:sz w:val="24"/>
-          <w:szCs w:val="24"/>
-        </w:rPr>
-        <w:t>Este tópico</w:t>
-      </w:r>
-      <w:r>
-        <w:rPr>
-          <w:rFonts w:ascii="Calibri" w:hAnsi="Calibri" w:cs="Helvetica"/>
-          <w:color w:val="C0504D" w:themeColor="accent2"/>
-          <w:sz w:val="24"/>
-          <w:szCs w:val="24"/>
-        </w:rPr>
-        <w:t xml:space="preserve"> deve especificar o processo de construção do projeto apresentando a metodologia de desenvolvimento e </w:t>
-      </w:r>
-      <w:r>
-        <w:rPr>
-          <w:rFonts w:ascii="Calibri" w:hAnsi="Calibri" w:cs="Helvetica"/>
-          <w:color w:val="C0504D" w:themeColor="accent2"/>
-          <w:sz w:val="24"/>
-          <w:szCs w:val="24"/>
-        </w:rPr>
-        <w:t xml:space="preserve">os artefatos </w:t>
-      </w:r>
-      <w:r>
-        <w:rPr>
-          <w:rFonts w:ascii="Calibri" w:hAnsi="Calibri" w:cs="Helvetica"/>
-          <w:color w:val="C0504D" w:themeColor="accent2"/>
-          <w:sz w:val="24"/>
-          <w:szCs w:val="24"/>
-        </w:rPr>
-        <w:t>elaborados para apoiar a criação do projeto.</w:t>
-      </w:r>
+          <w:sz w:val="24"/>
+          <w:szCs w:val="24"/>
+        </w:rPr>
+      </w:pPr>
+      <w:r>
+        <w:rPr>
+          <w:rFonts w:cs="Arial"/>
+          <w:color w:val="000000"/>
+          <w:sz w:val="24"/>
+          <w:szCs w:val="24"/>
+        </w:rPr>
+        <w:tab/>
+      </w:r>
+      <w:r>
+        <w:rPr>
+          <w:rFonts w:cs="Arial"/>
+          <w:color w:val="000000"/>
+          <w:sz w:val="24"/>
+          <w:szCs w:val="24"/>
+        </w:rPr>
+        <w:t xml:space="preserve">Na elaboração do projeto utilizou-se </w:t>
+      </w:r>
+      <w:proofErr w:type="spellStart"/>
+      <w:r>
+        <w:rPr>
+          <w:rFonts w:cs="Arial"/>
+          <w:color w:val="000000"/>
+          <w:sz w:val="24"/>
+          <w:szCs w:val="24"/>
+        </w:rPr>
+        <w:t>Twelve-Factor</w:t>
+      </w:r>
+      <w:proofErr w:type="spellEnd"/>
+      <w:r>
+        <w:rPr>
+          <w:rFonts w:cs="Arial"/>
+          <w:color w:val="000000"/>
+          <w:sz w:val="24"/>
+          <w:szCs w:val="24"/>
+        </w:rPr>
+        <w:t xml:space="preserve"> </w:t>
+      </w:r>
+      <w:proofErr w:type="spellStart"/>
+      <w:r>
+        <w:rPr>
+          <w:rFonts w:cs="Arial"/>
+          <w:color w:val="000000"/>
+          <w:sz w:val="24"/>
+          <w:szCs w:val="24"/>
+        </w:rPr>
+        <w:t>App</w:t>
+      </w:r>
+      <w:proofErr w:type="spellEnd"/>
+      <w:r>
+        <w:rPr>
+          <w:rFonts w:cs="Arial"/>
+          <w:color w:val="000000"/>
+          <w:sz w:val="24"/>
+          <w:szCs w:val="24"/>
+        </w:rPr>
+        <w:t xml:space="preserve"> como metodologia principalmente no que condiz ao nosso </w:t>
+      </w:r>
+      <w:proofErr w:type="spellStart"/>
+      <w:r>
+        <w:rPr>
+          <w:rFonts w:cs="Arial"/>
+          <w:color w:val="000000"/>
+          <w:sz w:val="24"/>
+          <w:szCs w:val="24"/>
+        </w:rPr>
+        <w:t>Back-end</w:t>
+      </w:r>
+      <w:proofErr w:type="spellEnd"/>
+      <w:r>
+        <w:rPr>
+          <w:rFonts w:cs="Arial"/>
+          <w:color w:val="000000"/>
+          <w:sz w:val="24"/>
+          <w:szCs w:val="24"/>
+        </w:rPr>
+        <w:t xml:space="preserve"> da aplicação, a metodologia </w:t>
+      </w:r>
+      <w:proofErr w:type="spellStart"/>
+      <w:r>
+        <w:rPr>
+          <w:rFonts w:cs="Arial"/>
+          <w:color w:val="000000"/>
+          <w:sz w:val="24"/>
+          <w:szCs w:val="24"/>
+        </w:rPr>
+        <w:t>Twelve-Factor</w:t>
+      </w:r>
+      <w:proofErr w:type="spellEnd"/>
+      <w:r>
+        <w:rPr>
+          <w:rFonts w:cs="Arial"/>
+          <w:color w:val="000000"/>
+          <w:sz w:val="24"/>
+          <w:szCs w:val="24"/>
+        </w:rPr>
+        <w:t xml:space="preserve"> </w:t>
+      </w:r>
+      <w:proofErr w:type="spellStart"/>
+      <w:r>
+        <w:rPr>
+          <w:rFonts w:cs="Arial"/>
+          <w:color w:val="000000"/>
+          <w:sz w:val="24"/>
+          <w:szCs w:val="24"/>
+        </w:rPr>
+        <w:t>App</w:t>
+      </w:r>
+      <w:proofErr w:type="spellEnd"/>
+      <w:r>
+        <w:rPr>
+          <w:rFonts w:cs="Arial"/>
+          <w:color w:val="000000"/>
+          <w:sz w:val="24"/>
+          <w:szCs w:val="24"/>
+        </w:rPr>
+        <w:t xml:space="preserve"> busca entregar o </w:t>
+      </w:r>
+      <w:r>
+        <w:rPr>
+          <w:rFonts w:cs="Arial"/>
+          <w:b/>
+          <w:bCs/>
+          <w:color w:val="000000"/>
+          <w:sz w:val="24"/>
+          <w:szCs w:val="24"/>
+        </w:rPr>
+        <w:t xml:space="preserve">software como um serviço. Maiores detalhes como a documentação da metodologia podem ser acompanhados no link: </w:t>
+      </w:r>
+      <w:hyperlink r:id="rId10" w:history="1">
+        <w:r>
+          <w:rPr>
+            <w:rStyle w:val="Hyperlink"/>
+            <w:rFonts w:cs="Arial"/>
+            <w:b/>
+            <w:bCs/>
+            <w:color w:val="1155CC"/>
+            <w:sz w:val="24"/>
+            <w:szCs w:val="24"/>
+          </w:rPr>
+          <w:t>https://12factor.net</w:t>
+        </w:r>
+      </w:hyperlink>
     </w:p>
     <w:p>
       <w:pPr>
@@ -4059,7 +4173,7 @@
         <w:spacing w:after="0" w:line="288" w:lineRule="auto"/>
         <w:jc w:val="both"/>
         <w:rPr>
-          <w:rFonts w:ascii="Calibri" w:hAnsi="Calibri" w:cs="Helvetica"/>
+          <w:rFonts w:cs="Helvetica"/>
           <w:color w:val="C0504D" w:themeColor="accent2"/>
           <w:sz w:val="24"/>
           <w:szCs w:val="24"/>
@@ -4103,10 +4217,11 @@
           <w:tab w:val="left" w:pos="1134"/>
           <w:tab w:val="left" w:pos="1560"/>
         </w:tabs>
-        <w:spacing w:after="0"/>
+        <w:spacing w:after="0" w:line="288" w:lineRule="auto"/>
         <w:jc w:val="both"/>
         <w:rPr>
           <w:rFonts w:ascii="Calibri" w:hAnsi="Calibri" w:cs="Helvetica"/>
+          <w:b/>
           <w:color w:val="C0504D" w:themeColor="accent2"/>
           <w:sz w:val="24"/>
           <w:szCs w:val="24"/>
@@ -4114,63 +4229,56 @@
       </w:pPr>
       <w:r>
         <w:rPr>
-          <w:rFonts w:ascii="Calibri" w:hAnsi="Calibri" w:cs="Helvetica"/>
-          <w:color w:val="C0504D" w:themeColor="accent2"/>
-          <w:sz w:val="24"/>
-          <w:szCs w:val="24"/>
-        </w:rPr>
-        <w:t xml:space="preserve">Definição de qual estratégia de desenvolvimento de software foi empregada para execução do projeto, tais como, por exemplo: Cascata, Espiral, Iterativo e incremental, RUP, XP, SCRUM, Open Up, entre outras.  </w:t>
-      </w:r>
-    </w:p>
-    <w:p>
-      <w:pPr>
-        <w:tabs>
-          <w:tab w:val="left" w:pos="1134"/>
-          <w:tab w:val="left" w:pos="1560"/>
-        </w:tabs>
-        <w:spacing w:after="0"/>
-        <w:jc w:val="both"/>
-        <w:rPr>
-          <w:rFonts w:ascii="Calibri" w:hAnsi="Calibri" w:cs="Helvetica"/>
-          <w:color w:val="C0504D" w:themeColor="accent2"/>
-          <w:sz w:val="24"/>
-          <w:szCs w:val="24"/>
-        </w:rPr>
-      </w:pPr>
-    </w:p>
-    <w:p>
-      <w:pPr>
-        <w:tabs>
-          <w:tab w:val="left" w:pos="1134"/>
-          <w:tab w:val="left" w:pos="1560"/>
-        </w:tabs>
-        <w:spacing w:after="0"/>
-        <w:jc w:val="both"/>
-        <w:rPr>
-          <w:rFonts w:ascii="Calibri" w:hAnsi="Calibri" w:cs="Helvetica"/>
-          <w:color w:val="C0504D" w:themeColor="accent2"/>
-          <w:sz w:val="24"/>
-          <w:szCs w:val="24"/>
-          <w:highlight w:val="yellow"/>
-        </w:rPr>
-      </w:pPr>
-      <w:r>
-        <w:rPr>
-          <w:rFonts w:ascii="Calibri" w:hAnsi="Calibri" w:cs="Helvetica"/>
-          <w:color w:val="C0504D" w:themeColor="accent2"/>
-          <w:sz w:val="24"/>
-          <w:szCs w:val="24"/>
-        </w:rPr>
-        <w:t>Trazer referências bibliográficas (livros, artigos científicos, documento e site oficial) da abordagem de desenvolvimento, bem como aponta</w:t>
-      </w:r>
-      <w:r>
-        <w:rPr>
-          <w:rFonts w:ascii="Calibri" w:hAnsi="Calibri" w:cs="Helvetica"/>
-          <w:color w:val="C0504D" w:themeColor="accent2"/>
-          <w:sz w:val="24"/>
-          <w:szCs w:val="24"/>
-        </w:rPr>
-        <w:t>r os motivos para esta escolha.</w:t>
+          <w:rFonts w:ascii="Arial" w:hAnsi="Arial" w:cs="Arial"/>
+          <w:noProof/>
+          <w:color w:val="000000"/>
+          <w:lang w:eastAsia="pt-BR"/>
+        </w:rPr>
+        <w:drawing>
+          <wp:inline distT="0" distB="0" distL="0" distR="0">
+            <wp:extent cx="3796665" cy="2060575"/>
+            <wp:effectExtent l="19050" t="0" r="0" b="0"/>
+            <wp:docPr id="4" name="Imagem 4" descr="AAEAAQAAAAAAAAjkAAAAJGY5OWY0N2Y0LTc1YmQtNDQxYi1iOGI2LTNlZWNlZGMyNWZhZQ.jpg"/>
+            <wp:cNvGraphicFramePr>
+              <a:graphicFrameLocks xmlns:a="http://schemas.openxmlformats.org/drawingml/2006/main" noChangeAspect="1"/>
+            </wp:cNvGraphicFramePr>
+            <a:graphic xmlns:a="http://schemas.openxmlformats.org/drawingml/2006/main">
+              <a:graphicData uri="http://schemas.openxmlformats.org/drawingml/2006/picture">
+                <pic:pic xmlns:pic="http://schemas.openxmlformats.org/drawingml/2006/picture">
+                  <pic:nvPicPr>
+                    <pic:cNvPr id="0" name="Picture 4" descr="AAEAAQAAAAAAAAjkAAAAJGY5OWY0N2Y0LTc1YmQtNDQxYi1iOGI2LTNlZWNlZGMyNWZhZQ.jpg"/>
+                    <pic:cNvPicPr>
+                      <a:picLocks noChangeAspect="1" noChangeArrowheads="1"/>
+                    </pic:cNvPicPr>
+                  </pic:nvPicPr>
+                  <pic:blipFill>
+                    <a:blip r:embed="rId11"/>
+                    <a:srcRect/>
+                    <a:stretch>
+                      <a:fillRect/>
+                    </a:stretch>
+                  </pic:blipFill>
+                  <pic:spPr bwMode="auto">
+                    <a:xfrm>
+                      <a:off x="0" y="0"/>
+                      <a:ext cx="3796665" cy="2060575"/>
+                    </a:xfrm>
+                    <a:prstGeom prst="rect">
+                      <a:avLst/>
+                    </a:prstGeom>
+                    <a:noFill/>
+                    <a:ln w="9525">
+                      <a:noFill/>
+                      <a:miter lim="800000"/>
+                      <a:headEnd/>
+                      <a:tailEnd/>
+                    </a:ln>
+                  </pic:spPr>
+                </pic:pic>
+              </a:graphicData>
+            </a:graphic>
+          </wp:inline>
+        </w:drawing>
       </w:r>
     </w:p>
     <w:p>
@@ -4183,6 +4291,7 @@
         <w:jc w:val="both"/>
         <w:rPr>
           <w:rFonts w:ascii="Calibri" w:hAnsi="Calibri" w:cs="Helvetica"/>
+          <w:b/>
           <w:color w:val="C0504D" w:themeColor="accent2"/>
           <w:sz w:val="24"/>
           <w:szCs w:val="24"/>
@@ -4199,6 +4308,7 @@
         <w:jc w:val="both"/>
         <w:rPr>
           <w:rFonts w:ascii="Calibri" w:hAnsi="Calibri" w:cs="Helvetica"/>
+          <w:b/>
           <w:color w:val="C0504D" w:themeColor="accent2"/>
           <w:sz w:val="24"/>
           <w:szCs w:val="24"/>
@@ -4206,145 +4316,58 @@
       </w:pPr>
       <w:r>
         <w:rPr>
-          <w:rFonts w:ascii="Calibri" w:hAnsi="Calibri" w:cs="Helvetica"/>
-          <w:color w:val="C0504D" w:themeColor="accent2"/>
-          <w:sz w:val="24"/>
-          <w:szCs w:val="24"/>
-        </w:rPr>
-        <w:t xml:space="preserve">Algumas perguntas guia: </w:t>
-      </w:r>
-      <w:r>
-        <w:rPr>
-          <w:rFonts w:ascii="Calibri" w:hAnsi="Calibri" w:cs="Helvetica"/>
-          <w:color w:val="C0504D" w:themeColor="accent2"/>
-          <w:sz w:val="24"/>
-          <w:szCs w:val="24"/>
-        </w:rPr>
-        <w:t xml:space="preserve">Qual foi a(s) abordagem(s) escolhida(s)? Quais recursos, práticas e artefatos foram selecionados para utilização? </w:t>
-      </w:r>
-      <w:r>
-        <w:rPr>
-          <w:rFonts w:ascii="Calibri" w:hAnsi="Calibri" w:cs="Helvetica"/>
-          <w:color w:val="C0504D" w:themeColor="accent2"/>
-          <w:sz w:val="24"/>
-          <w:szCs w:val="24"/>
-        </w:rPr>
-        <w:t xml:space="preserve">Como foi o </w:t>
-      </w:r>
-      <w:r>
-        <w:rPr>
-          <w:rFonts w:ascii="Calibri" w:hAnsi="Calibri" w:cs="Helvetica"/>
-          <w:color w:val="C0504D" w:themeColor="accent2"/>
-          <w:sz w:val="24"/>
-          <w:szCs w:val="24"/>
-        </w:rPr>
-        <w:t>processo de</w:t>
-      </w:r>
-      <w:r>
-        <w:rPr>
-          <w:rFonts w:ascii="Calibri" w:hAnsi="Calibri" w:cs="Helvetica"/>
-          <w:color w:val="C0504D" w:themeColor="accent2"/>
-          <w:sz w:val="24"/>
-          <w:szCs w:val="24"/>
-        </w:rPr>
-        <w:t xml:space="preserve"> desenvolvimento do projeto</w:t>
-      </w:r>
-      <w:r>
-        <w:rPr>
-          <w:rFonts w:ascii="Calibri" w:hAnsi="Calibri" w:cs="Helvetica"/>
-          <w:color w:val="C0504D" w:themeColor="accent2"/>
-          <w:sz w:val="24"/>
-          <w:szCs w:val="24"/>
-        </w:rPr>
-        <w:t xml:space="preserve"> </w:t>
-      </w:r>
-      <w:r>
-        <w:rPr>
-          <w:rFonts w:ascii="Calibri" w:hAnsi="Calibri" w:cs="Helvetica"/>
-          <w:color w:val="C0504D" w:themeColor="accent2"/>
-          <w:sz w:val="24"/>
-          <w:szCs w:val="24"/>
-        </w:rPr>
-        <w:t>realizado</w:t>
-      </w:r>
-      <w:r>
-        <w:rPr>
-          <w:rFonts w:ascii="Calibri" w:hAnsi="Calibri" w:cs="Helvetica"/>
-          <w:color w:val="C0504D" w:themeColor="accent2"/>
-          <w:sz w:val="24"/>
-          <w:szCs w:val="24"/>
-        </w:rPr>
-        <w:t xml:space="preserve">? Houve divisão de trabalho entre os integrantes? Foram realizadas reuniões para implementação? </w:t>
-      </w:r>
-    </w:p>
-    <w:p>
-      <w:pPr>
-        <w:tabs>
-          <w:tab w:val="left" w:pos="1134"/>
-          <w:tab w:val="left" w:pos="1560"/>
-        </w:tabs>
-        <w:spacing w:after="0"/>
-        <w:jc w:val="both"/>
-        <w:rPr>
-          <w:rFonts w:ascii="Calibri" w:hAnsi="Calibri" w:cs="Helvetica"/>
-          <w:color w:val="C0504D" w:themeColor="accent2"/>
-          <w:sz w:val="24"/>
-          <w:szCs w:val="24"/>
-          <w:highlight w:val="yellow"/>
-        </w:rPr>
-      </w:pPr>
-    </w:p>
-    <w:p>
-      <w:pPr>
-        <w:tabs>
-          <w:tab w:val="left" w:pos="1134"/>
-          <w:tab w:val="left" w:pos="1560"/>
-        </w:tabs>
-        <w:spacing w:after="0"/>
-        <w:jc w:val="both"/>
-        <w:rPr>
-          <w:rFonts w:ascii="Calibri" w:hAnsi="Calibri" w:cs="Helvetica"/>
-          <w:color w:val="C0504D" w:themeColor="accent2"/>
-          <w:sz w:val="24"/>
-          <w:szCs w:val="24"/>
-        </w:rPr>
-      </w:pPr>
-      <w:r>
-        <w:rPr>
-          <w:rFonts w:ascii="Calibri" w:hAnsi="Calibri" w:cs="Helvetica"/>
-          <w:color w:val="C0504D" w:themeColor="accent2"/>
-          <w:sz w:val="24"/>
-          <w:szCs w:val="24"/>
-        </w:rPr>
-        <w:t xml:space="preserve">Importante ressaltar que nem as abordagens poderão ser utilizadas em sua totalidade. Nestes casos, deve-se apontar que se está utilizando alguns recursos de tal abordagem e então apresentar exatamente quais artefatos e práticas da </w:t>
-      </w:r>
-      <w:r>
-        <w:rPr>
-          <w:rFonts w:ascii="Calibri" w:hAnsi="Calibri" w:cs="Helvetica"/>
-          <w:color w:val="C0504D" w:themeColor="accent2"/>
-          <w:sz w:val="24"/>
-          <w:szCs w:val="24"/>
-        </w:rPr>
-        <w:t xml:space="preserve">metodologia serão utilizadas. </w:t>
-      </w:r>
-      <w:r>
-        <w:rPr>
-          <w:rFonts w:ascii="Calibri" w:hAnsi="Calibri" w:cs="Helvetica"/>
-          <w:color w:val="C0504D" w:themeColor="accent2"/>
-          <w:sz w:val="24"/>
-          <w:szCs w:val="24"/>
-        </w:rPr>
-        <w:tab/>
-      </w:r>
-      <w:r>
-        <w:rPr>
-          <w:rFonts w:ascii="Calibri" w:hAnsi="Calibri" w:cs="Helvetica"/>
-          <w:color w:val="C0504D" w:themeColor="accent2"/>
-          <w:sz w:val="24"/>
-          <w:szCs w:val="24"/>
-        </w:rPr>
-        <w:br/>
-        <w:t>Imagens para ilustrar o funcionamento de processos da abordagem sempre são interessantes de constar nesse item.</w:t>
+          <w:rFonts w:ascii="Arial" w:hAnsi="Arial" w:cs="Arial"/>
+          <w:b/>
+          <w:bCs/>
+          <w:noProof/>
+          <w:color w:val="000000"/>
+          <w:lang w:eastAsia="pt-BR"/>
+        </w:rPr>
+        <w:drawing>
+          <wp:inline distT="0" distB="0" distL="0" distR="0">
+            <wp:extent cx="3854450" cy="2083435"/>
+            <wp:effectExtent l="19050" t="0" r="0" b="0"/>
+            <wp:docPr id="7" name="Imagem 7" descr="https://lh6.googleusercontent.com/-NssEhrQhU4mjRTIWpZkD35tlMnfl1HOQhgLmFQKqikxa1yNU-oIqfUHGxC6CmneZfab59P-QrGK1jYAu4pCjab3ZhhB4jtYIMubwXwb2I7gsHacp0odIET42LgjVdN83olMpCY4"/>
+            <wp:cNvGraphicFramePr>
+              <a:graphicFrameLocks xmlns:a="http://schemas.openxmlformats.org/drawingml/2006/main" noChangeAspect="1"/>
+            </wp:cNvGraphicFramePr>
+            <a:graphic xmlns:a="http://schemas.openxmlformats.org/drawingml/2006/main">
+              <a:graphicData uri="http://schemas.openxmlformats.org/drawingml/2006/picture">
+                <pic:pic xmlns:pic="http://schemas.openxmlformats.org/drawingml/2006/picture">
+                  <pic:nvPicPr>
+                    <pic:cNvPr id="0" name="Picture 7" descr="https://lh6.googleusercontent.com/-NssEhrQhU4mjRTIWpZkD35tlMnfl1HOQhgLmFQKqikxa1yNU-oIqfUHGxC6CmneZfab59P-QrGK1jYAu4pCjab3ZhhB4jtYIMubwXwb2I7gsHacp0odIET42LgjVdN83olMpCY4"/>
+                    <pic:cNvPicPr>
+                      <a:picLocks noChangeAspect="1" noChangeArrowheads="1"/>
+                    </pic:cNvPicPr>
+                  </pic:nvPicPr>
+                  <pic:blipFill>
+                    <a:blip r:embed="rId12"/>
+                    <a:srcRect/>
+                    <a:stretch>
+                      <a:fillRect/>
+                    </a:stretch>
+                  </pic:blipFill>
+                  <pic:spPr bwMode="auto">
+                    <a:xfrm>
+                      <a:off x="0" y="0"/>
+                      <a:ext cx="3854450" cy="2083435"/>
+                    </a:xfrm>
+                    <a:prstGeom prst="rect">
+                      <a:avLst/>
+                    </a:prstGeom>
+                    <a:noFill/>
+                    <a:ln w="9525">
+                      <a:noFill/>
+                      <a:miter lim="800000"/>
+                      <a:headEnd/>
+                      <a:tailEnd/>
+                    </a:ln>
+                  </pic:spPr>
+                </pic:pic>
+              </a:graphicData>
+            </a:graphic>
+          </wp:inline>
+        </w:drawing>
       </w:r>
     </w:p>
     <w:p>
@@ -4383,6 +4406,142 @@
     </w:p>
     <w:p>
       <w:pPr>
+        <w:tabs>
+          <w:tab w:val="left" w:pos="1134"/>
+          <w:tab w:val="left" w:pos="1560"/>
+        </w:tabs>
+        <w:spacing w:after="0" w:line="288" w:lineRule="auto"/>
+        <w:jc w:val="both"/>
+        <w:rPr>
+          <w:rFonts w:ascii="Calibri" w:hAnsi="Calibri" w:cs="Helvetica"/>
+          <w:b/>
+          <w:color w:val="C0504D" w:themeColor="accent2"/>
+          <w:sz w:val="24"/>
+          <w:szCs w:val="24"/>
+        </w:rPr>
+      </w:pPr>
+    </w:p>
+    <w:p>
+      <w:pPr>
+        <w:tabs>
+          <w:tab w:val="left" w:pos="1134"/>
+          <w:tab w:val="left" w:pos="1560"/>
+        </w:tabs>
+        <w:spacing w:after="0" w:line="288" w:lineRule="auto"/>
+        <w:jc w:val="both"/>
+        <w:rPr>
+          <w:rFonts w:ascii="Calibri" w:hAnsi="Calibri" w:cs="Helvetica"/>
+          <w:b/>
+          <w:color w:val="C0504D" w:themeColor="accent2"/>
+          <w:sz w:val="24"/>
+          <w:szCs w:val="24"/>
+        </w:rPr>
+      </w:pPr>
+    </w:p>
+    <w:p>
+      <w:pPr>
+        <w:tabs>
+          <w:tab w:val="left" w:pos="1134"/>
+          <w:tab w:val="left" w:pos="1560"/>
+        </w:tabs>
+        <w:spacing w:after="0" w:line="288" w:lineRule="auto"/>
+        <w:jc w:val="both"/>
+        <w:rPr>
+          <w:rFonts w:ascii="Calibri" w:hAnsi="Calibri" w:cs="Helvetica"/>
+          <w:b/>
+          <w:color w:val="C0504D" w:themeColor="accent2"/>
+          <w:sz w:val="24"/>
+          <w:szCs w:val="24"/>
+        </w:rPr>
+      </w:pPr>
+    </w:p>
+    <w:p>
+      <w:pPr>
+        <w:tabs>
+          <w:tab w:val="left" w:pos="1134"/>
+          <w:tab w:val="left" w:pos="1560"/>
+        </w:tabs>
+        <w:spacing w:after="0" w:line="288" w:lineRule="auto"/>
+        <w:jc w:val="both"/>
+        <w:rPr>
+          <w:rFonts w:ascii="Calibri" w:hAnsi="Calibri" w:cs="Helvetica"/>
+          <w:b/>
+          <w:color w:val="C0504D" w:themeColor="accent2"/>
+          <w:sz w:val="24"/>
+          <w:szCs w:val="24"/>
+        </w:rPr>
+      </w:pPr>
+    </w:p>
+    <w:p>
+      <w:pPr>
+        <w:tabs>
+          <w:tab w:val="left" w:pos="1134"/>
+          <w:tab w:val="left" w:pos="1560"/>
+        </w:tabs>
+        <w:spacing w:after="0" w:line="288" w:lineRule="auto"/>
+        <w:jc w:val="both"/>
+        <w:rPr>
+          <w:rFonts w:ascii="Calibri" w:hAnsi="Calibri" w:cs="Helvetica"/>
+          <w:b/>
+          <w:color w:val="C0504D" w:themeColor="accent2"/>
+          <w:sz w:val="24"/>
+          <w:szCs w:val="24"/>
+        </w:rPr>
+      </w:pPr>
+    </w:p>
+    <w:p>
+      <w:pPr>
+        <w:tabs>
+          <w:tab w:val="left" w:pos="1134"/>
+          <w:tab w:val="left" w:pos="1560"/>
+        </w:tabs>
+        <w:spacing w:after="0" w:line="288" w:lineRule="auto"/>
+        <w:jc w:val="both"/>
+        <w:rPr>
+          <w:rFonts w:ascii="Calibri" w:hAnsi="Calibri" w:cs="Helvetica"/>
+          <w:b/>
+          <w:color w:val="C0504D" w:themeColor="accent2"/>
+          <w:sz w:val="24"/>
+          <w:szCs w:val="24"/>
+        </w:rPr>
+      </w:pPr>
+    </w:p>
+    <w:p>
+      <w:pPr>
+        <w:tabs>
+          <w:tab w:val="left" w:pos="1134"/>
+          <w:tab w:val="left" w:pos="1560"/>
+        </w:tabs>
+        <w:spacing w:after="0" w:line="288" w:lineRule="auto"/>
+        <w:jc w:val="both"/>
+        <w:rPr>
+          <w:rFonts w:ascii="Calibri" w:hAnsi="Calibri" w:cs="Helvetica"/>
+          <w:b/>
+          <w:color w:val="C0504D" w:themeColor="accent2"/>
+          <w:sz w:val="24"/>
+          <w:szCs w:val="24"/>
+        </w:rPr>
+      </w:pPr>
+    </w:p>
+    <w:p>
+      <w:pPr>
+        <w:tabs>
+          <w:tab w:val="left" w:pos="1134"/>
+          <w:tab w:val="left" w:pos="1560"/>
+        </w:tabs>
+        <w:spacing w:after="0" w:line="288" w:lineRule="auto"/>
+        <w:jc w:val="both"/>
+        <w:rPr>
+          <w:rFonts w:ascii="Calibri" w:hAnsi="Calibri" w:cs="Helvetica"/>
+          <w:b/>
+          <w:color w:val="C0504D" w:themeColor="accent2"/>
+          <w:sz w:val="24"/>
+          <w:szCs w:val="24"/>
+        </w:rPr>
+      </w:pPr>
+    </w:p>
+    <w:p>
+      <w:pPr>
         <w:pStyle w:val="Ttulo2"/>
       </w:pPr>
       <w:bookmarkStart w:id="40" w:name="_Toc305321290"/>
@@ -4391,6 +4550,7 @@
       <w:bookmarkStart w:id="43" w:name="_Toc305323768"/>
       <w:bookmarkStart w:id="44" w:name="_Toc305348344"/>
       <w:r>
+        <w:lastRenderedPageBreak/>
         <w:t>modelagem funcional</w:t>
       </w:r>
       <w:bookmarkEnd w:id="40"/>
@@ -4990,7 +5150,6 @@
         <w:jc w:val="both"/>
         <w:rPr>
           <w:rFonts w:ascii="Calibri" w:hAnsi="Calibri" w:cs="Helvetica"/>
-          <w:color w:val="C0504D" w:themeColor="accent2"/>
           <w:sz w:val="24"/>
           <w:szCs w:val="24"/>
         </w:rPr>
@@ -5006,56 +5165,33 @@
         <w:jc w:val="both"/>
         <w:rPr>
           <w:rFonts w:ascii="Calibri" w:hAnsi="Calibri" w:cs="Helvetica"/>
-          <w:color w:val="FF0000"/>
-          <w:sz w:val="24"/>
-          <w:szCs w:val="24"/>
-        </w:rPr>
-      </w:pPr>
-      <w:r>
-        <w:rPr>
-          <w:rFonts w:ascii="Calibri" w:hAnsi="Calibri" w:cs="Helvetica"/>
-          <w:color w:val="FF0000"/>
-          <w:sz w:val="24"/>
-          <w:szCs w:val="24"/>
-        </w:rPr>
-        <w:t>Atenção: a</w:t>
-      </w:r>
-      <w:r>
-        <w:rPr>
-          <w:rFonts w:ascii="Calibri" w:hAnsi="Calibri" w:cs="Helvetica"/>
-          <w:color w:val="FF0000"/>
-          <w:sz w:val="24"/>
-          <w:szCs w:val="24"/>
-        </w:rPr>
-        <w:t xml:space="preserve"> seguir são apresentados</w:t>
-      </w:r>
-      <w:r>
-        <w:rPr>
-          <w:rFonts w:ascii="Calibri" w:hAnsi="Calibri" w:cs="Helvetica"/>
           <w:b/>
-          <w:color w:val="FF0000"/>
-          <w:sz w:val="24"/>
-          <w:szCs w:val="24"/>
-        </w:rPr>
-        <w:t xml:space="preserve"> exemplos de modelos que podem</w:t>
-      </w:r>
-      <w:r>
-        <w:rPr>
-          <w:rFonts w:ascii="Calibri" w:hAnsi="Calibri" w:cs="Helvetica"/>
-          <w:color w:val="FF0000"/>
-          <w:sz w:val="24"/>
-          <w:szCs w:val="24"/>
-        </w:rPr>
-        <w:t xml:space="preserve"> ser utilizados de acordo com algumas estratégias de desenvolvimento.</w:t>
-      </w:r>
-      <w:r>
-        <w:rPr>
-          <w:rFonts w:ascii="Calibri" w:hAnsi="Calibri" w:cs="Helvetica"/>
-          <w:color w:val="FF0000"/>
-          <w:sz w:val="24"/>
-          <w:szCs w:val="24"/>
-        </w:rPr>
-        <w:t xml:space="preserve"> Selecione os que condizem com a abordagem utilizada e que foram desenvolvidos ao longo do projeto.</w:t>
+        </w:rPr>
+      </w:pPr>
+      <w:r>
+        <w:rPr>
+          <w:rFonts w:ascii="Calibri" w:hAnsi="Calibri" w:cs="Helvetica"/>
+        </w:rPr>
+        <w:t xml:space="preserve">A </w:t>
+      </w:r>
+      <w:r>
+        <w:rPr>
+          <w:rFonts w:ascii="Calibri" w:hAnsi="Calibri" w:cs="Helvetica"/>
+        </w:rPr>
+        <w:t>seguir são apresentados</w:t>
+      </w:r>
+      <w:r>
+        <w:rPr>
+          <w:rFonts w:ascii="Calibri" w:hAnsi="Calibri" w:cs="Helvetica"/>
+          <w:b/>
+        </w:rPr>
+        <w:t xml:space="preserve"> </w:t>
+      </w:r>
+      <w:r>
+        <w:rPr>
+          <w:rFonts w:ascii="Calibri" w:hAnsi="Calibri" w:cs="Helvetica"/>
+        </w:rPr>
+        <w:t>o modelo ER do utilizado no projeto:</w:t>
       </w:r>
     </w:p>
     <w:p>
@@ -5068,11 +5204,64 @@
         <w:jc w:val="both"/>
         <w:rPr>
           <w:rFonts w:ascii="Calibri" w:hAnsi="Calibri" w:cs="Helvetica"/>
-          <w:color w:val="C0504D" w:themeColor="accent2"/>
-          <w:sz w:val="24"/>
-          <w:szCs w:val="24"/>
-        </w:rPr>
-      </w:pPr>
+          <w:color w:val="FF0000"/>
+          <w:sz w:val="24"/>
+          <w:szCs w:val="24"/>
+        </w:rPr>
+      </w:pPr>
+      <w:r>
+        <w:rPr>
+          <w:rFonts w:ascii="Arial" w:hAnsi="Arial" w:cs="Arial"/>
+          <w:noProof/>
+          <w:color w:val="C0504D"/>
+          <w:lang w:eastAsia="pt-BR"/>
+        </w:rPr>
+        <w:drawing>
+          <wp:inline distT="0" distB="0" distL="0" distR="0">
+            <wp:extent cx="5729605" cy="2338070"/>
+            <wp:effectExtent l="19050" t="0" r="4445" b="0"/>
+            <wp:docPr id="16" name="Imagem 16" descr="https://lh4.googleusercontent.com/6Xx9hdcPTMvW6W3artzkV2S5RKUMMNFM4XvxmhEKr9ITG5sHViNVRYCRdfN-Tf90_F9i8V_brIzNeCDrwRIxGzpyljAHOJeGE5N_QiBJWr6gwZFazUG3gSXHvuMBkAE_mGiR35g7"/>
+            <wp:cNvGraphicFramePr>
+              <a:graphicFrameLocks xmlns:a="http://schemas.openxmlformats.org/drawingml/2006/main" noChangeAspect="1"/>
+            </wp:cNvGraphicFramePr>
+            <a:graphic xmlns:a="http://schemas.openxmlformats.org/drawingml/2006/main">
+              <a:graphicData uri="http://schemas.openxmlformats.org/drawingml/2006/picture">
+                <pic:pic xmlns:pic="http://schemas.openxmlformats.org/drawingml/2006/picture">
+                  <pic:nvPicPr>
+                    <pic:cNvPr id="0" name="Picture 16" descr="https://lh4.googleusercontent.com/6Xx9hdcPTMvW6W3artzkV2S5RKUMMNFM4XvxmhEKr9ITG5sHViNVRYCRdfN-Tf90_F9i8V_brIzNeCDrwRIxGzpyljAHOJeGE5N_QiBJWr6gwZFazUG3gSXHvuMBkAE_mGiR35g7"/>
+                    <pic:cNvPicPr>
+                      <a:picLocks noChangeAspect="1" noChangeArrowheads="1"/>
+                    </pic:cNvPicPr>
+                  </pic:nvPicPr>
+                  <pic:blipFill>
+                    <a:blip r:embed="rId13"/>
+                    <a:srcRect/>
+                    <a:stretch>
+                      <a:fillRect/>
+                    </a:stretch>
+                  </pic:blipFill>
+                  <pic:spPr bwMode="auto">
+                    <a:xfrm>
+                      <a:off x="0" y="0"/>
+                      <a:ext cx="5729605" cy="2338070"/>
+                    </a:xfrm>
+                    <a:prstGeom prst="rect">
+                      <a:avLst/>
+                    </a:prstGeom>
+                    <a:noFill/>
+                    <a:ln w="9525">
+                      <a:noFill/>
+                      <a:miter lim="800000"/>
+                      <a:headEnd/>
+                      <a:tailEnd/>
+                    </a:ln>
+                  </pic:spPr>
+                </pic:pic>
+              </a:graphicData>
+            </a:graphic>
+          </wp:inline>
+        </w:drawing>
+      </w:r>
     </w:p>
     <w:p>
       <w:pPr>
@@ -5084,20 +5273,81 @@
         <w:jc w:val="both"/>
         <w:rPr>
           <w:rFonts w:ascii="Calibri" w:hAnsi="Calibri" w:cs="Helvetica"/>
+          <w:color w:val="FF0000"/>
+          <w:sz w:val="24"/>
+          <w:szCs w:val="24"/>
+        </w:rPr>
+      </w:pPr>
+      <w:r>
+        <w:rPr>
+          <w:rFonts w:ascii="Arial" w:hAnsi="Arial" w:cs="Arial"/>
+          <w:noProof/>
+          <w:color w:val="FF0000"/>
+          <w:lang w:eastAsia="pt-BR"/>
+        </w:rPr>
+        <w:lastRenderedPageBreak/>
+        <w:drawing>
+          <wp:inline distT="0" distB="0" distL="0" distR="0">
+            <wp:extent cx="5729605" cy="1967865"/>
+            <wp:effectExtent l="19050" t="0" r="4445" b="0"/>
+            <wp:docPr id="19" name="Imagem 19" descr="https://lh6.googleusercontent.com/BVCqZ6hPs7CKrgbEXa3cQ-Z3u051vsz4uIK7OmBBuwc2RrXKkBY-pCZPBarEaOAKDOJ_PB41PI8p9rB4Wl1AY5hyQq6qOiVNVOUKAUpgh4CtPU8WHDSWRQvWwU_1OKygvL4SQizG"/>
+            <wp:cNvGraphicFramePr>
+              <a:graphicFrameLocks xmlns:a="http://schemas.openxmlformats.org/drawingml/2006/main" noChangeAspect="1"/>
+            </wp:cNvGraphicFramePr>
+            <a:graphic xmlns:a="http://schemas.openxmlformats.org/drawingml/2006/main">
+              <a:graphicData uri="http://schemas.openxmlformats.org/drawingml/2006/picture">
+                <pic:pic xmlns:pic="http://schemas.openxmlformats.org/drawingml/2006/picture">
+                  <pic:nvPicPr>
+                    <pic:cNvPr id="0" name="Picture 19" descr="https://lh6.googleusercontent.com/BVCqZ6hPs7CKrgbEXa3cQ-Z3u051vsz4uIK7OmBBuwc2RrXKkBY-pCZPBarEaOAKDOJ_PB41PI8p9rB4Wl1AY5hyQq6qOiVNVOUKAUpgh4CtPU8WHDSWRQvWwU_1OKygvL4SQizG"/>
+                    <pic:cNvPicPr>
+                      <a:picLocks noChangeAspect="1" noChangeArrowheads="1"/>
+                    </pic:cNvPicPr>
+                  </pic:nvPicPr>
+                  <pic:blipFill>
+                    <a:blip r:embed="rId14"/>
+                    <a:srcRect/>
+                    <a:stretch>
+                      <a:fillRect/>
+                    </a:stretch>
+                  </pic:blipFill>
+                  <pic:spPr bwMode="auto">
+                    <a:xfrm>
+                      <a:off x="0" y="0"/>
+                      <a:ext cx="5729605" cy="1967865"/>
+                    </a:xfrm>
+                    <a:prstGeom prst="rect">
+                      <a:avLst/>
+                    </a:prstGeom>
+                    <a:noFill/>
+                    <a:ln w="9525">
+                      <a:noFill/>
+                      <a:miter lim="800000"/>
+                      <a:headEnd/>
+                      <a:tailEnd/>
+                    </a:ln>
+                  </pic:spPr>
+                </pic:pic>
+              </a:graphicData>
+            </a:graphic>
+          </wp:inline>
+        </w:drawing>
+      </w:r>
+    </w:p>
+    <w:p>
+      <w:pPr>
+        <w:tabs>
+          <w:tab w:val="left" w:pos="1134"/>
+          <w:tab w:val="left" w:pos="1560"/>
+        </w:tabs>
+        <w:spacing w:after="0"/>
+        <w:jc w:val="both"/>
+        <w:rPr>
+          <w:rFonts w:ascii="Calibri" w:hAnsi="Calibri" w:cs="Helvetica"/>
           <w:color w:val="C0504D" w:themeColor="accent2"/>
           <w:sz w:val="24"/>
           <w:szCs w:val="24"/>
         </w:rPr>
       </w:pPr>
-      <w:r>
-        <w:rPr>
-          <w:rFonts w:ascii="Calibri" w:hAnsi="Calibri" w:cs="Helvetica"/>
-          <w:color w:val="C0504D" w:themeColor="accent2"/>
-          <w:sz w:val="24"/>
-          <w:szCs w:val="24"/>
-        </w:rPr>
-        <w:t>Devem constar aqui Diagrama Entidade-Relacionamento, XML Schema, dicionário de dados, glossário, modelo conceitual, entre outros.</w:t>
-      </w:r>
     </w:p>
     <w:p>
       <w:pPr>
@@ -5167,56 +5417,33 @@
         <w:jc w:val="both"/>
         <w:rPr>
           <w:rFonts w:ascii="Calibri" w:hAnsi="Calibri" w:cs="Helvetica"/>
-          <w:color w:val="FF0000"/>
-          <w:sz w:val="24"/>
-          <w:szCs w:val="24"/>
-        </w:rPr>
-      </w:pPr>
-      <w:r>
-        <w:rPr>
-          <w:rFonts w:ascii="Calibri" w:hAnsi="Calibri" w:cs="Helvetica"/>
-          <w:color w:val="FF0000"/>
-          <w:sz w:val="24"/>
-          <w:szCs w:val="24"/>
-        </w:rPr>
-        <w:t>Atenção: a</w:t>
-      </w:r>
-      <w:r>
-        <w:rPr>
-          <w:rFonts w:ascii="Calibri" w:hAnsi="Calibri" w:cs="Helvetica"/>
-          <w:color w:val="FF0000"/>
-          <w:sz w:val="24"/>
-          <w:szCs w:val="24"/>
-        </w:rPr>
-        <w:t xml:space="preserve"> seguir são apresentados</w:t>
-      </w:r>
-      <w:r>
-        <w:rPr>
-          <w:rFonts w:ascii="Calibri" w:hAnsi="Calibri" w:cs="Helvetica"/>
-          <w:b/>
-          <w:color w:val="FF0000"/>
-          <w:sz w:val="24"/>
-          <w:szCs w:val="24"/>
-        </w:rPr>
-        <w:t xml:space="preserve"> exemplos de modelos que podem</w:t>
-      </w:r>
-      <w:r>
-        <w:rPr>
-          <w:rFonts w:ascii="Calibri" w:hAnsi="Calibri" w:cs="Helvetica"/>
-          <w:color w:val="FF0000"/>
-          <w:sz w:val="24"/>
-          <w:szCs w:val="24"/>
-        </w:rPr>
-        <w:t xml:space="preserve"> ser utilizados de acordo com algumas estratégias de desenvolvimento.</w:t>
-      </w:r>
-      <w:r>
-        <w:rPr>
-          <w:rFonts w:ascii="Calibri" w:hAnsi="Calibri" w:cs="Helvetica"/>
-          <w:color w:val="FF0000"/>
-          <w:sz w:val="24"/>
-          <w:szCs w:val="24"/>
-        </w:rPr>
-        <w:t xml:space="preserve"> Selecione os que condizem com a abordagem utilizada e que foram desenvolvidos ao longo do projeto.</w:t>
+          <w:sz w:val="24"/>
+          <w:szCs w:val="24"/>
+        </w:rPr>
+      </w:pPr>
+      <w:r>
+        <w:rPr>
+          <w:rFonts w:ascii="Calibri" w:hAnsi="Calibri" w:cs="Helvetica"/>
+          <w:sz w:val="24"/>
+          <w:szCs w:val="24"/>
+        </w:rPr>
+        <w:t xml:space="preserve">A </w:t>
+      </w:r>
+      <w:r>
+        <w:rPr>
+          <w:rFonts w:ascii="Calibri" w:hAnsi="Calibri" w:cs="Helvetica"/>
+          <w:sz w:val="24"/>
+          <w:szCs w:val="24"/>
+        </w:rPr>
+        <w:t xml:space="preserve">seguir são apresentados </w:t>
+      </w:r>
+      <w:r>
+        <w:rPr>
+          <w:rFonts w:ascii="Calibri" w:hAnsi="Calibri" w:cs="Helvetica"/>
+          <w:sz w:val="24"/>
+          <w:szCs w:val="24"/>
+        </w:rPr>
+        <w:t>os protótipos utilizados na implementação das telas:</w:t>
       </w:r>
     </w:p>
     <w:p>
@@ -5225,12 +5452,10 @@
           <w:tab w:val="left" w:pos="1134"/>
           <w:tab w:val="left" w:pos="1560"/>
         </w:tabs>
-        <w:spacing w:after="0" w:line="288" w:lineRule="auto"/>
+        <w:spacing w:after="0"/>
         <w:jc w:val="both"/>
         <w:rPr>
           <w:rFonts w:ascii="Calibri" w:hAnsi="Calibri" w:cs="Helvetica"/>
-          <w:b/>
-          <w:color w:val="C0504D" w:themeColor="accent2"/>
           <w:sz w:val="24"/>
           <w:szCs w:val="24"/>
         </w:rPr>
@@ -5242,7 +5467,7 @@
           <w:tab w:val="left" w:pos="1134"/>
           <w:tab w:val="left" w:pos="1560"/>
         </w:tabs>
-        <w:spacing w:after="0" w:line="288" w:lineRule="auto"/>
+        <w:spacing w:after="0"/>
         <w:jc w:val="both"/>
         <w:rPr>
           <w:rFonts w:ascii="Calibri" w:hAnsi="Calibri" w:cs="Helvetica"/>
@@ -5253,57 +5478,491 @@
       </w:pPr>
       <w:r>
         <w:rPr>
+          <w:rFonts w:ascii="Arial" w:hAnsi="Arial" w:cs="Arial"/>
+          <w:noProof/>
+          <w:color w:val="FF0000"/>
+          <w:lang w:eastAsia="pt-BR"/>
+        </w:rPr>
+        <w:drawing>
+          <wp:inline distT="0" distB="0" distL="0" distR="0">
+            <wp:extent cx="5729605" cy="3703955"/>
+            <wp:effectExtent l="19050" t="0" r="4445" b="0"/>
+            <wp:docPr id="22" name="Imagem 22" descr="https://lh3.googleusercontent.com/kFLaqZHT4-mMFWxIRVQGrmKVZMt42orM7Np1w1aFAlx9nr7QxxJKbFSvs7_4qF-IKlXJsRUZx8MdYzVKJGo7UTmqkqUmijRkliZCgfZqeTAoPVeQfP6IMRcP6F9OBHyO7_7yA7_8"/>
+            <wp:cNvGraphicFramePr>
+              <a:graphicFrameLocks xmlns:a="http://schemas.openxmlformats.org/drawingml/2006/main" noChangeAspect="1"/>
+            </wp:cNvGraphicFramePr>
+            <a:graphic xmlns:a="http://schemas.openxmlformats.org/drawingml/2006/main">
+              <a:graphicData uri="http://schemas.openxmlformats.org/drawingml/2006/picture">
+                <pic:pic xmlns:pic="http://schemas.openxmlformats.org/drawingml/2006/picture">
+                  <pic:nvPicPr>
+                    <pic:cNvPr id="0" name="Picture 22" descr="https://lh3.googleusercontent.com/kFLaqZHT4-mMFWxIRVQGrmKVZMt42orM7Np1w1aFAlx9nr7QxxJKbFSvs7_4qF-IKlXJsRUZx8MdYzVKJGo7UTmqkqUmijRkliZCgfZqeTAoPVeQfP6IMRcP6F9OBHyO7_7yA7_8"/>
+                    <pic:cNvPicPr>
+                      <a:picLocks noChangeAspect="1" noChangeArrowheads="1"/>
+                    </pic:cNvPicPr>
+                  </pic:nvPicPr>
+                  <pic:blipFill>
+                    <a:blip r:embed="rId15"/>
+                    <a:srcRect/>
+                    <a:stretch>
+                      <a:fillRect/>
+                    </a:stretch>
+                  </pic:blipFill>
+                  <pic:spPr bwMode="auto">
+                    <a:xfrm>
+                      <a:off x="0" y="0"/>
+                      <a:ext cx="5729605" cy="3703955"/>
+                    </a:xfrm>
+                    <a:prstGeom prst="rect">
+                      <a:avLst/>
+                    </a:prstGeom>
+                    <a:noFill/>
+                    <a:ln w="9525">
+                      <a:noFill/>
+                      <a:miter lim="800000"/>
+                      <a:headEnd/>
+                      <a:tailEnd/>
+                    </a:ln>
+                  </pic:spPr>
+                </pic:pic>
+              </a:graphicData>
+            </a:graphic>
+          </wp:inline>
+        </w:drawing>
+      </w:r>
+    </w:p>
+    <w:p>
+      <w:pPr>
+        <w:tabs>
+          <w:tab w:val="left" w:pos="1134"/>
+          <w:tab w:val="left" w:pos="1560"/>
+        </w:tabs>
+        <w:spacing w:after="0"/>
+        <w:jc w:val="both"/>
+        <w:rPr>
           <w:rFonts w:ascii="Calibri" w:hAnsi="Calibri" w:cs="Helvetica"/>
           <w:color w:val="C0504D" w:themeColor="accent2"/>
           <w:sz w:val="24"/>
           <w:szCs w:val="24"/>
         </w:rPr>
-        <w:t>Devem constar aqui p</w:t>
-      </w:r>
-      <w:r>
+      </w:pPr>
+    </w:p>
+    <w:p>
+      <w:pPr>
+        <w:tabs>
+          <w:tab w:val="left" w:pos="1134"/>
+          <w:tab w:val="left" w:pos="1560"/>
+        </w:tabs>
+        <w:spacing w:after="0"/>
+        <w:jc w:val="both"/>
         <w:rPr>
           <w:rFonts w:ascii="Calibri" w:hAnsi="Calibri" w:cs="Helvetica"/>
           <w:color w:val="C0504D" w:themeColor="accent2"/>
           <w:sz w:val="24"/>
           <w:szCs w:val="24"/>
         </w:rPr>
-        <w:t xml:space="preserve">rotótipos de interface, wireframes </w:t>
-      </w:r>
-      <w:r>
+      </w:pPr>
+      <w:r>
+        <w:rPr>
+          <w:rFonts w:ascii="Arial" w:hAnsi="Arial" w:cs="Arial"/>
+          <w:noProof/>
+          <w:color w:val="C0504D"/>
+          <w:lang w:eastAsia="pt-BR"/>
+        </w:rPr>
+        <w:lastRenderedPageBreak/>
+        <w:drawing>
+          <wp:inline distT="0" distB="0" distL="0" distR="0">
+            <wp:extent cx="5729605" cy="4062730"/>
+            <wp:effectExtent l="19050" t="0" r="4445" b="0"/>
+            <wp:docPr id="25" name="Imagem 25" descr="https://lh3.googleusercontent.com/cANyRseweSY3YkxoXeUIbUk6-P43aI_CEXU4sBaF770twOINHcieQNRXQOrpw-Xc1aEhx4_JGMblrEEmLcqAaJhviw4N7r3nNO9S8Xa5sQ26QO1EfpyE1Vs8eRtNffVlqJjAOv4M"/>
+            <wp:cNvGraphicFramePr>
+              <a:graphicFrameLocks xmlns:a="http://schemas.openxmlformats.org/drawingml/2006/main" noChangeAspect="1"/>
+            </wp:cNvGraphicFramePr>
+            <a:graphic xmlns:a="http://schemas.openxmlformats.org/drawingml/2006/main">
+              <a:graphicData uri="http://schemas.openxmlformats.org/drawingml/2006/picture">
+                <pic:pic xmlns:pic="http://schemas.openxmlformats.org/drawingml/2006/picture">
+                  <pic:nvPicPr>
+                    <pic:cNvPr id="0" name="Picture 25" descr="https://lh3.googleusercontent.com/cANyRseweSY3YkxoXeUIbUk6-P43aI_CEXU4sBaF770twOINHcieQNRXQOrpw-Xc1aEhx4_JGMblrEEmLcqAaJhviw4N7r3nNO9S8Xa5sQ26QO1EfpyE1Vs8eRtNffVlqJjAOv4M"/>
+                    <pic:cNvPicPr>
+                      <a:picLocks noChangeAspect="1" noChangeArrowheads="1"/>
+                    </pic:cNvPicPr>
+                  </pic:nvPicPr>
+                  <pic:blipFill>
+                    <a:blip r:embed="rId16"/>
+                    <a:srcRect/>
+                    <a:stretch>
+                      <a:fillRect/>
+                    </a:stretch>
+                  </pic:blipFill>
+                  <pic:spPr bwMode="auto">
+                    <a:xfrm>
+                      <a:off x="0" y="0"/>
+                      <a:ext cx="5729605" cy="4062730"/>
+                    </a:xfrm>
+                    <a:prstGeom prst="rect">
+                      <a:avLst/>
+                    </a:prstGeom>
+                    <a:noFill/>
+                    <a:ln w="9525">
+                      <a:noFill/>
+                      <a:miter lim="800000"/>
+                      <a:headEnd/>
+                      <a:tailEnd/>
+                    </a:ln>
+                  </pic:spPr>
+                </pic:pic>
+              </a:graphicData>
+            </a:graphic>
+          </wp:inline>
+        </w:drawing>
+      </w:r>
+    </w:p>
+    <w:p>
+      <w:pPr>
+        <w:tabs>
+          <w:tab w:val="left" w:pos="1134"/>
+          <w:tab w:val="left" w:pos="1560"/>
+        </w:tabs>
+        <w:spacing w:after="0"/>
+        <w:jc w:val="both"/>
         <w:rPr>
           <w:rFonts w:ascii="Calibri" w:hAnsi="Calibri" w:cs="Helvetica"/>
           <w:color w:val="C0504D" w:themeColor="accent2"/>
           <w:sz w:val="24"/>
           <w:szCs w:val="24"/>
         </w:rPr>
-        <w:t>criados no decorrer do desenvolvimento do projeto</w:t>
-      </w:r>
-      <w:r>
+      </w:pPr>
+    </w:p>
+    <w:p>
+      <w:pPr>
+        <w:tabs>
+          <w:tab w:val="left" w:pos="1134"/>
+          <w:tab w:val="left" w:pos="1560"/>
+        </w:tabs>
+        <w:spacing w:after="0"/>
+        <w:jc w:val="both"/>
         <w:rPr>
           <w:rFonts w:ascii="Calibri" w:hAnsi="Calibri" w:cs="Helvetica"/>
           <w:color w:val="C0504D" w:themeColor="accent2"/>
           <w:sz w:val="24"/>
           <w:szCs w:val="24"/>
         </w:rPr>
-        <w:t xml:space="preserve">, </w:t>
-      </w:r>
-      <w:r>
+      </w:pPr>
+      <w:r>
+        <w:rPr>
+          <w:rFonts w:ascii="Arial" w:hAnsi="Arial" w:cs="Arial"/>
+          <w:b/>
+          <w:bCs/>
+          <w:noProof/>
+          <w:color w:val="C0504D"/>
+          <w:lang w:eastAsia="pt-BR"/>
+        </w:rPr>
+        <w:drawing>
+          <wp:inline distT="0" distB="0" distL="0" distR="0">
+            <wp:extent cx="5729605" cy="3750310"/>
+            <wp:effectExtent l="19050" t="0" r="4445" b="0"/>
+            <wp:docPr id="28" name="Imagem 28" descr="https://lh6.googleusercontent.com/bLZLQOLlg42wB3aeNgPxu14VhqyW98HTGt3I0QQpcsYidP90-n4j2FgNlm-ctgEf4Hga5EfAVYIZWI9179I1_Tvwz2UYDk5Au9upApMAkZd09bnT9ZTK1WVl54fBjafd_cv-a2Ar"/>
+            <wp:cNvGraphicFramePr>
+              <a:graphicFrameLocks xmlns:a="http://schemas.openxmlformats.org/drawingml/2006/main" noChangeAspect="1"/>
+            </wp:cNvGraphicFramePr>
+            <a:graphic xmlns:a="http://schemas.openxmlformats.org/drawingml/2006/main">
+              <a:graphicData uri="http://schemas.openxmlformats.org/drawingml/2006/picture">
+                <pic:pic xmlns:pic="http://schemas.openxmlformats.org/drawingml/2006/picture">
+                  <pic:nvPicPr>
+                    <pic:cNvPr id="0" name="Picture 28" descr="https://lh6.googleusercontent.com/bLZLQOLlg42wB3aeNgPxu14VhqyW98HTGt3I0QQpcsYidP90-n4j2FgNlm-ctgEf4Hga5EfAVYIZWI9179I1_Tvwz2UYDk5Au9upApMAkZd09bnT9ZTK1WVl54fBjafd_cv-a2Ar"/>
+                    <pic:cNvPicPr>
+                      <a:picLocks noChangeAspect="1" noChangeArrowheads="1"/>
+                    </pic:cNvPicPr>
+                  </pic:nvPicPr>
+                  <pic:blipFill>
+                    <a:blip r:embed="rId17"/>
+                    <a:srcRect/>
+                    <a:stretch>
+                      <a:fillRect/>
+                    </a:stretch>
+                  </pic:blipFill>
+                  <pic:spPr bwMode="auto">
+                    <a:xfrm>
+                      <a:off x="0" y="0"/>
+                      <a:ext cx="5729605" cy="3750310"/>
+                    </a:xfrm>
+                    <a:prstGeom prst="rect">
+                      <a:avLst/>
+                    </a:prstGeom>
+                    <a:noFill/>
+                    <a:ln w="9525">
+                      <a:noFill/>
+                      <a:miter lim="800000"/>
+                      <a:headEnd/>
+                      <a:tailEnd/>
+                    </a:ln>
+                  </pic:spPr>
+                </pic:pic>
+              </a:graphicData>
+            </a:graphic>
+          </wp:inline>
+        </w:drawing>
+      </w:r>
+    </w:p>
+    <w:p>
+      <w:pPr>
+        <w:tabs>
+          <w:tab w:val="left" w:pos="1134"/>
+          <w:tab w:val="left" w:pos="1560"/>
+        </w:tabs>
+        <w:spacing w:after="0"/>
+        <w:jc w:val="both"/>
         <w:rPr>
           <w:rFonts w:ascii="Calibri" w:hAnsi="Calibri" w:cs="Helvetica"/>
           <w:color w:val="C0504D" w:themeColor="accent2"/>
           <w:sz w:val="24"/>
           <w:szCs w:val="24"/>
         </w:rPr>
-        <w:t>esquemas de navegação, sitemaps, paletas de cores e qualquer outro elemento realacionado a interface gráfica</w:t>
-      </w:r>
-      <w:r>
+      </w:pPr>
+    </w:p>
+    <w:p>
+      <w:pPr>
+        <w:tabs>
+          <w:tab w:val="left" w:pos="1134"/>
+          <w:tab w:val="left" w:pos="1560"/>
+        </w:tabs>
+        <w:spacing w:after="0"/>
+        <w:jc w:val="both"/>
         <w:rPr>
           <w:rFonts w:ascii="Calibri" w:hAnsi="Calibri" w:cs="Helvetica"/>
           <w:color w:val="C0504D" w:themeColor="accent2"/>
           <w:sz w:val="24"/>
           <w:szCs w:val="24"/>
         </w:rPr>
-        <w:t>.</w:t>
+      </w:pPr>
+      <w:r>
+        <w:rPr>
+          <w:rFonts w:ascii="Arial" w:hAnsi="Arial" w:cs="Arial"/>
+          <w:b/>
+          <w:bCs/>
+          <w:noProof/>
+          <w:color w:val="C0504D"/>
+          <w:lang w:eastAsia="pt-BR"/>
+        </w:rPr>
+        <w:lastRenderedPageBreak/>
+        <w:drawing>
+          <wp:inline distT="0" distB="0" distL="0" distR="0">
+            <wp:extent cx="5729605" cy="4317365"/>
+            <wp:effectExtent l="19050" t="0" r="4445" b="0"/>
+            <wp:docPr id="31" name="Imagem 31" descr="https://lh6.googleusercontent.com/3bqi5n3K0gmBdqUx_tQVm_okgAOZDQ4rJ96xygymY5haArekrQiB1NRxEUpTwgj9j6iD2Grak-At9Wh2MKfgozqpDYezcHVeyIvO6DFHU-tgrps83rwcMckyXPdCB4GjOLa-4PAK"/>
+            <wp:cNvGraphicFramePr>
+              <a:graphicFrameLocks xmlns:a="http://schemas.openxmlformats.org/drawingml/2006/main" noChangeAspect="1"/>
+            </wp:cNvGraphicFramePr>
+            <a:graphic xmlns:a="http://schemas.openxmlformats.org/drawingml/2006/main">
+              <a:graphicData uri="http://schemas.openxmlformats.org/drawingml/2006/picture">
+                <pic:pic xmlns:pic="http://schemas.openxmlformats.org/drawingml/2006/picture">
+                  <pic:nvPicPr>
+                    <pic:cNvPr id="0" name="Picture 31" descr="https://lh6.googleusercontent.com/3bqi5n3K0gmBdqUx_tQVm_okgAOZDQ4rJ96xygymY5haArekrQiB1NRxEUpTwgj9j6iD2Grak-At9Wh2MKfgozqpDYezcHVeyIvO6DFHU-tgrps83rwcMckyXPdCB4GjOLa-4PAK"/>
+                    <pic:cNvPicPr>
+                      <a:picLocks noChangeAspect="1" noChangeArrowheads="1"/>
+                    </pic:cNvPicPr>
+                  </pic:nvPicPr>
+                  <pic:blipFill>
+                    <a:blip r:embed="rId18"/>
+                    <a:srcRect/>
+                    <a:stretch>
+                      <a:fillRect/>
+                    </a:stretch>
+                  </pic:blipFill>
+                  <pic:spPr bwMode="auto">
+                    <a:xfrm>
+                      <a:off x="0" y="0"/>
+                      <a:ext cx="5729605" cy="4317365"/>
+                    </a:xfrm>
+                    <a:prstGeom prst="rect">
+                      <a:avLst/>
+                    </a:prstGeom>
+                    <a:noFill/>
+                    <a:ln w="9525">
+                      <a:noFill/>
+                      <a:miter lim="800000"/>
+                      <a:headEnd/>
+                      <a:tailEnd/>
+                    </a:ln>
+                  </pic:spPr>
+                </pic:pic>
+              </a:graphicData>
+            </a:graphic>
+          </wp:inline>
+        </w:drawing>
+      </w:r>
+    </w:p>
+    <w:p>
+      <w:pPr>
+        <w:tabs>
+          <w:tab w:val="left" w:pos="1134"/>
+          <w:tab w:val="left" w:pos="1560"/>
+        </w:tabs>
+        <w:spacing w:after="0"/>
+        <w:jc w:val="both"/>
+        <w:rPr>
+          <w:rFonts w:ascii="Calibri" w:hAnsi="Calibri" w:cs="Helvetica"/>
+          <w:color w:val="C0504D" w:themeColor="accent2"/>
+          <w:sz w:val="24"/>
+          <w:szCs w:val="24"/>
+        </w:rPr>
+      </w:pPr>
+    </w:p>
+    <w:p>
+      <w:pPr>
+        <w:tabs>
+          <w:tab w:val="left" w:pos="1134"/>
+          <w:tab w:val="left" w:pos="1560"/>
+        </w:tabs>
+        <w:spacing w:after="0"/>
+        <w:jc w:val="both"/>
+        <w:rPr>
+          <w:rFonts w:ascii="Calibri" w:hAnsi="Calibri" w:cs="Helvetica"/>
+          <w:color w:val="C0504D" w:themeColor="accent2"/>
+          <w:sz w:val="24"/>
+          <w:szCs w:val="24"/>
+        </w:rPr>
+      </w:pPr>
+      <w:r>
+        <w:rPr>
+          <w:rFonts w:ascii="Arial" w:hAnsi="Arial" w:cs="Arial"/>
+          <w:b/>
+          <w:bCs/>
+          <w:noProof/>
+          <w:color w:val="C0504D"/>
+          <w:lang w:eastAsia="pt-BR"/>
+        </w:rPr>
+        <w:drawing>
+          <wp:inline distT="0" distB="0" distL="0" distR="0">
+            <wp:extent cx="5729605" cy="4317365"/>
+            <wp:effectExtent l="19050" t="0" r="4445" b="0"/>
+            <wp:docPr id="34" name="Imagem 34" descr="https://lh3.googleusercontent.com/u2ZeZlBZZfrLVwuZ4MJMlqPUoCKt6jbt-ydW7mSG964ffM770MvtzGduG70GzlPT19aCZ_H48ipEjhqkjjMn8Gv6OLb17gLo6q3nVlrl_dRz-WUzKy7l5dIsxvX0jrptHkFTPbrz"/>
+            <wp:cNvGraphicFramePr>
+              <a:graphicFrameLocks xmlns:a="http://schemas.openxmlformats.org/drawingml/2006/main" noChangeAspect="1"/>
+            </wp:cNvGraphicFramePr>
+            <a:graphic xmlns:a="http://schemas.openxmlformats.org/drawingml/2006/main">
+              <a:graphicData uri="http://schemas.openxmlformats.org/drawingml/2006/picture">
+                <pic:pic xmlns:pic="http://schemas.openxmlformats.org/drawingml/2006/picture">
+                  <pic:nvPicPr>
+                    <pic:cNvPr id="0" name="Picture 34" descr="https://lh3.googleusercontent.com/u2ZeZlBZZfrLVwuZ4MJMlqPUoCKt6jbt-ydW7mSG964ffM770MvtzGduG70GzlPT19aCZ_H48ipEjhqkjjMn8Gv6OLb17gLo6q3nVlrl_dRz-WUzKy7l5dIsxvX0jrptHkFTPbrz"/>
+                    <pic:cNvPicPr>
+                      <a:picLocks noChangeAspect="1" noChangeArrowheads="1"/>
+                    </pic:cNvPicPr>
+                  </pic:nvPicPr>
+                  <pic:blipFill>
+                    <a:blip r:embed="rId19"/>
+                    <a:srcRect/>
+                    <a:stretch>
+                      <a:fillRect/>
+                    </a:stretch>
+                  </pic:blipFill>
+                  <pic:spPr bwMode="auto">
+                    <a:xfrm>
+                      <a:off x="0" y="0"/>
+                      <a:ext cx="5729605" cy="4317365"/>
+                    </a:xfrm>
+                    <a:prstGeom prst="rect">
+                      <a:avLst/>
+                    </a:prstGeom>
+                    <a:noFill/>
+                    <a:ln w="9525">
+                      <a:noFill/>
+                      <a:miter lim="800000"/>
+                      <a:headEnd/>
+                      <a:tailEnd/>
+                    </a:ln>
+                  </pic:spPr>
+                </pic:pic>
+              </a:graphicData>
+            </a:graphic>
+          </wp:inline>
+        </w:drawing>
+      </w:r>
+    </w:p>
+    <w:p>
+      <w:pPr>
+        <w:tabs>
+          <w:tab w:val="left" w:pos="1134"/>
+          <w:tab w:val="left" w:pos="1560"/>
+        </w:tabs>
+        <w:spacing w:after="0"/>
+        <w:jc w:val="both"/>
+        <w:rPr>
+          <w:rFonts w:ascii="Calibri" w:hAnsi="Calibri" w:cs="Helvetica"/>
+          <w:color w:val="C0504D" w:themeColor="accent2"/>
+          <w:sz w:val="24"/>
+          <w:szCs w:val="24"/>
+        </w:rPr>
+      </w:pPr>
+    </w:p>
+    <w:p>
+      <w:pPr>
+        <w:tabs>
+          <w:tab w:val="left" w:pos="1134"/>
+          <w:tab w:val="left" w:pos="1560"/>
+        </w:tabs>
+        <w:spacing w:after="0"/>
+        <w:jc w:val="both"/>
+        <w:rPr>
+          <w:rFonts w:ascii="Calibri" w:hAnsi="Calibri" w:cs="Helvetica"/>
+          <w:color w:val="C0504D" w:themeColor="accent2"/>
+          <w:sz w:val="24"/>
+          <w:szCs w:val="24"/>
+        </w:rPr>
+      </w:pPr>
+      <w:r>
+        <w:rPr>
+          <w:rFonts w:ascii="Arial" w:hAnsi="Arial" w:cs="Arial"/>
+          <w:b/>
+          <w:bCs/>
+          <w:noProof/>
+          <w:color w:val="000000"/>
+          <w:lang w:eastAsia="pt-BR"/>
+        </w:rPr>
+        <w:drawing>
+          <wp:inline distT="0" distB="0" distL="0" distR="0">
+            <wp:extent cx="5729605" cy="4305935"/>
+            <wp:effectExtent l="19050" t="0" r="4445" b="0"/>
+            <wp:docPr id="37" name="Imagem 37" descr="https://lh3.googleusercontent.com/5kJkvyvu0ZjI5CWRUQC1n0P-T4NKrpwCHsv1QV4lFnZLe5fMIHEFxTumJLged_H77n-PbwvloWehayJ0X5eb8tVB_5P6JG1TiyQpKn1HIk1smqO6_Ih7CudspZTie3Ex7HuVReHV"/>
+            <wp:cNvGraphicFramePr>
+              <a:graphicFrameLocks xmlns:a="http://schemas.openxmlformats.org/drawingml/2006/main" noChangeAspect="1"/>
+            </wp:cNvGraphicFramePr>
+            <a:graphic xmlns:a="http://schemas.openxmlformats.org/drawingml/2006/main">
+              <a:graphicData uri="http://schemas.openxmlformats.org/drawingml/2006/picture">
+                <pic:pic xmlns:pic="http://schemas.openxmlformats.org/drawingml/2006/picture">
+                  <pic:nvPicPr>
+                    <pic:cNvPr id="0" name="Picture 37" descr="https://lh3.googleusercontent.com/5kJkvyvu0ZjI5CWRUQC1n0P-T4NKrpwCHsv1QV4lFnZLe5fMIHEFxTumJLged_H77n-PbwvloWehayJ0X5eb8tVB_5P6JG1TiyQpKn1HIk1smqO6_Ih7CudspZTie3Ex7HuVReHV"/>
+                    <pic:cNvPicPr>
+                      <a:picLocks noChangeAspect="1" noChangeArrowheads="1"/>
+                    </pic:cNvPicPr>
+                  </pic:nvPicPr>
+                  <pic:blipFill>
+                    <a:blip r:embed="rId20"/>
+                    <a:srcRect/>
+                    <a:stretch>
+                      <a:fillRect/>
+                    </a:stretch>
+                  </pic:blipFill>
+                  <pic:spPr bwMode="auto">
+                    <a:xfrm>
+                      <a:off x="0" y="0"/>
+                      <a:ext cx="5729605" cy="4305935"/>
+                    </a:xfrm>
+                    <a:prstGeom prst="rect">
+                      <a:avLst/>
+                    </a:prstGeom>
+                    <a:noFill/>
+                    <a:ln w="9525">
+                      <a:noFill/>
+                      <a:miter lim="800000"/>
+                      <a:headEnd/>
+                      <a:tailEnd/>
+                    </a:ln>
+                  </pic:spPr>
+                </pic:pic>
+              </a:graphicData>
+            </a:graphic>
+          </wp:inline>
+        </w:drawing>
       </w:r>
     </w:p>
     <w:p>
@@ -6973,202 +7632,6 @@
           <w:szCs w:val="24"/>
         </w:rPr>
         <w:t xml:space="preserve">Acesso em: 28 jun. 2017.  </w:t>
-      </w:r>
-    </w:p>
-    <w:p>
-      <w:pPr>
-        <w:tabs>
-          <w:tab w:val="left" w:pos="1134"/>
-          <w:tab w:val="left" w:pos="1560"/>
-        </w:tabs>
-        <w:spacing w:after="0" w:line="288" w:lineRule="auto"/>
-        <w:rPr>
-          <w:rFonts w:ascii="Calibri" w:hAnsi="Calibri" w:cs="Helvetica"/>
-          <w:sz w:val="24"/>
-          <w:szCs w:val="24"/>
-        </w:rPr>
-      </w:pPr>
-    </w:p>
-    <w:p>
-      <w:pPr>
-        <w:tabs>
-          <w:tab w:val="left" w:pos="1134"/>
-          <w:tab w:val="left" w:pos="1560"/>
-        </w:tabs>
-        <w:spacing w:after="0" w:line="288" w:lineRule="auto"/>
-        <w:rPr>
-          <w:rFonts w:ascii="Calibri" w:hAnsi="Calibri" w:cs="Helvetica"/>
-          <w:color w:val="C0504D" w:themeColor="accent2"/>
-          <w:sz w:val="24"/>
-          <w:szCs w:val="24"/>
-        </w:rPr>
-      </w:pPr>
-    </w:p>
-    <w:p>
-      <w:pPr>
-        <w:tabs>
-          <w:tab w:val="left" w:pos="1134"/>
-          <w:tab w:val="left" w:pos="1560"/>
-        </w:tabs>
-        <w:spacing w:after="0" w:line="288" w:lineRule="auto"/>
-        <w:rPr>
-          <w:rFonts w:ascii="Calibri" w:hAnsi="Calibri" w:cs="Helvetica"/>
-          <w:b/>
-          <w:color w:val="C0504D" w:themeColor="accent2"/>
-          <w:sz w:val="24"/>
-          <w:szCs w:val="24"/>
-          <w:u w:val="single"/>
-        </w:rPr>
-      </w:pPr>
-      <w:r>
-        <w:rPr>
-          <w:rFonts w:ascii="Calibri" w:hAnsi="Calibri" w:cs="Helvetica"/>
-          <w:b/>
-          <w:color w:val="C0504D" w:themeColor="accent2"/>
-          <w:sz w:val="24"/>
-          <w:szCs w:val="24"/>
-          <w:u w:val="single"/>
-        </w:rPr>
-        <w:t>LIVRO</w:t>
-      </w:r>
-    </w:p>
-    <w:p>
-      <w:pPr>
-        <w:tabs>
-          <w:tab w:val="left" w:pos="1134"/>
-          <w:tab w:val="left" w:pos="1560"/>
-        </w:tabs>
-        <w:spacing w:after="0" w:line="288" w:lineRule="auto"/>
-        <w:rPr>
-          <w:rFonts w:ascii="Calibri" w:hAnsi="Calibri" w:cs="Helvetica"/>
-          <w:b/>
-          <w:color w:val="C0504D" w:themeColor="accent2"/>
-          <w:sz w:val="24"/>
-          <w:szCs w:val="24"/>
-        </w:rPr>
-      </w:pPr>
-      <w:r>
-        <w:rPr>
-          <w:rFonts w:ascii="Calibri" w:hAnsi="Calibri" w:cs="Helvetica"/>
-          <w:b/>
-          <w:color w:val="C0504D" w:themeColor="accent2"/>
-          <w:sz w:val="24"/>
-          <w:szCs w:val="24"/>
-        </w:rPr>
-        <w:t xml:space="preserve">SOBRENOME, Nome. Título. </w:t>
-      </w:r>
-      <w:r>
-        <w:rPr>
-          <w:rFonts w:ascii="Calibri" w:hAnsi="Calibri" w:cs="Helvetica"/>
-          <w:b/>
-          <w:color w:val="C0504D" w:themeColor="accent2"/>
-          <w:sz w:val="24"/>
-          <w:szCs w:val="24"/>
-        </w:rPr>
-        <w:t>Cidade: Editora, ano.</w:t>
-      </w:r>
-    </w:p>
-    <w:p>
-      <w:pPr>
-        <w:tabs>
-          <w:tab w:val="left" w:pos="1134"/>
-          <w:tab w:val="left" w:pos="1560"/>
-        </w:tabs>
-        <w:spacing w:after="0" w:line="288" w:lineRule="auto"/>
-        <w:rPr>
-          <w:rFonts w:ascii="Calibri" w:hAnsi="Calibri" w:cs="Helvetica"/>
-          <w:b/>
-          <w:color w:val="C0504D" w:themeColor="accent2"/>
-          <w:sz w:val="24"/>
-          <w:szCs w:val="24"/>
-        </w:rPr>
-      </w:pPr>
-      <w:r>
-        <w:rPr>
-          <w:rFonts w:ascii="Calibri" w:hAnsi="Calibri" w:cs="Helvetica"/>
-          <w:b/>
-          <w:color w:val="C0504D" w:themeColor="accent2"/>
-          <w:sz w:val="24"/>
-          <w:szCs w:val="24"/>
-        </w:rPr>
-        <w:t>SOBRENOME, Nome; SOBRENOME, Nome.</w:t>
-      </w:r>
-      <w:r>
-        <w:rPr>
-          <w:rFonts w:ascii="Calibri" w:hAnsi="Calibri" w:cs="Helvetica"/>
-          <w:b/>
-          <w:color w:val="C0504D" w:themeColor="accent2"/>
-          <w:sz w:val="24"/>
-          <w:szCs w:val="24"/>
-        </w:rPr>
-        <w:t xml:space="preserve"> Título. </w:t>
-      </w:r>
-      <w:r>
-        <w:rPr>
-          <w:rFonts w:ascii="Calibri" w:hAnsi="Calibri" w:cs="Helvetica"/>
-          <w:b/>
-          <w:color w:val="C0504D" w:themeColor="accent2"/>
-          <w:sz w:val="24"/>
-          <w:szCs w:val="24"/>
-        </w:rPr>
-        <w:t>Cidade: Editora, ano.</w:t>
-      </w:r>
-    </w:p>
-    <w:p>
-      <w:pPr>
-        <w:tabs>
-          <w:tab w:val="left" w:pos="1134"/>
-          <w:tab w:val="left" w:pos="1560"/>
-        </w:tabs>
-        <w:spacing w:after="0" w:line="288" w:lineRule="auto"/>
-        <w:rPr>
-          <w:rFonts w:ascii="Calibri" w:hAnsi="Calibri" w:cs="Helvetica"/>
-          <w:color w:val="C0504D" w:themeColor="accent2"/>
-          <w:sz w:val="24"/>
-          <w:szCs w:val="24"/>
-        </w:rPr>
-      </w:pPr>
-      <w:r>
-        <w:rPr>
-          <w:rFonts w:ascii="Calibri" w:hAnsi="Calibri" w:cs="Helvetica"/>
-          <w:color w:val="C0504D" w:themeColor="accent2"/>
-          <w:sz w:val="24"/>
-          <w:szCs w:val="24"/>
-        </w:rPr>
-        <w:t>Exemplo:</w:t>
-      </w:r>
-    </w:p>
-    <w:p>
-      <w:pPr>
-        <w:tabs>
-          <w:tab w:val="left" w:pos="1134"/>
-          <w:tab w:val="left" w:pos="1560"/>
-        </w:tabs>
-        <w:spacing w:after="0" w:line="288" w:lineRule="auto"/>
-        <w:rPr>
-          <w:rFonts w:ascii="Calibri" w:hAnsi="Calibri" w:cs="Helvetica"/>
-          <w:color w:val="C0504D" w:themeColor="accent2"/>
-          <w:sz w:val="24"/>
-          <w:szCs w:val="24"/>
-        </w:rPr>
-      </w:pPr>
-      <w:r>
-        <w:rPr>
-          <w:rFonts w:ascii="Calibri" w:hAnsi="Calibri" w:cs="Helvetica"/>
-          <w:color w:val="C0504D" w:themeColor="accent2"/>
-          <w:sz w:val="24"/>
-          <w:szCs w:val="24"/>
-        </w:rPr>
-        <w:t xml:space="preserve">CAMPOS, Aline de. </w:t>
-      </w:r>
-      <w:r>
-        <w:rPr>
-          <w:rFonts w:ascii="Calibri" w:hAnsi="Calibri" w:cs="Helvetica"/>
-          <w:color w:val="C0504D" w:themeColor="accent2"/>
-          <w:sz w:val="24"/>
-          <w:szCs w:val="24"/>
-        </w:rPr>
-        <w:t>Projeto de desenvolvimento na prática. Porto Alegre: Editora Senac, 2014.</w:t>
       </w:r>
     </w:p>
     <w:p>
@@ -7277,7 +7740,7 @@
         <w:rStyle w:val="Nmerodepgina"/>
         <w:noProof/>
       </w:rPr>
-      <w:t>3</w:t>
+      <w:t>5</w:t>
     </w:r>
     <w:r>
       <w:rPr>
@@ -9389,7 +9852,7 @@
       </w:tcPr>
     </w:tblStylePr>
   </w:style>
-  <w:style w:type="table" w:styleId="SombreamentoMdio2">
+  <w:style w:type="table" w:customStyle="1" w:styleId="SombreamentoMdio2">
     <w:name w:val="Medium Shading 2"/>
     <w:basedOn w:val="Tabelanormal"/>
     <w:uiPriority w:val="64"/>
@@ -9538,7 +10001,7 @@
       </w:tcPr>
     </w:tblStylePr>
   </w:style>
-  <w:style w:type="table" w:styleId="SombreamentoMdio1">
+  <w:style w:type="table" w:customStyle="1" w:styleId="SombreamentoMdio1">
     <w:name w:val="Medium Shading 1"/>
     <w:basedOn w:val="Tabelanormal"/>
     <w:uiPriority w:val="63"/>
@@ -9644,7 +10107,7 @@
       </w:tcPr>
     </w:tblStylePr>
   </w:style>
-  <w:style w:type="table" w:styleId="GradeMdia1">
+  <w:style w:type="table" w:customStyle="1" w:styleId="GradeMdia1">
     <w:name w:val="Medium Grid 1"/>
     <w:basedOn w:val="Tabelanormal"/>
     <w:uiPriority w:val="67"/>
@@ -9717,7 +10180,7 @@
       </w:tcPr>
     </w:tblStylePr>
   </w:style>
-  <w:style w:type="table" w:styleId="ListaMdia2">
+  <w:style w:type="table" w:customStyle="1" w:styleId="ListaMdia2">
     <w:name w:val="Medium List 2"/>
     <w:basedOn w:val="Tabelanormal"/>
     <w:uiPriority w:val="66"/>
@@ -9845,7 +10308,7 @@
       </w:tcPr>
     </w:tblStylePr>
   </w:style>
-  <w:style w:type="table" w:styleId="GradeMdia3">
+  <w:style w:type="table" w:customStyle="1" w:styleId="GradeMdia3">
     <w:name w:val="Medium Grid 3"/>
     <w:basedOn w:val="Tabelanormal"/>
     <w:uiPriority w:val="69"/>
@@ -10339,6 +10802,53 @@
       <w:color w:val="000000" w:themeColor="text1"/>
       <w:sz w:val="24"/>
       <w:szCs w:val="24"/>
+    </w:rPr>
+  </w:style>
+  <w:style w:type="paragraph" w:styleId="Textodebalo">
+    <w:name w:val="Balloon Text"/>
+    <w:basedOn w:val="Normal"/>
+    <w:link w:val="TextodebaloChar"/>
+    <w:uiPriority w:val="99"/>
+    <w:semiHidden/>
+    <w:unhideWhenUsed/>
+    <w:rsid w:val="007E6D16"/>
+    <w:pPr>
+      <w:spacing w:after="0" w:line="240" w:lineRule="auto"/>
+    </w:pPr>
+    <w:rPr>
+      <w:rFonts w:ascii="Tahoma" w:hAnsi="Tahoma" w:cs="Tahoma"/>
+      <w:sz w:val="16"/>
+      <w:szCs w:val="16"/>
+    </w:rPr>
+  </w:style>
+  <w:style w:type="character" w:customStyle="1" w:styleId="TextodebaloChar">
+    <w:name w:val="Texto de balão Char"/>
+    <w:basedOn w:val="Fontepargpadro"/>
+    <w:link w:val="Textodebalo"/>
+    <w:uiPriority w:val="99"/>
+    <w:semiHidden/>
+    <w:rsid w:val="007E6D16"/>
+    <w:rPr>
+      <w:rFonts w:ascii="Tahoma" w:hAnsi="Tahoma" w:cs="Tahoma"/>
+      <w:sz w:val="16"/>
+      <w:szCs w:val="16"/>
+    </w:rPr>
+  </w:style>
+  <w:style w:type="paragraph" w:styleId="NormalWeb">
+    <w:name w:val="Normal (Web)"/>
+    <w:basedOn w:val="Normal"/>
+    <w:uiPriority w:val="99"/>
+    <w:semiHidden/>
+    <w:unhideWhenUsed/>
+    <w:rsid w:val="007E6D16"/>
+    <w:pPr>
+      <w:spacing w:before="100" w:beforeAutospacing="1" w:after="100" w:afterAutospacing="1" w:line="240" w:lineRule="auto"/>
+    </w:pPr>
+    <w:rPr>
+      <w:rFonts w:ascii="Times New Roman" w:eastAsia="Times New Roman" w:hAnsi="Times New Roman" w:cs="Times New Roman"/>
+      <w:sz w:val="24"/>
+      <w:szCs w:val="24"/>
+      <w:lang w:eastAsia="pt-BR"/>
     </w:rPr>
   </w:style>
 </w:styles>
@@ -12613,7 +13123,7 @@
 </file>
 
 <file path=customXml/itemProps1.xml><?xml version="1.0" encoding="utf-8"?>
-<ds:datastoreItem xmlns:ds="http://schemas.openxmlformats.org/officeDocument/2006/customXml" ds:itemID="{90715E01-AA98-4A3E-83D6-9779B610C2D9}">
+<ds:datastoreItem xmlns:ds="http://schemas.openxmlformats.org/officeDocument/2006/customXml" ds:itemID="{AF94264A-39C4-4317-A591-4FC7B42908EA}">
   <ds:schemaRefs>
     <ds:schemaRef ds:uri="http://schemas.openxmlformats.org/officeDocument/2006/bibliography"/>
   </ds:schemaRefs>

</xml_diff>